<commit_message>
Further update to errata and score.
</commit_message>
<xml_diff>
--- a/2 Proofreading and Review/LARA Breathing Blocks - Errata_v4 (Page 1-88).docx
+++ b/2 Proofreading and Review/LARA Breathing Blocks - Errata_v4 (Page 1-88).docx
@@ -355,373 +355,6 @@
           <w:bCs/>
           <w:sz w:val="32"/>
           <w:szCs w:val="32"/>
-        </w:rPr>
-      </w:pPr>
-    </w:p>
-    <w:p>
-      <w:pPr>
-        <w:rPr>
-          <w:rFonts w:ascii="Times" w:eastAsia="Times" w:hAnsi="Times" w:cs="Times"/>
-          <w:bCs/>
-          <w:sz w:val="32"/>
-          <w:szCs w:val="32"/>
-        </w:rPr>
-      </w:pPr>
-      <w:r>
-        <w:rPr>
-          <w:rFonts w:ascii="Times" w:eastAsia="Times" w:hAnsi="Times" w:cs="Times"/>
-          <w:bCs/>
-          <w:sz w:val="32"/>
-          <w:szCs w:val="32"/>
-        </w:rPr>
-        <w:t>No Errata/questions</w:t>
-      </w:r>
-    </w:p>
-    <w:p>
-      <w:pPr>
-        <w:rPr>
-          <w:rFonts w:ascii="Times" w:eastAsia="Times" w:hAnsi="Times" w:cs="Times"/>
-          <w:bCs/>
-          <w:sz w:val="32"/>
-          <w:szCs w:val="32"/>
-        </w:rPr>
-      </w:pPr>
-    </w:p>
-    <w:p>
-      <w:pPr>
-        <w:rPr>
-          <w:b/>
-          <w:bCs/>
-        </w:rPr>
-      </w:pPr>
-      <w:r>
-        <w:rPr>
-          <w:b/>
-          <w:bCs/>
-        </w:rPr>
-        <w:t>Additional Notes</w:t>
-      </w:r>
-    </w:p>
-    <w:p>
-      <w:r>
-        <w:t>Please add any additional errata here</w:t>
-      </w:r>
-    </w:p>
-    <w:p>
-      <w:pPr>
-        <w:rPr>
-          <w:rFonts w:ascii="Times" w:eastAsia="Times" w:hAnsi="Times" w:cs="Times"/>
-          <w:bCs/>
-          <w:sz w:val="32"/>
-          <w:szCs w:val="32"/>
-        </w:rPr>
-      </w:pPr>
-    </w:p>
-    <w:p>
-      <w:pPr>
-        <w:jc w:val="center"/>
-        <w:rPr>
-          <w:rFonts w:ascii="Times" w:eastAsia="Times" w:hAnsi="Times" w:cs="Times"/>
-          <w:bCs/>
-          <w:sz w:val="32"/>
-          <w:szCs w:val="32"/>
-        </w:rPr>
-      </w:pPr>
-    </w:p>
-    <w:p>
-      <w:pPr>
-        <w:jc w:val="center"/>
-        <w:rPr>
-          <w:rFonts w:ascii="Times" w:eastAsia="Times" w:hAnsi="Times" w:cs="Times"/>
-          <w:bCs/>
-          <w:sz w:val="32"/>
-          <w:szCs w:val="32"/>
-        </w:rPr>
-      </w:pPr>
-    </w:p>
-    <w:p>
-      <w:pPr>
-        <w:jc w:val="center"/>
-        <w:rPr>
-          <w:rFonts w:ascii="Times" w:eastAsia="Times" w:hAnsi="Times" w:cs="Times"/>
-          <w:bCs/>
-          <w:sz w:val="32"/>
-          <w:szCs w:val="32"/>
-        </w:rPr>
-      </w:pPr>
-    </w:p>
-    <w:p>
-      <w:pPr>
-        <w:jc w:val="center"/>
-        <w:rPr>
-          <w:rFonts w:ascii="Times" w:eastAsia="Times" w:hAnsi="Times" w:cs="Times"/>
-          <w:bCs/>
-          <w:sz w:val="32"/>
-          <w:szCs w:val="32"/>
-        </w:rPr>
-      </w:pPr>
-    </w:p>
-    <w:p>
-      <w:pPr>
-        <w:jc w:val="center"/>
-        <w:rPr>
-          <w:rFonts w:ascii="Times" w:eastAsia="Times" w:hAnsi="Times" w:cs="Times"/>
-          <w:bCs/>
-          <w:sz w:val="32"/>
-          <w:szCs w:val="32"/>
-        </w:rPr>
-      </w:pPr>
-    </w:p>
-    <w:p>
-      <w:pPr>
-        <w:jc w:val="center"/>
-        <w:rPr>
-          <w:rFonts w:ascii="Times" w:eastAsia="Times" w:hAnsi="Times" w:cs="Times"/>
-          <w:bCs/>
-          <w:sz w:val="32"/>
-          <w:szCs w:val="32"/>
-        </w:rPr>
-      </w:pPr>
-    </w:p>
-    <w:p>
-      <w:pPr>
-        <w:jc w:val="center"/>
-        <w:rPr>
-          <w:rFonts w:ascii="Times" w:eastAsia="Times" w:hAnsi="Times" w:cs="Times"/>
-          <w:bCs/>
-          <w:sz w:val="32"/>
-          <w:szCs w:val="32"/>
-        </w:rPr>
-      </w:pPr>
-    </w:p>
-    <w:p>
-      <w:pPr>
-        <w:jc w:val="center"/>
-        <w:rPr>
-          <w:rFonts w:ascii="Times" w:eastAsia="Times" w:hAnsi="Times" w:cs="Times"/>
-          <w:bCs/>
-          <w:sz w:val="32"/>
-          <w:szCs w:val="32"/>
-        </w:rPr>
-      </w:pPr>
-    </w:p>
-    <w:p>
-      <w:pPr>
-        <w:jc w:val="center"/>
-        <w:rPr>
-          <w:rFonts w:ascii="Times" w:eastAsia="Times" w:hAnsi="Times" w:cs="Times"/>
-          <w:b/>
-          <w:sz w:val="20"/>
-          <w:szCs w:val="20"/>
-        </w:rPr>
-      </w:pPr>
-    </w:p>
-    <w:p>
-      <w:pPr>
-        <w:jc w:val="center"/>
-        <w:rPr>
-          <w:rFonts w:ascii="Times" w:eastAsia="Times" w:hAnsi="Times" w:cs="Times"/>
-          <w:b/>
-          <w:sz w:val="20"/>
-          <w:szCs w:val="20"/>
-        </w:rPr>
-      </w:pPr>
-    </w:p>
-    <w:p>
-      <w:pPr>
-        <w:jc w:val="center"/>
-        <w:rPr>
-          <w:rFonts w:ascii="Times" w:eastAsia="Times" w:hAnsi="Times" w:cs="Times"/>
-          <w:b/>
-          <w:sz w:val="20"/>
-          <w:szCs w:val="20"/>
-        </w:rPr>
-      </w:pPr>
-    </w:p>
-    <w:p>
-      <w:pPr>
-        <w:jc w:val="center"/>
-        <w:rPr>
-          <w:rFonts w:ascii="Times" w:eastAsia="Times" w:hAnsi="Times" w:cs="Times"/>
-          <w:b/>
-          <w:sz w:val="20"/>
-          <w:szCs w:val="20"/>
-        </w:rPr>
-      </w:pPr>
-    </w:p>
-    <w:p>
-      <w:pPr>
-        <w:jc w:val="center"/>
-        <w:rPr>
-          <w:rFonts w:ascii="Times" w:eastAsia="Times" w:hAnsi="Times" w:cs="Times"/>
-          <w:b/>
-          <w:sz w:val="20"/>
-          <w:szCs w:val="20"/>
-        </w:rPr>
-      </w:pPr>
-    </w:p>
-    <w:p>
-      <w:pPr>
-        <w:jc w:val="center"/>
-        <w:rPr>
-          <w:rFonts w:ascii="Times" w:eastAsia="Times" w:hAnsi="Times" w:cs="Times"/>
-          <w:b/>
-          <w:sz w:val="20"/>
-          <w:szCs w:val="20"/>
-        </w:rPr>
-      </w:pPr>
-    </w:p>
-    <w:p>
-      <w:pPr>
-        <w:jc w:val="center"/>
-        <w:rPr>
-          <w:rFonts w:ascii="Times" w:eastAsia="Times" w:hAnsi="Times" w:cs="Times"/>
-          <w:b/>
-          <w:sz w:val="20"/>
-          <w:szCs w:val="20"/>
-        </w:rPr>
-      </w:pPr>
-    </w:p>
-    <w:p>
-      <w:pPr>
-        <w:jc w:val="center"/>
-        <w:rPr>
-          <w:rFonts w:ascii="Times" w:eastAsia="Times" w:hAnsi="Times" w:cs="Times"/>
-          <w:b/>
-          <w:sz w:val="20"/>
-          <w:szCs w:val="20"/>
-        </w:rPr>
-      </w:pPr>
-    </w:p>
-    <w:p>
-      <w:pPr>
-        <w:jc w:val="center"/>
-        <w:rPr>
-          <w:rFonts w:ascii="Times" w:eastAsia="Times" w:hAnsi="Times" w:cs="Times"/>
-          <w:b/>
-          <w:sz w:val="20"/>
-          <w:szCs w:val="20"/>
-        </w:rPr>
-      </w:pPr>
-    </w:p>
-    <w:p>
-      <w:pPr>
-        <w:jc w:val="center"/>
-        <w:rPr>
-          <w:rFonts w:ascii="Times" w:eastAsia="Times" w:hAnsi="Times" w:cs="Times"/>
-          <w:b/>
-          <w:sz w:val="20"/>
-          <w:szCs w:val="20"/>
-        </w:rPr>
-      </w:pPr>
-    </w:p>
-    <w:p>
-      <w:pPr>
-        <w:jc w:val="center"/>
-        <w:rPr>
-          <w:rFonts w:ascii="Times" w:eastAsia="Times" w:hAnsi="Times" w:cs="Times"/>
-          <w:b/>
-          <w:sz w:val="20"/>
-          <w:szCs w:val="20"/>
-        </w:rPr>
-      </w:pPr>
-    </w:p>
-    <w:p>
-      <w:pPr>
-        <w:jc w:val="center"/>
-        <w:rPr>
-          <w:rFonts w:ascii="Times" w:eastAsia="Times" w:hAnsi="Times" w:cs="Times"/>
-          <w:b/>
-          <w:sz w:val="20"/>
-          <w:szCs w:val="20"/>
-        </w:rPr>
-      </w:pPr>
-    </w:p>
-    <w:p>
-      <w:pPr>
-        <w:jc w:val="center"/>
-        <w:rPr>
-          <w:rFonts w:ascii="Times" w:eastAsia="Times" w:hAnsi="Times" w:cs="Times"/>
-          <w:b/>
-          <w:sz w:val="20"/>
-          <w:szCs w:val="20"/>
-        </w:rPr>
-      </w:pPr>
-    </w:p>
-    <w:p>
-      <w:pPr>
-        <w:jc w:val="center"/>
-        <w:rPr>
-          <w:rFonts w:ascii="Times" w:eastAsia="Times" w:hAnsi="Times" w:cs="Times"/>
-          <w:b/>
-          <w:sz w:val="20"/>
-          <w:szCs w:val="20"/>
-        </w:rPr>
-      </w:pPr>
-    </w:p>
-    <w:p>
-      <w:pPr>
-        <w:jc w:val="center"/>
-        <w:rPr>
-          <w:rFonts w:ascii="Times" w:eastAsia="Times" w:hAnsi="Times" w:cs="Times"/>
-          <w:b/>
-          <w:sz w:val="20"/>
-          <w:szCs w:val="20"/>
-        </w:rPr>
-      </w:pPr>
-    </w:p>
-    <w:p>
-      <w:pPr>
-        <w:jc w:val="center"/>
-        <w:rPr>
-          <w:rFonts w:ascii="Times" w:eastAsia="Times" w:hAnsi="Times" w:cs="Times"/>
-          <w:b/>
-          <w:sz w:val="20"/>
-          <w:szCs w:val="20"/>
-        </w:rPr>
-      </w:pPr>
-    </w:p>
-    <w:p>
-      <w:pPr>
-        <w:jc w:val="center"/>
-        <w:rPr>
-          <w:rFonts w:ascii="Times" w:eastAsia="Times" w:hAnsi="Times" w:cs="Times"/>
-          <w:b/>
-          <w:sz w:val="20"/>
-          <w:szCs w:val="20"/>
-        </w:rPr>
-      </w:pPr>
-    </w:p>
-    <w:p>
-      <w:pPr>
-        <w:jc w:val="center"/>
-        <w:rPr>
-          <w:rFonts w:ascii="Times" w:eastAsia="Times" w:hAnsi="Times" w:cs="Times"/>
-          <w:b/>
-          <w:sz w:val="20"/>
-          <w:szCs w:val="20"/>
-        </w:rPr>
-      </w:pPr>
-    </w:p>
-    <w:p>
-      <w:pPr>
-        <w:jc w:val="center"/>
-        <w:rPr>
-          <w:rFonts w:ascii="Times" w:eastAsia="Times" w:hAnsi="Times" w:cs="Times"/>
-          <w:b/>
-          <w:sz w:val="20"/>
-          <w:szCs w:val="20"/>
-        </w:rPr>
-      </w:pPr>
-    </w:p>
-    <w:p>
-      <w:pPr>
-        <w:jc w:val="center"/>
-        <w:rPr>
-          <w:rFonts w:ascii="Times" w:eastAsia="Times" w:hAnsi="Times" w:cs="Times"/>
-          <w:b/>
-          <w:sz w:val="20"/>
-          <w:szCs w:val="20"/>
         </w:rPr>
       </w:pPr>
     </w:p>
@@ -917,7 +550,7 @@
               <w:rPr>
                 <w:rFonts w:ascii="Times" w:eastAsia="Times" w:hAnsi="Times" w:cs="Times"/>
               </w:rPr>
-              <w:t>Piano</w:t>
+              <w:t>Oboe I</w:t>
             </w:r>
           </w:p>
         </w:tc>
@@ -936,21 +569,7 @@
               <w:rPr>
                 <w:rFonts w:ascii="Times" w:eastAsia="Times" w:hAnsi="Times" w:cs="Times"/>
               </w:rPr>
-              <w:t>105,</w:t>
-            </w:r>
-          </w:p>
-          <w:p>
-            <w:pPr>
-              <w:jc w:val="center"/>
-              <w:rPr>
-                <w:rFonts w:ascii="Times" w:eastAsia="Times" w:hAnsi="Times" w:cs="Times"/>
-              </w:rPr>
-            </w:pPr>
-            <w:r>
-              <w:rPr>
-                <w:rFonts w:ascii="Times" w:eastAsia="Times" w:hAnsi="Times" w:cs="Times"/>
-              </w:rPr>
-              <w:t>109, 113, etc</w:t>
+              <w:t>231</w:t>
             </w:r>
           </w:p>
         </w:tc>
@@ -968,7 +587,7 @@
               <w:rPr>
                 <w:rFonts w:ascii="Times" w:eastAsia="Times" w:hAnsi="Times" w:cs="Times"/>
               </w:rPr>
-              <w:t xml:space="preserve">Is it alright to notate the black key/white key clusters like so? </w:t>
+              <w:t>We changed this note from E to C (as tied from previous bar)</w:t>
             </w:r>
           </w:p>
         </w:tc>
@@ -984,19 +603,527 @@
                 <w:color w:val="FF0000"/>
               </w:rPr>
             </w:pPr>
-            <w:r>
-              <w:rPr>
-                <w:rFonts w:ascii="Times" w:eastAsia="Times" w:hAnsi="Times" w:cs="Times"/>
-                <w:color w:val="FF0000"/>
-              </w:rPr>
-              <w:t xml:space="preserve">Sure, please add “white key cluster” and “black key cluster” respectively before the first instance </w:t>
-            </w:r>
-            <w:r>
-              <w:rPr>
-                <w:rFonts w:ascii="Times" w:eastAsia="Times" w:hAnsi="Times" w:cs="Times"/>
-                <w:color w:val="92D050"/>
-              </w:rPr>
-              <w:t>√</w:t>
+          </w:p>
+        </w:tc>
+      </w:tr>
+    </w:tbl>
+    <w:p>
+      <w:pPr>
+        <w:rPr>
+          <w:rFonts w:ascii="Times" w:eastAsia="Times" w:hAnsi="Times" w:cs="Times"/>
+          <w:bCs/>
+          <w:sz w:val="32"/>
+          <w:szCs w:val="32"/>
+        </w:rPr>
+      </w:pPr>
+    </w:p>
+    <w:p>
+      <w:pPr>
+        <w:rPr>
+          <w:b/>
+          <w:bCs/>
+        </w:rPr>
+      </w:pPr>
+      <w:r>
+        <w:rPr>
+          <w:b/>
+          <w:bCs/>
+        </w:rPr>
+        <w:t>Additional Notes</w:t>
+      </w:r>
+    </w:p>
+    <w:p>
+      <w:r>
+        <w:t>Please add any additional errata here</w:t>
+      </w:r>
+    </w:p>
+    <w:p>
+      <w:pPr>
+        <w:rPr>
+          <w:rFonts w:ascii="Times" w:eastAsia="Times" w:hAnsi="Times" w:cs="Times"/>
+          <w:bCs/>
+          <w:sz w:val="32"/>
+          <w:szCs w:val="32"/>
+        </w:rPr>
+      </w:pPr>
+    </w:p>
+    <w:p>
+      <w:pPr>
+        <w:jc w:val="center"/>
+        <w:rPr>
+          <w:rFonts w:ascii="Times" w:eastAsia="Times" w:hAnsi="Times" w:cs="Times"/>
+          <w:bCs/>
+          <w:sz w:val="32"/>
+          <w:szCs w:val="32"/>
+        </w:rPr>
+      </w:pPr>
+    </w:p>
+    <w:p>
+      <w:pPr>
+        <w:jc w:val="center"/>
+        <w:rPr>
+          <w:rFonts w:ascii="Times" w:eastAsia="Times" w:hAnsi="Times" w:cs="Times"/>
+          <w:bCs/>
+          <w:sz w:val="32"/>
+          <w:szCs w:val="32"/>
+        </w:rPr>
+      </w:pPr>
+    </w:p>
+    <w:p>
+      <w:pPr>
+        <w:jc w:val="center"/>
+        <w:rPr>
+          <w:rFonts w:ascii="Times" w:eastAsia="Times" w:hAnsi="Times" w:cs="Times"/>
+          <w:bCs/>
+          <w:sz w:val="32"/>
+          <w:szCs w:val="32"/>
+        </w:rPr>
+      </w:pPr>
+    </w:p>
+    <w:p>
+      <w:pPr>
+        <w:jc w:val="center"/>
+        <w:rPr>
+          <w:rFonts w:ascii="Times" w:eastAsia="Times" w:hAnsi="Times" w:cs="Times"/>
+          <w:bCs/>
+          <w:sz w:val="32"/>
+          <w:szCs w:val="32"/>
+        </w:rPr>
+      </w:pPr>
+    </w:p>
+    <w:p>
+      <w:pPr>
+        <w:jc w:val="center"/>
+        <w:rPr>
+          <w:rFonts w:ascii="Times" w:eastAsia="Times" w:hAnsi="Times" w:cs="Times"/>
+          <w:bCs/>
+          <w:sz w:val="32"/>
+          <w:szCs w:val="32"/>
+        </w:rPr>
+      </w:pPr>
+    </w:p>
+    <w:p>
+      <w:pPr>
+        <w:jc w:val="center"/>
+        <w:rPr>
+          <w:rFonts w:ascii="Times" w:eastAsia="Times" w:hAnsi="Times" w:cs="Times"/>
+          <w:bCs/>
+          <w:sz w:val="32"/>
+          <w:szCs w:val="32"/>
+        </w:rPr>
+      </w:pPr>
+    </w:p>
+    <w:p>
+      <w:pPr>
+        <w:jc w:val="center"/>
+        <w:rPr>
+          <w:rFonts w:ascii="Times" w:eastAsia="Times" w:hAnsi="Times" w:cs="Times"/>
+          <w:bCs/>
+          <w:sz w:val="32"/>
+          <w:szCs w:val="32"/>
+        </w:rPr>
+      </w:pPr>
+    </w:p>
+    <w:p>
+      <w:pPr>
+        <w:jc w:val="center"/>
+        <w:rPr>
+          <w:rFonts w:ascii="Times" w:eastAsia="Times" w:hAnsi="Times" w:cs="Times"/>
+          <w:bCs/>
+          <w:sz w:val="32"/>
+          <w:szCs w:val="32"/>
+        </w:rPr>
+      </w:pPr>
+    </w:p>
+    <w:p>
+      <w:pPr>
+        <w:jc w:val="center"/>
+        <w:rPr>
+          <w:rFonts w:ascii="Times" w:eastAsia="Times" w:hAnsi="Times" w:cs="Times"/>
+          <w:b/>
+          <w:sz w:val="20"/>
+          <w:szCs w:val="20"/>
+        </w:rPr>
+      </w:pPr>
+    </w:p>
+    <w:p>
+      <w:pPr>
+        <w:jc w:val="center"/>
+        <w:rPr>
+          <w:rFonts w:ascii="Times" w:eastAsia="Times" w:hAnsi="Times" w:cs="Times"/>
+          <w:b/>
+          <w:sz w:val="20"/>
+          <w:szCs w:val="20"/>
+        </w:rPr>
+      </w:pPr>
+    </w:p>
+    <w:p>
+      <w:pPr>
+        <w:jc w:val="center"/>
+        <w:rPr>
+          <w:rFonts w:ascii="Times" w:eastAsia="Times" w:hAnsi="Times" w:cs="Times"/>
+          <w:b/>
+          <w:sz w:val="20"/>
+          <w:szCs w:val="20"/>
+        </w:rPr>
+      </w:pPr>
+    </w:p>
+    <w:p>
+      <w:pPr>
+        <w:jc w:val="center"/>
+        <w:rPr>
+          <w:rFonts w:ascii="Times" w:eastAsia="Times" w:hAnsi="Times" w:cs="Times"/>
+          <w:b/>
+          <w:sz w:val="20"/>
+          <w:szCs w:val="20"/>
+        </w:rPr>
+      </w:pPr>
+    </w:p>
+    <w:p>
+      <w:pPr>
+        <w:jc w:val="center"/>
+        <w:rPr>
+          <w:rFonts w:ascii="Times" w:eastAsia="Times" w:hAnsi="Times" w:cs="Times"/>
+          <w:b/>
+          <w:sz w:val="20"/>
+          <w:szCs w:val="20"/>
+        </w:rPr>
+      </w:pPr>
+    </w:p>
+    <w:p>
+      <w:pPr>
+        <w:jc w:val="center"/>
+        <w:rPr>
+          <w:rFonts w:ascii="Times" w:eastAsia="Times" w:hAnsi="Times" w:cs="Times"/>
+          <w:b/>
+          <w:sz w:val="20"/>
+          <w:szCs w:val="20"/>
+        </w:rPr>
+      </w:pPr>
+    </w:p>
+    <w:p>
+      <w:pPr>
+        <w:jc w:val="center"/>
+        <w:rPr>
+          <w:rFonts w:ascii="Times" w:eastAsia="Times" w:hAnsi="Times" w:cs="Times"/>
+          <w:b/>
+          <w:sz w:val="20"/>
+          <w:szCs w:val="20"/>
+        </w:rPr>
+      </w:pPr>
+    </w:p>
+    <w:p>
+      <w:pPr>
+        <w:jc w:val="center"/>
+        <w:rPr>
+          <w:rFonts w:ascii="Times" w:eastAsia="Times" w:hAnsi="Times" w:cs="Times"/>
+          <w:b/>
+          <w:sz w:val="20"/>
+          <w:szCs w:val="20"/>
+        </w:rPr>
+      </w:pPr>
+    </w:p>
+    <w:p>
+      <w:pPr>
+        <w:jc w:val="center"/>
+        <w:rPr>
+          <w:rFonts w:ascii="Times" w:eastAsia="Times" w:hAnsi="Times" w:cs="Times"/>
+          <w:b/>
+          <w:sz w:val="20"/>
+          <w:szCs w:val="20"/>
+        </w:rPr>
+      </w:pPr>
+    </w:p>
+    <w:p>
+      <w:pPr>
+        <w:jc w:val="center"/>
+        <w:rPr>
+          <w:rFonts w:ascii="Times" w:eastAsia="Times" w:hAnsi="Times" w:cs="Times"/>
+          <w:b/>
+          <w:sz w:val="20"/>
+          <w:szCs w:val="20"/>
+        </w:rPr>
+      </w:pPr>
+    </w:p>
+    <w:p>
+      <w:pPr>
+        <w:jc w:val="center"/>
+        <w:rPr>
+          <w:rFonts w:ascii="Times" w:eastAsia="Times" w:hAnsi="Times" w:cs="Times"/>
+          <w:b/>
+          <w:sz w:val="20"/>
+          <w:szCs w:val="20"/>
+        </w:rPr>
+      </w:pPr>
+    </w:p>
+    <w:p>
+      <w:pPr>
+        <w:jc w:val="center"/>
+        <w:rPr>
+          <w:rFonts w:ascii="Times" w:eastAsia="Times" w:hAnsi="Times" w:cs="Times"/>
+          <w:b/>
+          <w:sz w:val="20"/>
+          <w:szCs w:val="20"/>
+        </w:rPr>
+      </w:pPr>
+    </w:p>
+    <w:p>
+      <w:pPr>
+        <w:jc w:val="center"/>
+        <w:rPr>
+          <w:rFonts w:ascii="Times" w:eastAsia="Times" w:hAnsi="Times" w:cs="Times"/>
+          <w:b/>
+          <w:sz w:val="20"/>
+          <w:szCs w:val="20"/>
+        </w:rPr>
+      </w:pPr>
+    </w:p>
+    <w:p>
+      <w:pPr>
+        <w:jc w:val="center"/>
+        <w:rPr>
+          <w:rFonts w:ascii="Times" w:eastAsia="Times" w:hAnsi="Times" w:cs="Times"/>
+          <w:b/>
+          <w:sz w:val="20"/>
+          <w:szCs w:val="20"/>
+        </w:rPr>
+      </w:pPr>
+    </w:p>
+    <w:p>
+      <w:pPr>
+        <w:jc w:val="center"/>
+        <w:rPr>
+          <w:rFonts w:ascii="Times" w:eastAsia="Times" w:hAnsi="Times" w:cs="Times"/>
+          <w:b/>
+          <w:sz w:val="20"/>
+          <w:szCs w:val="20"/>
+        </w:rPr>
+      </w:pPr>
+    </w:p>
+    <w:p>
+      <w:pPr>
+        <w:jc w:val="center"/>
+        <w:rPr>
+          <w:rFonts w:ascii="Times" w:eastAsia="Times" w:hAnsi="Times" w:cs="Times"/>
+          <w:b/>
+          <w:sz w:val="20"/>
+          <w:szCs w:val="20"/>
+        </w:rPr>
+      </w:pPr>
+    </w:p>
+    <w:p>
+      <w:pPr>
+        <w:jc w:val="center"/>
+        <w:rPr>
+          <w:rFonts w:ascii="Times" w:eastAsia="Times" w:hAnsi="Times" w:cs="Times"/>
+          <w:b/>
+          <w:sz w:val="20"/>
+          <w:szCs w:val="20"/>
+        </w:rPr>
+      </w:pPr>
+    </w:p>
+    <w:p>
+      <w:pPr>
+        <w:jc w:val="center"/>
+        <w:rPr>
+          <w:rFonts w:ascii="Times" w:eastAsia="Times" w:hAnsi="Times" w:cs="Times"/>
+          <w:b/>
+          <w:sz w:val="20"/>
+          <w:szCs w:val="20"/>
+        </w:rPr>
+      </w:pPr>
+    </w:p>
+    <w:p>
+      <w:pPr>
+        <w:jc w:val="center"/>
+        <w:rPr>
+          <w:rFonts w:ascii="Times" w:eastAsia="Times" w:hAnsi="Times" w:cs="Times"/>
+          <w:b/>
+          <w:sz w:val="20"/>
+          <w:szCs w:val="20"/>
+        </w:rPr>
+      </w:pPr>
+    </w:p>
+    <w:p>
+      <w:pPr>
+        <w:jc w:val="center"/>
+        <w:rPr>
+          <w:rFonts w:ascii="Times" w:eastAsia="Times" w:hAnsi="Times" w:cs="Times"/>
+          <w:b/>
+          <w:sz w:val="20"/>
+          <w:szCs w:val="20"/>
+        </w:rPr>
+      </w:pPr>
+    </w:p>
+    <w:tbl>
+      <w:tblPr>
+        <w:tblW w:w="9085" w:type="dxa"/>
+        <w:tblBorders>
+          <w:top w:val="single" w:sz="4" w:space="0" w:color="000000"/>
+          <w:left w:val="single" w:sz="4" w:space="0" w:color="000000"/>
+          <w:bottom w:val="single" w:sz="4" w:space="0" w:color="000000"/>
+          <w:right w:val="single" w:sz="4" w:space="0" w:color="000000"/>
+          <w:insideH w:val="single" w:sz="4" w:space="0" w:color="000000"/>
+          <w:insideV w:val="single" w:sz="4" w:space="0" w:color="000000"/>
+        </w:tblBorders>
+        <w:tblLayout w:type="fixed"/>
+        <w:tblLook w:val="0400" w:firstRow="0" w:lastRow="0" w:firstColumn="0" w:lastColumn="0" w:noHBand="0" w:noVBand="1"/>
+      </w:tblPr>
+      <w:tblGrid>
+        <w:gridCol w:w="1782"/>
+        <w:gridCol w:w="1190"/>
+        <w:gridCol w:w="3402"/>
+        <w:gridCol w:w="2711"/>
+      </w:tblGrid>
+      <w:tr>
+        <w:trPr>
+          <w:trHeight w:val="350"/>
+        </w:trPr>
+        <w:tc>
+          <w:tcPr>
+            <w:tcW w:w="9085" w:type="dxa"/>
+            <w:gridSpan w:val="4"/>
+          </w:tcPr>
+          <w:p>
+            <w:pPr>
+              <w:jc w:val="center"/>
+              <w:rPr>
+                <w:rFonts w:ascii="Times" w:eastAsia="Times" w:hAnsi="Times" w:cs="Times"/>
+                <w:b/>
+                <w:iCs/>
+              </w:rPr>
+            </w:pPr>
+            <w:r>
+              <w:rPr>
+                <w:rFonts w:ascii="Times" w:eastAsia="Times" w:hAnsi="Times" w:cs="Times"/>
+                <w:b/>
+                <w:iCs/>
+              </w:rPr>
+              <w:t>Errata from Version 3</w:t>
+            </w:r>
+          </w:p>
+          <w:p>
+            <w:pPr>
+              <w:jc w:val="center"/>
+              <w:rPr>
+                <w:rFonts w:ascii="Times" w:eastAsia="Times" w:hAnsi="Times" w:cs="Times"/>
+                <w:bCs/>
+                <w:i/>
+              </w:rPr>
+            </w:pPr>
+            <w:r>
+              <w:rPr>
+                <w:rFonts w:ascii="Times" w:eastAsia="Times" w:hAnsi="Times" w:cs="Times"/>
+                <w:bCs/>
+                <w:i/>
+              </w:rPr>
+              <w:t>All edits and comments implemented on October 2</w:t>
+            </w:r>
+            <w:r>
+              <w:rPr>
+                <w:rFonts w:ascii="Times" w:eastAsia="Times" w:hAnsi="Times" w:cs="Times"/>
+                <w:bCs/>
+                <w:i/>
+                <w:vertAlign w:val="superscript"/>
+              </w:rPr>
+              <w:t>nd</w:t>
+            </w:r>
+            <w:r>
+              <w:rPr>
+                <w:rFonts w:ascii="Times" w:eastAsia="Times" w:hAnsi="Times" w:cs="Times"/>
+                <w:bCs/>
+                <w:i/>
+              </w:rPr>
+              <w:t xml:space="preserve"> 2023</w:t>
+            </w:r>
+          </w:p>
+        </w:tc>
+      </w:tr>
+      <w:tr>
+        <w:trPr>
+          <w:trHeight w:val="350"/>
+        </w:trPr>
+        <w:tc>
+          <w:tcPr>
+            <w:tcW w:w="1782" w:type="dxa"/>
+          </w:tcPr>
+          <w:p>
+            <w:pPr>
+              <w:jc w:val="center"/>
+              <w:rPr>
+                <w:rFonts w:ascii="Times" w:eastAsia="Times" w:hAnsi="Times" w:cs="Times"/>
+                <w:b/>
+              </w:rPr>
+            </w:pPr>
+            <w:r>
+              <w:rPr>
+                <w:rFonts w:ascii="Times" w:eastAsia="Times" w:hAnsi="Times" w:cs="Times"/>
+                <w:b/>
+              </w:rPr>
+              <w:t>Instrument</w:t>
+            </w:r>
+          </w:p>
+        </w:tc>
+        <w:tc>
+          <w:tcPr>
+            <w:tcW w:w="1190" w:type="dxa"/>
+          </w:tcPr>
+          <w:p>
+            <w:pPr>
+              <w:jc w:val="center"/>
+              <w:rPr>
+                <w:rFonts w:ascii="Times" w:eastAsia="Times" w:hAnsi="Times" w:cs="Times"/>
+                <w:b/>
+              </w:rPr>
+            </w:pPr>
+            <w:r>
+              <w:rPr>
+                <w:rFonts w:ascii="Times" w:eastAsia="Times" w:hAnsi="Times" w:cs="Times"/>
+                <w:b/>
+              </w:rPr>
+              <w:t>Bar</w:t>
+            </w:r>
+          </w:p>
+        </w:tc>
+        <w:tc>
+          <w:tcPr>
+            <w:tcW w:w="3402" w:type="dxa"/>
+          </w:tcPr>
+          <w:p>
+            <w:pPr>
+              <w:jc w:val="center"/>
+              <w:rPr>
+                <w:rFonts w:ascii="Times" w:eastAsia="Times" w:hAnsi="Times" w:cs="Times"/>
+                <w:b/>
+              </w:rPr>
+            </w:pPr>
+            <w:r>
+              <w:rPr>
+                <w:rFonts w:ascii="Times" w:eastAsia="Times" w:hAnsi="Times" w:cs="Times"/>
+                <w:b/>
+              </w:rPr>
+              <w:t>Issue</w:t>
+            </w:r>
+          </w:p>
+        </w:tc>
+        <w:tc>
+          <w:tcPr>
+            <w:tcW w:w="2711" w:type="dxa"/>
+          </w:tcPr>
+          <w:p>
+            <w:pPr>
+              <w:jc w:val="center"/>
+              <w:rPr>
+                <w:rFonts w:ascii="Times" w:eastAsia="Times" w:hAnsi="Times" w:cs="Times"/>
+                <w:b/>
+              </w:rPr>
+            </w:pPr>
+            <w:r>
+              <w:rPr>
+                <w:rFonts w:ascii="Times" w:eastAsia="Times" w:hAnsi="Times" w:cs="Times"/>
+                <w:b/>
+              </w:rPr>
+              <w:t>Answer</w:t>
             </w:r>
           </w:p>
         </w:tc>
@@ -1020,7 +1147,7 @@
               <w:rPr>
                 <w:rFonts w:ascii="Times" w:eastAsia="Times" w:hAnsi="Times" w:cs="Times"/>
               </w:rPr>
-              <w:t>Piccolo</w:t>
+              <w:t>Piano</w:t>
             </w:r>
           </w:p>
         </w:tc>
@@ -1039,7 +1166,21 @@
               <w:rPr>
                 <w:rFonts w:ascii="Times" w:eastAsia="Times" w:hAnsi="Times" w:cs="Times"/>
               </w:rPr>
-              <w:t>147</w:t>
+              <w:t>105,</w:t>
+            </w:r>
+          </w:p>
+          <w:p>
+            <w:pPr>
+              <w:jc w:val="center"/>
+              <w:rPr>
+                <w:rFonts w:ascii="Times" w:eastAsia="Times" w:hAnsi="Times" w:cs="Times"/>
+              </w:rPr>
+            </w:pPr>
+            <w:r>
+              <w:rPr>
+                <w:rFonts w:ascii="Times" w:eastAsia="Times" w:hAnsi="Times" w:cs="Times"/>
+              </w:rPr>
+              <w:t>109, 113, etc</w:t>
             </w:r>
           </w:p>
         </w:tc>
@@ -1057,7 +1198,7 @@
               <w:rPr>
                 <w:rFonts w:ascii="Times" w:eastAsia="Times" w:hAnsi="Times" w:cs="Times"/>
               </w:rPr>
-              <w:t xml:space="preserve">Is the semiquaver on the third beat meant to be E or D sharp? </w:t>
+              <w:t xml:space="preserve">Is it alright to notate the black key/white key clusters like so? </w:t>
             </w:r>
           </w:p>
         </w:tc>
@@ -1067,18 +1208,18 @@
           </w:tcPr>
           <w:p>
             <w:pPr>
-              <w:ind w:right="120"/>
-              <w:jc w:val="right"/>
-              <w:rPr>
-                <w:rFonts w:ascii="Times" w:eastAsia="Times" w:hAnsi="Times" w:cs="Times"/>
-              </w:rPr>
-            </w:pPr>
-            <w:r>
+              <w:jc w:val="center"/>
               <w:rPr>
                 <w:rFonts w:ascii="Times" w:eastAsia="Times" w:hAnsi="Times" w:cs="Times"/>
                 <w:color w:val="FF0000"/>
               </w:rPr>
-              <w:t xml:space="preserve">D# </w:t>
+            </w:pPr>
+            <w:r>
+              <w:rPr>
+                <w:rFonts w:ascii="Times" w:eastAsia="Times" w:hAnsi="Times" w:cs="Times"/>
+                <w:color w:val="FF0000"/>
+              </w:rPr>
+              <w:t xml:space="preserve">Sure, please add “white key cluster” and “black key cluster” respectively before the first instance </w:t>
             </w:r>
             <w:r>
               <w:rPr>
@@ -1109,7 +1250,7 @@
               <w:rPr>
                 <w:rFonts w:ascii="Times" w:eastAsia="Times" w:hAnsi="Times" w:cs="Times"/>
               </w:rPr>
-              <w:t>Contrabass</w:t>
+              <w:t>Piccolo</w:t>
             </w:r>
           </w:p>
         </w:tc>
@@ -1128,7 +1269,7 @@
               <w:rPr>
                 <w:rFonts w:ascii="Times" w:eastAsia="Times" w:hAnsi="Times" w:cs="Times"/>
               </w:rPr>
-              <w:t>177</w:t>
+              <w:t>147</w:t>
             </w:r>
           </w:p>
         </w:tc>
@@ -1146,21 +1287,7 @@
               <w:rPr>
                 <w:rFonts w:ascii="Times" w:eastAsia="Times" w:hAnsi="Times" w:cs="Times"/>
               </w:rPr>
-              <w:t xml:space="preserve">Does the general </w:t>
-            </w:r>
-            <w:proofErr w:type="spellStart"/>
-            <w:r>
-              <w:rPr>
-                <w:rFonts w:ascii="Times" w:eastAsia="Times" w:hAnsi="Times" w:cs="Times"/>
-              </w:rPr>
-              <w:t>decresc</w:t>
-            </w:r>
-            <w:proofErr w:type="spellEnd"/>
-            <w:r>
-              <w:rPr>
-                <w:rFonts w:ascii="Times" w:eastAsia="Times" w:hAnsi="Times" w:cs="Times"/>
-              </w:rPr>
-              <w:t xml:space="preserve"> in the strings apply to the contrabass?</w:t>
+              <w:t xml:space="preserve">Is the semiquaver on the third beat meant to be E or D sharp? </w:t>
             </w:r>
           </w:p>
         </w:tc>
@@ -1170,6 +1297,7 @@
           </w:tcPr>
           <w:p>
             <w:pPr>
+              <w:ind w:right="120"/>
               <w:jc w:val="right"/>
               <w:rPr>
                 <w:rFonts w:ascii="Times" w:eastAsia="Times" w:hAnsi="Times" w:cs="Times"/>
@@ -1180,7 +1308,7 @@
                 <w:rFonts w:ascii="Times" w:eastAsia="Times" w:hAnsi="Times" w:cs="Times"/>
                 <w:color w:val="FF0000"/>
               </w:rPr>
-              <w:t xml:space="preserve">Yes </w:t>
+              <w:t xml:space="preserve">D# </w:t>
             </w:r>
             <w:r>
               <w:rPr>
@@ -1211,6 +1339,108 @@
               <w:rPr>
                 <w:rFonts w:ascii="Times" w:eastAsia="Times" w:hAnsi="Times" w:cs="Times"/>
               </w:rPr>
+              <w:t>Contrabass</w:t>
+            </w:r>
+          </w:p>
+        </w:tc>
+        <w:tc>
+          <w:tcPr>
+            <w:tcW w:w="1190" w:type="dxa"/>
+          </w:tcPr>
+          <w:p>
+            <w:pPr>
+              <w:jc w:val="center"/>
+              <w:rPr>
+                <w:rFonts w:ascii="Times" w:eastAsia="Times" w:hAnsi="Times" w:cs="Times"/>
+              </w:rPr>
+            </w:pPr>
+            <w:r>
+              <w:rPr>
+                <w:rFonts w:ascii="Times" w:eastAsia="Times" w:hAnsi="Times" w:cs="Times"/>
+              </w:rPr>
+              <w:t>177</w:t>
+            </w:r>
+          </w:p>
+        </w:tc>
+        <w:tc>
+          <w:tcPr>
+            <w:tcW w:w="3402" w:type="dxa"/>
+          </w:tcPr>
+          <w:p>
+            <w:pPr>
+              <w:rPr>
+                <w:rFonts w:ascii="Times" w:eastAsia="Times" w:hAnsi="Times" w:cs="Times"/>
+              </w:rPr>
+            </w:pPr>
+            <w:r>
+              <w:rPr>
+                <w:rFonts w:ascii="Times" w:eastAsia="Times" w:hAnsi="Times" w:cs="Times"/>
+              </w:rPr>
+              <w:t xml:space="preserve">Does the general </w:t>
+            </w:r>
+            <w:proofErr w:type="spellStart"/>
+            <w:r>
+              <w:rPr>
+                <w:rFonts w:ascii="Times" w:eastAsia="Times" w:hAnsi="Times" w:cs="Times"/>
+              </w:rPr>
+              <w:t>decresc</w:t>
+            </w:r>
+            <w:proofErr w:type="spellEnd"/>
+            <w:r>
+              <w:rPr>
+                <w:rFonts w:ascii="Times" w:eastAsia="Times" w:hAnsi="Times" w:cs="Times"/>
+              </w:rPr>
+              <w:t xml:space="preserve"> in the strings apply to the contrabass?</w:t>
+            </w:r>
+          </w:p>
+        </w:tc>
+        <w:tc>
+          <w:tcPr>
+            <w:tcW w:w="2711" w:type="dxa"/>
+          </w:tcPr>
+          <w:p>
+            <w:pPr>
+              <w:jc w:val="right"/>
+              <w:rPr>
+                <w:rFonts w:ascii="Times" w:eastAsia="Times" w:hAnsi="Times" w:cs="Times"/>
+              </w:rPr>
+            </w:pPr>
+            <w:r>
+              <w:rPr>
+                <w:rFonts w:ascii="Times" w:eastAsia="Times" w:hAnsi="Times" w:cs="Times"/>
+                <w:color w:val="FF0000"/>
+              </w:rPr>
+              <w:t xml:space="preserve">Yes </w:t>
+            </w:r>
+            <w:r>
+              <w:rPr>
+                <w:rFonts w:ascii="Times" w:eastAsia="Times" w:hAnsi="Times" w:cs="Times"/>
+                <w:color w:val="92D050"/>
+              </w:rPr>
+              <w:t>√</w:t>
+            </w:r>
+          </w:p>
+        </w:tc>
+      </w:tr>
+      <w:tr>
+        <w:trPr>
+          <w:trHeight w:val="552"/>
+        </w:trPr>
+        <w:tc>
+          <w:tcPr>
+            <w:tcW w:w="1782" w:type="dxa"/>
+          </w:tcPr>
+          <w:p>
+            <w:pPr>
+              <w:jc w:val="center"/>
+              <w:rPr>
+                <w:rFonts w:ascii="Times" w:eastAsia="Times" w:hAnsi="Times" w:cs="Times"/>
+              </w:rPr>
+            </w:pPr>
+            <w:r>
+              <w:rPr>
+                <w:rFonts w:ascii="Times" w:eastAsia="Times" w:hAnsi="Times" w:cs="Times"/>
+              </w:rPr>
               <w:t>Woodwinds and Brass</w:t>
             </w:r>
           </w:p>
@@ -2072,6 +2302,7 @@
           <w:sz w:val="20"/>
           <w:szCs w:val="20"/>
         </w:rPr>
+        <w:lastRenderedPageBreak/>
         <w:t xml:space="preserve">M54, </w:t>
       </w:r>
       <w:proofErr w:type="spellStart"/>
@@ -3298,1038 +3529,1038 @@
           <w:sz w:val="20"/>
           <w:szCs w:val="20"/>
         </w:rPr>
+        <w:t>M127 – vl1 top note – add natural to B √</w:t>
+      </w:r>
+    </w:p>
+    <w:p>
+      <w:pPr>
+        <w:rPr>
+          <w:rFonts w:ascii="Times New Roman" w:eastAsia="Times" w:hAnsi="Times New Roman" w:cs="Times New Roman"/>
+          <w:sz w:val="20"/>
+          <w:szCs w:val="20"/>
+        </w:rPr>
+      </w:pPr>
+      <w:r>
+        <w:rPr>
+          <w:rFonts w:ascii="Times New Roman" w:eastAsia="Times" w:hAnsi="Times New Roman" w:cs="Times New Roman"/>
+          <w:sz w:val="20"/>
+          <w:szCs w:val="20"/>
+        </w:rPr>
+        <w:t xml:space="preserve"> </w:t>
+      </w:r>
+    </w:p>
+    <w:p>
+      <w:pPr>
+        <w:rPr>
+          <w:rFonts w:ascii="Times New Roman" w:eastAsia="Times" w:hAnsi="Times New Roman" w:cs="Times New Roman"/>
+          <w:sz w:val="20"/>
+          <w:szCs w:val="20"/>
+        </w:rPr>
+      </w:pPr>
+      <w:r>
+        <w:rPr>
+          <w:rFonts w:ascii="Times New Roman" w:eastAsia="Times" w:hAnsi="Times New Roman" w:cs="Times New Roman"/>
+          <w:sz w:val="20"/>
+          <w:szCs w:val="20"/>
+        </w:rPr>
+        <w:t>M134 – move fermatas to top of double bar √</w:t>
+      </w:r>
+    </w:p>
+    <w:p>
+      <w:pPr>
+        <w:rPr>
+          <w:rFonts w:ascii="Times New Roman" w:eastAsia="Times" w:hAnsi="Times New Roman" w:cs="Times New Roman"/>
+          <w:sz w:val="20"/>
+          <w:szCs w:val="20"/>
+        </w:rPr>
+      </w:pPr>
+    </w:p>
+    <w:p>
+      <w:pPr>
+        <w:rPr>
+          <w:rFonts w:ascii="Times New Roman" w:eastAsia="Times" w:hAnsi="Times New Roman" w:cs="Times New Roman"/>
+          <w:sz w:val="20"/>
+          <w:szCs w:val="20"/>
+        </w:rPr>
+      </w:pPr>
+      <w:r>
+        <w:rPr>
+          <w:rFonts w:ascii="Times New Roman" w:eastAsia="Times" w:hAnsi="Times New Roman" w:cs="Times New Roman"/>
+          <w:sz w:val="20"/>
+          <w:szCs w:val="20"/>
+        </w:rPr>
+        <w:t xml:space="preserve">M135, </w:t>
+      </w:r>
+      <w:proofErr w:type="spellStart"/>
+      <w:r>
+        <w:rPr>
+          <w:rFonts w:ascii="Times New Roman" w:eastAsia="Times" w:hAnsi="Times New Roman" w:cs="Times New Roman"/>
+          <w:sz w:val="20"/>
+          <w:szCs w:val="20"/>
+        </w:rPr>
+        <w:t>picc</w:t>
+      </w:r>
+      <w:proofErr w:type="spellEnd"/>
+      <w:r>
+        <w:rPr>
+          <w:rFonts w:ascii="Times New Roman" w:eastAsia="Times" w:hAnsi="Times New Roman" w:cs="Times New Roman"/>
+          <w:sz w:val="20"/>
+          <w:szCs w:val="20"/>
+        </w:rPr>
+        <w:t xml:space="preserve">, please put “legato </w:t>
+      </w:r>
+      <w:proofErr w:type="spellStart"/>
+      <w:r>
+        <w:rPr>
+          <w:rFonts w:ascii="Times New Roman" w:eastAsia="Times" w:hAnsi="Times New Roman" w:cs="Times New Roman"/>
+          <w:sz w:val="20"/>
+          <w:szCs w:val="20"/>
+        </w:rPr>
+        <w:t>possibile</w:t>
+      </w:r>
+      <w:proofErr w:type="spellEnd"/>
+      <w:r>
+        <w:rPr>
+          <w:rFonts w:ascii="Times New Roman" w:eastAsia="Times" w:hAnsi="Times New Roman" w:cs="Times New Roman"/>
+          <w:sz w:val="20"/>
+          <w:szCs w:val="20"/>
+        </w:rPr>
+        <w:t>” above slur √</w:t>
+      </w:r>
+    </w:p>
+    <w:p>
+      <w:pPr>
+        <w:rPr>
+          <w:rFonts w:ascii="Times New Roman" w:eastAsia="Times" w:hAnsi="Times New Roman" w:cs="Times New Roman"/>
+          <w:sz w:val="20"/>
+          <w:szCs w:val="20"/>
+        </w:rPr>
+      </w:pPr>
+    </w:p>
+    <w:p>
+      <w:pPr>
+        <w:rPr>
+          <w:rFonts w:ascii="Times New Roman" w:eastAsia="Times" w:hAnsi="Times New Roman" w:cs="Times New Roman"/>
+          <w:sz w:val="20"/>
+          <w:szCs w:val="20"/>
+        </w:rPr>
+      </w:pPr>
+      <w:r>
+        <w:rPr>
+          <w:rFonts w:ascii="Times New Roman" w:eastAsia="Times" w:hAnsi="Times New Roman" w:cs="Times New Roman"/>
+          <w:sz w:val="20"/>
+          <w:szCs w:val="20"/>
+        </w:rPr>
+        <w:t xml:space="preserve">M136 – </w:t>
+      </w:r>
+      <w:proofErr w:type="spellStart"/>
+      <w:r>
+        <w:rPr>
+          <w:rFonts w:ascii="Times New Roman" w:eastAsia="Times" w:hAnsi="Times New Roman" w:cs="Times New Roman"/>
+          <w:sz w:val="20"/>
+          <w:szCs w:val="20"/>
+        </w:rPr>
+        <w:t>Vl</w:t>
+      </w:r>
+      <w:proofErr w:type="spellEnd"/>
+      <w:r>
+        <w:rPr>
+          <w:rFonts w:ascii="Times New Roman" w:eastAsia="Times" w:hAnsi="Times New Roman" w:cs="Times New Roman"/>
+          <w:sz w:val="20"/>
+          <w:szCs w:val="20"/>
+        </w:rPr>
+        <w:t xml:space="preserve"> II and add natural to both parts √</w:t>
+      </w:r>
+    </w:p>
+    <w:p>
+      <w:pPr>
+        <w:rPr>
+          <w:rFonts w:ascii="Times New Roman" w:eastAsia="Times" w:hAnsi="Times New Roman" w:cs="Times New Roman"/>
+          <w:sz w:val="20"/>
+          <w:szCs w:val="20"/>
+        </w:rPr>
+      </w:pPr>
+    </w:p>
+    <w:p>
+      <w:pPr>
+        <w:rPr>
+          <w:rFonts w:ascii="Times New Roman" w:eastAsia="Times" w:hAnsi="Times New Roman" w:cs="Times New Roman"/>
+          <w:sz w:val="20"/>
+          <w:szCs w:val="20"/>
+        </w:rPr>
+      </w:pPr>
+      <w:r>
+        <w:rPr>
+          <w:rFonts w:ascii="Times New Roman" w:eastAsia="Times" w:hAnsi="Times New Roman" w:cs="Times New Roman"/>
+          <w:sz w:val="20"/>
+          <w:szCs w:val="20"/>
+        </w:rPr>
+        <w:t>M137 – perc 2 – beat 3 – add natural √</w:t>
+      </w:r>
+    </w:p>
+    <w:p>
+      <w:pPr>
+        <w:rPr>
+          <w:rFonts w:ascii="Times New Roman" w:eastAsia="Times" w:hAnsi="Times New Roman" w:cs="Times New Roman"/>
+          <w:sz w:val="20"/>
+          <w:szCs w:val="20"/>
+        </w:rPr>
+      </w:pPr>
+    </w:p>
+    <w:p>
+      <w:pPr>
+        <w:rPr>
+          <w:rFonts w:ascii="Times New Roman" w:eastAsia="Times" w:hAnsi="Times New Roman" w:cs="Times New Roman"/>
+          <w:sz w:val="20"/>
+          <w:szCs w:val="20"/>
+        </w:rPr>
+      </w:pPr>
+      <w:r>
+        <w:rPr>
+          <w:rFonts w:ascii="Times New Roman" w:eastAsia="Times" w:hAnsi="Times New Roman" w:cs="Times New Roman"/>
+          <w:sz w:val="20"/>
+          <w:szCs w:val="20"/>
+        </w:rPr>
+        <w:t xml:space="preserve">M138, </w:t>
+      </w:r>
+      <w:proofErr w:type="spellStart"/>
+      <w:r>
+        <w:rPr>
+          <w:rFonts w:ascii="Times New Roman" w:eastAsia="Times" w:hAnsi="Times New Roman" w:cs="Times New Roman"/>
+          <w:sz w:val="20"/>
+          <w:szCs w:val="20"/>
+        </w:rPr>
+        <w:t>VlIIa</w:t>
+      </w:r>
+      <w:proofErr w:type="spellEnd"/>
+      <w:r>
+        <w:rPr>
+          <w:rFonts w:ascii="Times New Roman" w:eastAsia="Times" w:hAnsi="Times New Roman" w:cs="Times New Roman"/>
+          <w:sz w:val="20"/>
+          <w:szCs w:val="20"/>
+        </w:rPr>
+        <w:t>, add natural to E on beat 2. Also, beat 4 same E should be tied to note before D √</w:t>
+      </w:r>
+    </w:p>
+    <w:p>
+      <w:pPr>
+        <w:rPr>
+          <w:rFonts w:ascii="Times New Roman" w:eastAsia="Times" w:hAnsi="Times New Roman" w:cs="Times New Roman"/>
+          <w:sz w:val="20"/>
+          <w:szCs w:val="20"/>
+        </w:rPr>
+      </w:pPr>
+    </w:p>
+    <w:p>
+      <w:pPr>
+        <w:rPr>
+          <w:rFonts w:ascii="Times New Roman" w:eastAsia="Times" w:hAnsi="Times New Roman" w:cs="Times New Roman"/>
+          <w:sz w:val="20"/>
+          <w:szCs w:val="20"/>
+        </w:rPr>
+      </w:pPr>
+      <w:r>
+        <w:rPr>
+          <w:rFonts w:ascii="Times New Roman" w:eastAsia="Times" w:hAnsi="Times New Roman" w:cs="Times New Roman"/>
+          <w:sz w:val="20"/>
+          <w:szCs w:val="20"/>
+        </w:rPr>
+        <w:t>M141 – vl2 – add natural √</w:t>
+      </w:r>
+    </w:p>
+    <w:p>
+      <w:pPr>
+        <w:rPr>
+          <w:rFonts w:ascii="Times New Roman" w:eastAsia="Times" w:hAnsi="Times New Roman" w:cs="Times New Roman"/>
+          <w:sz w:val="20"/>
+          <w:szCs w:val="20"/>
+        </w:rPr>
+      </w:pPr>
+    </w:p>
+    <w:p>
+      <w:pPr>
+        <w:rPr>
+          <w:rFonts w:ascii="Times New Roman" w:eastAsia="Times" w:hAnsi="Times New Roman" w:cs="Times New Roman"/>
+          <w:sz w:val="20"/>
+          <w:szCs w:val="20"/>
+        </w:rPr>
+      </w:pPr>
+      <w:r>
+        <w:rPr>
+          <w:rFonts w:ascii="Times New Roman" w:eastAsia="Times" w:hAnsi="Times New Roman" w:cs="Times New Roman"/>
+          <w:sz w:val="20"/>
+          <w:szCs w:val="20"/>
+        </w:rPr>
+        <w:t>M142 - vl2 – add natural √</w:t>
+      </w:r>
+    </w:p>
+    <w:p>
+      <w:pPr>
+        <w:rPr>
+          <w:rFonts w:ascii="Times New Roman" w:eastAsia="Times" w:hAnsi="Times New Roman" w:cs="Times New Roman"/>
+          <w:sz w:val="20"/>
+          <w:szCs w:val="20"/>
+        </w:rPr>
+      </w:pPr>
+      <w:r>
+        <w:rPr>
+          <w:rFonts w:ascii="Times New Roman" w:eastAsia="Times" w:hAnsi="Times New Roman" w:cs="Times New Roman"/>
+          <w:sz w:val="20"/>
+          <w:szCs w:val="20"/>
+        </w:rPr>
+        <w:t>M145 – Harp – change Gb to F# √</w:t>
+      </w:r>
+    </w:p>
+    <w:p>
+      <w:pPr>
+        <w:rPr>
+          <w:rFonts w:ascii="Times New Roman" w:eastAsia="Times" w:hAnsi="Times New Roman" w:cs="Times New Roman"/>
+          <w:sz w:val="20"/>
+          <w:szCs w:val="20"/>
+        </w:rPr>
+      </w:pPr>
+    </w:p>
+    <w:p>
+      <w:pPr>
+        <w:rPr>
+          <w:rFonts w:ascii="Times New Roman" w:eastAsia="Times" w:hAnsi="Times New Roman" w:cs="Times New Roman"/>
+          <w:sz w:val="20"/>
+          <w:szCs w:val="20"/>
+        </w:rPr>
+      </w:pPr>
+      <w:r>
+        <w:rPr>
+          <w:rFonts w:ascii="Times New Roman" w:eastAsia="Times" w:hAnsi="Times New Roman" w:cs="Times New Roman"/>
+          <w:sz w:val="20"/>
+          <w:szCs w:val="20"/>
+        </w:rPr>
+        <w:t>M146 – add natural to A √</w:t>
+      </w:r>
+    </w:p>
+    <w:p>
+      <w:pPr>
+        <w:rPr>
+          <w:rFonts w:ascii="Times New Roman" w:eastAsia="Times" w:hAnsi="Times New Roman" w:cs="Times New Roman"/>
+          <w:sz w:val="20"/>
+          <w:szCs w:val="20"/>
+        </w:rPr>
+      </w:pPr>
+    </w:p>
+    <w:p>
+      <w:pPr>
+        <w:rPr>
+          <w:rFonts w:ascii="Times New Roman" w:eastAsia="Times" w:hAnsi="Times New Roman" w:cs="Times New Roman"/>
+          <w:sz w:val="20"/>
+          <w:szCs w:val="20"/>
+        </w:rPr>
+      </w:pPr>
+      <w:r>
+        <w:rPr>
+          <w:rFonts w:ascii="Times New Roman" w:eastAsia="Times" w:hAnsi="Times New Roman" w:cs="Times New Roman"/>
+          <w:sz w:val="20"/>
+          <w:szCs w:val="20"/>
+        </w:rPr>
+        <w:t>M146 – Vl2 – add natural √</w:t>
+      </w:r>
+    </w:p>
+    <w:p>
+      <w:pPr>
+        <w:rPr>
+          <w:rFonts w:ascii="Times New Roman" w:eastAsia="Times" w:hAnsi="Times New Roman" w:cs="Times New Roman"/>
+          <w:sz w:val="20"/>
+          <w:szCs w:val="20"/>
+        </w:rPr>
+      </w:pPr>
+    </w:p>
+    <w:p>
+      <w:pPr>
+        <w:rPr>
+          <w:rFonts w:ascii="Times New Roman" w:eastAsia="Times" w:hAnsi="Times New Roman" w:cs="Times New Roman"/>
+          <w:sz w:val="20"/>
+          <w:szCs w:val="20"/>
+        </w:rPr>
+      </w:pPr>
+      <w:r>
+        <w:rPr>
+          <w:rFonts w:ascii="Times New Roman" w:eastAsia="Times" w:hAnsi="Times New Roman" w:cs="Times New Roman"/>
+          <w:sz w:val="20"/>
+          <w:szCs w:val="20"/>
+        </w:rPr>
+        <w:t>M147 – vl2 – add natural to E √</w:t>
+      </w:r>
+    </w:p>
+    <w:p>
+      <w:pPr>
+        <w:rPr>
+          <w:rFonts w:ascii="Times New Roman" w:eastAsia="Times" w:hAnsi="Times New Roman" w:cs="Times New Roman"/>
+          <w:sz w:val="20"/>
+          <w:szCs w:val="20"/>
+        </w:rPr>
+      </w:pPr>
+    </w:p>
+    <w:p>
+      <w:pPr>
+        <w:rPr>
+          <w:rFonts w:ascii="Times New Roman" w:eastAsia="Times" w:hAnsi="Times New Roman" w:cs="Times New Roman"/>
+          <w:sz w:val="20"/>
+          <w:szCs w:val="20"/>
+        </w:rPr>
+      </w:pPr>
+      <w:r>
+        <w:rPr>
+          <w:rFonts w:ascii="Times New Roman" w:eastAsia="Times" w:hAnsi="Times New Roman" w:cs="Times New Roman"/>
+          <w:sz w:val="20"/>
+          <w:szCs w:val="20"/>
+        </w:rPr>
+        <w:t xml:space="preserve">M148 – </w:t>
+      </w:r>
+      <w:proofErr w:type="spellStart"/>
+      <w:r>
+        <w:rPr>
+          <w:rFonts w:ascii="Times New Roman" w:eastAsia="Times" w:hAnsi="Times New Roman" w:cs="Times New Roman"/>
+          <w:sz w:val="20"/>
+          <w:szCs w:val="20"/>
+        </w:rPr>
+        <w:t>vl</w:t>
+      </w:r>
+      <w:proofErr w:type="spellEnd"/>
+      <w:r>
+        <w:rPr>
+          <w:rFonts w:ascii="Times New Roman" w:eastAsia="Times" w:hAnsi="Times New Roman" w:cs="Times New Roman"/>
+          <w:sz w:val="20"/>
+          <w:szCs w:val="20"/>
+        </w:rPr>
+        <w:t xml:space="preserve"> II 2 wrong note, should be D# √</w:t>
+      </w:r>
+    </w:p>
+    <w:p>
+      <w:pPr>
+        <w:rPr>
+          <w:rFonts w:ascii="Times New Roman" w:eastAsia="Times" w:hAnsi="Times New Roman" w:cs="Times New Roman"/>
+          <w:sz w:val="20"/>
+          <w:szCs w:val="20"/>
+        </w:rPr>
+      </w:pPr>
+    </w:p>
+    <w:p>
+      <w:pPr>
+        <w:rPr>
+          <w:rFonts w:ascii="Times New Roman" w:eastAsia="Times" w:hAnsi="Times New Roman" w:cs="Times New Roman"/>
+          <w:sz w:val="20"/>
+          <w:szCs w:val="20"/>
+        </w:rPr>
+      </w:pPr>
+      <w:r>
+        <w:rPr>
+          <w:rFonts w:ascii="Times New Roman" w:eastAsia="Times" w:hAnsi="Times New Roman" w:cs="Times New Roman"/>
+          <w:sz w:val="20"/>
+          <w:szCs w:val="20"/>
+        </w:rPr>
+        <w:t>M156 – strings – clean up all grace notes inside parenthesis √</w:t>
+      </w:r>
+    </w:p>
+    <w:p>
+      <w:pPr>
+        <w:rPr>
+          <w:rFonts w:ascii="Times New Roman" w:eastAsia="Times" w:hAnsi="Times New Roman" w:cs="Times New Roman"/>
+          <w:sz w:val="20"/>
+          <w:szCs w:val="20"/>
+        </w:rPr>
+      </w:pPr>
+    </w:p>
+    <w:p>
+      <w:pPr>
+        <w:rPr>
+          <w:rFonts w:ascii="Times New Roman" w:eastAsia="Times" w:hAnsi="Times New Roman" w:cs="Times New Roman"/>
+          <w:sz w:val="20"/>
+          <w:szCs w:val="20"/>
+        </w:rPr>
+      </w:pPr>
+      <w:r>
+        <w:rPr>
+          <w:rFonts w:ascii="Times New Roman" w:eastAsia="Times" w:hAnsi="Times New Roman" w:cs="Times New Roman"/>
+          <w:sz w:val="20"/>
+          <w:szCs w:val="20"/>
+        </w:rPr>
+        <w:t>M157, celesta, delete box saying piano…THERE IS NO PIANO IN THE PIECE, ONLY CELESTE. Sorry I wasn’t clear. Delete “piano” from all staves. √</w:t>
+      </w:r>
+    </w:p>
+    <w:p>
+      <w:pPr>
+        <w:rPr>
+          <w:rFonts w:ascii="Times New Roman" w:eastAsia="Times" w:hAnsi="Times New Roman" w:cs="Times New Roman"/>
+          <w:sz w:val="20"/>
+          <w:szCs w:val="20"/>
+        </w:rPr>
+      </w:pPr>
+    </w:p>
+    <w:p>
+      <w:pPr>
+        <w:rPr>
+          <w:rFonts w:ascii="Times New Roman" w:eastAsia="Times" w:hAnsi="Times New Roman" w:cs="Times New Roman"/>
+          <w:sz w:val="20"/>
+          <w:szCs w:val="20"/>
+        </w:rPr>
+      </w:pPr>
+      <w:r>
+        <w:rPr>
+          <w:rFonts w:ascii="Times New Roman" w:eastAsia="Times" w:hAnsi="Times New Roman" w:cs="Times New Roman"/>
+          <w:sz w:val="20"/>
+          <w:szCs w:val="20"/>
+        </w:rPr>
+        <w:t>M157 – add natural sign to tuba, bassoon √</w:t>
+      </w:r>
+    </w:p>
+    <w:p>
+      <w:pPr>
+        <w:rPr>
+          <w:rFonts w:ascii="Times New Roman" w:eastAsia="Times" w:hAnsi="Times New Roman" w:cs="Times New Roman"/>
+          <w:sz w:val="20"/>
+          <w:szCs w:val="20"/>
+        </w:rPr>
+      </w:pPr>
+    </w:p>
+    <w:p>
+      <w:pPr>
+        <w:rPr>
+          <w:rFonts w:ascii="Times New Roman" w:eastAsia="Times" w:hAnsi="Times New Roman" w:cs="Times New Roman"/>
+          <w:sz w:val="20"/>
+          <w:szCs w:val="20"/>
+        </w:rPr>
+      </w:pPr>
+      <w:r>
+        <w:rPr>
+          <w:rFonts w:ascii="Times New Roman" w:eastAsia="Times" w:hAnsi="Times New Roman" w:cs="Times New Roman"/>
+          <w:sz w:val="20"/>
+          <w:szCs w:val="20"/>
+        </w:rPr>
+        <w:t xml:space="preserve">M163, </w:t>
+      </w:r>
+      <w:proofErr w:type="spellStart"/>
+      <w:r>
+        <w:rPr>
+          <w:rFonts w:ascii="Times New Roman" w:eastAsia="Times" w:hAnsi="Times New Roman" w:cs="Times New Roman"/>
+          <w:sz w:val="20"/>
+          <w:szCs w:val="20"/>
+        </w:rPr>
+        <w:t>fl</w:t>
+      </w:r>
+      <w:proofErr w:type="spellEnd"/>
+      <w:r>
+        <w:rPr>
+          <w:rFonts w:ascii="Times New Roman" w:eastAsia="Times" w:hAnsi="Times New Roman" w:cs="Times New Roman"/>
+          <w:sz w:val="20"/>
+          <w:szCs w:val="20"/>
+        </w:rPr>
+        <w:t xml:space="preserve">, </w:t>
+      </w:r>
+      <w:proofErr w:type="spellStart"/>
+      <w:r>
+        <w:rPr>
+          <w:rFonts w:ascii="Times New Roman" w:eastAsia="Times" w:hAnsi="Times New Roman" w:cs="Times New Roman"/>
+          <w:sz w:val="20"/>
+          <w:szCs w:val="20"/>
+        </w:rPr>
+        <w:t>picc</w:t>
+      </w:r>
+      <w:proofErr w:type="spellEnd"/>
+      <w:r>
+        <w:rPr>
+          <w:rFonts w:ascii="Times New Roman" w:eastAsia="Times" w:hAnsi="Times New Roman" w:cs="Times New Roman"/>
+          <w:sz w:val="20"/>
+          <w:szCs w:val="20"/>
+        </w:rPr>
+        <w:t xml:space="preserve">, </w:t>
+      </w:r>
+      <w:proofErr w:type="spellStart"/>
+      <w:r>
+        <w:rPr>
+          <w:rFonts w:ascii="Times New Roman" w:eastAsia="Times" w:hAnsi="Times New Roman" w:cs="Times New Roman"/>
+          <w:sz w:val="20"/>
+          <w:szCs w:val="20"/>
+        </w:rPr>
+        <w:t>ob</w:t>
+      </w:r>
+      <w:proofErr w:type="spellEnd"/>
+      <w:r>
+        <w:rPr>
+          <w:rFonts w:ascii="Times New Roman" w:eastAsia="Times" w:hAnsi="Times New Roman" w:cs="Times New Roman"/>
+          <w:sz w:val="20"/>
+          <w:szCs w:val="20"/>
+        </w:rPr>
+        <w:t>, cl; beat 1, please slur all 4 notes √</w:t>
+      </w:r>
+    </w:p>
+    <w:p>
+      <w:pPr>
+        <w:rPr>
+          <w:rFonts w:ascii="Times New Roman" w:eastAsia="Times" w:hAnsi="Times New Roman" w:cs="Times New Roman"/>
+          <w:sz w:val="20"/>
+          <w:szCs w:val="20"/>
+        </w:rPr>
+      </w:pPr>
+    </w:p>
+    <w:p>
+      <w:pPr>
+        <w:rPr>
+          <w:rFonts w:ascii="Times New Roman" w:eastAsia="Times" w:hAnsi="Times New Roman" w:cs="Times New Roman"/>
+          <w:sz w:val="20"/>
+          <w:szCs w:val="20"/>
+        </w:rPr>
+      </w:pPr>
+      <w:r>
+        <w:rPr>
+          <w:rFonts w:ascii="Times New Roman" w:eastAsia="Times" w:hAnsi="Times New Roman" w:cs="Times New Roman"/>
+          <w:sz w:val="20"/>
+          <w:szCs w:val="20"/>
+        </w:rPr>
+        <w:t>M173 – Horn 2,4 – add open horn circle/symbol √</w:t>
+      </w:r>
+    </w:p>
+    <w:p>
+      <w:pPr>
+        <w:rPr>
+          <w:rFonts w:ascii="Times New Roman" w:eastAsia="Times" w:hAnsi="Times New Roman" w:cs="Times New Roman"/>
+          <w:sz w:val="20"/>
+          <w:szCs w:val="20"/>
+        </w:rPr>
+      </w:pPr>
+    </w:p>
+    <w:p>
+      <w:pPr>
+        <w:rPr>
+          <w:rFonts w:ascii="Times New Roman" w:eastAsia="Times" w:hAnsi="Times New Roman" w:cs="Times New Roman"/>
+          <w:sz w:val="20"/>
+          <w:szCs w:val="20"/>
+        </w:rPr>
+      </w:pPr>
+      <w:r>
+        <w:rPr>
+          <w:rFonts w:ascii="Times New Roman" w:eastAsia="Times" w:hAnsi="Times New Roman" w:cs="Times New Roman"/>
+          <w:sz w:val="20"/>
+          <w:szCs w:val="20"/>
+        </w:rPr>
+        <w:t xml:space="preserve">M173 – </w:t>
+      </w:r>
+      <w:proofErr w:type="spellStart"/>
+      <w:r>
+        <w:rPr>
+          <w:rFonts w:ascii="Times New Roman" w:eastAsia="Times" w:hAnsi="Times New Roman" w:cs="Times New Roman"/>
+          <w:sz w:val="20"/>
+          <w:szCs w:val="20"/>
+        </w:rPr>
+        <w:t>picc</w:t>
+      </w:r>
+      <w:proofErr w:type="spellEnd"/>
+      <w:r>
+        <w:rPr>
+          <w:rFonts w:ascii="Times New Roman" w:eastAsia="Times" w:hAnsi="Times New Roman" w:cs="Times New Roman"/>
+          <w:sz w:val="20"/>
+          <w:szCs w:val="20"/>
+        </w:rPr>
+        <w:t xml:space="preserve"> and flute – add natural √</w:t>
+      </w:r>
+    </w:p>
+    <w:p>
+      <w:pPr>
+        <w:rPr>
+          <w:rFonts w:ascii="Times New Roman" w:eastAsia="Times" w:hAnsi="Times New Roman" w:cs="Times New Roman"/>
+          <w:sz w:val="20"/>
+          <w:szCs w:val="20"/>
+        </w:rPr>
+      </w:pPr>
+    </w:p>
+    <w:p>
+      <w:pPr>
+        <w:rPr>
+          <w:rFonts w:ascii="Times New Roman" w:eastAsia="Times" w:hAnsi="Times New Roman" w:cs="Times New Roman"/>
+          <w:sz w:val="20"/>
+          <w:szCs w:val="20"/>
+        </w:rPr>
+      </w:pPr>
+      <w:r>
+        <w:rPr>
+          <w:rFonts w:ascii="Times New Roman" w:eastAsia="Times" w:hAnsi="Times New Roman" w:cs="Times New Roman"/>
+          <w:sz w:val="20"/>
+          <w:szCs w:val="20"/>
+        </w:rPr>
+        <w:t>M177, winds, beat 1, please slur all 4 note √</w:t>
+      </w:r>
+    </w:p>
+    <w:p>
+      <w:pPr>
+        <w:rPr>
+          <w:rFonts w:ascii="Times New Roman" w:eastAsia="Times" w:hAnsi="Times New Roman" w:cs="Times New Roman"/>
+          <w:sz w:val="20"/>
+          <w:szCs w:val="20"/>
+        </w:rPr>
+      </w:pPr>
+      <w:r>
+        <w:rPr>
+          <w:rFonts w:ascii="Times New Roman" w:eastAsia="Times" w:hAnsi="Times New Roman" w:cs="Times New Roman"/>
+          <w:sz w:val="20"/>
+          <w:szCs w:val="20"/>
+        </w:rPr>
+        <w:t xml:space="preserve"> </w:t>
+      </w:r>
+    </w:p>
+    <w:p>
+      <w:pPr>
+        <w:rPr>
+          <w:rFonts w:ascii="Times New Roman" w:eastAsia="Times" w:hAnsi="Times New Roman" w:cs="Times New Roman"/>
+          <w:sz w:val="20"/>
+          <w:szCs w:val="20"/>
+        </w:rPr>
+      </w:pPr>
+      <w:r>
+        <w:rPr>
+          <w:rFonts w:ascii="Times New Roman" w:eastAsia="Times" w:hAnsi="Times New Roman" w:cs="Times New Roman"/>
+          <w:sz w:val="20"/>
+          <w:szCs w:val="20"/>
+        </w:rPr>
+        <w:t xml:space="preserve">M177 – </w:t>
+      </w:r>
+      <w:proofErr w:type="spellStart"/>
+      <w:r>
+        <w:rPr>
+          <w:rFonts w:ascii="Times New Roman" w:eastAsia="Times" w:hAnsi="Times New Roman" w:cs="Times New Roman"/>
+          <w:sz w:val="20"/>
+          <w:szCs w:val="20"/>
+        </w:rPr>
+        <w:t>cb</w:t>
+      </w:r>
+      <w:proofErr w:type="spellEnd"/>
+      <w:r>
+        <w:rPr>
+          <w:rFonts w:ascii="Times New Roman" w:eastAsia="Times" w:hAnsi="Times New Roman" w:cs="Times New Roman"/>
+          <w:sz w:val="20"/>
+          <w:szCs w:val="20"/>
+        </w:rPr>
+        <w:t xml:space="preserve"> – should be low E an new attack (see manuscript) √</w:t>
+      </w:r>
+    </w:p>
+    <w:p>
+      <w:pPr>
+        <w:rPr>
+          <w:rFonts w:ascii="Times New Roman" w:eastAsia="Times" w:hAnsi="Times New Roman" w:cs="Times New Roman"/>
+          <w:sz w:val="20"/>
+          <w:szCs w:val="20"/>
+        </w:rPr>
+      </w:pPr>
+    </w:p>
+    <w:p>
+      <w:pPr>
+        <w:rPr>
+          <w:rFonts w:ascii="Times New Roman" w:eastAsia="Times" w:hAnsi="Times New Roman" w:cs="Times New Roman"/>
+          <w:sz w:val="20"/>
+          <w:szCs w:val="20"/>
+        </w:rPr>
+      </w:pPr>
+      <w:r>
+        <w:rPr>
+          <w:rFonts w:ascii="Times New Roman" w:eastAsia="Times" w:hAnsi="Times New Roman" w:cs="Times New Roman"/>
+          <w:sz w:val="20"/>
+          <w:szCs w:val="20"/>
+        </w:rPr>
+        <w:t>M178 – horn 2,4 – add + to every note, not just attack  √</w:t>
+      </w:r>
+    </w:p>
+    <w:p>
+      <w:pPr>
+        <w:rPr>
+          <w:rFonts w:ascii="Times New Roman" w:eastAsia="Times" w:hAnsi="Times New Roman" w:cs="Times New Roman"/>
+          <w:sz w:val="20"/>
+          <w:szCs w:val="20"/>
+        </w:rPr>
+      </w:pPr>
+    </w:p>
+    <w:p>
+      <w:pPr>
+        <w:rPr>
+          <w:rFonts w:ascii="Times New Roman" w:eastAsia="Times" w:hAnsi="Times New Roman" w:cs="Times New Roman"/>
+          <w:sz w:val="20"/>
+          <w:szCs w:val="20"/>
+        </w:rPr>
+      </w:pPr>
+      <w:r>
+        <w:rPr>
+          <w:rFonts w:ascii="Times New Roman" w:eastAsia="Times" w:hAnsi="Times New Roman" w:cs="Times New Roman"/>
+          <w:sz w:val="20"/>
+          <w:szCs w:val="20"/>
+        </w:rPr>
+        <w:t xml:space="preserve">M179 - add (-50 cents) to cello, violin I, </w:t>
+      </w:r>
+      <w:proofErr w:type="spellStart"/>
+      <w:r>
+        <w:rPr>
+          <w:rFonts w:ascii="Times New Roman" w:eastAsia="Times" w:hAnsi="Times New Roman" w:cs="Times New Roman"/>
+          <w:sz w:val="20"/>
+          <w:szCs w:val="20"/>
+        </w:rPr>
+        <w:t>hn</w:t>
+      </w:r>
+      <w:proofErr w:type="spellEnd"/>
+      <w:r>
+        <w:rPr>
+          <w:rFonts w:ascii="Times New Roman" w:eastAsia="Times" w:hAnsi="Times New Roman" w:cs="Times New Roman"/>
+          <w:sz w:val="20"/>
+          <w:szCs w:val="20"/>
+        </w:rPr>
+        <w:t xml:space="preserve"> 1; and (+50 cents) to cl2 √</w:t>
+      </w:r>
+    </w:p>
+    <w:p>
+      <w:pPr>
+        <w:rPr>
+          <w:rFonts w:ascii="Times New Roman" w:eastAsia="Times" w:hAnsi="Times New Roman" w:cs="Times New Roman"/>
+          <w:sz w:val="20"/>
+          <w:szCs w:val="20"/>
+        </w:rPr>
+      </w:pPr>
+    </w:p>
+    <w:p>
+      <w:pPr>
+        <w:rPr>
+          <w:rFonts w:ascii="Times New Roman" w:eastAsia="Times" w:hAnsi="Times New Roman" w:cs="Times New Roman"/>
+          <w:sz w:val="20"/>
+          <w:szCs w:val="20"/>
+        </w:rPr>
+      </w:pPr>
+      <w:r>
+        <w:rPr>
+          <w:rFonts w:ascii="Times New Roman" w:eastAsia="Times" w:hAnsi="Times New Roman" w:cs="Times New Roman"/>
+          <w:sz w:val="20"/>
+          <w:szCs w:val="20"/>
+        </w:rPr>
+        <w:t xml:space="preserve">M179 – </w:t>
+      </w:r>
+      <w:proofErr w:type="spellStart"/>
+      <w:r>
+        <w:rPr>
+          <w:rFonts w:ascii="Times New Roman" w:eastAsia="Times" w:hAnsi="Times New Roman" w:cs="Times New Roman"/>
+          <w:sz w:val="20"/>
+          <w:szCs w:val="20"/>
+        </w:rPr>
+        <w:t>tpt</w:t>
+      </w:r>
+      <w:proofErr w:type="spellEnd"/>
+      <w:r>
+        <w:rPr>
+          <w:rFonts w:ascii="Times New Roman" w:eastAsia="Times" w:hAnsi="Times New Roman" w:cs="Times New Roman"/>
+          <w:sz w:val="20"/>
+          <w:szCs w:val="20"/>
+        </w:rPr>
+        <w:t xml:space="preserve"> 2 – beat 3 – should be G ¼ flat, not Bb ¼ flat √</w:t>
+      </w:r>
+    </w:p>
+    <w:p>
+      <w:pPr>
+        <w:rPr>
+          <w:rFonts w:ascii="Times New Roman" w:eastAsia="Times" w:hAnsi="Times New Roman" w:cs="Times New Roman"/>
+          <w:sz w:val="20"/>
+          <w:szCs w:val="20"/>
+        </w:rPr>
+      </w:pPr>
+    </w:p>
+    <w:p>
+      <w:pPr>
+        <w:rPr>
+          <w:rFonts w:ascii="Times New Roman" w:eastAsia="Times" w:hAnsi="Times New Roman" w:cs="Times New Roman"/>
+          <w:sz w:val="20"/>
+          <w:szCs w:val="20"/>
+        </w:rPr>
+      </w:pPr>
+      <w:r>
+        <w:rPr>
+          <w:rFonts w:ascii="Times New Roman" w:eastAsia="Times" w:hAnsi="Times New Roman" w:cs="Times New Roman"/>
+          <w:sz w:val="20"/>
+          <w:szCs w:val="20"/>
+        </w:rPr>
+        <w:t xml:space="preserve">M180 – add (-50 cents) </w:t>
+      </w:r>
+      <w:proofErr w:type="spellStart"/>
+      <w:r>
+        <w:rPr>
+          <w:rFonts w:ascii="Times New Roman" w:eastAsia="Times" w:hAnsi="Times New Roman" w:cs="Times New Roman"/>
+          <w:sz w:val="20"/>
+          <w:szCs w:val="20"/>
+        </w:rPr>
+        <w:t>vcl</w:t>
+      </w:r>
+      <w:proofErr w:type="spellEnd"/>
+      <w:r>
+        <w:rPr>
+          <w:rFonts w:ascii="Times New Roman" w:eastAsia="Times" w:hAnsi="Times New Roman" w:cs="Times New Roman"/>
+          <w:sz w:val="20"/>
+          <w:szCs w:val="20"/>
+        </w:rPr>
+        <w:t xml:space="preserve"> 1, </w:t>
+      </w:r>
+      <w:proofErr w:type="spellStart"/>
+      <w:r>
+        <w:rPr>
+          <w:rFonts w:ascii="Times New Roman" w:eastAsia="Times" w:hAnsi="Times New Roman" w:cs="Times New Roman"/>
+          <w:sz w:val="20"/>
+          <w:szCs w:val="20"/>
+        </w:rPr>
+        <w:t>Bcl</w:t>
+      </w:r>
+      <w:proofErr w:type="spellEnd"/>
+      <w:r>
+        <w:rPr>
+          <w:rFonts w:ascii="Times New Roman" w:eastAsia="Times" w:hAnsi="Times New Roman" w:cs="Times New Roman"/>
+          <w:sz w:val="20"/>
+          <w:szCs w:val="20"/>
+        </w:rPr>
+        <w:t xml:space="preserve">, </w:t>
+      </w:r>
+      <w:proofErr w:type="spellStart"/>
+      <w:r>
+        <w:rPr>
+          <w:rFonts w:ascii="Times New Roman" w:eastAsia="Times" w:hAnsi="Times New Roman" w:cs="Times New Roman"/>
+          <w:sz w:val="20"/>
+          <w:szCs w:val="20"/>
+        </w:rPr>
+        <w:t>tpt</w:t>
+      </w:r>
+      <w:proofErr w:type="spellEnd"/>
+      <w:r>
+        <w:rPr>
+          <w:rFonts w:ascii="Times New Roman" w:eastAsia="Times" w:hAnsi="Times New Roman" w:cs="Times New Roman"/>
+          <w:sz w:val="20"/>
+          <w:szCs w:val="20"/>
+        </w:rPr>
+        <w:t xml:space="preserve"> 2; √</w:t>
+      </w:r>
+    </w:p>
+    <w:p>
+      <w:pPr>
+        <w:rPr>
+          <w:rFonts w:ascii="Times New Roman" w:eastAsia="Times" w:hAnsi="Times New Roman" w:cs="Times New Roman"/>
+          <w:sz w:val="20"/>
+          <w:szCs w:val="20"/>
+        </w:rPr>
+      </w:pPr>
+    </w:p>
+    <w:p>
+      <w:pPr>
+        <w:rPr>
+          <w:rFonts w:ascii="Times New Roman" w:eastAsia="Times" w:hAnsi="Times New Roman" w:cs="Times New Roman"/>
+          <w:sz w:val="20"/>
+          <w:szCs w:val="20"/>
+        </w:rPr>
+      </w:pPr>
+      <w:r>
+        <w:rPr>
+          <w:rFonts w:ascii="Times New Roman" w:eastAsia="Times" w:hAnsi="Times New Roman" w:cs="Times New Roman"/>
+          <w:sz w:val="20"/>
+          <w:szCs w:val="20"/>
+        </w:rPr>
+        <w:t xml:space="preserve">M181 – add (-50 cents) to </w:t>
+      </w:r>
+      <w:proofErr w:type="spellStart"/>
+      <w:r>
+        <w:rPr>
+          <w:rFonts w:ascii="Times New Roman" w:eastAsia="Times" w:hAnsi="Times New Roman" w:cs="Times New Roman"/>
+          <w:sz w:val="20"/>
+          <w:szCs w:val="20"/>
+        </w:rPr>
+        <w:t>ob</w:t>
+      </w:r>
+      <w:proofErr w:type="spellEnd"/>
+      <w:r>
+        <w:rPr>
+          <w:rFonts w:ascii="Times New Roman" w:eastAsia="Times" w:hAnsi="Times New Roman" w:cs="Times New Roman"/>
+          <w:sz w:val="20"/>
+          <w:szCs w:val="20"/>
+        </w:rPr>
+        <w:t xml:space="preserve"> and hn1; beat 4, add (+50 cents) to cl2 ob2 √</w:t>
+      </w:r>
+    </w:p>
+    <w:p>
+      <w:pPr>
+        <w:rPr>
+          <w:rFonts w:ascii="Times New Roman" w:eastAsia="Times" w:hAnsi="Times New Roman" w:cs="Times New Roman"/>
+          <w:sz w:val="20"/>
+          <w:szCs w:val="20"/>
+        </w:rPr>
+      </w:pPr>
+    </w:p>
+    <w:p>
+      <w:pPr>
+        <w:rPr>
+          <w:rFonts w:ascii="Times New Roman" w:eastAsia="Times" w:hAnsi="Times New Roman" w:cs="Times New Roman"/>
+          <w:sz w:val="20"/>
+          <w:szCs w:val="20"/>
+        </w:rPr>
+      </w:pPr>
+      <w:r>
+        <w:rPr>
+          <w:rFonts w:ascii="Times New Roman" w:eastAsia="Times" w:hAnsi="Times New Roman" w:cs="Times New Roman"/>
+          <w:sz w:val="20"/>
+          <w:szCs w:val="20"/>
+        </w:rPr>
+        <w:t>Top of page 58; wrong metric modulation (please see manuscript) should be 32</w:t>
+      </w:r>
+      <w:r>
+        <w:rPr>
+          <w:rFonts w:ascii="Times New Roman" w:eastAsia="Times" w:hAnsi="Times New Roman" w:cs="Times New Roman"/>
+          <w:sz w:val="20"/>
+          <w:szCs w:val="20"/>
+          <w:vertAlign w:val="superscript"/>
+        </w:rPr>
+        <w:t>nd</w:t>
+      </w:r>
+      <w:r>
+        <w:rPr>
+          <w:rFonts w:ascii="Times New Roman" w:eastAsia="Times" w:hAnsi="Times New Roman" w:cs="Times New Roman"/>
+          <w:sz w:val="20"/>
+          <w:szCs w:val="20"/>
+        </w:rPr>
+        <w:t xml:space="preserve"> note sextuplet to just 32</w:t>
+      </w:r>
+      <w:r>
+        <w:rPr>
+          <w:rFonts w:ascii="Times New Roman" w:eastAsia="Times" w:hAnsi="Times New Roman" w:cs="Times New Roman"/>
+          <w:sz w:val="20"/>
+          <w:szCs w:val="20"/>
+          <w:vertAlign w:val="superscript"/>
+        </w:rPr>
+        <w:t>nd</w:t>
+      </w:r>
+      <w:r>
+        <w:rPr>
+          <w:rFonts w:ascii="Times New Roman" w:eastAsia="Times" w:hAnsi="Times New Roman" w:cs="Times New Roman"/>
+          <w:sz w:val="20"/>
+          <w:szCs w:val="20"/>
+        </w:rPr>
+        <w:t xml:space="preserve"> note √</w:t>
+      </w:r>
+    </w:p>
+    <w:p>
+      <w:pPr>
+        <w:rPr>
+          <w:rFonts w:ascii="Times New Roman" w:eastAsia="Times" w:hAnsi="Times New Roman" w:cs="Times New Roman"/>
+          <w:sz w:val="20"/>
+          <w:szCs w:val="20"/>
+        </w:rPr>
+      </w:pPr>
+    </w:p>
+    <w:p>
+      <w:pPr>
+        <w:rPr>
+          <w:rFonts w:ascii="Times New Roman" w:eastAsia="Times" w:hAnsi="Times New Roman" w:cs="Times New Roman"/>
+          <w:sz w:val="20"/>
+          <w:szCs w:val="20"/>
+        </w:rPr>
+      </w:pPr>
+      <w:r>
+        <w:rPr>
+          <w:rFonts w:ascii="Times New Roman" w:eastAsia="Times" w:hAnsi="Times New Roman" w:cs="Times New Roman"/>
+          <w:sz w:val="20"/>
+          <w:szCs w:val="20"/>
+        </w:rPr>
         <w:lastRenderedPageBreak/>
-        <w:t>M127 – vl1 top note – add natural to B √</w:t>
-      </w:r>
-    </w:p>
-    <w:p>
-      <w:pPr>
-        <w:rPr>
-          <w:rFonts w:ascii="Times New Roman" w:eastAsia="Times" w:hAnsi="Times New Roman" w:cs="Times New Roman"/>
-          <w:sz w:val="20"/>
-          <w:szCs w:val="20"/>
-        </w:rPr>
-      </w:pPr>
-      <w:r>
-        <w:rPr>
-          <w:rFonts w:ascii="Times New Roman" w:eastAsia="Times" w:hAnsi="Times New Roman" w:cs="Times New Roman"/>
-          <w:sz w:val="20"/>
-          <w:szCs w:val="20"/>
-        </w:rPr>
-        <w:t xml:space="preserve"> </w:t>
-      </w:r>
-    </w:p>
-    <w:p>
-      <w:pPr>
-        <w:rPr>
-          <w:rFonts w:ascii="Times New Roman" w:eastAsia="Times" w:hAnsi="Times New Roman" w:cs="Times New Roman"/>
-          <w:sz w:val="20"/>
-          <w:szCs w:val="20"/>
-        </w:rPr>
-      </w:pPr>
-      <w:r>
-        <w:rPr>
-          <w:rFonts w:ascii="Times New Roman" w:eastAsia="Times" w:hAnsi="Times New Roman" w:cs="Times New Roman"/>
-          <w:sz w:val="20"/>
-          <w:szCs w:val="20"/>
-        </w:rPr>
-        <w:t>M134 – move fermatas to top of double bar √</w:t>
-      </w:r>
-    </w:p>
-    <w:p>
-      <w:pPr>
-        <w:rPr>
-          <w:rFonts w:ascii="Times New Roman" w:eastAsia="Times" w:hAnsi="Times New Roman" w:cs="Times New Roman"/>
-          <w:sz w:val="20"/>
-          <w:szCs w:val="20"/>
-        </w:rPr>
-      </w:pPr>
-    </w:p>
-    <w:p>
-      <w:pPr>
-        <w:rPr>
-          <w:rFonts w:ascii="Times New Roman" w:eastAsia="Times" w:hAnsi="Times New Roman" w:cs="Times New Roman"/>
-          <w:sz w:val="20"/>
-          <w:szCs w:val="20"/>
-        </w:rPr>
-      </w:pPr>
-      <w:r>
-        <w:rPr>
-          <w:rFonts w:ascii="Times New Roman" w:eastAsia="Times" w:hAnsi="Times New Roman" w:cs="Times New Roman"/>
-          <w:sz w:val="20"/>
-          <w:szCs w:val="20"/>
-        </w:rPr>
-        <w:t xml:space="preserve">M135, </w:t>
-      </w:r>
-      <w:proofErr w:type="spellStart"/>
-      <w:r>
-        <w:rPr>
-          <w:rFonts w:ascii="Times New Roman" w:eastAsia="Times" w:hAnsi="Times New Roman" w:cs="Times New Roman"/>
-          <w:sz w:val="20"/>
-          <w:szCs w:val="20"/>
-        </w:rPr>
-        <w:t>picc</w:t>
-      </w:r>
-      <w:proofErr w:type="spellEnd"/>
-      <w:r>
-        <w:rPr>
-          <w:rFonts w:ascii="Times New Roman" w:eastAsia="Times" w:hAnsi="Times New Roman" w:cs="Times New Roman"/>
-          <w:sz w:val="20"/>
-          <w:szCs w:val="20"/>
-        </w:rPr>
-        <w:t xml:space="preserve">, please put “legato </w:t>
-      </w:r>
-      <w:proofErr w:type="spellStart"/>
-      <w:r>
-        <w:rPr>
-          <w:rFonts w:ascii="Times New Roman" w:eastAsia="Times" w:hAnsi="Times New Roman" w:cs="Times New Roman"/>
-          <w:sz w:val="20"/>
-          <w:szCs w:val="20"/>
-        </w:rPr>
-        <w:t>possibile</w:t>
-      </w:r>
-      <w:proofErr w:type="spellEnd"/>
-      <w:r>
-        <w:rPr>
-          <w:rFonts w:ascii="Times New Roman" w:eastAsia="Times" w:hAnsi="Times New Roman" w:cs="Times New Roman"/>
-          <w:sz w:val="20"/>
-          <w:szCs w:val="20"/>
-        </w:rPr>
-        <w:t>” above slur √</w:t>
-      </w:r>
-    </w:p>
-    <w:p>
-      <w:pPr>
-        <w:rPr>
-          <w:rFonts w:ascii="Times New Roman" w:eastAsia="Times" w:hAnsi="Times New Roman" w:cs="Times New Roman"/>
-          <w:sz w:val="20"/>
-          <w:szCs w:val="20"/>
-        </w:rPr>
-      </w:pPr>
-    </w:p>
-    <w:p>
-      <w:pPr>
-        <w:rPr>
-          <w:rFonts w:ascii="Times New Roman" w:eastAsia="Times" w:hAnsi="Times New Roman" w:cs="Times New Roman"/>
-          <w:sz w:val="20"/>
-          <w:szCs w:val="20"/>
-        </w:rPr>
-      </w:pPr>
-      <w:r>
-        <w:rPr>
-          <w:rFonts w:ascii="Times New Roman" w:eastAsia="Times" w:hAnsi="Times New Roman" w:cs="Times New Roman"/>
-          <w:sz w:val="20"/>
-          <w:szCs w:val="20"/>
-        </w:rPr>
-        <w:t xml:space="preserve">M136 – </w:t>
-      </w:r>
-      <w:proofErr w:type="spellStart"/>
-      <w:r>
-        <w:rPr>
-          <w:rFonts w:ascii="Times New Roman" w:eastAsia="Times" w:hAnsi="Times New Roman" w:cs="Times New Roman"/>
-          <w:sz w:val="20"/>
-          <w:szCs w:val="20"/>
-        </w:rPr>
-        <w:t>Vl</w:t>
-      </w:r>
-      <w:proofErr w:type="spellEnd"/>
-      <w:r>
-        <w:rPr>
-          <w:rFonts w:ascii="Times New Roman" w:eastAsia="Times" w:hAnsi="Times New Roman" w:cs="Times New Roman"/>
-          <w:sz w:val="20"/>
-          <w:szCs w:val="20"/>
-        </w:rPr>
-        <w:t xml:space="preserve"> II and add natural to both parts √</w:t>
-      </w:r>
-    </w:p>
-    <w:p>
-      <w:pPr>
-        <w:rPr>
-          <w:rFonts w:ascii="Times New Roman" w:eastAsia="Times" w:hAnsi="Times New Roman" w:cs="Times New Roman"/>
-          <w:sz w:val="20"/>
-          <w:szCs w:val="20"/>
-        </w:rPr>
-      </w:pPr>
-    </w:p>
-    <w:p>
-      <w:pPr>
-        <w:rPr>
-          <w:rFonts w:ascii="Times New Roman" w:eastAsia="Times" w:hAnsi="Times New Roman" w:cs="Times New Roman"/>
-          <w:sz w:val="20"/>
-          <w:szCs w:val="20"/>
-        </w:rPr>
-      </w:pPr>
-      <w:r>
-        <w:rPr>
-          <w:rFonts w:ascii="Times New Roman" w:eastAsia="Times" w:hAnsi="Times New Roman" w:cs="Times New Roman"/>
-          <w:sz w:val="20"/>
-          <w:szCs w:val="20"/>
-        </w:rPr>
-        <w:t>M137 – perc 2 – beat 3 – add natural √</w:t>
-      </w:r>
-    </w:p>
-    <w:p>
-      <w:pPr>
-        <w:rPr>
-          <w:rFonts w:ascii="Times New Roman" w:eastAsia="Times" w:hAnsi="Times New Roman" w:cs="Times New Roman"/>
-          <w:sz w:val="20"/>
-          <w:szCs w:val="20"/>
-        </w:rPr>
-      </w:pPr>
-    </w:p>
-    <w:p>
-      <w:pPr>
-        <w:rPr>
-          <w:rFonts w:ascii="Times New Roman" w:eastAsia="Times" w:hAnsi="Times New Roman" w:cs="Times New Roman"/>
-          <w:sz w:val="20"/>
-          <w:szCs w:val="20"/>
-        </w:rPr>
-      </w:pPr>
-      <w:r>
-        <w:rPr>
-          <w:rFonts w:ascii="Times New Roman" w:eastAsia="Times" w:hAnsi="Times New Roman" w:cs="Times New Roman"/>
-          <w:sz w:val="20"/>
-          <w:szCs w:val="20"/>
-        </w:rPr>
-        <w:t xml:space="preserve">M138, </w:t>
-      </w:r>
-      <w:proofErr w:type="spellStart"/>
-      <w:r>
-        <w:rPr>
-          <w:rFonts w:ascii="Times New Roman" w:eastAsia="Times" w:hAnsi="Times New Roman" w:cs="Times New Roman"/>
-          <w:sz w:val="20"/>
-          <w:szCs w:val="20"/>
-        </w:rPr>
-        <w:t>VlIIa</w:t>
-      </w:r>
-      <w:proofErr w:type="spellEnd"/>
-      <w:r>
-        <w:rPr>
-          <w:rFonts w:ascii="Times New Roman" w:eastAsia="Times" w:hAnsi="Times New Roman" w:cs="Times New Roman"/>
-          <w:sz w:val="20"/>
-          <w:szCs w:val="20"/>
-        </w:rPr>
-        <w:t>, add natural to E on beat 2. Also, beat 4 same E should be tied to note before D √</w:t>
-      </w:r>
-    </w:p>
-    <w:p>
-      <w:pPr>
-        <w:rPr>
-          <w:rFonts w:ascii="Times New Roman" w:eastAsia="Times" w:hAnsi="Times New Roman" w:cs="Times New Roman"/>
-          <w:sz w:val="20"/>
-          <w:szCs w:val="20"/>
-        </w:rPr>
-      </w:pPr>
-    </w:p>
-    <w:p>
-      <w:pPr>
-        <w:rPr>
-          <w:rFonts w:ascii="Times New Roman" w:eastAsia="Times" w:hAnsi="Times New Roman" w:cs="Times New Roman"/>
-          <w:sz w:val="20"/>
-          <w:szCs w:val="20"/>
-        </w:rPr>
-      </w:pPr>
-      <w:r>
-        <w:rPr>
-          <w:rFonts w:ascii="Times New Roman" w:eastAsia="Times" w:hAnsi="Times New Roman" w:cs="Times New Roman"/>
-          <w:sz w:val="20"/>
-          <w:szCs w:val="20"/>
-        </w:rPr>
-        <w:t>M141 – vl2 – add natural √</w:t>
-      </w:r>
-    </w:p>
-    <w:p>
-      <w:pPr>
-        <w:rPr>
-          <w:rFonts w:ascii="Times New Roman" w:eastAsia="Times" w:hAnsi="Times New Roman" w:cs="Times New Roman"/>
-          <w:sz w:val="20"/>
-          <w:szCs w:val="20"/>
-        </w:rPr>
-      </w:pPr>
-    </w:p>
-    <w:p>
-      <w:pPr>
-        <w:rPr>
-          <w:rFonts w:ascii="Times New Roman" w:eastAsia="Times" w:hAnsi="Times New Roman" w:cs="Times New Roman"/>
-          <w:sz w:val="20"/>
-          <w:szCs w:val="20"/>
-        </w:rPr>
-      </w:pPr>
-      <w:r>
-        <w:rPr>
-          <w:rFonts w:ascii="Times New Roman" w:eastAsia="Times" w:hAnsi="Times New Roman" w:cs="Times New Roman"/>
-          <w:sz w:val="20"/>
-          <w:szCs w:val="20"/>
-        </w:rPr>
-        <w:t>M142 - vl2 – add natural √</w:t>
-      </w:r>
-    </w:p>
-    <w:p>
-      <w:pPr>
-        <w:rPr>
-          <w:rFonts w:ascii="Times New Roman" w:eastAsia="Times" w:hAnsi="Times New Roman" w:cs="Times New Roman"/>
-          <w:sz w:val="20"/>
-          <w:szCs w:val="20"/>
-        </w:rPr>
-      </w:pPr>
-      <w:r>
-        <w:rPr>
-          <w:rFonts w:ascii="Times New Roman" w:eastAsia="Times" w:hAnsi="Times New Roman" w:cs="Times New Roman"/>
-          <w:sz w:val="20"/>
-          <w:szCs w:val="20"/>
-        </w:rPr>
-        <w:t>M145 – Harp – change Gb to F# √</w:t>
-      </w:r>
-    </w:p>
-    <w:p>
-      <w:pPr>
-        <w:rPr>
-          <w:rFonts w:ascii="Times New Roman" w:eastAsia="Times" w:hAnsi="Times New Roman" w:cs="Times New Roman"/>
-          <w:sz w:val="20"/>
-          <w:szCs w:val="20"/>
-        </w:rPr>
-      </w:pPr>
-    </w:p>
-    <w:p>
-      <w:pPr>
-        <w:rPr>
-          <w:rFonts w:ascii="Times New Roman" w:eastAsia="Times" w:hAnsi="Times New Roman" w:cs="Times New Roman"/>
-          <w:sz w:val="20"/>
-          <w:szCs w:val="20"/>
-        </w:rPr>
-      </w:pPr>
-      <w:r>
-        <w:rPr>
-          <w:rFonts w:ascii="Times New Roman" w:eastAsia="Times" w:hAnsi="Times New Roman" w:cs="Times New Roman"/>
-          <w:sz w:val="20"/>
-          <w:szCs w:val="20"/>
-        </w:rPr>
-        <w:t>M146 – add natural to A √</w:t>
-      </w:r>
-    </w:p>
-    <w:p>
-      <w:pPr>
-        <w:rPr>
-          <w:rFonts w:ascii="Times New Roman" w:eastAsia="Times" w:hAnsi="Times New Roman" w:cs="Times New Roman"/>
-          <w:sz w:val="20"/>
-          <w:szCs w:val="20"/>
-        </w:rPr>
-      </w:pPr>
-    </w:p>
-    <w:p>
-      <w:pPr>
-        <w:rPr>
-          <w:rFonts w:ascii="Times New Roman" w:eastAsia="Times" w:hAnsi="Times New Roman" w:cs="Times New Roman"/>
-          <w:sz w:val="20"/>
-          <w:szCs w:val="20"/>
-        </w:rPr>
-      </w:pPr>
-      <w:r>
-        <w:rPr>
-          <w:rFonts w:ascii="Times New Roman" w:eastAsia="Times" w:hAnsi="Times New Roman" w:cs="Times New Roman"/>
-          <w:sz w:val="20"/>
-          <w:szCs w:val="20"/>
-        </w:rPr>
-        <w:t>M146 – Vl2 – add natural √</w:t>
-      </w:r>
-    </w:p>
-    <w:p>
-      <w:pPr>
-        <w:rPr>
-          <w:rFonts w:ascii="Times New Roman" w:eastAsia="Times" w:hAnsi="Times New Roman" w:cs="Times New Roman"/>
-          <w:sz w:val="20"/>
-          <w:szCs w:val="20"/>
-        </w:rPr>
-      </w:pPr>
-    </w:p>
-    <w:p>
-      <w:pPr>
-        <w:rPr>
-          <w:rFonts w:ascii="Times New Roman" w:eastAsia="Times" w:hAnsi="Times New Roman" w:cs="Times New Roman"/>
-          <w:sz w:val="20"/>
-          <w:szCs w:val="20"/>
-        </w:rPr>
-      </w:pPr>
-      <w:r>
-        <w:rPr>
-          <w:rFonts w:ascii="Times New Roman" w:eastAsia="Times" w:hAnsi="Times New Roman" w:cs="Times New Roman"/>
-          <w:sz w:val="20"/>
-          <w:szCs w:val="20"/>
-        </w:rPr>
-        <w:t>M147 – vl2 – add natural to E √</w:t>
-      </w:r>
-    </w:p>
-    <w:p>
-      <w:pPr>
-        <w:rPr>
-          <w:rFonts w:ascii="Times New Roman" w:eastAsia="Times" w:hAnsi="Times New Roman" w:cs="Times New Roman"/>
-          <w:sz w:val="20"/>
-          <w:szCs w:val="20"/>
-        </w:rPr>
-      </w:pPr>
-    </w:p>
-    <w:p>
-      <w:pPr>
-        <w:rPr>
-          <w:rFonts w:ascii="Times New Roman" w:eastAsia="Times" w:hAnsi="Times New Roman" w:cs="Times New Roman"/>
-          <w:sz w:val="20"/>
-          <w:szCs w:val="20"/>
-        </w:rPr>
-      </w:pPr>
-      <w:r>
-        <w:rPr>
-          <w:rFonts w:ascii="Times New Roman" w:eastAsia="Times" w:hAnsi="Times New Roman" w:cs="Times New Roman"/>
-          <w:sz w:val="20"/>
-          <w:szCs w:val="20"/>
-        </w:rPr>
-        <w:t xml:space="preserve">M148 – </w:t>
-      </w:r>
-      <w:proofErr w:type="spellStart"/>
-      <w:r>
-        <w:rPr>
-          <w:rFonts w:ascii="Times New Roman" w:eastAsia="Times" w:hAnsi="Times New Roman" w:cs="Times New Roman"/>
-          <w:sz w:val="20"/>
-          <w:szCs w:val="20"/>
-        </w:rPr>
-        <w:t>vl</w:t>
-      </w:r>
-      <w:proofErr w:type="spellEnd"/>
-      <w:r>
-        <w:rPr>
-          <w:rFonts w:ascii="Times New Roman" w:eastAsia="Times" w:hAnsi="Times New Roman" w:cs="Times New Roman"/>
-          <w:sz w:val="20"/>
-          <w:szCs w:val="20"/>
-        </w:rPr>
-        <w:t xml:space="preserve"> II 2 wrong note, should be D# √</w:t>
-      </w:r>
-    </w:p>
-    <w:p>
-      <w:pPr>
-        <w:rPr>
-          <w:rFonts w:ascii="Times New Roman" w:eastAsia="Times" w:hAnsi="Times New Roman" w:cs="Times New Roman"/>
-          <w:sz w:val="20"/>
-          <w:szCs w:val="20"/>
-        </w:rPr>
-      </w:pPr>
-    </w:p>
-    <w:p>
-      <w:pPr>
-        <w:rPr>
-          <w:rFonts w:ascii="Times New Roman" w:eastAsia="Times" w:hAnsi="Times New Roman" w:cs="Times New Roman"/>
-          <w:sz w:val="20"/>
-          <w:szCs w:val="20"/>
-        </w:rPr>
-      </w:pPr>
-      <w:r>
-        <w:rPr>
-          <w:rFonts w:ascii="Times New Roman" w:eastAsia="Times" w:hAnsi="Times New Roman" w:cs="Times New Roman"/>
-          <w:sz w:val="20"/>
-          <w:szCs w:val="20"/>
-        </w:rPr>
-        <w:t>M156 – strings – clean up all grace notes inside parenthesis √</w:t>
-      </w:r>
-    </w:p>
-    <w:p>
-      <w:pPr>
-        <w:rPr>
-          <w:rFonts w:ascii="Times New Roman" w:eastAsia="Times" w:hAnsi="Times New Roman" w:cs="Times New Roman"/>
-          <w:sz w:val="20"/>
-          <w:szCs w:val="20"/>
-        </w:rPr>
-      </w:pPr>
-    </w:p>
-    <w:p>
-      <w:pPr>
-        <w:rPr>
-          <w:rFonts w:ascii="Times New Roman" w:eastAsia="Times" w:hAnsi="Times New Roman" w:cs="Times New Roman"/>
-          <w:sz w:val="20"/>
-          <w:szCs w:val="20"/>
-        </w:rPr>
-      </w:pPr>
-      <w:r>
-        <w:rPr>
-          <w:rFonts w:ascii="Times New Roman" w:eastAsia="Times" w:hAnsi="Times New Roman" w:cs="Times New Roman"/>
-          <w:sz w:val="20"/>
-          <w:szCs w:val="20"/>
-        </w:rPr>
-        <w:t>M157, celesta, delete box saying piano…THERE IS NO PIANO IN THE PIECE, ONLY CELESTE. Sorry I wasn’t clear. Delete “piano” from all staves. √</w:t>
-      </w:r>
-    </w:p>
-    <w:p>
-      <w:pPr>
-        <w:rPr>
-          <w:rFonts w:ascii="Times New Roman" w:eastAsia="Times" w:hAnsi="Times New Roman" w:cs="Times New Roman"/>
-          <w:sz w:val="20"/>
-          <w:szCs w:val="20"/>
-        </w:rPr>
-      </w:pPr>
-    </w:p>
-    <w:p>
-      <w:pPr>
-        <w:rPr>
-          <w:rFonts w:ascii="Times New Roman" w:eastAsia="Times" w:hAnsi="Times New Roman" w:cs="Times New Roman"/>
-          <w:sz w:val="20"/>
-          <w:szCs w:val="20"/>
-        </w:rPr>
-      </w:pPr>
-      <w:r>
-        <w:rPr>
-          <w:rFonts w:ascii="Times New Roman" w:eastAsia="Times" w:hAnsi="Times New Roman" w:cs="Times New Roman"/>
-          <w:sz w:val="20"/>
-          <w:szCs w:val="20"/>
-        </w:rPr>
-        <w:t>M157 – add natural sign to tuba, bassoon √</w:t>
-      </w:r>
-    </w:p>
-    <w:p>
-      <w:pPr>
-        <w:rPr>
-          <w:rFonts w:ascii="Times New Roman" w:eastAsia="Times" w:hAnsi="Times New Roman" w:cs="Times New Roman"/>
-          <w:sz w:val="20"/>
-          <w:szCs w:val="20"/>
-        </w:rPr>
-      </w:pPr>
-    </w:p>
-    <w:p>
-      <w:pPr>
-        <w:rPr>
-          <w:rFonts w:ascii="Times New Roman" w:eastAsia="Times" w:hAnsi="Times New Roman" w:cs="Times New Roman"/>
-          <w:sz w:val="20"/>
-          <w:szCs w:val="20"/>
-        </w:rPr>
-      </w:pPr>
-      <w:r>
-        <w:rPr>
-          <w:rFonts w:ascii="Times New Roman" w:eastAsia="Times" w:hAnsi="Times New Roman" w:cs="Times New Roman"/>
-          <w:sz w:val="20"/>
-          <w:szCs w:val="20"/>
-        </w:rPr>
-        <w:t xml:space="preserve">M163, </w:t>
-      </w:r>
-      <w:proofErr w:type="spellStart"/>
-      <w:r>
-        <w:rPr>
-          <w:rFonts w:ascii="Times New Roman" w:eastAsia="Times" w:hAnsi="Times New Roman" w:cs="Times New Roman"/>
-          <w:sz w:val="20"/>
-          <w:szCs w:val="20"/>
-        </w:rPr>
-        <w:t>fl</w:t>
-      </w:r>
-      <w:proofErr w:type="spellEnd"/>
-      <w:r>
-        <w:rPr>
-          <w:rFonts w:ascii="Times New Roman" w:eastAsia="Times" w:hAnsi="Times New Roman" w:cs="Times New Roman"/>
-          <w:sz w:val="20"/>
-          <w:szCs w:val="20"/>
-        </w:rPr>
-        <w:t xml:space="preserve">, </w:t>
-      </w:r>
-      <w:proofErr w:type="spellStart"/>
-      <w:r>
-        <w:rPr>
-          <w:rFonts w:ascii="Times New Roman" w:eastAsia="Times" w:hAnsi="Times New Roman" w:cs="Times New Roman"/>
-          <w:sz w:val="20"/>
-          <w:szCs w:val="20"/>
-        </w:rPr>
-        <w:t>picc</w:t>
-      </w:r>
-      <w:proofErr w:type="spellEnd"/>
-      <w:r>
-        <w:rPr>
-          <w:rFonts w:ascii="Times New Roman" w:eastAsia="Times" w:hAnsi="Times New Roman" w:cs="Times New Roman"/>
-          <w:sz w:val="20"/>
-          <w:szCs w:val="20"/>
-        </w:rPr>
-        <w:t xml:space="preserve">, </w:t>
-      </w:r>
-      <w:proofErr w:type="spellStart"/>
-      <w:r>
-        <w:rPr>
-          <w:rFonts w:ascii="Times New Roman" w:eastAsia="Times" w:hAnsi="Times New Roman" w:cs="Times New Roman"/>
-          <w:sz w:val="20"/>
-          <w:szCs w:val="20"/>
-        </w:rPr>
-        <w:t>ob</w:t>
-      </w:r>
-      <w:proofErr w:type="spellEnd"/>
-      <w:r>
-        <w:rPr>
-          <w:rFonts w:ascii="Times New Roman" w:eastAsia="Times" w:hAnsi="Times New Roman" w:cs="Times New Roman"/>
-          <w:sz w:val="20"/>
-          <w:szCs w:val="20"/>
-        </w:rPr>
-        <w:t>, cl; beat 1, please slur all 4 notes √</w:t>
-      </w:r>
-    </w:p>
-    <w:p>
-      <w:pPr>
-        <w:rPr>
-          <w:rFonts w:ascii="Times New Roman" w:eastAsia="Times" w:hAnsi="Times New Roman" w:cs="Times New Roman"/>
-          <w:sz w:val="20"/>
-          <w:szCs w:val="20"/>
-        </w:rPr>
-      </w:pPr>
-    </w:p>
-    <w:p>
-      <w:pPr>
-        <w:rPr>
-          <w:rFonts w:ascii="Times New Roman" w:eastAsia="Times" w:hAnsi="Times New Roman" w:cs="Times New Roman"/>
-          <w:sz w:val="20"/>
-          <w:szCs w:val="20"/>
-        </w:rPr>
-      </w:pPr>
-      <w:r>
-        <w:rPr>
-          <w:rFonts w:ascii="Times New Roman" w:eastAsia="Times" w:hAnsi="Times New Roman" w:cs="Times New Roman"/>
-          <w:sz w:val="20"/>
-          <w:szCs w:val="20"/>
-        </w:rPr>
-        <w:t>M173 – Horn 2,4 – add open horn circle/symbol √</w:t>
-      </w:r>
-    </w:p>
-    <w:p>
-      <w:pPr>
-        <w:rPr>
-          <w:rFonts w:ascii="Times New Roman" w:eastAsia="Times" w:hAnsi="Times New Roman" w:cs="Times New Roman"/>
-          <w:sz w:val="20"/>
-          <w:szCs w:val="20"/>
-        </w:rPr>
-      </w:pPr>
-    </w:p>
-    <w:p>
-      <w:pPr>
-        <w:rPr>
-          <w:rFonts w:ascii="Times New Roman" w:eastAsia="Times" w:hAnsi="Times New Roman" w:cs="Times New Roman"/>
-          <w:sz w:val="20"/>
-          <w:szCs w:val="20"/>
-        </w:rPr>
-      </w:pPr>
-      <w:r>
-        <w:rPr>
-          <w:rFonts w:ascii="Times New Roman" w:eastAsia="Times" w:hAnsi="Times New Roman" w:cs="Times New Roman"/>
-          <w:sz w:val="20"/>
-          <w:szCs w:val="20"/>
-        </w:rPr>
-        <w:t xml:space="preserve">M173 – </w:t>
-      </w:r>
-      <w:proofErr w:type="spellStart"/>
-      <w:r>
-        <w:rPr>
-          <w:rFonts w:ascii="Times New Roman" w:eastAsia="Times" w:hAnsi="Times New Roman" w:cs="Times New Roman"/>
-          <w:sz w:val="20"/>
-          <w:szCs w:val="20"/>
-        </w:rPr>
-        <w:t>picc</w:t>
-      </w:r>
-      <w:proofErr w:type="spellEnd"/>
-      <w:r>
-        <w:rPr>
-          <w:rFonts w:ascii="Times New Roman" w:eastAsia="Times" w:hAnsi="Times New Roman" w:cs="Times New Roman"/>
-          <w:sz w:val="20"/>
-          <w:szCs w:val="20"/>
-        </w:rPr>
-        <w:t xml:space="preserve"> and flute – add natural √</w:t>
-      </w:r>
-    </w:p>
-    <w:p>
-      <w:pPr>
-        <w:rPr>
-          <w:rFonts w:ascii="Times New Roman" w:eastAsia="Times" w:hAnsi="Times New Roman" w:cs="Times New Roman"/>
-          <w:sz w:val="20"/>
-          <w:szCs w:val="20"/>
-        </w:rPr>
-      </w:pPr>
-    </w:p>
-    <w:p>
-      <w:pPr>
-        <w:rPr>
-          <w:rFonts w:ascii="Times New Roman" w:eastAsia="Times" w:hAnsi="Times New Roman" w:cs="Times New Roman"/>
-          <w:sz w:val="20"/>
-          <w:szCs w:val="20"/>
-        </w:rPr>
-      </w:pPr>
-      <w:r>
-        <w:rPr>
-          <w:rFonts w:ascii="Times New Roman" w:eastAsia="Times" w:hAnsi="Times New Roman" w:cs="Times New Roman"/>
-          <w:sz w:val="20"/>
-          <w:szCs w:val="20"/>
-        </w:rPr>
-        <w:t>M177, winds, beat 1, please slur all 4 note √</w:t>
-      </w:r>
-    </w:p>
-    <w:p>
-      <w:pPr>
-        <w:rPr>
-          <w:rFonts w:ascii="Times New Roman" w:eastAsia="Times" w:hAnsi="Times New Roman" w:cs="Times New Roman"/>
-          <w:sz w:val="20"/>
-          <w:szCs w:val="20"/>
-        </w:rPr>
-      </w:pPr>
-      <w:r>
-        <w:rPr>
-          <w:rFonts w:ascii="Times New Roman" w:eastAsia="Times" w:hAnsi="Times New Roman" w:cs="Times New Roman"/>
-          <w:sz w:val="20"/>
-          <w:szCs w:val="20"/>
-        </w:rPr>
-        <w:t xml:space="preserve"> </w:t>
-      </w:r>
-    </w:p>
-    <w:p>
-      <w:pPr>
-        <w:rPr>
-          <w:rFonts w:ascii="Times New Roman" w:eastAsia="Times" w:hAnsi="Times New Roman" w:cs="Times New Roman"/>
-          <w:sz w:val="20"/>
-          <w:szCs w:val="20"/>
-        </w:rPr>
-      </w:pPr>
-      <w:r>
-        <w:rPr>
-          <w:rFonts w:ascii="Times New Roman" w:eastAsia="Times" w:hAnsi="Times New Roman" w:cs="Times New Roman"/>
-          <w:sz w:val="20"/>
-          <w:szCs w:val="20"/>
-        </w:rPr>
-        <w:t xml:space="preserve">M177 – </w:t>
-      </w:r>
-      <w:proofErr w:type="spellStart"/>
-      <w:r>
-        <w:rPr>
-          <w:rFonts w:ascii="Times New Roman" w:eastAsia="Times" w:hAnsi="Times New Roman" w:cs="Times New Roman"/>
-          <w:sz w:val="20"/>
-          <w:szCs w:val="20"/>
-        </w:rPr>
-        <w:t>cb</w:t>
-      </w:r>
-      <w:proofErr w:type="spellEnd"/>
-      <w:r>
-        <w:rPr>
-          <w:rFonts w:ascii="Times New Roman" w:eastAsia="Times" w:hAnsi="Times New Roman" w:cs="Times New Roman"/>
-          <w:sz w:val="20"/>
-          <w:szCs w:val="20"/>
-        </w:rPr>
-        <w:t xml:space="preserve"> – should be low E an new attack (see manuscript) √</w:t>
-      </w:r>
-    </w:p>
-    <w:p>
-      <w:pPr>
-        <w:rPr>
-          <w:rFonts w:ascii="Times New Roman" w:eastAsia="Times" w:hAnsi="Times New Roman" w:cs="Times New Roman"/>
-          <w:sz w:val="20"/>
-          <w:szCs w:val="20"/>
-        </w:rPr>
-      </w:pPr>
-    </w:p>
-    <w:p>
-      <w:pPr>
-        <w:rPr>
-          <w:rFonts w:ascii="Times New Roman" w:eastAsia="Times" w:hAnsi="Times New Roman" w:cs="Times New Roman"/>
-          <w:sz w:val="20"/>
-          <w:szCs w:val="20"/>
-        </w:rPr>
-      </w:pPr>
-      <w:r>
-        <w:rPr>
-          <w:rFonts w:ascii="Times New Roman" w:eastAsia="Times" w:hAnsi="Times New Roman" w:cs="Times New Roman"/>
-          <w:sz w:val="20"/>
-          <w:szCs w:val="20"/>
-        </w:rPr>
-        <w:t>M178 – horn 2,4 – add + to every note, not just attack  √</w:t>
-      </w:r>
-    </w:p>
-    <w:p>
-      <w:pPr>
-        <w:rPr>
-          <w:rFonts w:ascii="Times New Roman" w:eastAsia="Times" w:hAnsi="Times New Roman" w:cs="Times New Roman"/>
-          <w:sz w:val="20"/>
-          <w:szCs w:val="20"/>
-        </w:rPr>
-      </w:pPr>
-    </w:p>
-    <w:p>
-      <w:pPr>
-        <w:rPr>
-          <w:rFonts w:ascii="Times New Roman" w:eastAsia="Times" w:hAnsi="Times New Roman" w:cs="Times New Roman"/>
-          <w:sz w:val="20"/>
-          <w:szCs w:val="20"/>
-        </w:rPr>
-      </w:pPr>
-      <w:r>
-        <w:rPr>
-          <w:rFonts w:ascii="Times New Roman" w:eastAsia="Times" w:hAnsi="Times New Roman" w:cs="Times New Roman"/>
-          <w:sz w:val="20"/>
-          <w:szCs w:val="20"/>
-        </w:rPr>
-        <w:t xml:space="preserve">M179 - add (-50 cents) to cello, violin I, </w:t>
-      </w:r>
-      <w:proofErr w:type="spellStart"/>
-      <w:r>
-        <w:rPr>
-          <w:rFonts w:ascii="Times New Roman" w:eastAsia="Times" w:hAnsi="Times New Roman" w:cs="Times New Roman"/>
-          <w:sz w:val="20"/>
-          <w:szCs w:val="20"/>
-        </w:rPr>
-        <w:t>hn</w:t>
-      </w:r>
-      <w:proofErr w:type="spellEnd"/>
-      <w:r>
-        <w:rPr>
-          <w:rFonts w:ascii="Times New Roman" w:eastAsia="Times" w:hAnsi="Times New Roman" w:cs="Times New Roman"/>
-          <w:sz w:val="20"/>
-          <w:szCs w:val="20"/>
-        </w:rPr>
-        <w:t xml:space="preserve"> 1; and (+50 cents) to cl2 √</w:t>
-      </w:r>
-    </w:p>
-    <w:p>
-      <w:pPr>
-        <w:rPr>
-          <w:rFonts w:ascii="Times New Roman" w:eastAsia="Times" w:hAnsi="Times New Roman" w:cs="Times New Roman"/>
-          <w:sz w:val="20"/>
-          <w:szCs w:val="20"/>
-        </w:rPr>
-      </w:pPr>
-    </w:p>
-    <w:p>
-      <w:pPr>
-        <w:rPr>
-          <w:rFonts w:ascii="Times New Roman" w:eastAsia="Times" w:hAnsi="Times New Roman" w:cs="Times New Roman"/>
-          <w:sz w:val="20"/>
-          <w:szCs w:val="20"/>
-        </w:rPr>
-      </w:pPr>
-      <w:r>
-        <w:rPr>
-          <w:rFonts w:ascii="Times New Roman" w:eastAsia="Times" w:hAnsi="Times New Roman" w:cs="Times New Roman"/>
-          <w:sz w:val="20"/>
-          <w:szCs w:val="20"/>
-        </w:rPr>
-        <w:t xml:space="preserve">M179 – </w:t>
-      </w:r>
-      <w:proofErr w:type="spellStart"/>
-      <w:r>
-        <w:rPr>
-          <w:rFonts w:ascii="Times New Roman" w:eastAsia="Times" w:hAnsi="Times New Roman" w:cs="Times New Roman"/>
-          <w:sz w:val="20"/>
-          <w:szCs w:val="20"/>
-        </w:rPr>
-        <w:t>tpt</w:t>
-      </w:r>
-      <w:proofErr w:type="spellEnd"/>
-      <w:r>
-        <w:rPr>
-          <w:rFonts w:ascii="Times New Roman" w:eastAsia="Times" w:hAnsi="Times New Roman" w:cs="Times New Roman"/>
-          <w:sz w:val="20"/>
-          <w:szCs w:val="20"/>
-        </w:rPr>
-        <w:t xml:space="preserve"> 2 – beat 3 – should be G ¼ flat, not Bb ¼ flat √</w:t>
-      </w:r>
-    </w:p>
-    <w:p>
-      <w:pPr>
-        <w:rPr>
-          <w:rFonts w:ascii="Times New Roman" w:eastAsia="Times" w:hAnsi="Times New Roman" w:cs="Times New Roman"/>
-          <w:sz w:val="20"/>
-          <w:szCs w:val="20"/>
-        </w:rPr>
-      </w:pPr>
-    </w:p>
-    <w:p>
-      <w:pPr>
-        <w:rPr>
-          <w:rFonts w:ascii="Times New Roman" w:eastAsia="Times" w:hAnsi="Times New Roman" w:cs="Times New Roman"/>
-          <w:sz w:val="20"/>
-          <w:szCs w:val="20"/>
-        </w:rPr>
-      </w:pPr>
-      <w:r>
-        <w:rPr>
-          <w:rFonts w:ascii="Times New Roman" w:eastAsia="Times" w:hAnsi="Times New Roman" w:cs="Times New Roman"/>
-          <w:sz w:val="20"/>
-          <w:szCs w:val="20"/>
-        </w:rPr>
-        <w:t xml:space="preserve">M180 – add (-50 cents) </w:t>
-      </w:r>
-      <w:proofErr w:type="spellStart"/>
-      <w:r>
-        <w:rPr>
-          <w:rFonts w:ascii="Times New Roman" w:eastAsia="Times" w:hAnsi="Times New Roman" w:cs="Times New Roman"/>
-          <w:sz w:val="20"/>
-          <w:szCs w:val="20"/>
-        </w:rPr>
-        <w:t>vcl</w:t>
-      </w:r>
-      <w:proofErr w:type="spellEnd"/>
-      <w:r>
-        <w:rPr>
-          <w:rFonts w:ascii="Times New Roman" w:eastAsia="Times" w:hAnsi="Times New Roman" w:cs="Times New Roman"/>
-          <w:sz w:val="20"/>
-          <w:szCs w:val="20"/>
-        </w:rPr>
-        <w:t xml:space="preserve"> 1, </w:t>
-      </w:r>
-      <w:proofErr w:type="spellStart"/>
-      <w:r>
-        <w:rPr>
-          <w:rFonts w:ascii="Times New Roman" w:eastAsia="Times" w:hAnsi="Times New Roman" w:cs="Times New Roman"/>
-          <w:sz w:val="20"/>
-          <w:szCs w:val="20"/>
-        </w:rPr>
-        <w:t>Bcl</w:t>
-      </w:r>
-      <w:proofErr w:type="spellEnd"/>
-      <w:r>
-        <w:rPr>
-          <w:rFonts w:ascii="Times New Roman" w:eastAsia="Times" w:hAnsi="Times New Roman" w:cs="Times New Roman"/>
-          <w:sz w:val="20"/>
-          <w:szCs w:val="20"/>
-        </w:rPr>
-        <w:t xml:space="preserve">, </w:t>
-      </w:r>
-      <w:proofErr w:type="spellStart"/>
-      <w:r>
-        <w:rPr>
-          <w:rFonts w:ascii="Times New Roman" w:eastAsia="Times" w:hAnsi="Times New Roman" w:cs="Times New Roman"/>
-          <w:sz w:val="20"/>
-          <w:szCs w:val="20"/>
-        </w:rPr>
-        <w:t>tpt</w:t>
-      </w:r>
-      <w:proofErr w:type="spellEnd"/>
-      <w:r>
-        <w:rPr>
-          <w:rFonts w:ascii="Times New Roman" w:eastAsia="Times" w:hAnsi="Times New Roman" w:cs="Times New Roman"/>
-          <w:sz w:val="20"/>
-          <w:szCs w:val="20"/>
-        </w:rPr>
-        <w:t xml:space="preserve"> 2; √</w:t>
-      </w:r>
-    </w:p>
-    <w:p>
-      <w:pPr>
-        <w:rPr>
-          <w:rFonts w:ascii="Times New Roman" w:eastAsia="Times" w:hAnsi="Times New Roman" w:cs="Times New Roman"/>
-          <w:sz w:val="20"/>
-          <w:szCs w:val="20"/>
-        </w:rPr>
-      </w:pPr>
-    </w:p>
-    <w:p>
-      <w:pPr>
-        <w:rPr>
-          <w:rFonts w:ascii="Times New Roman" w:eastAsia="Times" w:hAnsi="Times New Roman" w:cs="Times New Roman"/>
-          <w:sz w:val="20"/>
-          <w:szCs w:val="20"/>
-        </w:rPr>
-      </w:pPr>
-      <w:r>
-        <w:rPr>
-          <w:rFonts w:ascii="Times New Roman" w:eastAsia="Times" w:hAnsi="Times New Roman" w:cs="Times New Roman"/>
-          <w:sz w:val="20"/>
-          <w:szCs w:val="20"/>
-        </w:rPr>
-        <w:t xml:space="preserve">M181 – add (-50 cents) to </w:t>
-      </w:r>
-      <w:proofErr w:type="spellStart"/>
-      <w:r>
-        <w:rPr>
-          <w:rFonts w:ascii="Times New Roman" w:eastAsia="Times" w:hAnsi="Times New Roman" w:cs="Times New Roman"/>
-          <w:sz w:val="20"/>
-          <w:szCs w:val="20"/>
-        </w:rPr>
-        <w:t>ob</w:t>
-      </w:r>
-      <w:proofErr w:type="spellEnd"/>
-      <w:r>
-        <w:rPr>
-          <w:rFonts w:ascii="Times New Roman" w:eastAsia="Times" w:hAnsi="Times New Roman" w:cs="Times New Roman"/>
-          <w:sz w:val="20"/>
-          <w:szCs w:val="20"/>
-        </w:rPr>
-        <w:t xml:space="preserve"> and hn1; beat 4, add (+50 cents) to cl2 ob2 √</w:t>
-      </w:r>
-    </w:p>
-    <w:p>
-      <w:pPr>
-        <w:rPr>
-          <w:rFonts w:ascii="Times New Roman" w:eastAsia="Times" w:hAnsi="Times New Roman" w:cs="Times New Roman"/>
-          <w:sz w:val="20"/>
-          <w:szCs w:val="20"/>
-        </w:rPr>
-      </w:pPr>
-    </w:p>
-    <w:p>
-      <w:pPr>
-        <w:rPr>
-          <w:rFonts w:ascii="Times New Roman" w:eastAsia="Times" w:hAnsi="Times New Roman" w:cs="Times New Roman"/>
-          <w:sz w:val="20"/>
-          <w:szCs w:val="20"/>
-        </w:rPr>
-      </w:pPr>
-      <w:r>
-        <w:rPr>
-          <w:rFonts w:ascii="Times New Roman" w:eastAsia="Times" w:hAnsi="Times New Roman" w:cs="Times New Roman"/>
-          <w:sz w:val="20"/>
-          <w:szCs w:val="20"/>
-        </w:rPr>
-        <w:t>Top of page 58; wrong metric modulation (please see manuscript) should be 32</w:t>
-      </w:r>
-      <w:r>
-        <w:rPr>
-          <w:rFonts w:ascii="Times New Roman" w:eastAsia="Times" w:hAnsi="Times New Roman" w:cs="Times New Roman"/>
-          <w:sz w:val="20"/>
-          <w:szCs w:val="20"/>
-          <w:vertAlign w:val="superscript"/>
-        </w:rPr>
-        <w:t>nd</w:t>
-      </w:r>
-      <w:r>
-        <w:rPr>
-          <w:rFonts w:ascii="Times New Roman" w:eastAsia="Times" w:hAnsi="Times New Roman" w:cs="Times New Roman"/>
-          <w:sz w:val="20"/>
-          <w:szCs w:val="20"/>
-        </w:rPr>
-        <w:t xml:space="preserve"> note sextuplet to just 32</w:t>
-      </w:r>
-      <w:r>
-        <w:rPr>
-          <w:rFonts w:ascii="Times New Roman" w:eastAsia="Times" w:hAnsi="Times New Roman" w:cs="Times New Roman"/>
-          <w:sz w:val="20"/>
-          <w:szCs w:val="20"/>
-          <w:vertAlign w:val="superscript"/>
-        </w:rPr>
-        <w:t>nd</w:t>
-      </w:r>
-      <w:r>
-        <w:rPr>
-          <w:rFonts w:ascii="Times New Roman" w:eastAsia="Times" w:hAnsi="Times New Roman" w:cs="Times New Roman"/>
-          <w:sz w:val="20"/>
-          <w:szCs w:val="20"/>
-        </w:rPr>
-        <w:t xml:space="preserve"> note √</w:t>
-      </w:r>
-    </w:p>
-    <w:p>
-      <w:pPr>
-        <w:rPr>
-          <w:rFonts w:ascii="Times New Roman" w:eastAsia="Times" w:hAnsi="Times New Roman" w:cs="Times New Roman"/>
-          <w:sz w:val="20"/>
-          <w:szCs w:val="20"/>
-        </w:rPr>
-      </w:pPr>
-    </w:p>
-    <w:p>
-      <w:pPr>
-        <w:rPr>
-          <w:rFonts w:ascii="Times New Roman" w:eastAsia="Times" w:hAnsi="Times New Roman" w:cs="Times New Roman"/>
-          <w:sz w:val="20"/>
-          <w:szCs w:val="20"/>
-        </w:rPr>
-      </w:pPr>
-      <w:r>
-        <w:rPr>
-          <w:rFonts w:ascii="Times New Roman" w:eastAsia="Times" w:hAnsi="Times New Roman" w:cs="Times New Roman"/>
-          <w:sz w:val="20"/>
-          <w:szCs w:val="20"/>
-        </w:rPr>
         <w:t>M184 – tuba – beat 1 – make beam higher √</w:t>
       </w:r>
     </w:p>
@@ -5952,6 +6183,7 @@
                 <w:rFonts w:ascii="Times" w:eastAsia="Times" w:hAnsi="Times" w:cs="Times"/>
                 <w:bCs/>
               </w:rPr>
+              <w:lastRenderedPageBreak/>
               <w:t>Percussion 2</w:t>
             </w:r>
           </w:p>
@@ -6554,7 +6786,15 @@
                 <w:rFonts w:ascii="Times" w:eastAsia="Times" w:hAnsi="Times" w:cs="Times"/>
                 <w:bCs/>
               </w:rPr>
-              <w:t xml:space="preserve">Yes please, but add mf to downbeat of m16 on Vl1A and Vl2A. Also on m16, please add (mf) to all other strings and add crescendo into m17 to all strings (except bass) </w:t>
+              <w:t xml:space="preserve">Yes please, but add mf to downbeat of m16 on Vl1A and Vl2A. Also on m16, please add (mf) to all other strings and add crescendo into m17 to all strings </w:t>
+            </w:r>
+            <w:r>
+              <w:rPr>
+                <w:rFonts w:ascii="Times" w:eastAsia="Times" w:hAnsi="Times" w:cs="Times"/>
+                <w:bCs/>
+              </w:rPr>
+              <w:lastRenderedPageBreak/>
+              <w:t xml:space="preserve">(except bass) </w:t>
             </w:r>
           </w:p>
           <w:p>
@@ -6596,6 +6836,7 @@
                 <w:rFonts w:ascii="Times" w:eastAsia="Times" w:hAnsi="Times" w:cs="Times"/>
                 <w:bCs/>
               </w:rPr>
+              <w:lastRenderedPageBreak/>
               <w:t>Woodwinds</w:t>
             </w:r>
           </w:p>
@@ -6700,7 +6941,6 @@
                 <w:rFonts w:ascii="Times" w:eastAsia="Times" w:hAnsi="Times" w:cs="Times"/>
                 <w:bCs/>
               </w:rPr>
-              <w:lastRenderedPageBreak/>
               <w:t>Clarinets</w:t>
             </w:r>
           </w:p>
@@ -7536,7 +7776,15 @@
                 <w:rFonts w:ascii="Times" w:eastAsia="Times" w:hAnsi="Times" w:cs="Times"/>
                 <w:bCs/>
               </w:rPr>
-              <w:t xml:space="preserve">No, but bottom note should be Db…not </w:t>
+              <w:t xml:space="preserve">No, but bottom note should be </w:t>
+            </w:r>
+            <w:r>
+              <w:rPr>
+                <w:rFonts w:ascii="Times" w:eastAsia="Times" w:hAnsi="Times" w:cs="Times"/>
+                <w:bCs/>
+              </w:rPr>
+              <w:lastRenderedPageBreak/>
+              <w:t xml:space="preserve">Db…not </w:t>
             </w:r>
             <w:proofErr w:type="spellStart"/>
             <w:r>
@@ -7597,7 +7845,6 @@
           <w:rFonts w:ascii="Times" w:eastAsia="Times" w:hAnsi="Times" w:cs="Times"/>
           <w:b/>
         </w:rPr>
-        <w:lastRenderedPageBreak/>
         <w:t>Orange suggestions</w:t>
       </w:r>
       <w:r>

</xml_diff>

<commit_message>
Updated Errata and removed score v4
</commit_message>
<xml_diff>
--- a/2 Proofreading and Review/LARA Breathing Blocks - Errata_v4 (Page 1-88).docx
+++ b/2 Proofreading and Review/LARA Breathing Blocks - Errata_v4 (Page 1-88).docx
@@ -1630,6 +1630,303 @@
         </w:rPr>
       </w:pPr>
     </w:p>
+    <w:p>
+      <w:pPr>
+        <w:jc w:val="center"/>
+        <w:rPr>
+          <w:rFonts w:ascii="Times" w:eastAsia="Times" w:hAnsi="Times" w:cs="Times"/>
+          <w:b/>
+          <w:sz w:val="20"/>
+          <w:szCs w:val="20"/>
+        </w:rPr>
+      </w:pPr>
+    </w:p>
+    <w:p>
+      <w:pPr>
+        <w:jc w:val="center"/>
+        <w:rPr>
+          <w:rFonts w:ascii="Times" w:eastAsia="Times" w:hAnsi="Times" w:cs="Times"/>
+          <w:b/>
+          <w:sz w:val="20"/>
+          <w:szCs w:val="20"/>
+        </w:rPr>
+      </w:pPr>
+    </w:p>
+    <w:p>
+      <w:pPr>
+        <w:jc w:val="center"/>
+        <w:rPr>
+          <w:rFonts w:ascii="Times" w:eastAsia="Times" w:hAnsi="Times" w:cs="Times"/>
+          <w:b/>
+          <w:sz w:val="20"/>
+          <w:szCs w:val="20"/>
+        </w:rPr>
+      </w:pPr>
+    </w:p>
+    <w:p>
+      <w:pPr>
+        <w:jc w:val="center"/>
+        <w:rPr>
+          <w:rFonts w:ascii="Times" w:eastAsia="Times" w:hAnsi="Times" w:cs="Times"/>
+          <w:b/>
+          <w:sz w:val="20"/>
+          <w:szCs w:val="20"/>
+        </w:rPr>
+      </w:pPr>
+    </w:p>
+    <w:p>
+      <w:pPr>
+        <w:jc w:val="center"/>
+        <w:rPr>
+          <w:rFonts w:ascii="Times" w:eastAsia="Times" w:hAnsi="Times" w:cs="Times"/>
+          <w:b/>
+          <w:sz w:val="20"/>
+          <w:szCs w:val="20"/>
+        </w:rPr>
+      </w:pPr>
+    </w:p>
+    <w:p>
+      <w:pPr>
+        <w:jc w:val="center"/>
+        <w:rPr>
+          <w:rFonts w:ascii="Times" w:eastAsia="Times" w:hAnsi="Times" w:cs="Times"/>
+          <w:b/>
+          <w:sz w:val="20"/>
+          <w:szCs w:val="20"/>
+        </w:rPr>
+      </w:pPr>
+    </w:p>
+    <w:p>
+      <w:pPr>
+        <w:jc w:val="center"/>
+        <w:rPr>
+          <w:rFonts w:ascii="Times" w:eastAsia="Times" w:hAnsi="Times" w:cs="Times"/>
+          <w:b/>
+          <w:sz w:val="20"/>
+          <w:szCs w:val="20"/>
+        </w:rPr>
+      </w:pPr>
+    </w:p>
+    <w:p>
+      <w:pPr>
+        <w:jc w:val="center"/>
+        <w:rPr>
+          <w:rFonts w:ascii="Times" w:eastAsia="Times" w:hAnsi="Times" w:cs="Times"/>
+          <w:b/>
+          <w:sz w:val="20"/>
+          <w:szCs w:val="20"/>
+        </w:rPr>
+      </w:pPr>
+    </w:p>
+    <w:p>
+      <w:pPr>
+        <w:jc w:val="center"/>
+        <w:rPr>
+          <w:rFonts w:ascii="Times" w:eastAsia="Times" w:hAnsi="Times" w:cs="Times"/>
+          <w:b/>
+          <w:sz w:val="20"/>
+          <w:szCs w:val="20"/>
+        </w:rPr>
+      </w:pPr>
+    </w:p>
+    <w:p>
+      <w:pPr>
+        <w:jc w:val="center"/>
+        <w:rPr>
+          <w:rFonts w:ascii="Times" w:eastAsia="Times" w:hAnsi="Times" w:cs="Times"/>
+          <w:b/>
+          <w:sz w:val="20"/>
+          <w:szCs w:val="20"/>
+        </w:rPr>
+      </w:pPr>
+    </w:p>
+    <w:p>
+      <w:pPr>
+        <w:jc w:val="center"/>
+        <w:rPr>
+          <w:rFonts w:ascii="Times" w:eastAsia="Times" w:hAnsi="Times" w:cs="Times"/>
+          <w:b/>
+          <w:sz w:val="20"/>
+          <w:szCs w:val="20"/>
+        </w:rPr>
+      </w:pPr>
+    </w:p>
+    <w:p>
+      <w:pPr>
+        <w:jc w:val="center"/>
+        <w:rPr>
+          <w:rFonts w:ascii="Times" w:eastAsia="Times" w:hAnsi="Times" w:cs="Times"/>
+          <w:b/>
+          <w:sz w:val="20"/>
+          <w:szCs w:val="20"/>
+        </w:rPr>
+      </w:pPr>
+    </w:p>
+    <w:p>
+      <w:pPr>
+        <w:jc w:val="center"/>
+        <w:rPr>
+          <w:rFonts w:ascii="Times" w:eastAsia="Times" w:hAnsi="Times" w:cs="Times"/>
+          <w:b/>
+          <w:sz w:val="20"/>
+          <w:szCs w:val="20"/>
+        </w:rPr>
+      </w:pPr>
+    </w:p>
+    <w:p>
+      <w:pPr>
+        <w:jc w:val="center"/>
+        <w:rPr>
+          <w:rFonts w:ascii="Times" w:eastAsia="Times" w:hAnsi="Times" w:cs="Times"/>
+          <w:b/>
+          <w:sz w:val="20"/>
+          <w:szCs w:val="20"/>
+        </w:rPr>
+      </w:pPr>
+    </w:p>
+    <w:p>
+      <w:pPr>
+        <w:jc w:val="center"/>
+        <w:rPr>
+          <w:rFonts w:ascii="Times" w:eastAsia="Times" w:hAnsi="Times" w:cs="Times"/>
+          <w:b/>
+          <w:sz w:val="20"/>
+          <w:szCs w:val="20"/>
+        </w:rPr>
+      </w:pPr>
+    </w:p>
+    <w:p>
+      <w:pPr>
+        <w:jc w:val="center"/>
+        <w:rPr>
+          <w:rFonts w:ascii="Times" w:eastAsia="Times" w:hAnsi="Times" w:cs="Times"/>
+          <w:b/>
+          <w:sz w:val="20"/>
+          <w:szCs w:val="20"/>
+        </w:rPr>
+      </w:pPr>
+    </w:p>
+    <w:p>
+      <w:pPr>
+        <w:jc w:val="center"/>
+        <w:rPr>
+          <w:rFonts w:ascii="Times" w:eastAsia="Times" w:hAnsi="Times" w:cs="Times"/>
+          <w:b/>
+          <w:sz w:val="20"/>
+          <w:szCs w:val="20"/>
+        </w:rPr>
+      </w:pPr>
+    </w:p>
+    <w:p>
+      <w:pPr>
+        <w:jc w:val="center"/>
+        <w:rPr>
+          <w:rFonts w:ascii="Times" w:eastAsia="Times" w:hAnsi="Times" w:cs="Times"/>
+          <w:b/>
+          <w:sz w:val="20"/>
+          <w:szCs w:val="20"/>
+        </w:rPr>
+      </w:pPr>
+    </w:p>
+    <w:p>
+      <w:pPr>
+        <w:jc w:val="center"/>
+        <w:rPr>
+          <w:rFonts w:ascii="Times" w:eastAsia="Times" w:hAnsi="Times" w:cs="Times"/>
+          <w:b/>
+          <w:sz w:val="20"/>
+          <w:szCs w:val="20"/>
+        </w:rPr>
+      </w:pPr>
+    </w:p>
+    <w:p>
+      <w:pPr>
+        <w:jc w:val="center"/>
+        <w:rPr>
+          <w:rFonts w:ascii="Times" w:eastAsia="Times" w:hAnsi="Times" w:cs="Times"/>
+          <w:b/>
+          <w:sz w:val="20"/>
+          <w:szCs w:val="20"/>
+        </w:rPr>
+      </w:pPr>
+    </w:p>
+    <w:p>
+      <w:pPr>
+        <w:jc w:val="center"/>
+        <w:rPr>
+          <w:rFonts w:ascii="Times" w:eastAsia="Times" w:hAnsi="Times" w:cs="Times"/>
+          <w:b/>
+          <w:sz w:val="20"/>
+          <w:szCs w:val="20"/>
+        </w:rPr>
+      </w:pPr>
+    </w:p>
+    <w:p>
+      <w:pPr>
+        <w:jc w:val="center"/>
+        <w:rPr>
+          <w:rFonts w:ascii="Times" w:eastAsia="Times" w:hAnsi="Times" w:cs="Times"/>
+          <w:b/>
+          <w:sz w:val="20"/>
+          <w:szCs w:val="20"/>
+        </w:rPr>
+      </w:pPr>
+    </w:p>
+    <w:p>
+      <w:pPr>
+        <w:jc w:val="center"/>
+        <w:rPr>
+          <w:rFonts w:ascii="Times" w:eastAsia="Times" w:hAnsi="Times" w:cs="Times"/>
+          <w:b/>
+          <w:sz w:val="20"/>
+          <w:szCs w:val="20"/>
+        </w:rPr>
+      </w:pPr>
+    </w:p>
+    <w:p>
+      <w:pPr>
+        <w:jc w:val="center"/>
+        <w:rPr>
+          <w:rFonts w:ascii="Times" w:eastAsia="Times" w:hAnsi="Times" w:cs="Times"/>
+          <w:b/>
+          <w:sz w:val="20"/>
+          <w:szCs w:val="20"/>
+        </w:rPr>
+      </w:pPr>
+    </w:p>
+    <w:p>
+      <w:pPr>
+        <w:jc w:val="center"/>
+        <w:rPr>
+          <w:rFonts w:ascii="Times" w:eastAsia="Times" w:hAnsi="Times" w:cs="Times"/>
+          <w:b/>
+          <w:sz w:val="20"/>
+          <w:szCs w:val="20"/>
+        </w:rPr>
+      </w:pPr>
+    </w:p>
+    <w:p>
+      <w:pPr>
+        <w:jc w:val="center"/>
+        <w:rPr>
+          <w:rFonts w:ascii="Times" w:eastAsia="Times" w:hAnsi="Times" w:cs="Times"/>
+          <w:b/>
+          <w:sz w:val="20"/>
+          <w:szCs w:val="20"/>
+        </w:rPr>
+      </w:pPr>
+    </w:p>
+    <w:p>
+      <w:pPr>
+        <w:jc w:val="center"/>
+        <w:rPr>
+          <w:rFonts w:ascii="Times" w:eastAsia="Times" w:hAnsi="Times" w:cs="Times"/>
+          <w:b/>
+          <w:sz w:val="20"/>
+          <w:szCs w:val="20"/>
+        </w:rPr>
+      </w:pPr>
+    </w:p>
     <w:tbl>
       <w:tblPr>
         <w:tblW w:w="9085" w:type="dxa"/>
@@ -1674,6 +1971,7 @@
                 <w:b/>
                 <w:iCs/>
               </w:rPr>
+              <w:lastRenderedPageBreak/>
               <w:t>Errata from Version 3</w:t>
             </w:r>
           </w:p>
@@ -3091,6 +3389,7 @@
           <w:sz w:val="20"/>
           <w:szCs w:val="20"/>
         </w:rPr>
+        <w:lastRenderedPageBreak/>
         <w:t>M67, tb1 – wrong note, first note, top note should be G √</w:t>
       </w:r>
     </w:p>
@@ -3573,8 +3872,698 @@
           <w:sz w:val="20"/>
           <w:szCs w:val="20"/>
         </w:rPr>
+        <w:t xml:space="preserve">M85 – tba and </w:t>
+      </w:r>
+      <w:proofErr w:type="spellStart"/>
+      <w:r>
+        <w:rPr>
+          <w:rFonts w:ascii="Times New Roman" w:eastAsia="Times" w:hAnsi="Times New Roman" w:cs="Times New Roman"/>
+          <w:sz w:val="20"/>
+          <w:szCs w:val="20"/>
+        </w:rPr>
+        <w:t>Btn</w:t>
+      </w:r>
+      <w:proofErr w:type="spellEnd"/>
+      <w:r>
+        <w:rPr>
+          <w:rFonts w:ascii="Times New Roman" w:eastAsia="Times" w:hAnsi="Times New Roman" w:cs="Times New Roman"/>
+          <w:sz w:val="20"/>
+          <w:szCs w:val="20"/>
+        </w:rPr>
+        <w:t xml:space="preserve"> – missing natural √</w:t>
+      </w:r>
+    </w:p>
+    <w:p>
+      <w:pPr>
+        <w:rPr>
+          <w:rFonts w:ascii="Times New Roman" w:eastAsia="Times" w:hAnsi="Times New Roman" w:cs="Times New Roman"/>
+          <w:sz w:val="20"/>
+          <w:szCs w:val="20"/>
+        </w:rPr>
+      </w:pPr>
+      <w:r>
+        <w:rPr>
+          <w:rFonts w:ascii="Times New Roman" w:eastAsia="Times" w:hAnsi="Times New Roman" w:cs="Times New Roman"/>
+          <w:sz w:val="20"/>
+          <w:szCs w:val="20"/>
+        </w:rPr>
+        <w:t xml:space="preserve"> </w:t>
+      </w:r>
+    </w:p>
+    <w:p>
+      <w:pPr>
+        <w:rPr>
+          <w:rFonts w:ascii="Times New Roman" w:eastAsia="Times" w:hAnsi="Times New Roman" w:cs="Times New Roman"/>
+          <w:sz w:val="20"/>
+          <w:szCs w:val="20"/>
+        </w:rPr>
+      </w:pPr>
+      <w:r>
+        <w:rPr>
+          <w:rFonts w:ascii="Times New Roman" w:eastAsia="Times" w:hAnsi="Times New Roman" w:cs="Times New Roman"/>
+          <w:sz w:val="20"/>
+          <w:szCs w:val="20"/>
+        </w:rPr>
+        <w:t>M86 – harp – right hand, missing 8va √</w:t>
+      </w:r>
+    </w:p>
+    <w:p>
+      <w:pPr>
+        <w:rPr>
+          <w:rFonts w:ascii="Times New Roman" w:eastAsia="Times" w:hAnsi="Times New Roman" w:cs="Times New Roman"/>
+          <w:sz w:val="20"/>
+          <w:szCs w:val="20"/>
+        </w:rPr>
+      </w:pPr>
+    </w:p>
+    <w:p>
+      <w:pPr>
+        <w:rPr>
+          <w:rFonts w:ascii="Times New Roman" w:eastAsia="Times" w:hAnsi="Times New Roman" w:cs="Times New Roman"/>
+          <w:sz w:val="20"/>
+          <w:szCs w:val="20"/>
+        </w:rPr>
+      </w:pPr>
+      <w:r>
+        <w:rPr>
+          <w:rFonts w:ascii="Times New Roman" w:eastAsia="Times" w:hAnsi="Times New Roman" w:cs="Times New Roman"/>
+          <w:sz w:val="20"/>
+          <w:szCs w:val="20"/>
+        </w:rPr>
+        <w:t xml:space="preserve">M98 – </w:t>
+      </w:r>
+      <w:proofErr w:type="spellStart"/>
+      <w:r>
+        <w:rPr>
+          <w:rFonts w:ascii="Times New Roman" w:eastAsia="Times" w:hAnsi="Times New Roman" w:cs="Times New Roman"/>
+          <w:sz w:val="20"/>
+          <w:szCs w:val="20"/>
+        </w:rPr>
+        <w:t>ob</w:t>
+      </w:r>
+      <w:proofErr w:type="spellEnd"/>
+      <w:r>
+        <w:rPr>
+          <w:rFonts w:ascii="Times New Roman" w:eastAsia="Times" w:hAnsi="Times New Roman" w:cs="Times New Roman"/>
+          <w:sz w:val="20"/>
+          <w:szCs w:val="20"/>
+        </w:rPr>
+        <w:t xml:space="preserve"> 2, last note, missing natural √</w:t>
+      </w:r>
+    </w:p>
+    <w:p>
+      <w:pPr>
+        <w:rPr>
+          <w:rFonts w:ascii="Times New Roman" w:eastAsia="Times" w:hAnsi="Times New Roman" w:cs="Times New Roman"/>
+          <w:sz w:val="20"/>
+          <w:szCs w:val="20"/>
+        </w:rPr>
+      </w:pPr>
+    </w:p>
+    <w:p>
+      <w:pPr>
+        <w:rPr>
+          <w:rFonts w:ascii="Times New Roman" w:eastAsia="Times" w:hAnsi="Times New Roman" w:cs="Times New Roman"/>
+          <w:sz w:val="20"/>
+          <w:szCs w:val="20"/>
+        </w:rPr>
+      </w:pPr>
+      <w:r>
+        <w:rPr>
+          <w:rFonts w:ascii="Times New Roman" w:eastAsia="Times" w:hAnsi="Times New Roman" w:cs="Times New Roman"/>
+          <w:sz w:val="20"/>
+          <w:szCs w:val="20"/>
+        </w:rPr>
+        <w:t xml:space="preserve">M99-100, </w:t>
+      </w:r>
+      <w:proofErr w:type="spellStart"/>
+      <w:r>
+        <w:rPr>
+          <w:rFonts w:ascii="Times New Roman" w:eastAsia="Times" w:hAnsi="Times New Roman" w:cs="Times New Roman"/>
+          <w:sz w:val="20"/>
+          <w:szCs w:val="20"/>
+        </w:rPr>
+        <w:t>Cb</w:t>
+      </w:r>
+      <w:proofErr w:type="spellEnd"/>
+      <w:r>
+        <w:rPr>
+          <w:rFonts w:ascii="Times New Roman" w:eastAsia="Times" w:hAnsi="Times New Roman" w:cs="Times New Roman"/>
+          <w:sz w:val="20"/>
+          <w:szCs w:val="20"/>
+        </w:rPr>
+        <w:t xml:space="preserve"> – missing natural in both √</w:t>
+      </w:r>
+    </w:p>
+    <w:p>
+      <w:pPr>
+        <w:rPr>
+          <w:rFonts w:ascii="Times New Roman" w:eastAsia="Times" w:hAnsi="Times New Roman" w:cs="Times New Roman"/>
+          <w:sz w:val="20"/>
+          <w:szCs w:val="20"/>
+        </w:rPr>
+      </w:pPr>
+    </w:p>
+    <w:p>
+      <w:pPr>
+        <w:rPr>
+          <w:rFonts w:ascii="Times New Roman" w:eastAsia="Times" w:hAnsi="Times New Roman" w:cs="Times New Roman"/>
+          <w:sz w:val="20"/>
+          <w:szCs w:val="20"/>
+        </w:rPr>
+      </w:pPr>
+      <w:r>
+        <w:rPr>
+          <w:rFonts w:ascii="Times New Roman" w:eastAsia="Times" w:hAnsi="Times New Roman" w:cs="Times New Roman"/>
+          <w:sz w:val="20"/>
+          <w:szCs w:val="20"/>
+        </w:rPr>
+        <w:t>M99 – harp – right hand, add 8va √</w:t>
+      </w:r>
+    </w:p>
+    <w:p>
+      <w:pPr>
+        <w:rPr>
+          <w:rFonts w:ascii="Times New Roman" w:eastAsia="Times" w:hAnsi="Times New Roman" w:cs="Times New Roman"/>
+          <w:sz w:val="20"/>
+          <w:szCs w:val="20"/>
+        </w:rPr>
+      </w:pPr>
+    </w:p>
+    <w:p>
+      <w:pPr>
+        <w:rPr>
+          <w:rFonts w:ascii="Times New Roman" w:eastAsia="Times" w:hAnsi="Times New Roman" w:cs="Times New Roman"/>
+          <w:sz w:val="20"/>
+          <w:szCs w:val="20"/>
+        </w:rPr>
+      </w:pPr>
+      <w:r>
+        <w:rPr>
+          <w:rFonts w:ascii="Times New Roman" w:eastAsia="Times" w:hAnsi="Times New Roman" w:cs="Times New Roman"/>
+          <w:sz w:val="20"/>
+          <w:szCs w:val="20"/>
+        </w:rPr>
+        <w:t xml:space="preserve">M106 – </w:t>
+      </w:r>
+      <w:proofErr w:type="spellStart"/>
+      <w:r>
+        <w:rPr>
+          <w:rFonts w:ascii="Times New Roman" w:eastAsia="Times" w:hAnsi="Times New Roman" w:cs="Times New Roman"/>
+          <w:sz w:val="20"/>
+          <w:szCs w:val="20"/>
+        </w:rPr>
+        <w:t>Vl</w:t>
+      </w:r>
+      <w:proofErr w:type="spellEnd"/>
+      <w:r>
+        <w:rPr>
+          <w:rFonts w:ascii="Times New Roman" w:eastAsia="Times" w:hAnsi="Times New Roman" w:cs="Times New Roman"/>
+          <w:sz w:val="20"/>
+          <w:szCs w:val="20"/>
+        </w:rPr>
+        <w:t xml:space="preserve"> II 1 – first note missing natural √</w:t>
+      </w:r>
+    </w:p>
+    <w:p>
+      <w:pPr>
+        <w:rPr>
+          <w:rFonts w:ascii="Times New Roman" w:eastAsia="Times" w:hAnsi="Times New Roman" w:cs="Times New Roman"/>
+          <w:sz w:val="20"/>
+          <w:szCs w:val="20"/>
+        </w:rPr>
+      </w:pPr>
+    </w:p>
+    <w:p>
+      <w:pPr>
+        <w:rPr>
+          <w:rFonts w:ascii="Times New Roman" w:eastAsia="Times" w:hAnsi="Times New Roman" w:cs="Times New Roman"/>
+          <w:sz w:val="20"/>
+          <w:szCs w:val="20"/>
+        </w:rPr>
+      </w:pPr>
+      <w:r>
+        <w:rPr>
+          <w:rFonts w:ascii="Times New Roman" w:eastAsia="Times" w:hAnsi="Times New Roman" w:cs="Times New Roman"/>
+          <w:sz w:val="20"/>
+          <w:szCs w:val="20"/>
+        </w:rPr>
+        <w:t xml:space="preserve">M109 – </w:t>
+      </w:r>
+      <w:proofErr w:type="spellStart"/>
+      <w:r>
+        <w:rPr>
+          <w:rFonts w:ascii="Times New Roman" w:eastAsia="Times" w:hAnsi="Times New Roman" w:cs="Times New Roman"/>
+          <w:sz w:val="20"/>
+          <w:szCs w:val="20"/>
+        </w:rPr>
+        <w:t>eng</w:t>
+      </w:r>
+      <w:proofErr w:type="spellEnd"/>
+      <w:r>
+        <w:rPr>
+          <w:rFonts w:ascii="Times New Roman" w:eastAsia="Times" w:hAnsi="Times New Roman" w:cs="Times New Roman"/>
+          <w:sz w:val="20"/>
+          <w:szCs w:val="20"/>
+        </w:rPr>
+        <w:t xml:space="preserve"> horn – should be E natural √</w:t>
+      </w:r>
+    </w:p>
+    <w:p>
+      <w:pPr>
+        <w:rPr>
+          <w:rFonts w:ascii="Times New Roman" w:eastAsia="Times" w:hAnsi="Times New Roman" w:cs="Times New Roman"/>
+          <w:sz w:val="20"/>
+          <w:szCs w:val="20"/>
+        </w:rPr>
+      </w:pPr>
+    </w:p>
+    <w:p>
+      <w:pPr>
+        <w:rPr>
+          <w:rFonts w:ascii="Times New Roman" w:eastAsia="Times" w:hAnsi="Times New Roman" w:cs="Times New Roman"/>
+          <w:sz w:val="20"/>
+          <w:szCs w:val="20"/>
+        </w:rPr>
+      </w:pPr>
+      <w:r>
+        <w:rPr>
+          <w:rFonts w:ascii="Times New Roman" w:eastAsia="Times" w:hAnsi="Times New Roman" w:cs="Times New Roman"/>
+          <w:sz w:val="20"/>
+          <w:szCs w:val="20"/>
+        </w:rPr>
+        <w:t>M109 – oboes – add (-33 cents) √</w:t>
+      </w:r>
+    </w:p>
+    <w:p>
+      <w:pPr>
+        <w:rPr>
+          <w:rFonts w:ascii="Times New Roman" w:eastAsia="Times" w:hAnsi="Times New Roman" w:cs="Times New Roman"/>
+          <w:sz w:val="20"/>
+          <w:szCs w:val="20"/>
+        </w:rPr>
+      </w:pPr>
+    </w:p>
+    <w:p>
+      <w:pPr>
+        <w:rPr>
+          <w:rFonts w:ascii="Times New Roman" w:eastAsia="Times" w:hAnsi="Times New Roman" w:cs="Times New Roman"/>
+          <w:sz w:val="20"/>
+          <w:szCs w:val="20"/>
+        </w:rPr>
+      </w:pPr>
+      <w:r>
+        <w:rPr>
+          <w:rFonts w:ascii="Times New Roman" w:eastAsia="Times" w:hAnsi="Times New Roman" w:cs="Times New Roman"/>
+          <w:sz w:val="20"/>
+          <w:szCs w:val="20"/>
+        </w:rPr>
+        <w:t>M110 – flutes – add natural √</w:t>
+      </w:r>
+    </w:p>
+    <w:p>
+      <w:pPr>
+        <w:rPr>
+          <w:rFonts w:ascii="Times New Roman" w:eastAsia="Times" w:hAnsi="Times New Roman" w:cs="Times New Roman"/>
+          <w:sz w:val="20"/>
+          <w:szCs w:val="20"/>
+        </w:rPr>
+      </w:pPr>
+      <w:r>
+        <w:rPr>
+          <w:rFonts w:ascii="Times New Roman" w:eastAsia="Times" w:hAnsi="Times New Roman" w:cs="Times New Roman"/>
+          <w:sz w:val="20"/>
+          <w:szCs w:val="20"/>
+        </w:rPr>
+        <w:t xml:space="preserve"> </w:t>
+      </w:r>
+    </w:p>
+    <w:p>
+      <w:pPr>
+        <w:rPr>
+          <w:rFonts w:ascii="Times New Roman" w:eastAsia="Times" w:hAnsi="Times New Roman" w:cs="Times New Roman"/>
+          <w:sz w:val="20"/>
+          <w:szCs w:val="20"/>
+        </w:rPr>
+      </w:pPr>
+      <w:r>
+        <w:rPr>
+          <w:rFonts w:ascii="Times New Roman" w:eastAsia="Times" w:hAnsi="Times New Roman" w:cs="Times New Roman"/>
+          <w:sz w:val="20"/>
+          <w:szCs w:val="20"/>
+        </w:rPr>
+        <w:t>M115 – harp – right hand – top note should be E# √</w:t>
+      </w:r>
+    </w:p>
+    <w:p>
+      <w:pPr>
+        <w:rPr>
+          <w:rFonts w:ascii="Times New Roman" w:eastAsia="Times" w:hAnsi="Times New Roman" w:cs="Times New Roman"/>
+          <w:sz w:val="20"/>
+          <w:szCs w:val="20"/>
+        </w:rPr>
+      </w:pPr>
+    </w:p>
+    <w:p>
+      <w:pPr>
+        <w:rPr>
+          <w:rFonts w:ascii="Times New Roman" w:eastAsia="Times" w:hAnsi="Times New Roman" w:cs="Times New Roman"/>
+          <w:sz w:val="20"/>
+          <w:szCs w:val="20"/>
+        </w:rPr>
+      </w:pPr>
+      <w:r>
+        <w:rPr>
+          <w:rFonts w:ascii="Times New Roman" w:eastAsia="Times" w:hAnsi="Times New Roman" w:cs="Times New Roman"/>
+          <w:sz w:val="20"/>
+          <w:szCs w:val="20"/>
+        </w:rPr>
+        <w:t xml:space="preserve">M116 – </w:t>
+      </w:r>
+      <w:proofErr w:type="spellStart"/>
+      <w:r>
+        <w:rPr>
+          <w:rFonts w:ascii="Times New Roman" w:eastAsia="Times" w:hAnsi="Times New Roman" w:cs="Times New Roman"/>
+          <w:sz w:val="20"/>
+          <w:szCs w:val="20"/>
+        </w:rPr>
+        <w:t>Btbn</w:t>
+      </w:r>
+      <w:proofErr w:type="spellEnd"/>
+      <w:r>
+        <w:rPr>
+          <w:rFonts w:ascii="Times New Roman" w:eastAsia="Times" w:hAnsi="Times New Roman" w:cs="Times New Roman"/>
+          <w:sz w:val="20"/>
+          <w:szCs w:val="20"/>
+        </w:rPr>
+        <w:t xml:space="preserve"> – second note missing natural √</w:t>
+      </w:r>
+    </w:p>
+    <w:p>
+      <w:pPr>
+        <w:rPr>
+          <w:rFonts w:ascii="Times New Roman" w:eastAsia="Times" w:hAnsi="Times New Roman" w:cs="Times New Roman"/>
+          <w:sz w:val="20"/>
+          <w:szCs w:val="20"/>
+        </w:rPr>
+      </w:pPr>
+    </w:p>
+    <w:p>
+      <w:pPr>
+        <w:rPr>
+          <w:rFonts w:ascii="Times New Roman" w:eastAsia="Times" w:hAnsi="Times New Roman" w:cs="Times New Roman"/>
+          <w:sz w:val="20"/>
+          <w:szCs w:val="20"/>
+        </w:rPr>
+      </w:pPr>
+      <w:r>
+        <w:rPr>
+          <w:rFonts w:ascii="Times New Roman" w:eastAsia="Times" w:hAnsi="Times New Roman" w:cs="Times New Roman"/>
+          <w:sz w:val="20"/>
+          <w:szCs w:val="20"/>
+        </w:rPr>
+        <w:t xml:space="preserve">M118 – </w:t>
+      </w:r>
+      <w:proofErr w:type="spellStart"/>
+      <w:r>
+        <w:rPr>
+          <w:rFonts w:ascii="Times New Roman" w:eastAsia="Times" w:hAnsi="Times New Roman" w:cs="Times New Roman"/>
+          <w:sz w:val="20"/>
+          <w:szCs w:val="20"/>
+        </w:rPr>
+        <w:t>cb</w:t>
+      </w:r>
+      <w:proofErr w:type="spellEnd"/>
+      <w:r>
+        <w:rPr>
+          <w:rFonts w:ascii="Times New Roman" w:eastAsia="Times" w:hAnsi="Times New Roman" w:cs="Times New Roman"/>
+          <w:sz w:val="20"/>
+          <w:szCs w:val="20"/>
+        </w:rPr>
+        <w:t xml:space="preserve"> – missing natural; also </w:t>
+      </w:r>
+      <w:proofErr w:type="spellStart"/>
+      <w:r>
+        <w:rPr>
+          <w:rFonts w:ascii="Times New Roman" w:eastAsia="Times" w:hAnsi="Times New Roman" w:cs="Times New Roman"/>
+          <w:sz w:val="20"/>
+          <w:szCs w:val="20"/>
+        </w:rPr>
+        <w:t>Btbn</w:t>
+      </w:r>
+      <w:proofErr w:type="spellEnd"/>
+      <w:r>
+        <w:rPr>
+          <w:rFonts w:ascii="Times New Roman" w:eastAsia="Times" w:hAnsi="Times New Roman" w:cs="Times New Roman"/>
+          <w:sz w:val="20"/>
+          <w:szCs w:val="20"/>
+        </w:rPr>
+        <w:t xml:space="preserve">, </w:t>
+      </w:r>
+      <w:proofErr w:type="spellStart"/>
+      <w:r>
+        <w:rPr>
+          <w:rFonts w:ascii="Times New Roman" w:eastAsia="Times" w:hAnsi="Times New Roman" w:cs="Times New Roman"/>
+          <w:sz w:val="20"/>
+          <w:szCs w:val="20"/>
+        </w:rPr>
+        <w:t>Tbn</w:t>
+      </w:r>
+      <w:proofErr w:type="spellEnd"/>
+      <w:r>
+        <w:rPr>
+          <w:rFonts w:ascii="Times New Roman" w:eastAsia="Times" w:hAnsi="Times New Roman" w:cs="Times New Roman"/>
+          <w:sz w:val="20"/>
+          <w:szCs w:val="20"/>
+        </w:rPr>
+        <w:t xml:space="preserve">, and </w:t>
+      </w:r>
+      <w:proofErr w:type="spellStart"/>
+      <w:r>
+        <w:rPr>
+          <w:rFonts w:ascii="Times New Roman" w:eastAsia="Times" w:hAnsi="Times New Roman" w:cs="Times New Roman"/>
+          <w:sz w:val="20"/>
+          <w:szCs w:val="20"/>
+        </w:rPr>
+        <w:t>Bssn</w:t>
+      </w:r>
+      <w:proofErr w:type="spellEnd"/>
+      <w:r>
+        <w:rPr>
+          <w:rFonts w:ascii="Times New Roman" w:eastAsia="Times" w:hAnsi="Times New Roman" w:cs="Times New Roman"/>
+          <w:sz w:val="20"/>
+          <w:szCs w:val="20"/>
+        </w:rPr>
+        <w:t xml:space="preserve"> √</w:t>
+      </w:r>
+    </w:p>
+    <w:p>
+      <w:pPr>
+        <w:rPr>
+          <w:rFonts w:ascii="Times New Roman" w:eastAsia="Times" w:hAnsi="Times New Roman" w:cs="Times New Roman"/>
+          <w:sz w:val="20"/>
+          <w:szCs w:val="20"/>
+        </w:rPr>
+      </w:pPr>
+    </w:p>
+    <w:p>
+      <w:pPr>
+        <w:rPr>
+          <w:rFonts w:ascii="Times New Roman" w:eastAsia="Times" w:hAnsi="Times New Roman" w:cs="Times New Roman"/>
+          <w:sz w:val="20"/>
+          <w:szCs w:val="20"/>
+        </w:rPr>
+      </w:pPr>
+      <w:r>
+        <w:rPr>
+          <w:rFonts w:ascii="Times New Roman" w:eastAsia="Times" w:hAnsi="Times New Roman" w:cs="Times New Roman"/>
+          <w:sz w:val="20"/>
+          <w:szCs w:val="20"/>
+        </w:rPr>
+        <w:t>M119 – harp – right hand missing 8va √</w:t>
+      </w:r>
+    </w:p>
+    <w:p>
+      <w:pPr>
+        <w:rPr>
+          <w:rFonts w:ascii="Times New Roman" w:eastAsia="Times" w:hAnsi="Times New Roman" w:cs="Times New Roman"/>
+          <w:sz w:val="20"/>
+          <w:szCs w:val="20"/>
+        </w:rPr>
+      </w:pPr>
+    </w:p>
+    <w:p>
+      <w:pPr>
+        <w:rPr>
+          <w:rFonts w:ascii="Times New Roman" w:eastAsia="Times" w:hAnsi="Times New Roman" w:cs="Times New Roman"/>
+          <w:sz w:val="20"/>
+          <w:szCs w:val="20"/>
+        </w:rPr>
+      </w:pPr>
+      <w:r>
+        <w:rPr>
+          <w:rFonts w:ascii="Times New Roman" w:eastAsia="Times" w:hAnsi="Times New Roman" w:cs="Times New Roman"/>
+          <w:sz w:val="20"/>
+          <w:szCs w:val="20"/>
+        </w:rPr>
+        <w:t xml:space="preserve">M122 – </w:t>
+      </w:r>
+      <w:proofErr w:type="spellStart"/>
+      <w:r>
+        <w:rPr>
+          <w:rFonts w:ascii="Times New Roman" w:eastAsia="Times" w:hAnsi="Times New Roman" w:cs="Times New Roman"/>
+          <w:sz w:val="20"/>
+          <w:szCs w:val="20"/>
+        </w:rPr>
+        <w:t>Tbn</w:t>
+      </w:r>
+      <w:proofErr w:type="spellEnd"/>
+      <w:r>
+        <w:rPr>
+          <w:rFonts w:ascii="Times New Roman" w:eastAsia="Times" w:hAnsi="Times New Roman" w:cs="Times New Roman"/>
+          <w:sz w:val="20"/>
+          <w:szCs w:val="20"/>
+        </w:rPr>
+        <w:t xml:space="preserve"> 2 – missing natural √</w:t>
+      </w:r>
+    </w:p>
+    <w:p>
+      <w:pPr>
+        <w:rPr>
+          <w:rFonts w:ascii="Times New Roman" w:eastAsia="Times" w:hAnsi="Times New Roman" w:cs="Times New Roman"/>
+          <w:sz w:val="20"/>
+          <w:szCs w:val="20"/>
+        </w:rPr>
+      </w:pPr>
+    </w:p>
+    <w:p>
+      <w:pPr>
+        <w:rPr>
+          <w:rFonts w:ascii="Times New Roman" w:eastAsia="Times" w:hAnsi="Times New Roman" w:cs="Times New Roman"/>
+          <w:sz w:val="20"/>
+          <w:szCs w:val="20"/>
+        </w:rPr>
+      </w:pPr>
+      <w:r>
+        <w:rPr>
+          <w:rFonts w:ascii="Times New Roman" w:eastAsia="Times" w:hAnsi="Times New Roman" w:cs="Times New Roman"/>
+          <w:sz w:val="20"/>
+          <w:szCs w:val="20"/>
+        </w:rPr>
+        <w:t>M124 – perc 1 – missing “bass drum” rectangle √</w:t>
+      </w:r>
+    </w:p>
+    <w:p>
+      <w:pPr>
+        <w:rPr>
+          <w:rFonts w:ascii="Times New Roman" w:eastAsia="Times" w:hAnsi="Times New Roman" w:cs="Times New Roman"/>
+          <w:sz w:val="20"/>
+          <w:szCs w:val="20"/>
+        </w:rPr>
+      </w:pPr>
+    </w:p>
+    <w:p>
+      <w:pPr>
+        <w:rPr>
+          <w:rFonts w:ascii="Times New Roman" w:eastAsia="Times" w:hAnsi="Times New Roman" w:cs="Times New Roman"/>
+          <w:sz w:val="20"/>
+          <w:szCs w:val="20"/>
+        </w:rPr>
+      </w:pPr>
+      <w:r>
+        <w:rPr>
+          <w:rFonts w:ascii="Times New Roman" w:eastAsia="Times" w:hAnsi="Times New Roman" w:cs="Times New Roman"/>
+          <w:sz w:val="20"/>
+          <w:szCs w:val="20"/>
+        </w:rPr>
+        <w:t>M125 – perc 1 – delete (T-t)…it has been bass drum from previous page √</w:t>
+      </w:r>
+    </w:p>
+    <w:p>
+      <w:pPr>
+        <w:rPr>
+          <w:rFonts w:ascii="Times New Roman" w:eastAsia="Times" w:hAnsi="Times New Roman" w:cs="Times New Roman"/>
+          <w:sz w:val="20"/>
+          <w:szCs w:val="20"/>
+        </w:rPr>
+      </w:pPr>
+    </w:p>
+    <w:p>
+      <w:pPr>
+        <w:rPr>
+          <w:rFonts w:ascii="Times New Roman" w:eastAsia="Times" w:hAnsi="Times New Roman" w:cs="Times New Roman"/>
+          <w:sz w:val="20"/>
+          <w:szCs w:val="20"/>
+        </w:rPr>
+      </w:pPr>
+      <w:r>
+        <w:rPr>
+          <w:rFonts w:ascii="Times New Roman" w:eastAsia="Times" w:hAnsi="Times New Roman" w:cs="Times New Roman"/>
+          <w:sz w:val="20"/>
+          <w:szCs w:val="20"/>
+        </w:rPr>
+        <w:t>M127 – vl1 top note – add natural to B √</w:t>
+      </w:r>
+    </w:p>
+    <w:p>
+      <w:pPr>
+        <w:rPr>
+          <w:rFonts w:ascii="Times New Roman" w:eastAsia="Times" w:hAnsi="Times New Roman" w:cs="Times New Roman"/>
+          <w:sz w:val="20"/>
+          <w:szCs w:val="20"/>
+        </w:rPr>
+      </w:pPr>
+      <w:r>
+        <w:rPr>
+          <w:rFonts w:ascii="Times New Roman" w:eastAsia="Times" w:hAnsi="Times New Roman" w:cs="Times New Roman"/>
+          <w:sz w:val="20"/>
+          <w:szCs w:val="20"/>
+        </w:rPr>
         <w:lastRenderedPageBreak/>
-        <w:t xml:space="preserve">M85 – tba and </w:t>
+        <w:t xml:space="preserve"> </w:t>
+      </w:r>
+    </w:p>
+    <w:p>
+      <w:pPr>
+        <w:rPr>
+          <w:rFonts w:ascii="Times New Roman" w:eastAsia="Times" w:hAnsi="Times New Roman" w:cs="Times New Roman"/>
+          <w:sz w:val="20"/>
+          <w:szCs w:val="20"/>
+        </w:rPr>
+      </w:pPr>
+      <w:r>
+        <w:rPr>
+          <w:rFonts w:ascii="Times New Roman" w:eastAsia="Times" w:hAnsi="Times New Roman" w:cs="Times New Roman"/>
+          <w:sz w:val="20"/>
+          <w:szCs w:val="20"/>
+        </w:rPr>
+        <w:t>M134 – move fermatas to top of double bar √</w:t>
+      </w:r>
+    </w:p>
+    <w:p>
+      <w:pPr>
+        <w:rPr>
+          <w:rFonts w:ascii="Times New Roman" w:eastAsia="Times" w:hAnsi="Times New Roman" w:cs="Times New Roman"/>
+          <w:sz w:val="20"/>
+          <w:szCs w:val="20"/>
+        </w:rPr>
+      </w:pPr>
+    </w:p>
+    <w:p>
+      <w:pPr>
+        <w:rPr>
+          <w:rFonts w:ascii="Times New Roman" w:eastAsia="Times" w:hAnsi="Times New Roman" w:cs="Times New Roman"/>
+          <w:sz w:val="20"/>
+          <w:szCs w:val="20"/>
+        </w:rPr>
+      </w:pPr>
+      <w:r>
+        <w:rPr>
+          <w:rFonts w:ascii="Times New Roman" w:eastAsia="Times" w:hAnsi="Times New Roman" w:cs="Times New Roman"/>
+          <w:sz w:val="20"/>
+          <w:szCs w:val="20"/>
+        </w:rPr>
+        <w:t xml:space="preserve">M135, </w:t>
       </w:r>
       <w:proofErr w:type="spellStart"/>
       <w:r>
@@ -3583,7 +4572,7 @@
           <w:sz w:val="20"/>
           <w:szCs w:val="20"/>
         </w:rPr>
-        <w:t>Btn</w:t>
+        <w:t>picc</w:t>
       </w:r>
       <w:proofErr w:type="spellEnd"/>
       <w:r>
@@ -3592,67 +4581,7 @@
           <w:sz w:val="20"/>
           <w:szCs w:val="20"/>
         </w:rPr>
-        <w:t xml:space="preserve"> – missing natural √</w:t>
-      </w:r>
-    </w:p>
-    <w:p>
-      <w:pPr>
-        <w:rPr>
-          <w:rFonts w:ascii="Times New Roman" w:eastAsia="Times" w:hAnsi="Times New Roman" w:cs="Times New Roman"/>
-          <w:sz w:val="20"/>
-          <w:szCs w:val="20"/>
-        </w:rPr>
-      </w:pPr>
-      <w:r>
-        <w:rPr>
-          <w:rFonts w:ascii="Times New Roman" w:eastAsia="Times" w:hAnsi="Times New Roman" w:cs="Times New Roman"/>
-          <w:sz w:val="20"/>
-          <w:szCs w:val="20"/>
-        </w:rPr>
-        <w:t xml:space="preserve"> </w:t>
-      </w:r>
-    </w:p>
-    <w:p>
-      <w:pPr>
-        <w:rPr>
-          <w:rFonts w:ascii="Times New Roman" w:eastAsia="Times" w:hAnsi="Times New Roman" w:cs="Times New Roman"/>
-          <w:sz w:val="20"/>
-          <w:szCs w:val="20"/>
-        </w:rPr>
-      </w:pPr>
-      <w:r>
-        <w:rPr>
-          <w:rFonts w:ascii="Times New Roman" w:eastAsia="Times" w:hAnsi="Times New Roman" w:cs="Times New Roman"/>
-          <w:sz w:val="20"/>
-          <w:szCs w:val="20"/>
-        </w:rPr>
-        <w:t>M86 – harp – right hand, missing 8va √</w:t>
-      </w:r>
-    </w:p>
-    <w:p>
-      <w:pPr>
-        <w:rPr>
-          <w:rFonts w:ascii="Times New Roman" w:eastAsia="Times" w:hAnsi="Times New Roman" w:cs="Times New Roman"/>
-          <w:sz w:val="20"/>
-          <w:szCs w:val="20"/>
-        </w:rPr>
-      </w:pPr>
-    </w:p>
-    <w:p>
-      <w:pPr>
-        <w:rPr>
-          <w:rFonts w:ascii="Times New Roman" w:eastAsia="Times" w:hAnsi="Times New Roman" w:cs="Times New Roman"/>
-          <w:sz w:val="20"/>
-          <w:szCs w:val="20"/>
-        </w:rPr>
-      </w:pPr>
-      <w:r>
-        <w:rPr>
-          <w:rFonts w:ascii="Times New Roman" w:eastAsia="Times" w:hAnsi="Times New Roman" w:cs="Times New Roman"/>
-          <w:sz w:val="20"/>
-          <w:szCs w:val="20"/>
-        </w:rPr>
-        <w:t xml:space="preserve">M98 – </w:t>
+        <w:t xml:space="preserve">, please put “legato </w:t>
       </w:r>
       <w:proofErr w:type="spellStart"/>
       <w:r>
@@ -3661,7 +4590,7 @@
           <w:sz w:val="20"/>
           <w:szCs w:val="20"/>
         </w:rPr>
-        <w:t>ob</w:t>
+        <w:t>possibile</w:t>
       </w:r>
       <w:proofErr w:type="spellEnd"/>
       <w:r>
@@ -3670,33 +4599,33 @@
           <w:sz w:val="20"/>
           <w:szCs w:val="20"/>
         </w:rPr>
-        <w:t xml:space="preserve"> 2, last note, missing natural √</w:t>
-      </w:r>
-    </w:p>
-    <w:p>
-      <w:pPr>
-        <w:rPr>
-          <w:rFonts w:ascii="Times New Roman" w:eastAsia="Times" w:hAnsi="Times New Roman" w:cs="Times New Roman"/>
-          <w:sz w:val="20"/>
-          <w:szCs w:val="20"/>
-        </w:rPr>
-      </w:pPr>
-    </w:p>
-    <w:p>
-      <w:pPr>
-        <w:rPr>
-          <w:rFonts w:ascii="Times New Roman" w:eastAsia="Times" w:hAnsi="Times New Roman" w:cs="Times New Roman"/>
-          <w:sz w:val="20"/>
-          <w:szCs w:val="20"/>
-        </w:rPr>
-      </w:pPr>
-      <w:r>
-        <w:rPr>
-          <w:rFonts w:ascii="Times New Roman" w:eastAsia="Times" w:hAnsi="Times New Roman" w:cs="Times New Roman"/>
-          <w:sz w:val="20"/>
-          <w:szCs w:val="20"/>
-        </w:rPr>
-        <w:t xml:space="preserve">M99-100, </w:t>
+        <w:t>” above slur √</w:t>
+      </w:r>
+    </w:p>
+    <w:p>
+      <w:pPr>
+        <w:rPr>
+          <w:rFonts w:ascii="Times New Roman" w:eastAsia="Times" w:hAnsi="Times New Roman" w:cs="Times New Roman"/>
+          <w:sz w:val="20"/>
+          <w:szCs w:val="20"/>
+        </w:rPr>
+      </w:pPr>
+    </w:p>
+    <w:p>
+      <w:pPr>
+        <w:rPr>
+          <w:rFonts w:ascii="Times New Roman" w:eastAsia="Times" w:hAnsi="Times New Roman" w:cs="Times New Roman"/>
+          <w:sz w:val="20"/>
+          <w:szCs w:val="20"/>
+        </w:rPr>
+      </w:pPr>
+      <w:r>
+        <w:rPr>
+          <w:rFonts w:ascii="Times New Roman" w:eastAsia="Times" w:hAnsi="Times New Roman" w:cs="Times New Roman"/>
+          <w:sz w:val="20"/>
+          <w:szCs w:val="20"/>
+        </w:rPr>
+        <w:t xml:space="preserve">M136 – </w:t>
       </w:r>
       <w:proofErr w:type="spellStart"/>
       <w:r>
@@ -3705,7 +4634,7 @@
           <w:sz w:val="20"/>
           <w:szCs w:val="20"/>
         </w:rPr>
-        <w:t>Cb</w:t>
+        <w:t>Vl</w:t>
       </w:r>
       <w:proofErr w:type="spellEnd"/>
       <w:r>
@@ -3714,59 +4643,59 @@
           <w:sz w:val="20"/>
           <w:szCs w:val="20"/>
         </w:rPr>
-        <w:t xml:space="preserve"> – missing natural in both √</w:t>
-      </w:r>
-    </w:p>
-    <w:p>
-      <w:pPr>
-        <w:rPr>
-          <w:rFonts w:ascii="Times New Roman" w:eastAsia="Times" w:hAnsi="Times New Roman" w:cs="Times New Roman"/>
-          <w:sz w:val="20"/>
-          <w:szCs w:val="20"/>
-        </w:rPr>
-      </w:pPr>
-    </w:p>
-    <w:p>
-      <w:pPr>
-        <w:rPr>
-          <w:rFonts w:ascii="Times New Roman" w:eastAsia="Times" w:hAnsi="Times New Roman" w:cs="Times New Roman"/>
-          <w:sz w:val="20"/>
-          <w:szCs w:val="20"/>
-        </w:rPr>
-      </w:pPr>
-      <w:r>
-        <w:rPr>
-          <w:rFonts w:ascii="Times New Roman" w:eastAsia="Times" w:hAnsi="Times New Roman" w:cs="Times New Roman"/>
-          <w:sz w:val="20"/>
-          <w:szCs w:val="20"/>
-        </w:rPr>
-        <w:t>M99 – harp – right hand, add 8va √</w:t>
-      </w:r>
-    </w:p>
-    <w:p>
-      <w:pPr>
-        <w:rPr>
-          <w:rFonts w:ascii="Times New Roman" w:eastAsia="Times" w:hAnsi="Times New Roman" w:cs="Times New Roman"/>
-          <w:sz w:val="20"/>
-          <w:szCs w:val="20"/>
-        </w:rPr>
-      </w:pPr>
-    </w:p>
-    <w:p>
-      <w:pPr>
-        <w:rPr>
-          <w:rFonts w:ascii="Times New Roman" w:eastAsia="Times" w:hAnsi="Times New Roman" w:cs="Times New Roman"/>
-          <w:sz w:val="20"/>
-          <w:szCs w:val="20"/>
-        </w:rPr>
-      </w:pPr>
-      <w:r>
-        <w:rPr>
-          <w:rFonts w:ascii="Times New Roman" w:eastAsia="Times" w:hAnsi="Times New Roman" w:cs="Times New Roman"/>
-          <w:sz w:val="20"/>
-          <w:szCs w:val="20"/>
-        </w:rPr>
-        <w:t xml:space="preserve">M106 – </w:t>
+        <w:t xml:space="preserve"> II and add natural to both parts √</w:t>
+      </w:r>
+    </w:p>
+    <w:p>
+      <w:pPr>
+        <w:rPr>
+          <w:rFonts w:ascii="Times New Roman" w:eastAsia="Times" w:hAnsi="Times New Roman" w:cs="Times New Roman"/>
+          <w:sz w:val="20"/>
+          <w:szCs w:val="20"/>
+        </w:rPr>
+      </w:pPr>
+    </w:p>
+    <w:p>
+      <w:pPr>
+        <w:rPr>
+          <w:rFonts w:ascii="Times New Roman" w:eastAsia="Times" w:hAnsi="Times New Roman" w:cs="Times New Roman"/>
+          <w:sz w:val="20"/>
+          <w:szCs w:val="20"/>
+        </w:rPr>
+      </w:pPr>
+      <w:r>
+        <w:rPr>
+          <w:rFonts w:ascii="Times New Roman" w:eastAsia="Times" w:hAnsi="Times New Roman" w:cs="Times New Roman"/>
+          <w:sz w:val="20"/>
+          <w:szCs w:val="20"/>
+        </w:rPr>
+        <w:t>M137 – perc 2 – beat 3 – add natural √</w:t>
+      </w:r>
+    </w:p>
+    <w:p>
+      <w:pPr>
+        <w:rPr>
+          <w:rFonts w:ascii="Times New Roman" w:eastAsia="Times" w:hAnsi="Times New Roman" w:cs="Times New Roman"/>
+          <w:sz w:val="20"/>
+          <w:szCs w:val="20"/>
+        </w:rPr>
+      </w:pPr>
+    </w:p>
+    <w:p>
+      <w:pPr>
+        <w:rPr>
+          <w:rFonts w:ascii="Times New Roman" w:eastAsia="Times" w:hAnsi="Times New Roman" w:cs="Times New Roman"/>
+          <w:sz w:val="20"/>
+          <w:szCs w:val="20"/>
+        </w:rPr>
+      </w:pPr>
+      <w:r>
+        <w:rPr>
+          <w:rFonts w:ascii="Times New Roman" w:eastAsia="Times" w:hAnsi="Times New Roman" w:cs="Times New Roman"/>
+          <w:sz w:val="20"/>
+          <w:szCs w:val="20"/>
+        </w:rPr>
+        <w:t xml:space="preserve">M138, </w:t>
       </w:r>
       <w:proofErr w:type="spellStart"/>
       <w:r>
@@ -3775,7 +4704,7 @@
           <w:sz w:val="20"/>
           <w:szCs w:val="20"/>
         </w:rPr>
-        <w:t>Vl</w:t>
+        <w:t>VlIIa</w:t>
       </w:r>
       <w:proofErr w:type="spellEnd"/>
       <w:r>
@@ -3784,33 +4713,180 @@
           <w:sz w:val="20"/>
           <w:szCs w:val="20"/>
         </w:rPr>
-        <w:t xml:space="preserve"> II 1 – first note missing natural √</w:t>
-      </w:r>
-    </w:p>
-    <w:p>
-      <w:pPr>
-        <w:rPr>
-          <w:rFonts w:ascii="Times New Roman" w:eastAsia="Times" w:hAnsi="Times New Roman" w:cs="Times New Roman"/>
-          <w:sz w:val="20"/>
-          <w:szCs w:val="20"/>
-        </w:rPr>
-      </w:pPr>
-    </w:p>
-    <w:p>
-      <w:pPr>
-        <w:rPr>
-          <w:rFonts w:ascii="Times New Roman" w:eastAsia="Times" w:hAnsi="Times New Roman" w:cs="Times New Roman"/>
-          <w:sz w:val="20"/>
-          <w:szCs w:val="20"/>
-        </w:rPr>
-      </w:pPr>
-      <w:r>
-        <w:rPr>
-          <w:rFonts w:ascii="Times New Roman" w:eastAsia="Times" w:hAnsi="Times New Roman" w:cs="Times New Roman"/>
-          <w:sz w:val="20"/>
-          <w:szCs w:val="20"/>
-        </w:rPr>
-        <w:t xml:space="preserve">M109 – </w:t>
+        <w:t>, add natural to E on beat 2. Also, beat 4 same E should be tied to note before D √</w:t>
+      </w:r>
+    </w:p>
+    <w:p>
+      <w:pPr>
+        <w:rPr>
+          <w:rFonts w:ascii="Times New Roman" w:eastAsia="Times" w:hAnsi="Times New Roman" w:cs="Times New Roman"/>
+          <w:sz w:val="20"/>
+          <w:szCs w:val="20"/>
+        </w:rPr>
+      </w:pPr>
+    </w:p>
+    <w:p>
+      <w:pPr>
+        <w:rPr>
+          <w:rFonts w:ascii="Times New Roman" w:eastAsia="Times" w:hAnsi="Times New Roman" w:cs="Times New Roman"/>
+          <w:sz w:val="20"/>
+          <w:szCs w:val="20"/>
+        </w:rPr>
+      </w:pPr>
+      <w:r>
+        <w:rPr>
+          <w:rFonts w:ascii="Times New Roman" w:eastAsia="Times" w:hAnsi="Times New Roman" w:cs="Times New Roman"/>
+          <w:sz w:val="20"/>
+          <w:szCs w:val="20"/>
+        </w:rPr>
+        <w:t>M141 – vl2 – add natural √</w:t>
+      </w:r>
+    </w:p>
+    <w:p>
+      <w:pPr>
+        <w:rPr>
+          <w:rFonts w:ascii="Times New Roman" w:eastAsia="Times" w:hAnsi="Times New Roman" w:cs="Times New Roman"/>
+          <w:sz w:val="20"/>
+          <w:szCs w:val="20"/>
+        </w:rPr>
+      </w:pPr>
+    </w:p>
+    <w:p>
+      <w:pPr>
+        <w:rPr>
+          <w:rFonts w:ascii="Times New Roman" w:eastAsia="Times" w:hAnsi="Times New Roman" w:cs="Times New Roman"/>
+          <w:sz w:val="20"/>
+          <w:szCs w:val="20"/>
+        </w:rPr>
+      </w:pPr>
+      <w:r>
+        <w:rPr>
+          <w:rFonts w:ascii="Times New Roman" w:eastAsia="Times" w:hAnsi="Times New Roman" w:cs="Times New Roman"/>
+          <w:sz w:val="20"/>
+          <w:szCs w:val="20"/>
+        </w:rPr>
+        <w:t>M142 - vl2 – add natural √</w:t>
+      </w:r>
+    </w:p>
+    <w:p>
+      <w:pPr>
+        <w:rPr>
+          <w:rFonts w:ascii="Times New Roman" w:eastAsia="Times" w:hAnsi="Times New Roman" w:cs="Times New Roman"/>
+          <w:sz w:val="20"/>
+          <w:szCs w:val="20"/>
+        </w:rPr>
+      </w:pPr>
+      <w:r>
+        <w:rPr>
+          <w:rFonts w:ascii="Times New Roman" w:eastAsia="Times" w:hAnsi="Times New Roman" w:cs="Times New Roman"/>
+          <w:sz w:val="20"/>
+          <w:szCs w:val="20"/>
+        </w:rPr>
+        <w:t>M145 – Harp – change Gb to F# √</w:t>
+      </w:r>
+    </w:p>
+    <w:p>
+      <w:pPr>
+        <w:rPr>
+          <w:rFonts w:ascii="Times New Roman" w:eastAsia="Times" w:hAnsi="Times New Roman" w:cs="Times New Roman"/>
+          <w:sz w:val="20"/>
+          <w:szCs w:val="20"/>
+        </w:rPr>
+      </w:pPr>
+    </w:p>
+    <w:p>
+      <w:pPr>
+        <w:rPr>
+          <w:rFonts w:ascii="Times New Roman" w:eastAsia="Times" w:hAnsi="Times New Roman" w:cs="Times New Roman"/>
+          <w:sz w:val="20"/>
+          <w:szCs w:val="20"/>
+        </w:rPr>
+      </w:pPr>
+      <w:r>
+        <w:rPr>
+          <w:rFonts w:ascii="Times New Roman" w:eastAsia="Times" w:hAnsi="Times New Roman" w:cs="Times New Roman"/>
+          <w:sz w:val="20"/>
+          <w:szCs w:val="20"/>
+        </w:rPr>
+        <w:t>M146 – add natural to A √</w:t>
+      </w:r>
+    </w:p>
+    <w:p>
+      <w:pPr>
+        <w:rPr>
+          <w:rFonts w:ascii="Times New Roman" w:eastAsia="Times" w:hAnsi="Times New Roman" w:cs="Times New Roman"/>
+          <w:sz w:val="20"/>
+          <w:szCs w:val="20"/>
+        </w:rPr>
+      </w:pPr>
+    </w:p>
+    <w:p>
+      <w:pPr>
+        <w:rPr>
+          <w:rFonts w:ascii="Times New Roman" w:eastAsia="Times" w:hAnsi="Times New Roman" w:cs="Times New Roman"/>
+          <w:sz w:val="20"/>
+          <w:szCs w:val="20"/>
+        </w:rPr>
+      </w:pPr>
+      <w:r>
+        <w:rPr>
+          <w:rFonts w:ascii="Times New Roman" w:eastAsia="Times" w:hAnsi="Times New Roman" w:cs="Times New Roman"/>
+          <w:sz w:val="20"/>
+          <w:szCs w:val="20"/>
+        </w:rPr>
+        <w:t>M146 – Vl2 – add natural √</w:t>
+      </w:r>
+    </w:p>
+    <w:p>
+      <w:pPr>
+        <w:rPr>
+          <w:rFonts w:ascii="Times New Roman" w:eastAsia="Times" w:hAnsi="Times New Roman" w:cs="Times New Roman"/>
+          <w:sz w:val="20"/>
+          <w:szCs w:val="20"/>
+        </w:rPr>
+      </w:pPr>
+    </w:p>
+    <w:p>
+      <w:pPr>
+        <w:rPr>
+          <w:rFonts w:ascii="Times New Roman" w:eastAsia="Times" w:hAnsi="Times New Roman" w:cs="Times New Roman"/>
+          <w:sz w:val="20"/>
+          <w:szCs w:val="20"/>
+        </w:rPr>
+      </w:pPr>
+      <w:r>
+        <w:rPr>
+          <w:rFonts w:ascii="Times New Roman" w:eastAsia="Times" w:hAnsi="Times New Roman" w:cs="Times New Roman"/>
+          <w:sz w:val="20"/>
+          <w:szCs w:val="20"/>
+        </w:rPr>
+        <w:t>M147 – vl2 – add natural to E √</w:t>
+      </w:r>
+    </w:p>
+    <w:p>
+      <w:pPr>
+        <w:rPr>
+          <w:rFonts w:ascii="Times New Roman" w:eastAsia="Times" w:hAnsi="Times New Roman" w:cs="Times New Roman"/>
+          <w:sz w:val="20"/>
+          <w:szCs w:val="20"/>
+        </w:rPr>
+      </w:pPr>
+    </w:p>
+    <w:p>
+      <w:pPr>
+        <w:rPr>
+          <w:rFonts w:ascii="Times New Roman" w:eastAsia="Times" w:hAnsi="Times New Roman" w:cs="Times New Roman"/>
+          <w:sz w:val="20"/>
+          <w:szCs w:val="20"/>
+        </w:rPr>
+      </w:pPr>
+      <w:r>
+        <w:rPr>
+          <w:rFonts w:ascii="Times New Roman" w:eastAsia="Times" w:hAnsi="Times New Roman" w:cs="Times New Roman"/>
+          <w:sz w:val="20"/>
+          <w:szCs w:val="20"/>
+        </w:rPr>
+        <w:t xml:space="preserve">M148 – </w:t>
       </w:r>
       <w:proofErr w:type="spellStart"/>
       <w:r>
@@ -3819,7 +4895,7 @@
           <w:sz w:val="20"/>
           <w:szCs w:val="20"/>
         </w:rPr>
-        <w:t>eng</w:t>
+        <w:t>vl</w:t>
       </w:r>
       <w:proofErr w:type="spellEnd"/>
       <w:r>
@@ -3828,783 +4904,6 @@
           <w:sz w:val="20"/>
           <w:szCs w:val="20"/>
         </w:rPr>
-        <w:t xml:space="preserve"> horn – should be E natural √</w:t>
-      </w:r>
-    </w:p>
-    <w:p>
-      <w:pPr>
-        <w:rPr>
-          <w:rFonts w:ascii="Times New Roman" w:eastAsia="Times" w:hAnsi="Times New Roman" w:cs="Times New Roman"/>
-          <w:sz w:val="20"/>
-          <w:szCs w:val="20"/>
-        </w:rPr>
-      </w:pPr>
-    </w:p>
-    <w:p>
-      <w:pPr>
-        <w:rPr>
-          <w:rFonts w:ascii="Times New Roman" w:eastAsia="Times" w:hAnsi="Times New Roman" w:cs="Times New Roman"/>
-          <w:sz w:val="20"/>
-          <w:szCs w:val="20"/>
-        </w:rPr>
-      </w:pPr>
-      <w:r>
-        <w:rPr>
-          <w:rFonts w:ascii="Times New Roman" w:eastAsia="Times" w:hAnsi="Times New Roman" w:cs="Times New Roman"/>
-          <w:sz w:val="20"/>
-          <w:szCs w:val="20"/>
-        </w:rPr>
-        <w:t>M109 – oboes – add (-33 cents) √</w:t>
-      </w:r>
-    </w:p>
-    <w:p>
-      <w:pPr>
-        <w:rPr>
-          <w:rFonts w:ascii="Times New Roman" w:eastAsia="Times" w:hAnsi="Times New Roman" w:cs="Times New Roman"/>
-          <w:sz w:val="20"/>
-          <w:szCs w:val="20"/>
-        </w:rPr>
-      </w:pPr>
-    </w:p>
-    <w:p>
-      <w:pPr>
-        <w:rPr>
-          <w:rFonts w:ascii="Times New Roman" w:eastAsia="Times" w:hAnsi="Times New Roman" w:cs="Times New Roman"/>
-          <w:sz w:val="20"/>
-          <w:szCs w:val="20"/>
-        </w:rPr>
-      </w:pPr>
-      <w:r>
-        <w:rPr>
-          <w:rFonts w:ascii="Times New Roman" w:eastAsia="Times" w:hAnsi="Times New Roman" w:cs="Times New Roman"/>
-          <w:sz w:val="20"/>
-          <w:szCs w:val="20"/>
-        </w:rPr>
-        <w:t>M110 – flutes – add natural √</w:t>
-      </w:r>
-    </w:p>
-    <w:p>
-      <w:pPr>
-        <w:rPr>
-          <w:rFonts w:ascii="Times New Roman" w:eastAsia="Times" w:hAnsi="Times New Roman" w:cs="Times New Roman"/>
-          <w:sz w:val="20"/>
-          <w:szCs w:val="20"/>
-        </w:rPr>
-      </w:pPr>
-      <w:r>
-        <w:rPr>
-          <w:rFonts w:ascii="Times New Roman" w:eastAsia="Times" w:hAnsi="Times New Roman" w:cs="Times New Roman"/>
-          <w:sz w:val="20"/>
-          <w:szCs w:val="20"/>
-        </w:rPr>
-        <w:t xml:space="preserve"> </w:t>
-      </w:r>
-    </w:p>
-    <w:p>
-      <w:pPr>
-        <w:rPr>
-          <w:rFonts w:ascii="Times New Roman" w:eastAsia="Times" w:hAnsi="Times New Roman" w:cs="Times New Roman"/>
-          <w:sz w:val="20"/>
-          <w:szCs w:val="20"/>
-        </w:rPr>
-      </w:pPr>
-      <w:r>
-        <w:rPr>
-          <w:rFonts w:ascii="Times New Roman" w:eastAsia="Times" w:hAnsi="Times New Roman" w:cs="Times New Roman"/>
-          <w:sz w:val="20"/>
-          <w:szCs w:val="20"/>
-        </w:rPr>
-        <w:t>M115 – harp – right hand – top note should be E# √</w:t>
-      </w:r>
-    </w:p>
-    <w:p>
-      <w:pPr>
-        <w:rPr>
-          <w:rFonts w:ascii="Times New Roman" w:eastAsia="Times" w:hAnsi="Times New Roman" w:cs="Times New Roman"/>
-          <w:sz w:val="20"/>
-          <w:szCs w:val="20"/>
-        </w:rPr>
-      </w:pPr>
-    </w:p>
-    <w:p>
-      <w:pPr>
-        <w:rPr>
-          <w:rFonts w:ascii="Times New Roman" w:eastAsia="Times" w:hAnsi="Times New Roman" w:cs="Times New Roman"/>
-          <w:sz w:val="20"/>
-          <w:szCs w:val="20"/>
-        </w:rPr>
-      </w:pPr>
-      <w:r>
-        <w:rPr>
-          <w:rFonts w:ascii="Times New Roman" w:eastAsia="Times" w:hAnsi="Times New Roman" w:cs="Times New Roman"/>
-          <w:sz w:val="20"/>
-          <w:szCs w:val="20"/>
-        </w:rPr>
-        <w:t xml:space="preserve">M116 – </w:t>
-      </w:r>
-      <w:proofErr w:type="spellStart"/>
-      <w:r>
-        <w:rPr>
-          <w:rFonts w:ascii="Times New Roman" w:eastAsia="Times" w:hAnsi="Times New Roman" w:cs="Times New Roman"/>
-          <w:sz w:val="20"/>
-          <w:szCs w:val="20"/>
-        </w:rPr>
-        <w:t>Btbn</w:t>
-      </w:r>
-      <w:proofErr w:type="spellEnd"/>
-      <w:r>
-        <w:rPr>
-          <w:rFonts w:ascii="Times New Roman" w:eastAsia="Times" w:hAnsi="Times New Roman" w:cs="Times New Roman"/>
-          <w:sz w:val="20"/>
-          <w:szCs w:val="20"/>
-        </w:rPr>
-        <w:t xml:space="preserve"> – second note missing natural √</w:t>
-      </w:r>
-    </w:p>
-    <w:p>
-      <w:pPr>
-        <w:rPr>
-          <w:rFonts w:ascii="Times New Roman" w:eastAsia="Times" w:hAnsi="Times New Roman" w:cs="Times New Roman"/>
-          <w:sz w:val="20"/>
-          <w:szCs w:val="20"/>
-        </w:rPr>
-      </w:pPr>
-    </w:p>
-    <w:p>
-      <w:pPr>
-        <w:rPr>
-          <w:rFonts w:ascii="Times New Roman" w:eastAsia="Times" w:hAnsi="Times New Roman" w:cs="Times New Roman"/>
-          <w:sz w:val="20"/>
-          <w:szCs w:val="20"/>
-        </w:rPr>
-      </w:pPr>
-      <w:r>
-        <w:rPr>
-          <w:rFonts w:ascii="Times New Roman" w:eastAsia="Times" w:hAnsi="Times New Roman" w:cs="Times New Roman"/>
-          <w:sz w:val="20"/>
-          <w:szCs w:val="20"/>
-        </w:rPr>
-        <w:t xml:space="preserve">M118 – </w:t>
-      </w:r>
-      <w:proofErr w:type="spellStart"/>
-      <w:r>
-        <w:rPr>
-          <w:rFonts w:ascii="Times New Roman" w:eastAsia="Times" w:hAnsi="Times New Roman" w:cs="Times New Roman"/>
-          <w:sz w:val="20"/>
-          <w:szCs w:val="20"/>
-        </w:rPr>
-        <w:t>cb</w:t>
-      </w:r>
-      <w:proofErr w:type="spellEnd"/>
-      <w:r>
-        <w:rPr>
-          <w:rFonts w:ascii="Times New Roman" w:eastAsia="Times" w:hAnsi="Times New Roman" w:cs="Times New Roman"/>
-          <w:sz w:val="20"/>
-          <w:szCs w:val="20"/>
-        </w:rPr>
-        <w:t xml:space="preserve"> – missing natural; also </w:t>
-      </w:r>
-      <w:proofErr w:type="spellStart"/>
-      <w:r>
-        <w:rPr>
-          <w:rFonts w:ascii="Times New Roman" w:eastAsia="Times" w:hAnsi="Times New Roman" w:cs="Times New Roman"/>
-          <w:sz w:val="20"/>
-          <w:szCs w:val="20"/>
-        </w:rPr>
-        <w:t>Btbn</w:t>
-      </w:r>
-      <w:proofErr w:type="spellEnd"/>
-      <w:r>
-        <w:rPr>
-          <w:rFonts w:ascii="Times New Roman" w:eastAsia="Times" w:hAnsi="Times New Roman" w:cs="Times New Roman"/>
-          <w:sz w:val="20"/>
-          <w:szCs w:val="20"/>
-        </w:rPr>
-        <w:t xml:space="preserve">, </w:t>
-      </w:r>
-      <w:proofErr w:type="spellStart"/>
-      <w:r>
-        <w:rPr>
-          <w:rFonts w:ascii="Times New Roman" w:eastAsia="Times" w:hAnsi="Times New Roman" w:cs="Times New Roman"/>
-          <w:sz w:val="20"/>
-          <w:szCs w:val="20"/>
-        </w:rPr>
-        <w:t>Tbn</w:t>
-      </w:r>
-      <w:proofErr w:type="spellEnd"/>
-      <w:r>
-        <w:rPr>
-          <w:rFonts w:ascii="Times New Roman" w:eastAsia="Times" w:hAnsi="Times New Roman" w:cs="Times New Roman"/>
-          <w:sz w:val="20"/>
-          <w:szCs w:val="20"/>
-        </w:rPr>
-        <w:t xml:space="preserve">, and </w:t>
-      </w:r>
-      <w:proofErr w:type="spellStart"/>
-      <w:r>
-        <w:rPr>
-          <w:rFonts w:ascii="Times New Roman" w:eastAsia="Times" w:hAnsi="Times New Roman" w:cs="Times New Roman"/>
-          <w:sz w:val="20"/>
-          <w:szCs w:val="20"/>
-        </w:rPr>
-        <w:t>Bssn</w:t>
-      </w:r>
-      <w:proofErr w:type="spellEnd"/>
-      <w:r>
-        <w:rPr>
-          <w:rFonts w:ascii="Times New Roman" w:eastAsia="Times" w:hAnsi="Times New Roman" w:cs="Times New Roman"/>
-          <w:sz w:val="20"/>
-          <w:szCs w:val="20"/>
-        </w:rPr>
-        <w:t xml:space="preserve"> √</w:t>
-      </w:r>
-    </w:p>
-    <w:p>
-      <w:pPr>
-        <w:rPr>
-          <w:rFonts w:ascii="Times New Roman" w:eastAsia="Times" w:hAnsi="Times New Roman" w:cs="Times New Roman"/>
-          <w:sz w:val="20"/>
-          <w:szCs w:val="20"/>
-        </w:rPr>
-      </w:pPr>
-    </w:p>
-    <w:p>
-      <w:pPr>
-        <w:rPr>
-          <w:rFonts w:ascii="Times New Roman" w:eastAsia="Times" w:hAnsi="Times New Roman" w:cs="Times New Roman"/>
-          <w:sz w:val="20"/>
-          <w:szCs w:val="20"/>
-        </w:rPr>
-      </w:pPr>
-      <w:r>
-        <w:rPr>
-          <w:rFonts w:ascii="Times New Roman" w:eastAsia="Times" w:hAnsi="Times New Roman" w:cs="Times New Roman"/>
-          <w:sz w:val="20"/>
-          <w:szCs w:val="20"/>
-        </w:rPr>
-        <w:t>M119 – harp – right hand missing 8va √</w:t>
-      </w:r>
-    </w:p>
-    <w:p>
-      <w:pPr>
-        <w:rPr>
-          <w:rFonts w:ascii="Times New Roman" w:eastAsia="Times" w:hAnsi="Times New Roman" w:cs="Times New Roman"/>
-          <w:sz w:val="20"/>
-          <w:szCs w:val="20"/>
-        </w:rPr>
-      </w:pPr>
-    </w:p>
-    <w:p>
-      <w:pPr>
-        <w:rPr>
-          <w:rFonts w:ascii="Times New Roman" w:eastAsia="Times" w:hAnsi="Times New Roman" w:cs="Times New Roman"/>
-          <w:sz w:val="20"/>
-          <w:szCs w:val="20"/>
-        </w:rPr>
-      </w:pPr>
-      <w:r>
-        <w:rPr>
-          <w:rFonts w:ascii="Times New Roman" w:eastAsia="Times" w:hAnsi="Times New Roman" w:cs="Times New Roman"/>
-          <w:sz w:val="20"/>
-          <w:szCs w:val="20"/>
-        </w:rPr>
-        <w:t xml:space="preserve">M122 – </w:t>
-      </w:r>
-      <w:proofErr w:type="spellStart"/>
-      <w:r>
-        <w:rPr>
-          <w:rFonts w:ascii="Times New Roman" w:eastAsia="Times" w:hAnsi="Times New Roman" w:cs="Times New Roman"/>
-          <w:sz w:val="20"/>
-          <w:szCs w:val="20"/>
-        </w:rPr>
-        <w:t>Tbn</w:t>
-      </w:r>
-      <w:proofErr w:type="spellEnd"/>
-      <w:r>
-        <w:rPr>
-          <w:rFonts w:ascii="Times New Roman" w:eastAsia="Times" w:hAnsi="Times New Roman" w:cs="Times New Roman"/>
-          <w:sz w:val="20"/>
-          <w:szCs w:val="20"/>
-        </w:rPr>
-        <w:t xml:space="preserve"> 2 – missing natural √</w:t>
-      </w:r>
-    </w:p>
-    <w:p>
-      <w:pPr>
-        <w:rPr>
-          <w:rFonts w:ascii="Times New Roman" w:eastAsia="Times" w:hAnsi="Times New Roman" w:cs="Times New Roman"/>
-          <w:sz w:val="20"/>
-          <w:szCs w:val="20"/>
-        </w:rPr>
-      </w:pPr>
-    </w:p>
-    <w:p>
-      <w:pPr>
-        <w:rPr>
-          <w:rFonts w:ascii="Times New Roman" w:eastAsia="Times" w:hAnsi="Times New Roman" w:cs="Times New Roman"/>
-          <w:sz w:val="20"/>
-          <w:szCs w:val="20"/>
-        </w:rPr>
-      </w:pPr>
-      <w:r>
-        <w:rPr>
-          <w:rFonts w:ascii="Times New Roman" w:eastAsia="Times" w:hAnsi="Times New Roman" w:cs="Times New Roman"/>
-          <w:sz w:val="20"/>
-          <w:szCs w:val="20"/>
-        </w:rPr>
-        <w:t>M124 – perc 1 – missing “bass drum” rectangle √</w:t>
-      </w:r>
-    </w:p>
-    <w:p>
-      <w:pPr>
-        <w:rPr>
-          <w:rFonts w:ascii="Times New Roman" w:eastAsia="Times" w:hAnsi="Times New Roman" w:cs="Times New Roman"/>
-          <w:sz w:val="20"/>
-          <w:szCs w:val="20"/>
-        </w:rPr>
-      </w:pPr>
-    </w:p>
-    <w:p>
-      <w:pPr>
-        <w:rPr>
-          <w:rFonts w:ascii="Times New Roman" w:eastAsia="Times" w:hAnsi="Times New Roman" w:cs="Times New Roman"/>
-          <w:sz w:val="20"/>
-          <w:szCs w:val="20"/>
-        </w:rPr>
-      </w:pPr>
-      <w:r>
-        <w:rPr>
-          <w:rFonts w:ascii="Times New Roman" w:eastAsia="Times" w:hAnsi="Times New Roman" w:cs="Times New Roman"/>
-          <w:sz w:val="20"/>
-          <w:szCs w:val="20"/>
-        </w:rPr>
-        <w:t>M125 – perc 1 – delete (T-t)…it has been bass drum from previous page √</w:t>
-      </w:r>
-    </w:p>
-    <w:p>
-      <w:pPr>
-        <w:rPr>
-          <w:rFonts w:ascii="Times New Roman" w:eastAsia="Times" w:hAnsi="Times New Roman" w:cs="Times New Roman"/>
-          <w:sz w:val="20"/>
-          <w:szCs w:val="20"/>
-        </w:rPr>
-      </w:pPr>
-    </w:p>
-    <w:p>
-      <w:pPr>
-        <w:rPr>
-          <w:rFonts w:ascii="Times New Roman" w:eastAsia="Times" w:hAnsi="Times New Roman" w:cs="Times New Roman"/>
-          <w:sz w:val="20"/>
-          <w:szCs w:val="20"/>
-        </w:rPr>
-      </w:pPr>
-      <w:r>
-        <w:rPr>
-          <w:rFonts w:ascii="Times New Roman" w:eastAsia="Times" w:hAnsi="Times New Roman" w:cs="Times New Roman"/>
-          <w:sz w:val="20"/>
-          <w:szCs w:val="20"/>
-        </w:rPr>
-        <w:t>M127 – vl1 top note – add natural to B √</w:t>
-      </w:r>
-    </w:p>
-    <w:p>
-      <w:pPr>
-        <w:rPr>
-          <w:rFonts w:ascii="Times New Roman" w:eastAsia="Times" w:hAnsi="Times New Roman" w:cs="Times New Roman"/>
-          <w:sz w:val="20"/>
-          <w:szCs w:val="20"/>
-        </w:rPr>
-      </w:pPr>
-      <w:r>
-        <w:rPr>
-          <w:rFonts w:ascii="Times New Roman" w:eastAsia="Times" w:hAnsi="Times New Roman" w:cs="Times New Roman"/>
-          <w:sz w:val="20"/>
-          <w:szCs w:val="20"/>
-        </w:rPr>
-        <w:t xml:space="preserve"> </w:t>
-      </w:r>
-    </w:p>
-    <w:p>
-      <w:pPr>
-        <w:rPr>
-          <w:rFonts w:ascii="Times New Roman" w:eastAsia="Times" w:hAnsi="Times New Roman" w:cs="Times New Roman"/>
-          <w:sz w:val="20"/>
-          <w:szCs w:val="20"/>
-        </w:rPr>
-      </w:pPr>
-      <w:r>
-        <w:rPr>
-          <w:rFonts w:ascii="Times New Roman" w:eastAsia="Times" w:hAnsi="Times New Roman" w:cs="Times New Roman"/>
-          <w:sz w:val="20"/>
-          <w:szCs w:val="20"/>
-        </w:rPr>
-        <w:t>M134 – move fermatas to top of double bar √</w:t>
-      </w:r>
-    </w:p>
-    <w:p>
-      <w:pPr>
-        <w:rPr>
-          <w:rFonts w:ascii="Times New Roman" w:eastAsia="Times" w:hAnsi="Times New Roman" w:cs="Times New Roman"/>
-          <w:sz w:val="20"/>
-          <w:szCs w:val="20"/>
-        </w:rPr>
-      </w:pPr>
-    </w:p>
-    <w:p>
-      <w:pPr>
-        <w:rPr>
-          <w:rFonts w:ascii="Times New Roman" w:eastAsia="Times" w:hAnsi="Times New Roman" w:cs="Times New Roman"/>
-          <w:sz w:val="20"/>
-          <w:szCs w:val="20"/>
-        </w:rPr>
-      </w:pPr>
-      <w:r>
-        <w:rPr>
-          <w:rFonts w:ascii="Times New Roman" w:eastAsia="Times" w:hAnsi="Times New Roman" w:cs="Times New Roman"/>
-          <w:sz w:val="20"/>
-          <w:szCs w:val="20"/>
-        </w:rPr>
-        <w:t xml:space="preserve">M135, </w:t>
-      </w:r>
-      <w:proofErr w:type="spellStart"/>
-      <w:r>
-        <w:rPr>
-          <w:rFonts w:ascii="Times New Roman" w:eastAsia="Times" w:hAnsi="Times New Roman" w:cs="Times New Roman"/>
-          <w:sz w:val="20"/>
-          <w:szCs w:val="20"/>
-        </w:rPr>
-        <w:t>picc</w:t>
-      </w:r>
-      <w:proofErr w:type="spellEnd"/>
-      <w:r>
-        <w:rPr>
-          <w:rFonts w:ascii="Times New Roman" w:eastAsia="Times" w:hAnsi="Times New Roman" w:cs="Times New Roman"/>
-          <w:sz w:val="20"/>
-          <w:szCs w:val="20"/>
-        </w:rPr>
-        <w:t xml:space="preserve">, please put “legato </w:t>
-      </w:r>
-      <w:proofErr w:type="spellStart"/>
-      <w:r>
-        <w:rPr>
-          <w:rFonts w:ascii="Times New Roman" w:eastAsia="Times" w:hAnsi="Times New Roman" w:cs="Times New Roman"/>
-          <w:sz w:val="20"/>
-          <w:szCs w:val="20"/>
-        </w:rPr>
-        <w:t>possibile</w:t>
-      </w:r>
-      <w:proofErr w:type="spellEnd"/>
-      <w:r>
-        <w:rPr>
-          <w:rFonts w:ascii="Times New Roman" w:eastAsia="Times" w:hAnsi="Times New Roman" w:cs="Times New Roman"/>
-          <w:sz w:val="20"/>
-          <w:szCs w:val="20"/>
-        </w:rPr>
-        <w:t>” above slur √</w:t>
-      </w:r>
-    </w:p>
-    <w:p>
-      <w:pPr>
-        <w:rPr>
-          <w:rFonts w:ascii="Times New Roman" w:eastAsia="Times" w:hAnsi="Times New Roman" w:cs="Times New Roman"/>
-          <w:sz w:val="20"/>
-          <w:szCs w:val="20"/>
-        </w:rPr>
-      </w:pPr>
-    </w:p>
-    <w:p>
-      <w:pPr>
-        <w:rPr>
-          <w:rFonts w:ascii="Times New Roman" w:eastAsia="Times" w:hAnsi="Times New Roman" w:cs="Times New Roman"/>
-          <w:sz w:val="20"/>
-          <w:szCs w:val="20"/>
-        </w:rPr>
-      </w:pPr>
-      <w:r>
-        <w:rPr>
-          <w:rFonts w:ascii="Times New Roman" w:eastAsia="Times" w:hAnsi="Times New Roman" w:cs="Times New Roman"/>
-          <w:sz w:val="20"/>
-          <w:szCs w:val="20"/>
-        </w:rPr>
-        <w:t xml:space="preserve">M136 – </w:t>
-      </w:r>
-      <w:proofErr w:type="spellStart"/>
-      <w:r>
-        <w:rPr>
-          <w:rFonts w:ascii="Times New Roman" w:eastAsia="Times" w:hAnsi="Times New Roman" w:cs="Times New Roman"/>
-          <w:sz w:val="20"/>
-          <w:szCs w:val="20"/>
-        </w:rPr>
-        <w:t>Vl</w:t>
-      </w:r>
-      <w:proofErr w:type="spellEnd"/>
-      <w:r>
-        <w:rPr>
-          <w:rFonts w:ascii="Times New Roman" w:eastAsia="Times" w:hAnsi="Times New Roman" w:cs="Times New Roman"/>
-          <w:sz w:val="20"/>
-          <w:szCs w:val="20"/>
-        </w:rPr>
-        <w:t xml:space="preserve"> II and add natural to both parts √</w:t>
-      </w:r>
-    </w:p>
-    <w:p>
-      <w:pPr>
-        <w:rPr>
-          <w:rFonts w:ascii="Times New Roman" w:eastAsia="Times" w:hAnsi="Times New Roman" w:cs="Times New Roman"/>
-          <w:sz w:val="20"/>
-          <w:szCs w:val="20"/>
-        </w:rPr>
-      </w:pPr>
-    </w:p>
-    <w:p>
-      <w:pPr>
-        <w:rPr>
-          <w:rFonts w:ascii="Times New Roman" w:eastAsia="Times" w:hAnsi="Times New Roman" w:cs="Times New Roman"/>
-          <w:sz w:val="20"/>
-          <w:szCs w:val="20"/>
-        </w:rPr>
-      </w:pPr>
-      <w:r>
-        <w:rPr>
-          <w:rFonts w:ascii="Times New Roman" w:eastAsia="Times" w:hAnsi="Times New Roman" w:cs="Times New Roman"/>
-          <w:sz w:val="20"/>
-          <w:szCs w:val="20"/>
-        </w:rPr>
-        <w:t>M137 – perc 2 – beat 3 – add natural √</w:t>
-      </w:r>
-    </w:p>
-    <w:p>
-      <w:pPr>
-        <w:rPr>
-          <w:rFonts w:ascii="Times New Roman" w:eastAsia="Times" w:hAnsi="Times New Roman" w:cs="Times New Roman"/>
-          <w:sz w:val="20"/>
-          <w:szCs w:val="20"/>
-        </w:rPr>
-      </w:pPr>
-    </w:p>
-    <w:p>
-      <w:pPr>
-        <w:rPr>
-          <w:rFonts w:ascii="Times New Roman" w:eastAsia="Times" w:hAnsi="Times New Roman" w:cs="Times New Roman"/>
-          <w:sz w:val="20"/>
-          <w:szCs w:val="20"/>
-        </w:rPr>
-      </w:pPr>
-      <w:r>
-        <w:rPr>
-          <w:rFonts w:ascii="Times New Roman" w:eastAsia="Times" w:hAnsi="Times New Roman" w:cs="Times New Roman"/>
-          <w:sz w:val="20"/>
-          <w:szCs w:val="20"/>
-        </w:rPr>
-        <w:t xml:space="preserve">M138, </w:t>
-      </w:r>
-      <w:proofErr w:type="spellStart"/>
-      <w:r>
-        <w:rPr>
-          <w:rFonts w:ascii="Times New Roman" w:eastAsia="Times" w:hAnsi="Times New Roman" w:cs="Times New Roman"/>
-          <w:sz w:val="20"/>
-          <w:szCs w:val="20"/>
-        </w:rPr>
-        <w:t>VlIIa</w:t>
-      </w:r>
-      <w:proofErr w:type="spellEnd"/>
-      <w:r>
-        <w:rPr>
-          <w:rFonts w:ascii="Times New Roman" w:eastAsia="Times" w:hAnsi="Times New Roman" w:cs="Times New Roman"/>
-          <w:sz w:val="20"/>
-          <w:szCs w:val="20"/>
-        </w:rPr>
-        <w:t>, add natural to E on beat 2. Also, beat 4 same E should be tied to note before D √</w:t>
-      </w:r>
-    </w:p>
-    <w:p>
-      <w:pPr>
-        <w:rPr>
-          <w:rFonts w:ascii="Times New Roman" w:eastAsia="Times" w:hAnsi="Times New Roman" w:cs="Times New Roman"/>
-          <w:sz w:val="20"/>
-          <w:szCs w:val="20"/>
-        </w:rPr>
-      </w:pPr>
-    </w:p>
-    <w:p>
-      <w:pPr>
-        <w:rPr>
-          <w:rFonts w:ascii="Times New Roman" w:eastAsia="Times" w:hAnsi="Times New Roman" w:cs="Times New Roman"/>
-          <w:sz w:val="20"/>
-          <w:szCs w:val="20"/>
-        </w:rPr>
-      </w:pPr>
-      <w:r>
-        <w:rPr>
-          <w:rFonts w:ascii="Times New Roman" w:eastAsia="Times" w:hAnsi="Times New Roman" w:cs="Times New Roman"/>
-          <w:sz w:val="20"/>
-          <w:szCs w:val="20"/>
-        </w:rPr>
-        <w:t>M141 – vl2 – add natural √</w:t>
-      </w:r>
-    </w:p>
-    <w:p>
-      <w:pPr>
-        <w:rPr>
-          <w:rFonts w:ascii="Times New Roman" w:eastAsia="Times" w:hAnsi="Times New Roman" w:cs="Times New Roman"/>
-          <w:sz w:val="20"/>
-          <w:szCs w:val="20"/>
-        </w:rPr>
-      </w:pPr>
-    </w:p>
-    <w:p>
-      <w:pPr>
-        <w:rPr>
-          <w:rFonts w:ascii="Times New Roman" w:eastAsia="Times" w:hAnsi="Times New Roman" w:cs="Times New Roman"/>
-          <w:sz w:val="20"/>
-          <w:szCs w:val="20"/>
-        </w:rPr>
-      </w:pPr>
-      <w:r>
-        <w:rPr>
-          <w:rFonts w:ascii="Times New Roman" w:eastAsia="Times" w:hAnsi="Times New Roman" w:cs="Times New Roman"/>
-          <w:sz w:val="20"/>
-          <w:szCs w:val="20"/>
-        </w:rPr>
-        <w:t>M142 - vl2 – add natural √</w:t>
-      </w:r>
-    </w:p>
-    <w:p>
-      <w:pPr>
-        <w:rPr>
-          <w:rFonts w:ascii="Times New Roman" w:eastAsia="Times" w:hAnsi="Times New Roman" w:cs="Times New Roman"/>
-          <w:sz w:val="20"/>
-          <w:szCs w:val="20"/>
-        </w:rPr>
-      </w:pPr>
-      <w:r>
-        <w:rPr>
-          <w:rFonts w:ascii="Times New Roman" w:eastAsia="Times" w:hAnsi="Times New Roman" w:cs="Times New Roman"/>
-          <w:sz w:val="20"/>
-          <w:szCs w:val="20"/>
-        </w:rPr>
-        <w:t>M145 – Harp – change Gb to F# √</w:t>
-      </w:r>
-    </w:p>
-    <w:p>
-      <w:pPr>
-        <w:rPr>
-          <w:rFonts w:ascii="Times New Roman" w:eastAsia="Times" w:hAnsi="Times New Roman" w:cs="Times New Roman"/>
-          <w:sz w:val="20"/>
-          <w:szCs w:val="20"/>
-        </w:rPr>
-      </w:pPr>
-    </w:p>
-    <w:p>
-      <w:pPr>
-        <w:rPr>
-          <w:rFonts w:ascii="Times New Roman" w:eastAsia="Times" w:hAnsi="Times New Roman" w:cs="Times New Roman"/>
-          <w:sz w:val="20"/>
-          <w:szCs w:val="20"/>
-        </w:rPr>
-      </w:pPr>
-      <w:r>
-        <w:rPr>
-          <w:rFonts w:ascii="Times New Roman" w:eastAsia="Times" w:hAnsi="Times New Roman" w:cs="Times New Roman"/>
-          <w:sz w:val="20"/>
-          <w:szCs w:val="20"/>
-        </w:rPr>
-        <w:t>M146 – add natural to A √</w:t>
-      </w:r>
-    </w:p>
-    <w:p>
-      <w:pPr>
-        <w:rPr>
-          <w:rFonts w:ascii="Times New Roman" w:eastAsia="Times" w:hAnsi="Times New Roman" w:cs="Times New Roman"/>
-          <w:sz w:val="20"/>
-          <w:szCs w:val="20"/>
-        </w:rPr>
-      </w:pPr>
-    </w:p>
-    <w:p>
-      <w:pPr>
-        <w:rPr>
-          <w:rFonts w:ascii="Times New Roman" w:eastAsia="Times" w:hAnsi="Times New Roman" w:cs="Times New Roman"/>
-          <w:sz w:val="20"/>
-          <w:szCs w:val="20"/>
-        </w:rPr>
-      </w:pPr>
-      <w:r>
-        <w:rPr>
-          <w:rFonts w:ascii="Times New Roman" w:eastAsia="Times" w:hAnsi="Times New Roman" w:cs="Times New Roman"/>
-          <w:sz w:val="20"/>
-          <w:szCs w:val="20"/>
-        </w:rPr>
-        <w:t>M146 – Vl2 – add natural √</w:t>
-      </w:r>
-    </w:p>
-    <w:p>
-      <w:pPr>
-        <w:rPr>
-          <w:rFonts w:ascii="Times New Roman" w:eastAsia="Times" w:hAnsi="Times New Roman" w:cs="Times New Roman"/>
-          <w:sz w:val="20"/>
-          <w:szCs w:val="20"/>
-        </w:rPr>
-      </w:pPr>
-    </w:p>
-    <w:p>
-      <w:pPr>
-        <w:rPr>
-          <w:rFonts w:ascii="Times New Roman" w:eastAsia="Times" w:hAnsi="Times New Roman" w:cs="Times New Roman"/>
-          <w:sz w:val="20"/>
-          <w:szCs w:val="20"/>
-        </w:rPr>
-      </w:pPr>
-      <w:r>
-        <w:rPr>
-          <w:rFonts w:ascii="Times New Roman" w:eastAsia="Times" w:hAnsi="Times New Roman" w:cs="Times New Roman"/>
-          <w:sz w:val="20"/>
-          <w:szCs w:val="20"/>
-        </w:rPr>
-        <w:t>M147 – vl2 – add natural to E √</w:t>
-      </w:r>
-    </w:p>
-    <w:p>
-      <w:pPr>
-        <w:rPr>
-          <w:rFonts w:ascii="Times New Roman" w:eastAsia="Times" w:hAnsi="Times New Roman" w:cs="Times New Roman"/>
-          <w:sz w:val="20"/>
-          <w:szCs w:val="20"/>
-        </w:rPr>
-      </w:pPr>
-    </w:p>
-    <w:p>
-      <w:pPr>
-        <w:rPr>
-          <w:rFonts w:ascii="Times New Roman" w:eastAsia="Times" w:hAnsi="Times New Roman" w:cs="Times New Roman"/>
-          <w:sz w:val="20"/>
-          <w:szCs w:val="20"/>
-        </w:rPr>
-      </w:pPr>
-      <w:r>
-        <w:rPr>
-          <w:rFonts w:ascii="Times New Roman" w:eastAsia="Times" w:hAnsi="Times New Roman" w:cs="Times New Roman"/>
-          <w:sz w:val="20"/>
-          <w:szCs w:val="20"/>
-        </w:rPr>
-        <w:t xml:space="preserve">M148 – </w:t>
-      </w:r>
-      <w:proofErr w:type="spellStart"/>
-      <w:r>
-        <w:rPr>
-          <w:rFonts w:ascii="Times New Roman" w:eastAsia="Times" w:hAnsi="Times New Roman" w:cs="Times New Roman"/>
-          <w:sz w:val="20"/>
-          <w:szCs w:val="20"/>
-        </w:rPr>
-        <w:t>vl</w:t>
-      </w:r>
-      <w:proofErr w:type="spellEnd"/>
-      <w:r>
-        <w:rPr>
-          <w:rFonts w:ascii="Times New Roman" w:eastAsia="Times" w:hAnsi="Times New Roman" w:cs="Times New Roman"/>
-          <w:sz w:val="20"/>
-          <w:szCs w:val="20"/>
-        </w:rPr>
         <w:t xml:space="preserve"> II 2 wrong note, should be D# √</w:t>
       </w:r>
     </w:p>
@@ -4657,7 +4956,6 @@
           <w:sz w:val="20"/>
           <w:szCs w:val="20"/>
         </w:rPr>
-        <w:lastRenderedPageBreak/>
         <w:t>M157, celesta, delete box saying piano…THERE IS NO PIANO IN THE PIECE, ONLY CELESTE. Sorry I wasn’t clear. Delete “piano” from all staves. √</w:t>
       </w:r>
     </w:p>
@@ -5349,6 +5647,7 @@
           <w:sz w:val="20"/>
           <w:szCs w:val="20"/>
         </w:rPr>
+        <w:lastRenderedPageBreak/>
         <w:t>M196 – vl1 beat 3 – missing a grace note (please see manuscript) √</w:t>
       </w:r>
     </w:p>
@@ -6018,7 +6317,6 @@
                 <w:rFonts w:ascii="Times" w:eastAsia="Times" w:hAnsi="Times" w:cs="Times"/>
                 <w:bCs/>
               </w:rPr>
-              <w:lastRenderedPageBreak/>
               <w:t>Piano</w:t>
             </w:r>
           </w:p>
@@ -7263,7 +7561,6 @@
                 <w:rFonts w:ascii="Times" w:eastAsia="Times" w:hAnsi="Times" w:cs="Times"/>
                 <w:bCs/>
               </w:rPr>
-              <w:lastRenderedPageBreak/>
               <w:t>Strings</w:t>
             </w:r>
           </w:p>
@@ -7608,6 +7905,7 @@
                 <w:rFonts w:ascii="Times" w:eastAsia="Times" w:hAnsi="Times" w:cs="Times"/>
                 <w:bCs/>
               </w:rPr>
+              <w:lastRenderedPageBreak/>
               <w:t>Clarinets</w:t>
             </w:r>
           </w:p>
@@ -8113,15 +8411,7 @@
                 <w:rFonts w:ascii="Times" w:eastAsia="Times" w:hAnsi="Times" w:cs="Times"/>
                 <w:bCs/>
               </w:rPr>
-              <w:t xml:space="preserve">No, please delete </w:t>
-            </w:r>
-            <w:r>
-              <w:rPr>
-                <w:rFonts w:ascii="Times" w:eastAsia="Times" w:hAnsi="Times" w:cs="Times"/>
-                <w:bCs/>
-              </w:rPr>
-              <w:lastRenderedPageBreak/>
-              <w:t>pedal. Also delete pedal in 51. Vibraphone comes in on m135.</w:t>
+              <w:t>No, please delete pedal. Also delete pedal in 51. Vibraphone comes in on m135.</w:t>
             </w:r>
           </w:p>
           <w:p>
@@ -8163,7 +8453,6 @@
                 <w:rFonts w:ascii="Times" w:eastAsia="Times" w:hAnsi="Times" w:cs="Times"/>
                 <w:bCs/>
               </w:rPr>
-              <w:lastRenderedPageBreak/>
               <w:t>Oboes</w:t>
             </w:r>
           </w:p>
@@ -8513,6 +8802,7 @@
           <w:rFonts w:ascii="Times" w:eastAsia="Times" w:hAnsi="Times" w:cs="Times"/>
           <w:b/>
         </w:rPr>
+        <w:lastRenderedPageBreak/>
         <w:t>Orange suggestions</w:t>
       </w:r>
       <w:r>
@@ -9016,7 +9306,6 @@
           <w:rFonts w:ascii="Times" w:eastAsia="Times" w:hAnsi="Times" w:cs="Times"/>
           <w:bCs/>
         </w:rPr>
-        <w:lastRenderedPageBreak/>
         <w:t>M31 – Vl1 – please add accidental on A (beat 2)</w:t>
       </w:r>
       <w:r>

</xml_diff>

<commit_message>
v36: All errata implemented
</commit_message>
<xml_diff>
--- a/2 Proofreading and Review/LARA Breathing Blocks - Errata_v4 (Page 1-88).docx
+++ b/2 Proofreading and Review/LARA Breathing Blocks - Errata_v4 (Page 1-88).docx
@@ -413,6 +413,49 @@
               <w:t>4</w:t>
             </w:r>
           </w:p>
+          <w:p>
+            <w:pPr>
+              <w:jc w:val="center"/>
+              <w:rPr>
+                <w:rFonts w:ascii="Times" w:eastAsia="Times" w:hAnsi="Times" w:cs="Times"/>
+                <w:b/>
+                <w:iCs/>
+              </w:rPr>
+            </w:pPr>
+            <w:r>
+              <w:rPr>
+                <w:rFonts w:ascii="Times" w:eastAsia="Times" w:hAnsi="Times" w:cs="Times"/>
+                <w:bCs/>
+                <w:i/>
+              </w:rPr>
+              <w:t xml:space="preserve">All edits and comments implemented on October </w:t>
+            </w:r>
+            <w:r>
+              <w:rPr>
+                <w:rFonts w:ascii="Times" w:eastAsia="Times" w:hAnsi="Times" w:cs="Times"/>
+                <w:bCs/>
+                <w:i/>
+              </w:rPr>
+              <w:t>24</w:t>
+            </w:r>
+            <w:r>
+              <w:rPr>
+                <w:rFonts w:ascii="Times" w:eastAsia="Times" w:hAnsi="Times" w:cs="Times"/>
+                <w:bCs/>
+                <w:i/>
+                <w:vertAlign w:val="superscript"/>
+              </w:rPr>
+              <w:t>nd</w:t>
+            </w:r>
+            <w:r>
+              <w:rPr>
+                <w:rFonts w:ascii="Times" w:eastAsia="Times" w:hAnsi="Times" w:cs="Times"/>
+                <w:bCs/>
+                <w:i/>
+              </w:rPr>
+              <w:t xml:space="preserve"> 2023</w:t>
+            </w:r>
+          </w:p>
         </w:tc>
       </w:tr>
       <w:tr>
@@ -1045,21 +1088,7 @@
               <w:rPr>
                 <w:rFonts w:ascii="Times" w:eastAsia="Times" w:hAnsi="Times" w:cs="Times"/>
               </w:rPr>
-              <w:t xml:space="preserve"> still </w:t>
-            </w:r>
-            <w:proofErr w:type="spellStart"/>
-            <w:r>
-              <w:rPr>
-                <w:rFonts w:ascii="Times" w:eastAsia="Times" w:hAnsi="Times" w:cs="Times"/>
-              </w:rPr>
-              <w:t>fl</w:t>
-            </w:r>
-            <w:proofErr w:type="spellEnd"/>
-            <w:r>
-              <w:rPr>
-                <w:rFonts w:ascii="Times" w:eastAsia="Times" w:hAnsi="Times" w:cs="Times"/>
-              </w:rPr>
-              <w:t xml:space="preserve"> 3. But </w:t>
+              <w:t xml:space="preserve"> still fl 3. But </w:t>
             </w:r>
             <w:r>
               <w:rPr>
@@ -1170,16 +1199,8 @@
                 <w:rFonts w:ascii="Times" w:eastAsia="Times" w:hAnsi="Times" w:cs="Times"/>
               </w:rPr>
               <w:lastRenderedPageBreak/>
-              <w:t xml:space="preserve">Cor </w:t>
-            </w:r>
-            <w:proofErr w:type="spellStart"/>
-            <w:r>
-              <w:rPr>
-                <w:rFonts w:ascii="Times" w:eastAsia="Times" w:hAnsi="Times" w:cs="Times"/>
-              </w:rPr>
-              <w:t>Anglais</w:t>
-            </w:r>
-            <w:proofErr w:type="spellEnd"/>
+              <w:t>Cor Anglais</w:t>
+            </w:r>
           </w:p>
         </w:tc>
         <w:tc>
@@ -1215,21 +1236,7 @@
               <w:rPr>
                 <w:rFonts w:ascii="Times" w:eastAsia="Times" w:hAnsi="Times" w:cs="Times"/>
               </w:rPr>
-              <w:t xml:space="preserve">We’ve placed an instrument change from C.A to </w:t>
-            </w:r>
-            <w:proofErr w:type="spellStart"/>
-            <w:r>
-              <w:rPr>
-                <w:rFonts w:ascii="Times" w:eastAsia="Times" w:hAnsi="Times" w:cs="Times"/>
-              </w:rPr>
-              <w:t>Ob.III</w:t>
-            </w:r>
-            <w:proofErr w:type="spellEnd"/>
-            <w:r>
-              <w:rPr>
-                <w:rFonts w:ascii="Times" w:eastAsia="Times" w:hAnsi="Times" w:cs="Times"/>
-              </w:rPr>
-              <w:t xml:space="preserve"> here. Is this correct?</w:t>
+              <w:t>We’ve placed an instrument change from C.A to Ob.III here. Is this correct?</w:t>
             </w:r>
           </w:p>
         </w:tc>
@@ -1268,47 +1275,11 @@
                 <w:rFonts w:ascii="Times" w:eastAsia="Times" w:hAnsi="Times" w:cs="Times"/>
               </w:rPr>
             </w:pPr>
-            <w:proofErr w:type="spellStart"/>
-            <w:r>
-              <w:rPr>
-                <w:rFonts w:ascii="Times" w:eastAsia="Times" w:hAnsi="Times" w:cs="Times"/>
-              </w:rPr>
-              <w:t>Vla</w:t>
-            </w:r>
-            <w:proofErr w:type="spellEnd"/>
-            <w:r>
-              <w:rPr>
-                <w:rFonts w:ascii="Times" w:eastAsia="Times" w:hAnsi="Times" w:cs="Times"/>
-              </w:rPr>
-              <w:t xml:space="preserve">, </w:t>
-            </w:r>
-            <w:proofErr w:type="spellStart"/>
-            <w:r>
-              <w:rPr>
-                <w:rFonts w:ascii="Times" w:eastAsia="Times" w:hAnsi="Times" w:cs="Times"/>
-              </w:rPr>
-              <w:t>Vcl</w:t>
-            </w:r>
-            <w:proofErr w:type="spellEnd"/>
-            <w:r>
-              <w:rPr>
-                <w:rFonts w:ascii="Times" w:eastAsia="Times" w:hAnsi="Times" w:cs="Times"/>
-              </w:rPr>
-              <w:t xml:space="preserve">, </w:t>
-            </w:r>
-            <w:proofErr w:type="spellStart"/>
-            <w:r>
-              <w:rPr>
-                <w:rFonts w:ascii="Times" w:eastAsia="Times" w:hAnsi="Times" w:cs="Times"/>
-              </w:rPr>
-              <w:t>Cb</w:t>
-            </w:r>
-            <w:proofErr w:type="spellEnd"/>
-            <w:r>
-              <w:rPr>
-                <w:rFonts w:ascii="Times" w:eastAsia="Times" w:hAnsi="Times" w:cs="Times"/>
-              </w:rPr>
-              <w:t>.</w:t>
+            <w:r>
+              <w:rPr>
+                <w:rFonts w:ascii="Times" w:eastAsia="Times" w:hAnsi="Times" w:cs="Times"/>
+              </w:rPr>
+              <w:t>Vla, Vcl, Cb.</w:t>
             </w:r>
           </w:p>
         </w:tc>
@@ -1630,27 +1601,7 @@
           <w:sz w:val="32"/>
           <w:szCs w:val="32"/>
         </w:rPr>
-        <w:t xml:space="preserve">202 to 212 – English horn - make this whole section the ob3 part (doubling </w:t>
-      </w:r>
-      <w:proofErr w:type="spellStart"/>
-      <w:r>
-        <w:rPr>
-          <w:rFonts w:ascii="Times" w:eastAsia="Times" w:hAnsi="Times" w:cs="Times"/>
-          <w:bCs/>
-          <w:sz w:val="32"/>
-          <w:szCs w:val="32"/>
-        </w:rPr>
-        <w:t>ob</w:t>
-      </w:r>
-      <w:proofErr w:type="spellEnd"/>
-      <w:r>
-        <w:rPr>
-          <w:rFonts w:ascii="Times" w:eastAsia="Times" w:hAnsi="Times" w:cs="Times"/>
-          <w:bCs/>
-          <w:sz w:val="32"/>
-          <w:szCs w:val="32"/>
-        </w:rPr>
-        <w:t xml:space="preserve"> 1,2), delete beat 1 of 210 (not in oboe range)  – after bar 212 add “to English Horn” (then box with “English Horn” on bar 217</w:t>
+        <w:t>202 to 212 – English horn - make this whole section the ob3 part (doubling ob 1,2), delete beat 1 of 210 (not in oboe range)  – after bar 212 add “to English Horn” (then box with “English Horn” on bar 217</w:t>
       </w:r>
       <w:r>
         <w:rPr>
@@ -1704,27 +1655,7 @@
           <w:sz w:val="32"/>
           <w:szCs w:val="32"/>
         </w:rPr>
-        <w:t xml:space="preserve">M202 – </w:t>
-      </w:r>
-      <w:proofErr w:type="spellStart"/>
-      <w:r>
-        <w:rPr>
-          <w:rFonts w:ascii="Times" w:eastAsia="Times" w:hAnsi="Times" w:cs="Times"/>
-          <w:bCs/>
-          <w:sz w:val="32"/>
-          <w:szCs w:val="32"/>
-        </w:rPr>
-        <w:t>Cb</w:t>
-      </w:r>
-      <w:proofErr w:type="spellEnd"/>
-      <w:r>
-        <w:rPr>
-          <w:rFonts w:ascii="Times" w:eastAsia="Times" w:hAnsi="Times" w:cs="Times"/>
-          <w:bCs/>
-          <w:sz w:val="32"/>
-          <w:szCs w:val="32"/>
-        </w:rPr>
-        <w:t xml:space="preserve"> – move both beams down a bit for better style</w:t>
+        <w:t>M202 – Cb – move both beams down a bit for better style</w:t>
       </w:r>
       <w:r>
         <w:rPr>
@@ -1758,7 +1689,7 @@
       <w:pPr>
         <w:rPr>
           <w:rFonts w:ascii="Times" w:eastAsia="Times" w:hAnsi="Times" w:cs="Times"/>
-          <w:b/>
+          <w:bCs/>
           <w:sz w:val="32"/>
           <w:szCs w:val="32"/>
         </w:rPr>
@@ -1799,45 +1730,14 @@
         </w:rPr>
         <w:t xml:space="preserve"> </w:t>
       </w:r>
-      <w:proofErr w:type="spellStart"/>
-      <w:r>
-        <w:rPr>
-          <w:rFonts w:ascii="Times" w:eastAsia="Times" w:hAnsi="Times" w:cs="Times"/>
-          <w:b/>
-          <w:sz w:val="32"/>
-          <w:szCs w:val="32"/>
-        </w:rPr>
-        <w:t>tpt</w:t>
-      </w:r>
-      <w:proofErr w:type="spellEnd"/>
-      <w:r>
-        <w:rPr>
-          <w:rFonts w:ascii="Times" w:eastAsia="Times" w:hAnsi="Times" w:cs="Times"/>
-          <w:b/>
-          <w:sz w:val="32"/>
-          <w:szCs w:val="32"/>
-        </w:rPr>
-        <w:t xml:space="preserve"> 1 is missing quintuplet (should attack second quintuplet); </w:t>
-      </w:r>
-      <w:proofErr w:type="spellStart"/>
-      <w:r>
-        <w:rPr>
-          <w:rFonts w:ascii="Times" w:eastAsia="Times" w:hAnsi="Times" w:cs="Times"/>
-          <w:b/>
-          <w:sz w:val="32"/>
-          <w:szCs w:val="32"/>
-        </w:rPr>
-        <w:t>tpt</w:t>
-      </w:r>
-      <w:proofErr w:type="spellEnd"/>
-      <w:r>
-        <w:rPr>
-          <w:rFonts w:ascii="Times" w:eastAsia="Times" w:hAnsi="Times" w:cs="Times"/>
-          <w:b/>
-          <w:sz w:val="32"/>
-          <w:szCs w:val="32"/>
-        </w:rPr>
-        <w:t xml:space="preserve"> 2 should be dotted 16</w:t>
+      <w:r>
+        <w:rPr>
+          <w:rFonts w:ascii="Times" w:eastAsia="Times" w:hAnsi="Times" w:cs="Times"/>
+          <w:b/>
+          <w:sz w:val="32"/>
+          <w:szCs w:val="32"/>
+        </w:rPr>
+        <w:t>tpt 1 is missing quintuplet (should attack second quintuplet); tpt 2 should be dotted 16</w:t>
       </w:r>
       <w:r>
         <w:rPr>
@@ -1877,6 +1777,23 @@
         </w:rPr>
         <w:t xml:space="preserve"> note</w:t>
       </w:r>
+      <w:r>
+        <w:rPr>
+          <w:rFonts w:ascii="Times" w:eastAsia="Times" w:hAnsi="Times" w:cs="Times"/>
+          <w:b/>
+          <w:sz w:val="32"/>
+          <w:szCs w:val="32"/>
+        </w:rPr>
+        <w:t xml:space="preserve"> </w:t>
+      </w:r>
+      <w:r>
+        <w:rPr>
+          <w:rFonts w:ascii="Times New Roman" w:eastAsia="Times" w:hAnsi="Times New Roman" w:cs="Times New Roman"/>
+          <w:sz w:val="20"/>
+          <w:szCs w:val="20"/>
+        </w:rPr>
+        <w:t>√</w:t>
+      </w:r>
     </w:p>
     <w:p>
       <w:pPr>
@@ -1913,27 +1830,7 @@
           <w:sz w:val="32"/>
           <w:szCs w:val="32"/>
         </w:rPr>
-        <w:t xml:space="preserve">harmonic notehead, </w:t>
-      </w:r>
-      <w:proofErr w:type="spellStart"/>
-      <w:r>
-        <w:rPr>
-          <w:rFonts w:ascii="Times" w:eastAsia="Times" w:hAnsi="Times" w:cs="Times"/>
-          <w:bCs/>
-          <w:sz w:val="32"/>
-          <w:szCs w:val="32"/>
-        </w:rPr>
-        <w:t>its</w:t>
-      </w:r>
-      <w:proofErr w:type="spellEnd"/>
-      <w:r>
-        <w:rPr>
-          <w:rFonts w:ascii="Times" w:eastAsia="Times" w:hAnsi="Times" w:cs="Times"/>
-          <w:bCs/>
-          <w:sz w:val="32"/>
-          <w:szCs w:val="32"/>
-        </w:rPr>
-        <w:t xml:space="preserve"> an artificial harmonic, not a double stop</w:t>
+        <w:t>harmonic notehead, its an artificial harmonic, not a double stop</w:t>
       </w:r>
       <w:r>
         <w:rPr>
@@ -1970,27 +1867,7 @@
           <w:sz w:val="32"/>
           <w:szCs w:val="32"/>
         </w:rPr>
-        <w:t xml:space="preserve">M204 – </w:t>
-      </w:r>
-      <w:proofErr w:type="spellStart"/>
-      <w:r>
-        <w:rPr>
-          <w:rFonts w:ascii="Times" w:eastAsia="Times" w:hAnsi="Times" w:cs="Times"/>
-          <w:bCs/>
-          <w:sz w:val="32"/>
-          <w:szCs w:val="32"/>
-        </w:rPr>
-        <w:t>tbn</w:t>
-      </w:r>
-      <w:proofErr w:type="spellEnd"/>
-      <w:r>
-        <w:rPr>
-          <w:rFonts w:ascii="Times" w:eastAsia="Times" w:hAnsi="Times" w:cs="Times"/>
-          <w:bCs/>
-          <w:sz w:val="32"/>
-          <w:szCs w:val="32"/>
-        </w:rPr>
-        <w:t xml:space="preserve"> 1 – should be middle note of the triplet, not quintuplet</w:t>
+        <w:t>M204 – tbn 1 – should be middle note of the triplet, not quintuplet</w:t>
       </w:r>
       <w:r>
         <w:rPr>
@@ -2092,28 +1969,27 @@
           <w:sz w:val="32"/>
           <w:szCs w:val="32"/>
         </w:rPr>
-        <w:t xml:space="preserve">M 207 – bassoons and </w:t>
-      </w:r>
-      <w:proofErr w:type="spellStart"/>
-      <w:r>
-        <w:rPr>
-          <w:rFonts w:ascii="Times" w:eastAsia="Times" w:hAnsi="Times" w:cs="Times"/>
-          <w:b/>
-          <w:sz w:val="32"/>
-          <w:szCs w:val="32"/>
-        </w:rPr>
-        <w:t>Bcl</w:t>
-      </w:r>
-      <w:proofErr w:type="spellEnd"/>
-      <w:r>
-        <w:rPr>
-          <w:rFonts w:ascii="Times" w:eastAsia="Times" w:hAnsi="Times" w:cs="Times"/>
-          <w:b/>
-          <w:sz w:val="32"/>
-          <w:szCs w:val="32"/>
-        </w:rPr>
-        <w:t xml:space="preserve"> – should be last triplet, not quintuplet</w:t>
-      </w:r>
+        <w:t>M 207 – bassoons and Bcl – should be last triplet, not quintuplet</w:t>
+      </w:r>
+      <w:r>
+        <w:rPr>
+          <w:rFonts w:ascii="Times" w:eastAsia="Times" w:hAnsi="Times" w:cs="Times"/>
+          <w:b/>
+          <w:sz w:val="32"/>
+          <w:szCs w:val="32"/>
+        </w:rPr>
+        <w:t xml:space="preserve"> √</w:t>
+      </w:r>
+    </w:p>
+    <w:p>
+      <w:pPr>
+        <w:rPr>
+          <w:rFonts w:ascii="Times" w:eastAsia="Times" w:hAnsi="Times" w:cs="Times"/>
+          <w:b/>
+          <w:sz w:val="32"/>
+          <w:szCs w:val="32"/>
+        </w:rPr>
+      </w:pPr>
     </w:p>
     <w:p>
       <w:pPr>
@@ -2133,54 +2009,52 @@
         </w:rPr>
         <w:t>M208 – Horn 2 – should be last triplet, not quintuplet</w:t>
       </w:r>
-    </w:p>
-    <w:p>
-      <w:pPr>
-        <w:rPr>
-          <w:rFonts w:ascii="Times" w:eastAsia="Times" w:hAnsi="Times" w:cs="Times"/>
-          <w:b/>
-          <w:sz w:val="32"/>
-          <w:szCs w:val="32"/>
-        </w:rPr>
-      </w:pPr>
-    </w:p>
-    <w:p>
-      <w:pPr>
-        <w:rPr>
-          <w:rFonts w:ascii="Times" w:eastAsia="Times" w:hAnsi="Times" w:cs="Times"/>
-          <w:b/>
-          <w:sz w:val="32"/>
-          <w:szCs w:val="32"/>
-        </w:rPr>
-      </w:pPr>
-      <w:r>
-        <w:rPr>
-          <w:rFonts w:ascii="Times" w:eastAsia="Times" w:hAnsi="Times" w:cs="Times"/>
-          <w:b/>
-          <w:sz w:val="32"/>
-          <w:szCs w:val="32"/>
-        </w:rPr>
-        <w:t xml:space="preserve">M210 – </w:t>
-      </w:r>
-      <w:proofErr w:type="spellStart"/>
-      <w:r>
-        <w:rPr>
-          <w:rFonts w:ascii="Times" w:eastAsia="Times" w:hAnsi="Times" w:cs="Times"/>
-          <w:b/>
-          <w:sz w:val="32"/>
-          <w:szCs w:val="32"/>
-        </w:rPr>
-        <w:t>Cb</w:t>
-      </w:r>
-      <w:proofErr w:type="spellEnd"/>
-      <w:r>
-        <w:rPr>
-          <w:rFonts w:ascii="Times" w:eastAsia="Times" w:hAnsi="Times" w:cs="Times"/>
-          <w:b/>
-          <w:sz w:val="32"/>
-          <w:szCs w:val="32"/>
-        </w:rPr>
-        <w:t xml:space="preserve"> – beat 1, move beam down a bit for better style</w:t>
+      <w:r>
+        <w:rPr>
+          <w:rFonts w:ascii="Times" w:eastAsia="Times" w:hAnsi="Times" w:cs="Times"/>
+          <w:b/>
+          <w:sz w:val="32"/>
+          <w:szCs w:val="32"/>
+        </w:rPr>
+        <w:t xml:space="preserve"> √</w:t>
+      </w:r>
+    </w:p>
+    <w:p>
+      <w:pPr>
+        <w:rPr>
+          <w:rFonts w:ascii="Times" w:eastAsia="Times" w:hAnsi="Times" w:cs="Times"/>
+          <w:b/>
+          <w:sz w:val="32"/>
+          <w:szCs w:val="32"/>
+        </w:rPr>
+      </w:pPr>
+    </w:p>
+    <w:p>
+      <w:pPr>
+        <w:rPr>
+          <w:rFonts w:ascii="Times" w:eastAsia="Times" w:hAnsi="Times" w:cs="Times"/>
+          <w:bCs/>
+          <w:sz w:val="32"/>
+          <w:szCs w:val="32"/>
+        </w:rPr>
+      </w:pPr>
+      <w:r>
+        <w:rPr>
+          <w:rFonts w:ascii="Times" w:eastAsia="Times" w:hAnsi="Times" w:cs="Times"/>
+          <w:b/>
+          <w:sz w:val="32"/>
+          <w:szCs w:val="32"/>
+        </w:rPr>
+        <w:t>M210 – Cb – beat 1, move beam down a bit for better style</w:t>
+      </w:r>
+      <w:r>
+        <w:rPr>
+          <w:rFonts w:ascii="Times" w:eastAsia="Times" w:hAnsi="Times" w:cs="Times"/>
+          <w:b/>
+          <w:sz w:val="32"/>
+          <w:szCs w:val="32"/>
+        </w:rPr>
+        <w:t xml:space="preserve"> √</w:t>
       </w:r>
     </w:p>
     <w:p>
@@ -2220,74 +2094,52 @@
         </w:rPr>
         <w:t>211 Horn 1,3 – should be bass clef, like horns 2,4</w:t>
       </w:r>
-    </w:p>
-    <w:p>
-      <w:pPr>
-        <w:rPr>
-          <w:rFonts w:ascii="Times" w:eastAsia="Times" w:hAnsi="Times" w:cs="Times"/>
-          <w:b/>
-          <w:sz w:val="32"/>
-          <w:szCs w:val="32"/>
-        </w:rPr>
-      </w:pPr>
-    </w:p>
-    <w:p>
-      <w:pPr>
-        <w:rPr>
-          <w:rFonts w:ascii="Times" w:eastAsia="Times" w:hAnsi="Times" w:cs="Times"/>
-          <w:b/>
-          <w:sz w:val="32"/>
-          <w:szCs w:val="32"/>
-        </w:rPr>
-      </w:pPr>
-      <w:r>
-        <w:rPr>
-          <w:rFonts w:ascii="Times" w:eastAsia="Times" w:hAnsi="Times" w:cs="Times"/>
-          <w:b/>
-          <w:sz w:val="32"/>
-          <w:szCs w:val="32"/>
-        </w:rPr>
-        <w:t xml:space="preserve">M213 – </w:t>
-      </w:r>
-      <w:proofErr w:type="spellStart"/>
-      <w:r>
-        <w:rPr>
-          <w:rFonts w:ascii="Times" w:eastAsia="Times" w:hAnsi="Times" w:cs="Times"/>
-          <w:b/>
-          <w:sz w:val="32"/>
-          <w:szCs w:val="32"/>
-        </w:rPr>
-        <w:t>cb</w:t>
-      </w:r>
-      <w:proofErr w:type="spellEnd"/>
-      <w:r>
-        <w:rPr>
-          <w:rFonts w:ascii="Times" w:eastAsia="Times" w:hAnsi="Times" w:cs="Times"/>
-          <w:b/>
-          <w:sz w:val="32"/>
-          <w:szCs w:val="32"/>
-        </w:rPr>
-        <w:t xml:space="preserve"> – add (</w:t>
-      </w:r>
-      <w:proofErr w:type="spellStart"/>
-      <w:r>
-        <w:rPr>
-          <w:rFonts w:ascii="Times" w:eastAsia="Times" w:hAnsi="Times" w:cs="Times"/>
-          <w:b/>
-          <w:sz w:val="32"/>
-          <w:szCs w:val="32"/>
-        </w:rPr>
-        <w:t>mp</w:t>
-      </w:r>
-      <w:proofErr w:type="spellEnd"/>
-      <w:r>
-        <w:rPr>
-          <w:rFonts w:ascii="Times" w:eastAsia="Times" w:hAnsi="Times" w:cs="Times"/>
-          <w:b/>
-          <w:sz w:val="32"/>
-          <w:szCs w:val="32"/>
-        </w:rPr>
-        <w:t>)</w:t>
+      <w:r>
+        <w:rPr>
+          <w:rFonts w:ascii="Times" w:eastAsia="Times" w:hAnsi="Times" w:cs="Times"/>
+          <w:b/>
+          <w:sz w:val="32"/>
+          <w:szCs w:val="32"/>
+        </w:rPr>
+        <w:t xml:space="preserve"> √</w:t>
+      </w:r>
+    </w:p>
+    <w:p>
+      <w:pPr>
+        <w:rPr>
+          <w:rFonts w:ascii="Times" w:eastAsia="Times" w:hAnsi="Times" w:cs="Times"/>
+          <w:b/>
+          <w:sz w:val="32"/>
+          <w:szCs w:val="32"/>
+        </w:rPr>
+      </w:pPr>
+    </w:p>
+    <w:p>
+      <w:pPr>
+        <w:rPr>
+          <w:rFonts w:ascii="Times" w:eastAsia="Times" w:hAnsi="Times" w:cs="Times"/>
+          <w:b/>
+          <w:sz w:val="32"/>
+          <w:szCs w:val="32"/>
+        </w:rPr>
+      </w:pPr>
+      <w:r>
+        <w:rPr>
+          <w:rFonts w:ascii="Times" w:eastAsia="Times" w:hAnsi="Times" w:cs="Times"/>
+          <w:b/>
+          <w:sz w:val="32"/>
+          <w:szCs w:val="32"/>
+        </w:rPr>
+        <w:t>M213 – cb – add (mp)</w:t>
+      </w:r>
+      <w:r>
+        <w:rPr>
+          <w:rFonts w:ascii="Times" w:eastAsia="Times" w:hAnsi="Times" w:cs="Times"/>
+          <w:b/>
+          <w:sz w:val="32"/>
+          <w:szCs w:val="32"/>
+        </w:rPr>
+        <w:t xml:space="preserve"> √</w:t>
       </w:r>
     </w:p>
     <w:p>
@@ -2345,6 +2197,15 @@
         </w:rPr>
         <w:t xml:space="preserve"> height</w:t>
       </w:r>
+      <w:r>
+        <w:rPr>
+          <w:rFonts w:ascii="Times" w:eastAsia="Times" w:hAnsi="Times" w:cs="Times"/>
+          <w:b/>
+          <w:sz w:val="32"/>
+          <w:szCs w:val="32"/>
+        </w:rPr>
+        <w:t xml:space="preserve"> √</w:t>
+      </w:r>
     </w:p>
     <w:p>
       <w:pPr>
@@ -2374,6 +2235,15 @@
         </w:rPr>
         <w:t>M224 – vl2 first beat – clean up accidentals, they are touching first note</w:t>
       </w:r>
+      <w:r>
+        <w:rPr>
+          <w:rFonts w:ascii="Times" w:eastAsia="Times" w:hAnsi="Times" w:cs="Times"/>
+          <w:b/>
+          <w:sz w:val="32"/>
+          <w:szCs w:val="32"/>
+        </w:rPr>
+        <w:t xml:space="preserve"> √</w:t>
+      </w:r>
     </w:p>
     <w:p>
       <w:pPr>
@@ -2410,27 +2280,16 @@
           <w:sz w:val="32"/>
           <w:szCs w:val="32"/>
         </w:rPr>
-        <w:t xml:space="preserve">227 – </w:t>
-      </w:r>
-      <w:proofErr w:type="spellStart"/>
-      <w:r>
-        <w:rPr>
-          <w:rFonts w:ascii="Times" w:eastAsia="Times" w:hAnsi="Times" w:cs="Times"/>
-          <w:b/>
-          <w:sz w:val="32"/>
-          <w:szCs w:val="32"/>
-        </w:rPr>
-        <w:t>Bcl</w:t>
-      </w:r>
-      <w:proofErr w:type="spellEnd"/>
-      <w:r>
-        <w:rPr>
-          <w:rFonts w:ascii="Times" w:eastAsia="Times" w:hAnsi="Times" w:cs="Times"/>
-          <w:b/>
-          <w:sz w:val="32"/>
-          <w:szCs w:val="32"/>
-        </w:rPr>
-        <w:t xml:space="preserve"> – beat 1 – last note should be C ¾ sharp</w:t>
+        <w:t>227 – Bcl – beat 1 – last note should be C ¾ sharp</w:t>
+      </w:r>
+      <w:r>
+        <w:rPr>
+          <w:rFonts w:ascii="Times" w:eastAsia="Times" w:hAnsi="Times" w:cs="Times"/>
+          <w:b/>
+          <w:sz w:val="32"/>
+          <w:szCs w:val="32"/>
+        </w:rPr>
+        <w:t xml:space="preserve"> √</w:t>
       </w:r>
     </w:p>
     <w:p>
@@ -2470,6 +2329,15 @@
         </w:rPr>
         <w:t xml:space="preserve">237 – all strings – beat 4 – make it legato like winds </w:t>
       </w:r>
+      <w:r>
+        <w:rPr>
+          <w:rFonts w:ascii="Times" w:eastAsia="Times" w:hAnsi="Times" w:cs="Times"/>
+          <w:b/>
+          <w:sz w:val="32"/>
+          <w:szCs w:val="32"/>
+        </w:rPr>
+        <w:t>√</w:t>
+      </w:r>
     </w:p>
     <w:p>
       <w:pPr>
@@ -2499,46 +2367,53 @@
         </w:rPr>
         <w:t>M239 – solo viola – first note, add natural sign</w:t>
       </w:r>
-    </w:p>
-    <w:p>
-      <w:pPr>
-        <w:rPr>
-          <w:rFonts w:ascii="Times" w:eastAsia="Times" w:hAnsi="Times" w:cs="Times"/>
-          <w:b/>
-          <w:sz w:val="32"/>
-          <w:szCs w:val="32"/>
-        </w:rPr>
-      </w:pPr>
-    </w:p>
-    <w:p>
-      <w:pPr>
-        <w:rPr>
-          <w:rFonts w:ascii="Times" w:eastAsia="Times" w:hAnsi="Times" w:cs="Times"/>
-          <w:b/>
-          <w:sz w:val="32"/>
-          <w:szCs w:val="32"/>
-        </w:rPr>
-      </w:pPr>
-      <w:r>
-        <w:rPr>
-          <w:rFonts w:ascii="Times" w:eastAsia="Times" w:hAnsi="Times" w:cs="Times"/>
-          <w:b/>
-          <w:sz w:val="32"/>
-          <w:szCs w:val="32"/>
-        </w:rPr>
-        <w:t xml:space="preserve">M240 – solo </w:t>
-      </w:r>
-      <w:proofErr w:type="spellStart"/>
-      <w:r>
-        <w:rPr>
-          <w:rFonts w:ascii="Times" w:eastAsia="Times" w:hAnsi="Times" w:cs="Times"/>
-          <w:b/>
-          <w:sz w:val="32"/>
-          <w:szCs w:val="32"/>
-        </w:rPr>
-        <w:t>vl</w:t>
-      </w:r>
-      <w:proofErr w:type="spellEnd"/>
+      <w:r>
+        <w:rPr>
+          <w:rFonts w:ascii="Times" w:eastAsia="Times" w:hAnsi="Times" w:cs="Times"/>
+          <w:b/>
+          <w:sz w:val="32"/>
+          <w:szCs w:val="32"/>
+        </w:rPr>
+        <w:t xml:space="preserve"> √</w:t>
+      </w:r>
+    </w:p>
+    <w:p>
+      <w:pPr>
+        <w:rPr>
+          <w:rFonts w:ascii="Times" w:eastAsia="Times" w:hAnsi="Times" w:cs="Times"/>
+          <w:b/>
+          <w:sz w:val="32"/>
+          <w:szCs w:val="32"/>
+        </w:rPr>
+      </w:pPr>
+    </w:p>
+    <w:p>
+      <w:pPr>
+        <w:rPr>
+          <w:rFonts w:ascii="Times" w:eastAsia="Times" w:hAnsi="Times" w:cs="Times"/>
+          <w:b/>
+          <w:sz w:val="32"/>
+          <w:szCs w:val="32"/>
+        </w:rPr>
+      </w:pPr>
+      <w:r>
+        <w:rPr>
+          <w:rFonts w:ascii="Times" w:eastAsia="Times" w:hAnsi="Times" w:cs="Times"/>
+          <w:b/>
+          <w:sz w:val="32"/>
+          <w:szCs w:val="32"/>
+        </w:rPr>
+        <w:t xml:space="preserve">M240 – solo vl </w:t>
+      </w:r>
+      <w:r>
+        <w:rPr>
+          <w:rFonts w:ascii="Times" w:eastAsia="Times" w:hAnsi="Times" w:cs="Times"/>
+          <w:b/>
+          <w:sz w:val="32"/>
+          <w:szCs w:val="32"/>
+        </w:rPr>
+        <w:t>–</w:t>
+      </w:r>
       <w:r>
         <w:rPr>
           <w:rFonts w:ascii="Times" w:eastAsia="Times" w:hAnsi="Times" w:cs="Times"/>
@@ -2555,6 +2430,147 @@
           <w:sz w:val="32"/>
           <w:szCs w:val="32"/>
         </w:rPr>
+        <w:t>last note add (#) on top note</w:t>
+      </w:r>
+      <w:r>
+        <w:rPr>
+          <w:rFonts w:ascii="Times" w:eastAsia="Times" w:hAnsi="Times" w:cs="Times"/>
+          <w:b/>
+          <w:sz w:val="32"/>
+          <w:szCs w:val="32"/>
+        </w:rPr>
+        <w:t xml:space="preserve"> √</w:t>
+      </w:r>
+    </w:p>
+    <w:p>
+      <w:pPr>
+        <w:rPr>
+          <w:rFonts w:ascii="Times" w:eastAsia="Times" w:hAnsi="Times" w:cs="Times"/>
+          <w:b/>
+          <w:sz w:val="32"/>
+          <w:szCs w:val="32"/>
+        </w:rPr>
+      </w:pPr>
+    </w:p>
+    <w:p>
+      <w:pPr>
+        <w:rPr>
+          <w:rFonts w:ascii="Times" w:eastAsia="Times" w:hAnsi="Times" w:cs="Times"/>
+          <w:b/>
+          <w:sz w:val="32"/>
+          <w:szCs w:val="32"/>
+        </w:rPr>
+      </w:pPr>
+      <w:r>
+        <w:rPr>
+          <w:rFonts w:ascii="Times" w:eastAsia="Times" w:hAnsi="Times" w:cs="Times"/>
+          <w:b/>
+          <w:sz w:val="32"/>
+          <w:szCs w:val="32"/>
+        </w:rPr>
+        <w:t>M242 – vl – gli altri – glissando from D should go up slightly (not down) to D ¼ sharp</w:t>
+      </w:r>
+      <w:r>
+        <w:rPr>
+          <w:rFonts w:ascii="Times" w:eastAsia="Times" w:hAnsi="Times" w:cs="Times"/>
+          <w:b/>
+          <w:sz w:val="32"/>
+          <w:szCs w:val="32"/>
+        </w:rPr>
+        <w:t xml:space="preserve"> √</w:t>
+      </w:r>
+    </w:p>
+    <w:p>
+      <w:pPr>
+        <w:rPr>
+          <w:rFonts w:ascii="Times" w:eastAsia="Times" w:hAnsi="Times" w:cs="Times"/>
+          <w:b/>
+          <w:sz w:val="32"/>
+          <w:szCs w:val="32"/>
+        </w:rPr>
+      </w:pPr>
+    </w:p>
+    <w:p>
+      <w:pPr>
+        <w:rPr>
+          <w:rFonts w:ascii="Times" w:eastAsia="Times" w:hAnsi="Times" w:cs="Times"/>
+          <w:b/>
+          <w:sz w:val="32"/>
+          <w:szCs w:val="32"/>
+        </w:rPr>
+      </w:pPr>
+      <w:r>
+        <w:rPr>
+          <w:rFonts w:ascii="Times" w:eastAsia="Times" w:hAnsi="Times" w:cs="Times"/>
+          <w:b/>
+          <w:sz w:val="32"/>
+          <w:szCs w:val="32"/>
+        </w:rPr>
+        <w:t>M244</w:t>
+      </w:r>
+      <w:r>
+        <w:rPr>
+          <w:rFonts w:ascii="Times" w:eastAsia="Times" w:hAnsi="Times" w:cs="Times"/>
+          <w:b/>
+          <w:sz w:val="32"/>
+          <w:szCs w:val="32"/>
+        </w:rPr>
+        <w:t xml:space="preserve"> – Tutti – replace mf with “mf sub.”</w:t>
+      </w:r>
+      <w:r>
+        <w:rPr>
+          <w:rFonts w:ascii="Times" w:eastAsia="Times" w:hAnsi="Times" w:cs="Times"/>
+          <w:b/>
+          <w:sz w:val="32"/>
+          <w:szCs w:val="32"/>
+        </w:rPr>
+        <w:t xml:space="preserve"> √</w:t>
+      </w:r>
+    </w:p>
+    <w:p>
+      <w:pPr>
+        <w:rPr>
+          <w:rFonts w:ascii="Times" w:eastAsia="Times" w:hAnsi="Times" w:cs="Times"/>
+          <w:b/>
+          <w:sz w:val="32"/>
+          <w:szCs w:val="32"/>
+        </w:rPr>
+      </w:pPr>
+    </w:p>
+    <w:p>
+      <w:pPr>
+        <w:rPr>
+          <w:rFonts w:ascii="Times" w:eastAsia="Times" w:hAnsi="Times" w:cs="Times"/>
+          <w:b/>
+          <w:sz w:val="32"/>
+          <w:szCs w:val="32"/>
+        </w:rPr>
+      </w:pPr>
+      <w:r>
+        <w:rPr>
+          <w:rFonts w:ascii="Times" w:eastAsia="Times" w:hAnsi="Times" w:cs="Times"/>
+          <w:b/>
+          <w:sz w:val="32"/>
+          <w:szCs w:val="32"/>
+        </w:rPr>
+        <w:t>M</w:t>
+      </w:r>
+      <w:r>
+        <w:rPr>
+          <w:rFonts w:ascii="Times" w:eastAsia="Times" w:hAnsi="Times" w:cs="Times"/>
+          <w:b/>
+          <w:sz w:val="32"/>
+          <w:szCs w:val="32"/>
+        </w:rPr>
+        <w:t xml:space="preserve">245 </w:t>
+      </w:r>
+      <w:r>
+        <w:rPr>
+          <w:rFonts w:ascii="Times" w:eastAsia="Times" w:hAnsi="Times" w:cs="Times"/>
+          <w:b/>
+          <w:sz w:val="32"/>
+          <w:szCs w:val="32"/>
+        </w:rPr>
         <w:t>–</w:t>
       </w:r>
       <w:r>
@@ -2573,68 +2589,64 @@
           <w:sz w:val="32"/>
           <w:szCs w:val="32"/>
         </w:rPr>
-        <w:t>last note add (#) on top note</w:t>
-      </w:r>
-    </w:p>
-    <w:p>
-      <w:pPr>
-        <w:rPr>
-          <w:rFonts w:ascii="Times" w:eastAsia="Times" w:hAnsi="Times" w:cs="Times"/>
-          <w:b/>
-          <w:sz w:val="32"/>
-          <w:szCs w:val="32"/>
-        </w:rPr>
-      </w:pPr>
-    </w:p>
-    <w:p>
-      <w:pPr>
-        <w:rPr>
-          <w:rFonts w:ascii="Times" w:eastAsia="Times" w:hAnsi="Times" w:cs="Times"/>
-          <w:b/>
-          <w:sz w:val="32"/>
-          <w:szCs w:val="32"/>
-        </w:rPr>
-      </w:pPr>
-      <w:r>
-        <w:rPr>
-          <w:rFonts w:ascii="Times" w:eastAsia="Times" w:hAnsi="Times" w:cs="Times"/>
-          <w:b/>
-          <w:sz w:val="32"/>
-          <w:szCs w:val="32"/>
-        </w:rPr>
-        <w:t xml:space="preserve">M242 – </w:t>
-      </w:r>
-      <w:proofErr w:type="spellStart"/>
-      <w:r>
-        <w:rPr>
-          <w:rFonts w:ascii="Times" w:eastAsia="Times" w:hAnsi="Times" w:cs="Times"/>
-          <w:b/>
-          <w:sz w:val="32"/>
-          <w:szCs w:val="32"/>
-        </w:rPr>
-        <w:t>vl</w:t>
-      </w:r>
-      <w:proofErr w:type="spellEnd"/>
-      <w:r>
-        <w:rPr>
-          <w:rFonts w:ascii="Times" w:eastAsia="Times" w:hAnsi="Times" w:cs="Times"/>
-          <w:b/>
-          <w:sz w:val="32"/>
-          <w:szCs w:val="32"/>
-        </w:rPr>
-        <w:t xml:space="preserve"> – </w:t>
-      </w:r>
-      <w:proofErr w:type="spellStart"/>
-      <w:r>
-        <w:rPr>
-          <w:rFonts w:ascii="Times" w:eastAsia="Times" w:hAnsi="Times" w:cs="Times"/>
-          <w:b/>
-          <w:sz w:val="32"/>
-          <w:szCs w:val="32"/>
-        </w:rPr>
-        <w:t>gli</w:t>
-      </w:r>
-      <w:proofErr w:type="spellEnd"/>
+        <w:t>tbn 2 first note – replace with G below (like first note of Btbn)</w:t>
+      </w:r>
+      <w:r>
+        <w:rPr>
+          <w:rFonts w:ascii="Times" w:eastAsia="Times" w:hAnsi="Times" w:cs="Times"/>
+          <w:b/>
+          <w:sz w:val="32"/>
+          <w:szCs w:val="32"/>
+        </w:rPr>
+        <w:t>; also trombones missing legato</w:t>
+      </w:r>
+      <w:r>
+        <w:rPr>
+          <w:rFonts w:ascii="Times" w:eastAsia="Times" w:hAnsi="Times" w:cs="Times"/>
+          <w:b/>
+          <w:sz w:val="32"/>
+          <w:szCs w:val="32"/>
+        </w:rPr>
+        <w:t xml:space="preserve"> √</w:t>
+      </w:r>
+    </w:p>
+    <w:p>
+      <w:pPr>
+        <w:rPr>
+          <w:rFonts w:ascii="Times" w:eastAsia="Times" w:hAnsi="Times" w:cs="Times"/>
+          <w:b/>
+          <w:sz w:val="32"/>
+          <w:szCs w:val="32"/>
+        </w:rPr>
+      </w:pPr>
+    </w:p>
+    <w:p>
+      <w:pPr>
+        <w:rPr>
+          <w:rFonts w:ascii="Times" w:eastAsia="Times" w:hAnsi="Times" w:cs="Times"/>
+          <w:b/>
+          <w:sz w:val="32"/>
+          <w:szCs w:val="32"/>
+        </w:rPr>
+      </w:pPr>
+      <w:r>
+        <w:rPr>
+          <w:rFonts w:ascii="Times" w:eastAsia="Times" w:hAnsi="Times" w:cs="Times"/>
+          <w:b/>
+          <w:sz w:val="32"/>
+          <w:szCs w:val="32"/>
+        </w:rPr>
+        <w:t xml:space="preserve">M251 </w:t>
+      </w:r>
+      <w:r>
+        <w:rPr>
+          <w:rFonts w:ascii="Times" w:eastAsia="Times" w:hAnsi="Times" w:cs="Times"/>
+          <w:b/>
+          <w:sz w:val="32"/>
+          <w:szCs w:val="32"/>
+        </w:rPr>
+        <w:t>–</w:t>
+      </w:r>
       <w:r>
         <w:rPr>
           <w:rFonts w:ascii="Times" w:eastAsia="Times" w:hAnsi="Times" w:cs="Times"/>
@@ -2644,216 +2656,6 @@
         </w:rPr>
         <w:t xml:space="preserve"> </w:t>
       </w:r>
-      <w:proofErr w:type="spellStart"/>
-      <w:r>
-        <w:rPr>
-          <w:rFonts w:ascii="Times" w:eastAsia="Times" w:hAnsi="Times" w:cs="Times"/>
-          <w:b/>
-          <w:sz w:val="32"/>
-          <w:szCs w:val="32"/>
-        </w:rPr>
-        <w:t>altri</w:t>
-      </w:r>
-      <w:proofErr w:type="spellEnd"/>
-      <w:r>
-        <w:rPr>
-          <w:rFonts w:ascii="Times" w:eastAsia="Times" w:hAnsi="Times" w:cs="Times"/>
-          <w:b/>
-          <w:sz w:val="32"/>
-          <w:szCs w:val="32"/>
-        </w:rPr>
-        <w:t xml:space="preserve"> – glissando from D should go up slightly (not down) to D ¼ sharp</w:t>
-      </w:r>
-    </w:p>
-    <w:p>
-      <w:pPr>
-        <w:rPr>
-          <w:rFonts w:ascii="Times" w:eastAsia="Times" w:hAnsi="Times" w:cs="Times"/>
-          <w:b/>
-          <w:sz w:val="32"/>
-          <w:szCs w:val="32"/>
-        </w:rPr>
-      </w:pPr>
-    </w:p>
-    <w:p>
-      <w:pPr>
-        <w:rPr>
-          <w:rFonts w:ascii="Times" w:eastAsia="Times" w:hAnsi="Times" w:cs="Times"/>
-          <w:b/>
-          <w:sz w:val="32"/>
-          <w:szCs w:val="32"/>
-        </w:rPr>
-      </w:pPr>
-      <w:r>
-        <w:rPr>
-          <w:rFonts w:ascii="Times" w:eastAsia="Times" w:hAnsi="Times" w:cs="Times"/>
-          <w:b/>
-          <w:sz w:val="32"/>
-          <w:szCs w:val="32"/>
-        </w:rPr>
-        <w:t>M244</w:t>
-      </w:r>
-      <w:r>
-        <w:rPr>
-          <w:rFonts w:ascii="Times" w:eastAsia="Times" w:hAnsi="Times" w:cs="Times"/>
-          <w:b/>
-          <w:sz w:val="32"/>
-          <w:szCs w:val="32"/>
-        </w:rPr>
-        <w:t xml:space="preserve"> – Tutti – replace mf with “mf sub.”</w:t>
-      </w:r>
-    </w:p>
-    <w:p>
-      <w:pPr>
-        <w:rPr>
-          <w:rFonts w:ascii="Times" w:eastAsia="Times" w:hAnsi="Times" w:cs="Times"/>
-          <w:b/>
-          <w:sz w:val="32"/>
-          <w:szCs w:val="32"/>
-        </w:rPr>
-      </w:pPr>
-    </w:p>
-    <w:p>
-      <w:pPr>
-        <w:rPr>
-          <w:rFonts w:ascii="Times" w:eastAsia="Times" w:hAnsi="Times" w:cs="Times"/>
-          <w:b/>
-          <w:sz w:val="32"/>
-          <w:szCs w:val="32"/>
-        </w:rPr>
-      </w:pPr>
-      <w:r>
-        <w:rPr>
-          <w:rFonts w:ascii="Times" w:eastAsia="Times" w:hAnsi="Times" w:cs="Times"/>
-          <w:b/>
-          <w:sz w:val="32"/>
-          <w:szCs w:val="32"/>
-        </w:rPr>
-        <w:t>M</w:t>
-      </w:r>
-      <w:r>
-        <w:rPr>
-          <w:rFonts w:ascii="Times" w:eastAsia="Times" w:hAnsi="Times" w:cs="Times"/>
-          <w:b/>
-          <w:sz w:val="32"/>
-          <w:szCs w:val="32"/>
-        </w:rPr>
-        <w:t xml:space="preserve">245 </w:t>
-      </w:r>
-      <w:r>
-        <w:rPr>
-          <w:rFonts w:ascii="Times" w:eastAsia="Times" w:hAnsi="Times" w:cs="Times"/>
-          <w:b/>
-          <w:sz w:val="32"/>
-          <w:szCs w:val="32"/>
-        </w:rPr>
-        <w:t>–</w:t>
-      </w:r>
-      <w:r>
-        <w:rPr>
-          <w:rFonts w:ascii="Times" w:eastAsia="Times" w:hAnsi="Times" w:cs="Times"/>
-          <w:b/>
-          <w:sz w:val="32"/>
-          <w:szCs w:val="32"/>
-        </w:rPr>
-        <w:t xml:space="preserve"> </w:t>
-      </w:r>
-      <w:proofErr w:type="spellStart"/>
-      <w:r>
-        <w:rPr>
-          <w:rFonts w:ascii="Times" w:eastAsia="Times" w:hAnsi="Times" w:cs="Times"/>
-          <w:b/>
-          <w:sz w:val="32"/>
-          <w:szCs w:val="32"/>
-        </w:rPr>
-        <w:t>tbn</w:t>
-      </w:r>
-      <w:proofErr w:type="spellEnd"/>
-      <w:r>
-        <w:rPr>
-          <w:rFonts w:ascii="Times" w:eastAsia="Times" w:hAnsi="Times" w:cs="Times"/>
-          <w:b/>
-          <w:sz w:val="32"/>
-          <w:szCs w:val="32"/>
-        </w:rPr>
-        <w:t xml:space="preserve"> 2 first note – replace with G below (like first note of </w:t>
-      </w:r>
-      <w:proofErr w:type="spellStart"/>
-      <w:r>
-        <w:rPr>
-          <w:rFonts w:ascii="Times" w:eastAsia="Times" w:hAnsi="Times" w:cs="Times"/>
-          <w:b/>
-          <w:sz w:val="32"/>
-          <w:szCs w:val="32"/>
-        </w:rPr>
-        <w:t>Btbn</w:t>
-      </w:r>
-      <w:proofErr w:type="spellEnd"/>
-      <w:r>
-        <w:rPr>
-          <w:rFonts w:ascii="Times" w:eastAsia="Times" w:hAnsi="Times" w:cs="Times"/>
-          <w:b/>
-          <w:sz w:val="32"/>
-          <w:szCs w:val="32"/>
-        </w:rPr>
-        <w:t>)</w:t>
-      </w:r>
-      <w:r>
-        <w:rPr>
-          <w:rFonts w:ascii="Times" w:eastAsia="Times" w:hAnsi="Times" w:cs="Times"/>
-          <w:b/>
-          <w:sz w:val="32"/>
-          <w:szCs w:val="32"/>
-        </w:rPr>
-        <w:t>; also trombones missing legato</w:t>
-      </w:r>
-    </w:p>
-    <w:p>
-      <w:pPr>
-        <w:rPr>
-          <w:rFonts w:ascii="Times" w:eastAsia="Times" w:hAnsi="Times" w:cs="Times"/>
-          <w:b/>
-          <w:sz w:val="32"/>
-          <w:szCs w:val="32"/>
-        </w:rPr>
-      </w:pPr>
-    </w:p>
-    <w:p>
-      <w:pPr>
-        <w:rPr>
-          <w:rFonts w:ascii="Times" w:eastAsia="Times" w:hAnsi="Times" w:cs="Times"/>
-          <w:b/>
-          <w:sz w:val="32"/>
-          <w:szCs w:val="32"/>
-        </w:rPr>
-      </w:pPr>
-      <w:r>
-        <w:rPr>
-          <w:rFonts w:ascii="Times" w:eastAsia="Times" w:hAnsi="Times" w:cs="Times"/>
-          <w:b/>
-          <w:sz w:val="32"/>
-          <w:szCs w:val="32"/>
-        </w:rPr>
-        <w:t xml:space="preserve">M251 </w:t>
-      </w:r>
-      <w:r>
-        <w:rPr>
-          <w:rFonts w:ascii="Times" w:eastAsia="Times" w:hAnsi="Times" w:cs="Times"/>
-          <w:b/>
-          <w:sz w:val="32"/>
-          <w:szCs w:val="32"/>
-        </w:rPr>
-        <w:t>–</w:t>
-      </w:r>
-      <w:r>
-        <w:rPr>
-          <w:rFonts w:ascii="Times" w:eastAsia="Times" w:hAnsi="Times" w:cs="Times"/>
-          <w:b/>
-          <w:sz w:val="32"/>
-          <w:szCs w:val="32"/>
-        </w:rPr>
-        <w:t xml:space="preserve"> </w:t>
-      </w:r>
       <w:r>
         <w:rPr>
           <w:rFonts w:ascii="Times" w:eastAsia="Times" w:hAnsi="Times" w:cs="Times"/>
@@ -2862,6 +2664,15 @@
           <w:szCs w:val="32"/>
         </w:rPr>
         <w:t>Perc – from second beat replace accidentals with parenthesis accidentals…for Perc 2, no need for accidentals from beat 2</w:t>
+      </w:r>
+      <w:r>
+        <w:rPr>
+          <w:rFonts w:ascii="Times" w:eastAsia="Times" w:hAnsi="Times" w:cs="Times"/>
+          <w:b/>
+          <w:sz w:val="32"/>
+          <w:szCs w:val="32"/>
+        </w:rPr>
+        <w:t xml:space="preserve"> √</w:t>
       </w:r>
     </w:p>
     <w:p>
@@ -3920,21 +3731,7 @@
               <w:rPr>
                 <w:rFonts w:ascii="Times" w:eastAsia="Times" w:hAnsi="Times" w:cs="Times"/>
               </w:rPr>
-              <w:t xml:space="preserve">Does the general </w:t>
-            </w:r>
-            <w:proofErr w:type="spellStart"/>
-            <w:r>
-              <w:rPr>
-                <w:rFonts w:ascii="Times" w:eastAsia="Times" w:hAnsi="Times" w:cs="Times"/>
-              </w:rPr>
-              <w:t>decresc</w:t>
-            </w:r>
-            <w:proofErr w:type="spellEnd"/>
-            <w:r>
-              <w:rPr>
-                <w:rFonts w:ascii="Times" w:eastAsia="Times" w:hAnsi="Times" w:cs="Times"/>
-              </w:rPr>
-              <w:t xml:space="preserve"> in the strings apply to the contrabass?</w:t>
+              <w:t>Does the general decresc in the strings apply to the contrabass?</w:t>
             </w:r>
           </w:p>
         </w:tc>
@@ -4186,273 +3983,111 @@
           <w:sz w:val="20"/>
           <w:szCs w:val="20"/>
         </w:rPr>
-        <w:t xml:space="preserve">M10, harp – last note (both hands), add natural. Also add natural to last </w:t>
-      </w:r>
-      <w:proofErr w:type="spellStart"/>
-      <w:r>
-        <w:rPr>
-          <w:rFonts w:ascii="Times New Roman" w:eastAsia="Times" w:hAnsi="Times New Roman" w:cs="Times New Roman"/>
-          <w:sz w:val="20"/>
-          <w:szCs w:val="20"/>
-        </w:rPr>
-        <w:t>Vla</w:t>
-      </w:r>
-      <w:proofErr w:type="spellEnd"/>
-      <w:r>
-        <w:rPr>
-          <w:rFonts w:ascii="Times New Roman" w:eastAsia="Times" w:hAnsi="Times New Roman" w:cs="Times New Roman"/>
-          <w:sz w:val="20"/>
-          <w:szCs w:val="20"/>
-        </w:rPr>
-        <w:t xml:space="preserve"> 1 note and </w:t>
-      </w:r>
-      <w:proofErr w:type="spellStart"/>
-      <w:r>
-        <w:rPr>
-          <w:rFonts w:ascii="Times New Roman" w:eastAsia="Times" w:hAnsi="Times New Roman" w:cs="Times New Roman"/>
-          <w:sz w:val="20"/>
-          <w:szCs w:val="20"/>
-        </w:rPr>
-        <w:t>Vcl</w:t>
-      </w:r>
-      <w:proofErr w:type="spellEnd"/>
-      <w:r>
-        <w:rPr>
-          <w:rFonts w:ascii="Times New Roman" w:eastAsia="Times" w:hAnsi="Times New Roman" w:cs="Times New Roman"/>
-          <w:sz w:val="20"/>
-          <w:szCs w:val="20"/>
-        </w:rPr>
-        <w:t xml:space="preserve"> 2 and </w:t>
-      </w:r>
-      <w:proofErr w:type="spellStart"/>
-      <w:r>
-        <w:rPr>
-          <w:rFonts w:ascii="Times New Roman" w:eastAsia="Times" w:hAnsi="Times New Roman" w:cs="Times New Roman"/>
-          <w:sz w:val="20"/>
-          <w:szCs w:val="20"/>
-        </w:rPr>
-        <w:t>Cb</w:t>
-      </w:r>
-      <w:proofErr w:type="spellEnd"/>
-      <w:r>
-        <w:rPr>
-          <w:rFonts w:ascii="Times New Roman" w:eastAsia="Times" w:hAnsi="Times New Roman" w:cs="Times New Roman"/>
-          <w:sz w:val="20"/>
-          <w:szCs w:val="20"/>
-        </w:rPr>
-        <w:t xml:space="preserve"> √</w:t>
-      </w:r>
-    </w:p>
-    <w:p>
-      <w:pPr>
-        <w:rPr>
-          <w:rFonts w:ascii="Times New Roman" w:eastAsia="Times" w:hAnsi="Times New Roman" w:cs="Times New Roman"/>
-          <w:sz w:val="20"/>
-          <w:szCs w:val="20"/>
-        </w:rPr>
-      </w:pPr>
-    </w:p>
-    <w:p>
-      <w:pPr>
-        <w:rPr>
-          <w:rFonts w:ascii="Times New Roman" w:eastAsia="Times" w:hAnsi="Times New Roman" w:cs="Times New Roman"/>
-          <w:sz w:val="20"/>
-          <w:szCs w:val="20"/>
-        </w:rPr>
-      </w:pPr>
-      <w:r>
-        <w:rPr>
-          <w:rFonts w:ascii="Times New Roman" w:eastAsia="Times" w:hAnsi="Times New Roman" w:cs="Times New Roman"/>
-          <w:sz w:val="20"/>
-          <w:szCs w:val="20"/>
-        </w:rPr>
-        <w:t xml:space="preserve">M11, </w:t>
-      </w:r>
-      <w:proofErr w:type="spellStart"/>
-      <w:r>
-        <w:rPr>
-          <w:rFonts w:ascii="Times New Roman" w:eastAsia="Times" w:hAnsi="Times New Roman" w:cs="Times New Roman"/>
-          <w:sz w:val="20"/>
-          <w:szCs w:val="20"/>
-        </w:rPr>
-        <w:t>vlI</w:t>
-      </w:r>
-      <w:proofErr w:type="spellEnd"/>
-      <w:r>
-        <w:rPr>
-          <w:rFonts w:ascii="Times New Roman" w:eastAsia="Times" w:hAnsi="Times New Roman" w:cs="Times New Roman"/>
-          <w:sz w:val="20"/>
-          <w:szCs w:val="20"/>
-        </w:rPr>
-        <w:t xml:space="preserve"> 2, add natural to first note √</w:t>
-      </w:r>
-    </w:p>
-    <w:p>
-      <w:pPr>
-        <w:rPr>
-          <w:rFonts w:ascii="Times New Roman" w:eastAsia="Times" w:hAnsi="Times New Roman" w:cs="Times New Roman"/>
-          <w:sz w:val="20"/>
-          <w:szCs w:val="20"/>
-        </w:rPr>
-      </w:pPr>
-    </w:p>
-    <w:p>
-      <w:pPr>
-        <w:rPr>
-          <w:rFonts w:ascii="Times New Roman" w:eastAsia="Times" w:hAnsi="Times New Roman" w:cs="Times New Roman"/>
-          <w:sz w:val="20"/>
-          <w:szCs w:val="20"/>
-        </w:rPr>
-      </w:pPr>
-      <w:r>
-        <w:rPr>
-          <w:rFonts w:ascii="Times New Roman" w:eastAsia="Times" w:hAnsi="Times New Roman" w:cs="Times New Roman"/>
-          <w:sz w:val="20"/>
-          <w:szCs w:val="20"/>
-        </w:rPr>
-        <w:t xml:space="preserve">M11, </w:t>
-      </w:r>
-      <w:proofErr w:type="spellStart"/>
-      <w:r>
-        <w:rPr>
-          <w:rFonts w:ascii="Times New Roman" w:eastAsia="Times" w:hAnsi="Times New Roman" w:cs="Times New Roman"/>
-          <w:sz w:val="20"/>
-          <w:szCs w:val="20"/>
-        </w:rPr>
-        <w:t>Vcl</w:t>
-      </w:r>
-      <w:proofErr w:type="spellEnd"/>
-      <w:r>
-        <w:rPr>
-          <w:rFonts w:ascii="Times New Roman" w:eastAsia="Times" w:hAnsi="Times New Roman" w:cs="Times New Roman"/>
-          <w:sz w:val="20"/>
-          <w:szCs w:val="20"/>
-        </w:rPr>
-        <w:t xml:space="preserve"> 2 – missing </w:t>
-      </w:r>
-      <w:proofErr w:type="spellStart"/>
-      <w:r>
-        <w:rPr>
-          <w:rFonts w:ascii="Times New Roman" w:eastAsia="Times" w:hAnsi="Times New Roman" w:cs="Times New Roman"/>
-          <w:sz w:val="20"/>
-          <w:szCs w:val="20"/>
-        </w:rPr>
-        <w:t>gliss</w:t>
-      </w:r>
-      <w:proofErr w:type="spellEnd"/>
-      <w:r>
-        <w:rPr>
-          <w:rFonts w:ascii="Times New Roman" w:eastAsia="Times" w:hAnsi="Times New Roman" w:cs="Times New Roman"/>
-          <w:sz w:val="20"/>
-          <w:szCs w:val="20"/>
-        </w:rPr>
-        <w:t xml:space="preserve"> (should be exactly like Vcl1, but land back on F art harm √</w:t>
-      </w:r>
-    </w:p>
-    <w:p>
-      <w:pPr>
-        <w:rPr>
-          <w:rFonts w:ascii="Times New Roman" w:eastAsia="Times" w:hAnsi="Times New Roman" w:cs="Times New Roman"/>
-          <w:sz w:val="20"/>
-          <w:szCs w:val="20"/>
-        </w:rPr>
-      </w:pPr>
-    </w:p>
-    <w:p>
-      <w:pPr>
-        <w:rPr>
-          <w:rFonts w:ascii="Times New Roman" w:eastAsia="Times" w:hAnsi="Times New Roman" w:cs="Times New Roman"/>
-          <w:sz w:val="20"/>
-          <w:szCs w:val="20"/>
-        </w:rPr>
-      </w:pPr>
-      <w:r>
-        <w:rPr>
-          <w:rFonts w:ascii="Times New Roman" w:eastAsia="Times" w:hAnsi="Times New Roman" w:cs="Times New Roman"/>
-          <w:sz w:val="20"/>
-          <w:szCs w:val="20"/>
-        </w:rPr>
-        <w:t xml:space="preserve">M18, </w:t>
-      </w:r>
-      <w:proofErr w:type="spellStart"/>
-      <w:r>
-        <w:rPr>
-          <w:rFonts w:ascii="Times New Roman" w:eastAsia="Times" w:hAnsi="Times New Roman" w:cs="Times New Roman"/>
-          <w:sz w:val="20"/>
-          <w:szCs w:val="20"/>
-        </w:rPr>
-        <w:t>Vla</w:t>
-      </w:r>
-      <w:proofErr w:type="spellEnd"/>
-      <w:r>
-        <w:rPr>
-          <w:rFonts w:ascii="Times New Roman" w:eastAsia="Times" w:hAnsi="Times New Roman" w:cs="Times New Roman"/>
-          <w:sz w:val="20"/>
-          <w:szCs w:val="20"/>
-        </w:rPr>
-        <w:t xml:space="preserve"> and </w:t>
-      </w:r>
-      <w:proofErr w:type="spellStart"/>
-      <w:r>
-        <w:rPr>
-          <w:rFonts w:ascii="Times New Roman" w:eastAsia="Times" w:hAnsi="Times New Roman" w:cs="Times New Roman"/>
-          <w:sz w:val="20"/>
-          <w:szCs w:val="20"/>
-        </w:rPr>
-        <w:t>Vcl</w:t>
-      </w:r>
-      <w:proofErr w:type="spellEnd"/>
-      <w:r>
-        <w:rPr>
-          <w:rFonts w:ascii="Times New Roman" w:eastAsia="Times" w:hAnsi="Times New Roman" w:cs="Times New Roman"/>
-          <w:sz w:val="20"/>
-          <w:szCs w:val="20"/>
-        </w:rPr>
-        <w:t xml:space="preserve"> - last note clean up note and parenthesis √</w:t>
-      </w:r>
-    </w:p>
-    <w:p>
-      <w:pPr>
-        <w:rPr>
-          <w:rFonts w:ascii="Times New Roman" w:eastAsia="Times" w:hAnsi="Times New Roman" w:cs="Times New Roman"/>
-          <w:sz w:val="20"/>
-          <w:szCs w:val="20"/>
-        </w:rPr>
-      </w:pPr>
-    </w:p>
-    <w:p>
-      <w:pPr>
-        <w:rPr>
-          <w:rFonts w:ascii="Times New Roman" w:eastAsia="Times" w:hAnsi="Times New Roman" w:cs="Times New Roman"/>
-          <w:sz w:val="20"/>
-          <w:szCs w:val="20"/>
-        </w:rPr>
-      </w:pPr>
-      <w:r>
-        <w:rPr>
-          <w:rFonts w:ascii="Times New Roman" w:eastAsia="Times" w:hAnsi="Times New Roman" w:cs="Times New Roman"/>
-          <w:sz w:val="20"/>
-          <w:szCs w:val="20"/>
-        </w:rPr>
-        <w:t xml:space="preserve">M19, </w:t>
-      </w:r>
-      <w:proofErr w:type="spellStart"/>
-      <w:r>
-        <w:rPr>
-          <w:rFonts w:ascii="Times New Roman" w:eastAsia="Times" w:hAnsi="Times New Roman" w:cs="Times New Roman"/>
-          <w:sz w:val="20"/>
-          <w:szCs w:val="20"/>
-        </w:rPr>
-        <w:t>Vl</w:t>
-      </w:r>
-      <w:proofErr w:type="spellEnd"/>
-      <w:r>
-        <w:rPr>
-          <w:rFonts w:ascii="Times New Roman" w:eastAsia="Times" w:hAnsi="Times New Roman" w:cs="Times New Roman"/>
-          <w:sz w:val="20"/>
-          <w:szCs w:val="20"/>
-        </w:rPr>
-        <w:t xml:space="preserve"> II 2 – last note, add natural √</w:t>
+        <w:t>M10, harp – last note (both hands), add natural. Also add natural to last Vla 1 note and Vcl 2 and Cb √</w:t>
+      </w:r>
+    </w:p>
+    <w:p>
+      <w:pPr>
+        <w:rPr>
+          <w:rFonts w:ascii="Times New Roman" w:eastAsia="Times" w:hAnsi="Times New Roman" w:cs="Times New Roman"/>
+          <w:sz w:val="20"/>
+          <w:szCs w:val="20"/>
+        </w:rPr>
+      </w:pPr>
+    </w:p>
+    <w:p>
+      <w:pPr>
+        <w:rPr>
+          <w:rFonts w:ascii="Times New Roman" w:eastAsia="Times" w:hAnsi="Times New Roman" w:cs="Times New Roman"/>
+          <w:sz w:val="20"/>
+          <w:szCs w:val="20"/>
+        </w:rPr>
+      </w:pPr>
+      <w:r>
+        <w:rPr>
+          <w:rFonts w:ascii="Times New Roman" w:eastAsia="Times" w:hAnsi="Times New Roman" w:cs="Times New Roman"/>
+          <w:sz w:val="20"/>
+          <w:szCs w:val="20"/>
+        </w:rPr>
+        <w:t>M11, vlI 2, add natural to first note √</w:t>
+      </w:r>
+    </w:p>
+    <w:p>
+      <w:pPr>
+        <w:rPr>
+          <w:rFonts w:ascii="Times New Roman" w:eastAsia="Times" w:hAnsi="Times New Roman" w:cs="Times New Roman"/>
+          <w:sz w:val="20"/>
+          <w:szCs w:val="20"/>
+        </w:rPr>
+      </w:pPr>
+    </w:p>
+    <w:p>
+      <w:pPr>
+        <w:rPr>
+          <w:rFonts w:ascii="Times New Roman" w:eastAsia="Times" w:hAnsi="Times New Roman" w:cs="Times New Roman"/>
+          <w:sz w:val="20"/>
+          <w:szCs w:val="20"/>
+        </w:rPr>
+      </w:pPr>
+      <w:r>
+        <w:rPr>
+          <w:rFonts w:ascii="Times New Roman" w:eastAsia="Times" w:hAnsi="Times New Roman" w:cs="Times New Roman"/>
+          <w:sz w:val="20"/>
+          <w:szCs w:val="20"/>
+        </w:rPr>
+        <w:t>M11, Vcl 2 – missing gliss (should be exactly like Vcl1, but land back on F art harm √</w:t>
+      </w:r>
+    </w:p>
+    <w:p>
+      <w:pPr>
+        <w:rPr>
+          <w:rFonts w:ascii="Times New Roman" w:eastAsia="Times" w:hAnsi="Times New Roman" w:cs="Times New Roman"/>
+          <w:sz w:val="20"/>
+          <w:szCs w:val="20"/>
+        </w:rPr>
+      </w:pPr>
+    </w:p>
+    <w:p>
+      <w:pPr>
+        <w:rPr>
+          <w:rFonts w:ascii="Times New Roman" w:eastAsia="Times" w:hAnsi="Times New Roman" w:cs="Times New Roman"/>
+          <w:sz w:val="20"/>
+          <w:szCs w:val="20"/>
+        </w:rPr>
+      </w:pPr>
+      <w:r>
+        <w:rPr>
+          <w:rFonts w:ascii="Times New Roman" w:eastAsia="Times" w:hAnsi="Times New Roman" w:cs="Times New Roman"/>
+          <w:sz w:val="20"/>
+          <w:szCs w:val="20"/>
+        </w:rPr>
+        <w:t>M18, Vla and Vcl - last note clean up note and parenthesis √</w:t>
+      </w:r>
+    </w:p>
+    <w:p>
+      <w:pPr>
+        <w:rPr>
+          <w:rFonts w:ascii="Times New Roman" w:eastAsia="Times" w:hAnsi="Times New Roman" w:cs="Times New Roman"/>
+          <w:sz w:val="20"/>
+          <w:szCs w:val="20"/>
+        </w:rPr>
+      </w:pPr>
+    </w:p>
+    <w:p>
+      <w:pPr>
+        <w:rPr>
+          <w:rFonts w:ascii="Times New Roman" w:eastAsia="Times" w:hAnsi="Times New Roman" w:cs="Times New Roman"/>
+          <w:sz w:val="20"/>
+          <w:szCs w:val="20"/>
+        </w:rPr>
+      </w:pPr>
+      <w:r>
+        <w:rPr>
+          <w:rFonts w:ascii="Times New Roman" w:eastAsia="Times" w:hAnsi="Times New Roman" w:cs="Times New Roman"/>
+          <w:sz w:val="20"/>
+          <w:szCs w:val="20"/>
+        </w:rPr>
+        <w:t>M19, Vl II 2 – last note, add natural √</w:t>
       </w:r>
     </w:p>
     <w:p>
@@ -4504,25 +4139,7 @@
           <w:sz w:val="20"/>
           <w:szCs w:val="20"/>
         </w:rPr>
-        <w:t xml:space="preserve">M27, flutes and </w:t>
-      </w:r>
-      <w:proofErr w:type="spellStart"/>
-      <w:r>
-        <w:rPr>
-          <w:rFonts w:ascii="Times New Roman" w:eastAsia="Times" w:hAnsi="Times New Roman" w:cs="Times New Roman"/>
-          <w:sz w:val="20"/>
-          <w:szCs w:val="20"/>
-        </w:rPr>
-        <w:t>picc</w:t>
-      </w:r>
-      <w:proofErr w:type="spellEnd"/>
-      <w:r>
-        <w:rPr>
-          <w:rFonts w:ascii="Times New Roman" w:eastAsia="Times" w:hAnsi="Times New Roman" w:cs="Times New Roman"/>
-          <w:sz w:val="20"/>
-          <w:szCs w:val="20"/>
-        </w:rPr>
-        <w:t xml:space="preserve"> – please add natural to first note √</w:t>
+        <w:t>M27, flutes and picc – please add natural to first note √</w:t>
       </w:r>
     </w:p>
     <w:p>
@@ -4600,201 +4217,111 @@
           <w:sz w:val="20"/>
           <w:szCs w:val="20"/>
         </w:rPr>
-        <w:t xml:space="preserve">M33, </w:t>
-      </w:r>
-      <w:proofErr w:type="spellStart"/>
-      <w:r>
-        <w:rPr>
-          <w:rFonts w:ascii="Times New Roman" w:eastAsia="Times" w:hAnsi="Times New Roman" w:cs="Times New Roman"/>
-          <w:sz w:val="20"/>
-          <w:szCs w:val="20"/>
-        </w:rPr>
-        <w:t>Vla</w:t>
-      </w:r>
-      <w:proofErr w:type="spellEnd"/>
-      <w:r>
-        <w:rPr>
-          <w:rFonts w:ascii="Times New Roman" w:eastAsia="Times" w:hAnsi="Times New Roman" w:cs="Times New Roman"/>
-          <w:sz w:val="20"/>
-          <w:szCs w:val="20"/>
-        </w:rPr>
-        <w:t xml:space="preserve">, last note, make bottom note D# instead of Eb √ </w:t>
-      </w:r>
-    </w:p>
-    <w:p>
-      <w:pPr>
-        <w:rPr>
-          <w:rFonts w:ascii="Times New Roman" w:eastAsia="Times" w:hAnsi="Times New Roman" w:cs="Times New Roman"/>
-          <w:sz w:val="20"/>
-          <w:szCs w:val="20"/>
-        </w:rPr>
-      </w:pPr>
-    </w:p>
-    <w:p>
-      <w:pPr>
-        <w:rPr>
-          <w:rFonts w:ascii="Times New Roman" w:eastAsia="Times" w:hAnsi="Times New Roman" w:cs="Times New Roman"/>
-          <w:sz w:val="20"/>
-          <w:szCs w:val="20"/>
-        </w:rPr>
-      </w:pPr>
-      <w:r>
-        <w:rPr>
-          <w:rFonts w:ascii="Times New Roman" w:eastAsia="Times" w:hAnsi="Times New Roman" w:cs="Times New Roman"/>
-          <w:sz w:val="20"/>
-          <w:szCs w:val="20"/>
-        </w:rPr>
-        <w:t xml:space="preserve">M34, </w:t>
-      </w:r>
-      <w:proofErr w:type="spellStart"/>
-      <w:r>
-        <w:rPr>
-          <w:rFonts w:ascii="Times New Roman" w:eastAsia="Times" w:hAnsi="Times New Roman" w:cs="Times New Roman"/>
-          <w:sz w:val="20"/>
-          <w:szCs w:val="20"/>
-        </w:rPr>
-        <w:t>Vc</w:t>
-      </w:r>
-      <w:proofErr w:type="spellEnd"/>
-      <w:r>
-        <w:rPr>
-          <w:rFonts w:ascii="Times New Roman" w:eastAsia="Times" w:hAnsi="Times New Roman" w:cs="Times New Roman"/>
-          <w:sz w:val="20"/>
-          <w:szCs w:val="20"/>
-        </w:rPr>
-        <w:t xml:space="preserve"> 1 – add natural √</w:t>
-      </w:r>
-    </w:p>
-    <w:p>
-      <w:pPr>
-        <w:rPr>
-          <w:rFonts w:ascii="Times New Roman" w:eastAsia="Times" w:hAnsi="Times New Roman" w:cs="Times New Roman"/>
-          <w:sz w:val="20"/>
-          <w:szCs w:val="20"/>
-        </w:rPr>
-      </w:pPr>
-    </w:p>
-    <w:p>
-      <w:pPr>
-        <w:rPr>
-          <w:rFonts w:ascii="Times New Roman" w:eastAsia="Times" w:hAnsi="Times New Roman" w:cs="Times New Roman"/>
-          <w:sz w:val="20"/>
-          <w:szCs w:val="20"/>
-        </w:rPr>
-      </w:pPr>
-      <w:r>
-        <w:rPr>
-          <w:rFonts w:ascii="Times New Roman" w:eastAsia="Times" w:hAnsi="Times New Roman" w:cs="Times New Roman"/>
-          <w:sz w:val="20"/>
-          <w:szCs w:val="20"/>
-        </w:rPr>
-        <w:t xml:space="preserve">M37, </w:t>
-      </w:r>
-      <w:proofErr w:type="spellStart"/>
-      <w:r>
-        <w:rPr>
-          <w:rFonts w:ascii="Times New Roman" w:eastAsia="Times" w:hAnsi="Times New Roman" w:cs="Times New Roman"/>
-          <w:sz w:val="20"/>
-          <w:szCs w:val="20"/>
-        </w:rPr>
-        <w:t>timp</w:t>
-      </w:r>
-      <w:proofErr w:type="spellEnd"/>
-      <w:r>
-        <w:rPr>
-          <w:rFonts w:ascii="Times New Roman" w:eastAsia="Times" w:hAnsi="Times New Roman" w:cs="Times New Roman"/>
-          <w:sz w:val="20"/>
-          <w:szCs w:val="20"/>
-        </w:rPr>
-        <w:t xml:space="preserve"> – add natural √</w:t>
-      </w:r>
-    </w:p>
-    <w:p>
-      <w:pPr>
-        <w:rPr>
-          <w:rFonts w:ascii="Times New Roman" w:eastAsia="Times" w:hAnsi="Times New Roman" w:cs="Times New Roman"/>
-          <w:sz w:val="20"/>
-          <w:szCs w:val="20"/>
-        </w:rPr>
-      </w:pPr>
-    </w:p>
-    <w:p>
-      <w:pPr>
-        <w:rPr>
-          <w:rFonts w:ascii="Times New Roman" w:eastAsia="Times" w:hAnsi="Times New Roman" w:cs="Times New Roman"/>
-          <w:sz w:val="20"/>
-          <w:szCs w:val="20"/>
-        </w:rPr>
-      </w:pPr>
-      <w:r>
-        <w:rPr>
-          <w:rFonts w:ascii="Times New Roman" w:eastAsia="Times" w:hAnsi="Times New Roman" w:cs="Times New Roman"/>
-          <w:sz w:val="20"/>
-          <w:szCs w:val="20"/>
-        </w:rPr>
-        <w:t xml:space="preserve">M36, </w:t>
-      </w:r>
-      <w:proofErr w:type="spellStart"/>
-      <w:r>
-        <w:rPr>
-          <w:rFonts w:ascii="Times New Roman" w:eastAsia="Times" w:hAnsi="Times New Roman" w:cs="Times New Roman"/>
-          <w:sz w:val="20"/>
-          <w:szCs w:val="20"/>
-        </w:rPr>
-        <w:t>ob</w:t>
-      </w:r>
-      <w:proofErr w:type="spellEnd"/>
-      <w:r>
-        <w:rPr>
-          <w:rFonts w:ascii="Times New Roman" w:eastAsia="Times" w:hAnsi="Times New Roman" w:cs="Times New Roman"/>
-          <w:sz w:val="20"/>
-          <w:szCs w:val="20"/>
-        </w:rPr>
-        <w:t xml:space="preserve"> – beat 3, wrong notes, should be C, C#, D √</w:t>
-      </w:r>
-    </w:p>
-    <w:p>
-      <w:pPr>
-        <w:rPr>
-          <w:rFonts w:ascii="Times New Roman" w:eastAsia="Times" w:hAnsi="Times New Roman" w:cs="Times New Roman"/>
-          <w:sz w:val="20"/>
-          <w:szCs w:val="20"/>
-        </w:rPr>
-      </w:pPr>
-    </w:p>
-    <w:p>
-      <w:pPr>
-        <w:rPr>
-          <w:rFonts w:ascii="Times New Roman" w:eastAsia="Times" w:hAnsi="Times New Roman" w:cs="Times New Roman"/>
-          <w:sz w:val="20"/>
-          <w:szCs w:val="20"/>
-        </w:rPr>
-      </w:pPr>
-      <w:r>
-        <w:rPr>
-          <w:rFonts w:ascii="Times New Roman" w:eastAsia="Times" w:hAnsi="Times New Roman" w:cs="Times New Roman"/>
-          <w:sz w:val="20"/>
-          <w:szCs w:val="20"/>
-        </w:rPr>
-        <w:t xml:space="preserve">M39, </w:t>
-      </w:r>
-      <w:proofErr w:type="spellStart"/>
-      <w:r>
-        <w:rPr>
-          <w:rFonts w:ascii="Times New Roman" w:eastAsia="Times" w:hAnsi="Times New Roman" w:cs="Times New Roman"/>
-          <w:sz w:val="20"/>
-          <w:szCs w:val="20"/>
-        </w:rPr>
-        <w:t>Hn</w:t>
-      </w:r>
-      <w:proofErr w:type="spellEnd"/>
-      <w:r>
-        <w:rPr>
-          <w:rFonts w:ascii="Times New Roman" w:eastAsia="Times" w:hAnsi="Times New Roman" w:cs="Times New Roman"/>
-          <w:sz w:val="20"/>
-          <w:szCs w:val="20"/>
-        </w:rPr>
-        <w:t xml:space="preserve"> 2,4 – wrong note, should be E natural √</w:t>
+        <w:t xml:space="preserve">M33, Vla, last note, make bottom note D# instead of Eb √ </w:t>
+      </w:r>
+    </w:p>
+    <w:p>
+      <w:pPr>
+        <w:rPr>
+          <w:rFonts w:ascii="Times New Roman" w:eastAsia="Times" w:hAnsi="Times New Roman" w:cs="Times New Roman"/>
+          <w:sz w:val="20"/>
+          <w:szCs w:val="20"/>
+        </w:rPr>
+      </w:pPr>
+    </w:p>
+    <w:p>
+      <w:pPr>
+        <w:rPr>
+          <w:rFonts w:ascii="Times New Roman" w:eastAsia="Times" w:hAnsi="Times New Roman" w:cs="Times New Roman"/>
+          <w:sz w:val="20"/>
+          <w:szCs w:val="20"/>
+        </w:rPr>
+      </w:pPr>
+      <w:r>
+        <w:rPr>
+          <w:rFonts w:ascii="Times New Roman" w:eastAsia="Times" w:hAnsi="Times New Roman" w:cs="Times New Roman"/>
+          <w:sz w:val="20"/>
+          <w:szCs w:val="20"/>
+        </w:rPr>
+        <w:t>M34, Vc 1 – add natural √</w:t>
+      </w:r>
+    </w:p>
+    <w:p>
+      <w:pPr>
+        <w:rPr>
+          <w:rFonts w:ascii="Times New Roman" w:eastAsia="Times" w:hAnsi="Times New Roman" w:cs="Times New Roman"/>
+          <w:sz w:val="20"/>
+          <w:szCs w:val="20"/>
+        </w:rPr>
+      </w:pPr>
+    </w:p>
+    <w:p>
+      <w:pPr>
+        <w:rPr>
+          <w:rFonts w:ascii="Times New Roman" w:eastAsia="Times" w:hAnsi="Times New Roman" w:cs="Times New Roman"/>
+          <w:sz w:val="20"/>
+          <w:szCs w:val="20"/>
+        </w:rPr>
+      </w:pPr>
+      <w:r>
+        <w:rPr>
+          <w:rFonts w:ascii="Times New Roman" w:eastAsia="Times" w:hAnsi="Times New Roman" w:cs="Times New Roman"/>
+          <w:sz w:val="20"/>
+          <w:szCs w:val="20"/>
+        </w:rPr>
+        <w:t>M37, timp – add natural √</w:t>
+      </w:r>
+    </w:p>
+    <w:p>
+      <w:pPr>
+        <w:rPr>
+          <w:rFonts w:ascii="Times New Roman" w:eastAsia="Times" w:hAnsi="Times New Roman" w:cs="Times New Roman"/>
+          <w:sz w:val="20"/>
+          <w:szCs w:val="20"/>
+        </w:rPr>
+      </w:pPr>
+    </w:p>
+    <w:p>
+      <w:pPr>
+        <w:rPr>
+          <w:rFonts w:ascii="Times New Roman" w:eastAsia="Times" w:hAnsi="Times New Roman" w:cs="Times New Roman"/>
+          <w:sz w:val="20"/>
+          <w:szCs w:val="20"/>
+        </w:rPr>
+      </w:pPr>
+      <w:r>
+        <w:rPr>
+          <w:rFonts w:ascii="Times New Roman" w:eastAsia="Times" w:hAnsi="Times New Roman" w:cs="Times New Roman"/>
+          <w:sz w:val="20"/>
+          <w:szCs w:val="20"/>
+        </w:rPr>
+        <w:t>M36, ob – beat 3, wrong notes, should be C, C#, D √</w:t>
+      </w:r>
+    </w:p>
+    <w:p>
+      <w:pPr>
+        <w:rPr>
+          <w:rFonts w:ascii="Times New Roman" w:eastAsia="Times" w:hAnsi="Times New Roman" w:cs="Times New Roman"/>
+          <w:sz w:val="20"/>
+          <w:szCs w:val="20"/>
+        </w:rPr>
+      </w:pPr>
+    </w:p>
+    <w:p>
+      <w:pPr>
+        <w:rPr>
+          <w:rFonts w:ascii="Times New Roman" w:eastAsia="Times" w:hAnsi="Times New Roman" w:cs="Times New Roman"/>
+          <w:sz w:val="20"/>
+          <w:szCs w:val="20"/>
+        </w:rPr>
+      </w:pPr>
+      <w:r>
+        <w:rPr>
+          <w:rFonts w:ascii="Times New Roman" w:eastAsia="Times" w:hAnsi="Times New Roman" w:cs="Times New Roman"/>
+          <w:sz w:val="20"/>
+          <w:szCs w:val="20"/>
+        </w:rPr>
+        <w:t>M39, Hn 2,4 – wrong note, should be E natural √</w:t>
       </w:r>
     </w:p>
     <w:p>
@@ -4846,25 +4373,7 @@
           <w:sz w:val="20"/>
           <w:szCs w:val="20"/>
         </w:rPr>
-        <w:t xml:space="preserve">M54, </w:t>
-      </w:r>
-      <w:proofErr w:type="spellStart"/>
-      <w:r>
-        <w:rPr>
-          <w:rFonts w:ascii="Times New Roman" w:eastAsia="Times" w:hAnsi="Times New Roman" w:cs="Times New Roman"/>
-          <w:sz w:val="20"/>
-          <w:szCs w:val="20"/>
-        </w:rPr>
-        <w:t>Vcl</w:t>
-      </w:r>
-      <w:proofErr w:type="spellEnd"/>
-      <w:r>
-        <w:rPr>
-          <w:rFonts w:ascii="Times New Roman" w:eastAsia="Times" w:hAnsi="Times New Roman" w:cs="Times New Roman"/>
-          <w:sz w:val="20"/>
-          <w:szCs w:val="20"/>
-        </w:rPr>
-        <w:t xml:space="preserve"> – flip cello 1 and 2 so they don’t cross voices √</w:t>
+        <w:t>M54, Vcl – flip cello 1 and 2 so they don’t cross voices √</w:t>
       </w:r>
     </w:p>
     <w:p>
@@ -4916,25 +4425,7 @@
           <w:sz w:val="20"/>
           <w:szCs w:val="20"/>
         </w:rPr>
-        <w:t xml:space="preserve">M66, </w:t>
-      </w:r>
-      <w:proofErr w:type="spellStart"/>
-      <w:r>
-        <w:rPr>
-          <w:rFonts w:ascii="Times New Roman" w:eastAsia="Times" w:hAnsi="Times New Roman" w:cs="Times New Roman"/>
-          <w:sz w:val="20"/>
-          <w:szCs w:val="20"/>
-        </w:rPr>
-        <w:t>vl</w:t>
-      </w:r>
-      <w:proofErr w:type="spellEnd"/>
-      <w:r>
-        <w:rPr>
-          <w:rFonts w:ascii="Times New Roman" w:eastAsia="Times" w:hAnsi="Times New Roman" w:cs="Times New Roman"/>
-          <w:sz w:val="20"/>
-          <w:szCs w:val="20"/>
-        </w:rPr>
-        <w:t xml:space="preserve"> 1 – bottom voice, second note is wrong, should be C# √</w:t>
+        <w:t>M66, vl 1 – bottom voice, second note is wrong, should be C# √</w:t>
       </w:r>
     </w:p>
     <w:p>
@@ -5090,43 +4581,7 @@
           <w:sz w:val="20"/>
           <w:szCs w:val="20"/>
         </w:rPr>
-        <w:t xml:space="preserve">M75, </w:t>
-      </w:r>
-      <w:proofErr w:type="spellStart"/>
-      <w:r>
-        <w:rPr>
-          <w:rFonts w:ascii="Times New Roman" w:eastAsia="Times" w:hAnsi="Times New Roman" w:cs="Times New Roman"/>
-          <w:sz w:val="20"/>
-          <w:szCs w:val="20"/>
-        </w:rPr>
-        <w:t>Cb</w:t>
-      </w:r>
-      <w:proofErr w:type="spellEnd"/>
-      <w:r>
-        <w:rPr>
-          <w:rFonts w:ascii="Times New Roman" w:eastAsia="Times" w:hAnsi="Times New Roman" w:cs="Times New Roman"/>
-          <w:sz w:val="20"/>
-          <w:szCs w:val="20"/>
-        </w:rPr>
-        <w:t xml:space="preserve"> – wrong note – should be F4; Cello notes also wrong, </w:t>
-      </w:r>
-      <w:proofErr w:type="spellStart"/>
-      <w:r>
-        <w:rPr>
-          <w:rFonts w:ascii="Times New Roman" w:eastAsia="Times" w:hAnsi="Times New Roman" w:cs="Times New Roman"/>
-          <w:sz w:val="20"/>
-          <w:szCs w:val="20"/>
-        </w:rPr>
-        <w:t>shoul</w:t>
-      </w:r>
-      <w:proofErr w:type="spellEnd"/>
-      <w:r>
-        <w:rPr>
-          <w:rFonts w:ascii="Times New Roman" w:eastAsia="Times" w:hAnsi="Times New Roman" w:cs="Times New Roman"/>
-          <w:sz w:val="20"/>
-          <w:szCs w:val="20"/>
-        </w:rPr>
-        <w:t xml:space="preserve"> be G and E (see manuscript) √</w:t>
+        <w:t>M75, Cb – wrong note – should be F4; Cello notes also wrong, shoul be G and E (see manuscript) √</w:t>
       </w:r>
     </w:p>
     <w:p>
@@ -5178,289 +4633,163 @@
           <w:sz w:val="20"/>
           <w:szCs w:val="20"/>
         </w:rPr>
-        <w:t xml:space="preserve">M75 – ob1,2 – wrong note, should be E natural, also clarinet should be D natural; also </w:t>
-      </w:r>
-      <w:proofErr w:type="spellStart"/>
-      <w:r>
-        <w:rPr>
-          <w:rFonts w:ascii="Times New Roman" w:eastAsia="Times" w:hAnsi="Times New Roman" w:cs="Times New Roman"/>
-          <w:sz w:val="20"/>
-          <w:szCs w:val="20"/>
-        </w:rPr>
-        <w:t>Bcl</w:t>
-      </w:r>
-      <w:proofErr w:type="spellEnd"/>
-      <w:r>
-        <w:rPr>
-          <w:rFonts w:ascii="Times New Roman" w:eastAsia="Times" w:hAnsi="Times New Roman" w:cs="Times New Roman"/>
-          <w:sz w:val="20"/>
-          <w:szCs w:val="20"/>
-        </w:rPr>
-        <w:t xml:space="preserve"> should be E natural; also bassoon both notes are wrong, should be F natural and G natural √</w:t>
-      </w:r>
-    </w:p>
-    <w:p>
-      <w:pPr>
-        <w:rPr>
-          <w:rFonts w:ascii="Times New Roman" w:eastAsia="Times" w:hAnsi="Times New Roman" w:cs="Times New Roman"/>
-          <w:sz w:val="20"/>
-          <w:szCs w:val="20"/>
-        </w:rPr>
-      </w:pPr>
-    </w:p>
-    <w:p>
-      <w:pPr>
-        <w:rPr>
-          <w:rFonts w:ascii="Times New Roman" w:eastAsia="Times" w:hAnsi="Times New Roman" w:cs="Times New Roman"/>
-          <w:sz w:val="20"/>
-          <w:szCs w:val="20"/>
-        </w:rPr>
-      </w:pPr>
-      <w:r>
-        <w:rPr>
-          <w:rFonts w:ascii="Times New Roman" w:eastAsia="Times" w:hAnsi="Times New Roman" w:cs="Times New Roman"/>
-          <w:sz w:val="20"/>
-          <w:szCs w:val="20"/>
-        </w:rPr>
-        <w:t xml:space="preserve">M77 – </w:t>
-      </w:r>
-      <w:proofErr w:type="spellStart"/>
-      <w:r>
-        <w:rPr>
-          <w:rFonts w:ascii="Times New Roman" w:eastAsia="Times" w:hAnsi="Times New Roman" w:cs="Times New Roman"/>
-          <w:sz w:val="20"/>
-          <w:szCs w:val="20"/>
-        </w:rPr>
-        <w:t>vla</w:t>
-      </w:r>
-      <w:proofErr w:type="spellEnd"/>
-      <w:r>
-        <w:rPr>
-          <w:rFonts w:ascii="Times New Roman" w:eastAsia="Times" w:hAnsi="Times New Roman" w:cs="Times New Roman"/>
-          <w:sz w:val="20"/>
-          <w:szCs w:val="20"/>
-        </w:rPr>
-        <w:t xml:space="preserve"> – should be alto clef -  √</w:t>
-      </w:r>
-    </w:p>
-    <w:p>
-      <w:pPr>
-        <w:rPr>
-          <w:rFonts w:ascii="Times New Roman" w:eastAsia="Times" w:hAnsi="Times New Roman" w:cs="Times New Roman"/>
-          <w:sz w:val="20"/>
-          <w:szCs w:val="20"/>
-        </w:rPr>
-      </w:pPr>
-    </w:p>
-    <w:p>
-      <w:pPr>
-        <w:rPr>
-          <w:rFonts w:ascii="Times New Roman" w:eastAsia="Times" w:hAnsi="Times New Roman" w:cs="Times New Roman"/>
-          <w:sz w:val="20"/>
-          <w:szCs w:val="20"/>
-        </w:rPr>
-      </w:pPr>
-      <w:r>
-        <w:rPr>
-          <w:rFonts w:ascii="Times New Roman" w:eastAsia="Times" w:hAnsi="Times New Roman" w:cs="Times New Roman"/>
-          <w:sz w:val="20"/>
-          <w:szCs w:val="20"/>
-        </w:rPr>
-        <w:t xml:space="preserve">M79 – </w:t>
-      </w:r>
-      <w:proofErr w:type="spellStart"/>
-      <w:r>
-        <w:rPr>
-          <w:rFonts w:ascii="Times New Roman" w:eastAsia="Times" w:hAnsi="Times New Roman" w:cs="Times New Roman"/>
-          <w:sz w:val="20"/>
-          <w:szCs w:val="20"/>
-        </w:rPr>
-        <w:t>Xyl</w:t>
-      </w:r>
-      <w:proofErr w:type="spellEnd"/>
-      <w:r>
-        <w:rPr>
-          <w:rFonts w:ascii="Times New Roman" w:eastAsia="Times" w:hAnsi="Times New Roman" w:cs="Times New Roman"/>
-          <w:sz w:val="20"/>
-          <w:szCs w:val="20"/>
-        </w:rPr>
-        <w:t xml:space="preserve"> – clean up instrument name √</w:t>
-      </w:r>
-    </w:p>
-    <w:p>
-      <w:pPr>
-        <w:rPr>
-          <w:rFonts w:ascii="Times New Roman" w:eastAsia="Times" w:hAnsi="Times New Roman" w:cs="Times New Roman"/>
-          <w:sz w:val="20"/>
-          <w:szCs w:val="20"/>
-        </w:rPr>
-      </w:pPr>
-    </w:p>
-    <w:p>
-      <w:pPr>
-        <w:rPr>
-          <w:rFonts w:ascii="Times New Roman" w:eastAsia="Times" w:hAnsi="Times New Roman" w:cs="Times New Roman"/>
-          <w:sz w:val="20"/>
-          <w:szCs w:val="20"/>
-        </w:rPr>
-      </w:pPr>
-      <w:r>
-        <w:rPr>
-          <w:rFonts w:ascii="Times New Roman" w:eastAsia="Times" w:hAnsi="Times New Roman" w:cs="Times New Roman"/>
-          <w:sz w:val="20"/>
-          <w:szCs w:val="20"/>
-        </w:rPr>
-        <w:t xml:space="preserve">M83 – </w:t>
-      </w:r>
-      <w:proofErr w:type="spellStart"/>
-      <w:r>
-        <w:rPr>
-          <w:rFonts w:ascii="Times New Roman" w:eastAsia="Times" w:hAnsi="Times New Roman" w:cs="Times New Roman"/>
-          <w:sz w:val="20"/>
-          <w:szCs w:val="20"/>
-        </w:rPr>
-        <w:t>Cb</w:t>
-      </w:r>
-      <w:proofErr w:type="spellEnd"/>
-      <w:r>
-        <w:rPr>
-          <w:rFonts w:ascii="Times New Roman" w:eastAsia="Times" w:hAnsi="Times New Roman" w:cs="Times New Roman"/>
-          <w:sz w:val="20"/>
-          <w:szCs w:val="20"/>
-        </w:rPr>
-        <w:t xml:space="preserve"> – wrong note, should be F √</w:t>
-      </w:r>
-    </w:p>
-    <w:p>
-      <w:pPr>
-        <w:rPr>
-          <w:rFonts w:ascii="Times New Roman" w:eastAsia="Times" w:hAnsi="Times New Roman" w:cs="Times New Roman"/>
-          <w:sz w:val="20"/>
-          <w:szCs w:val="20"/>
-        </w:rPr>
-      </w:pPr>
-    </w:p>
-    <w:p>
-      <w:pPr>
-        <w:rPr>
-          <w:rFonts w:ascii="Times New Roman" w:eastAsia="Times" w:hAnsi="Times New Roman" w:cs="Times New Roman"/>
-          <w:sz w:val="20"/>
-          <w:szCs w:val="20"/>
-        </w:rPr>
-      </w:pPr>
-      <w:r>
-        <w:rPr>
-          <w:rFonts w:ascii="Times New Roman" w:eastAsia="Times" w:hAnsi="Times New Roman" w:cs="Times New Roman"/>
-          <w:sz w:val="20"/>
-          <w:szCs w:val="20"/>
-        </w:rPr>
-        <w:t xml:space="preserve">M84 – </w:t>
-      </w:r>
-      <w:proofErr w:type="spellStart"/>
-      <w:r>
-        <w:rPr>
-          <w:rFonts w:ascii="Times New Roman" w:eastAsia="Times" w:hAnsi="Times New Roman" w:cs="Times New Roman"/>
-          <w:sz w:val="20"/>
-          <w:szCs w:val="20"/>
-        </w:rPr>
-        <w:t>tpt</w:t>
-      </w:r>
-      <w:proofErr w:type="spellEnd"/>
-      <w:r>
-        <w:rPr>
-          <w:rFonts w:ascii="Times New Roman" w:eastAsia="Times" w:hAnsi="Times New Roman" w:cs="Times New Roman"/>
-          <w:sz w:val="20"/>
-          <w:szCs w:val="20"/>
-        </w:rPr>
-        <w:t xml:space="preserve"> – third note missing natural; also clarinets √</w:t>
-      </w:r>
-    </w:p>
-    <w:p>
-      <w:pPr>
-        <w:rPr>
-          <w:rFonts w:ascii="Times New Roman" w:eastAsia="Times" w:hAnsi="Times New Roman" w:cs="Times New Roman"/>
-          <w:sz w:val="20"/>
-          <w:szCs w:val="20"/>
-        </w:rPr>
-      </w:pPr>
-    </w:p>
-    <w:p>
-      <w:pPr>
-        <w:rPr>
-          <w:rFonts w:ascii="Times New Roman" w:eastAsia="Times" w:hAnsi="Times New Roman" w:cs="Times New Roman"/>
-          <w:sz w:val="20"/>
-          <w:szCs w:val="20"/>
-        </w:rPr>
-      </w:pPr>
-      <w:r>
-        <w:rPr>
-          <w:rFonts w:ascii="Times New Roman" w:eastAsia="Times" w:hAnsi="Times New Roman" w:cs="Times New Roman"/>
-          <w:sz w:val="20"/>
-          <w:szCs w:val="20"/>
-        </w:rPr>
-        <w:t xml:space="preserve">M85 – </w:t>
-      </w:r>
-      <w:proofErr w:type="spellStart"/>
-      <w:r>
-        <w:rPr>
-          <w:rFonts w:ascii="Times New Roman" w:eastAsia="Times" w:hAnsi="Times New Roman" w:cs="Times New Roman"/>
-          <w:sz w:val="20"/>
-          <w:szCs w:val="20"/>
-        </w:rPr>
-        <w:t>Cb</w:t>
-      </w:r>
-      <w:proofErr w:type="spellEnd"/>
-      <w:r>
-        <w:rPr>
-          <w:rFonts w:ascii="Times New Roman" w:eastAsia="Times" w:hAnsi="Times New Roman" w:cs="Times New Roman"/>
-          <w:sz w:val="20"/>
-          <w:szCs w:val="20"/>
-        </w:rPr>
-        <w:t xml:space="preserve"> – last note, wrong note, should be G# √</w:t>
-      </w:r>
-    </w:p>
-    <w:p>
-      <w:pPr>
-        <w:rPr>
-          <w:rFonts w:ascii="Times New Roman" w:eastAsia="Times" w:hAnsi="Times New Roman" w:cs="Times New Roman"/>
-          <w:sz w:val="20"/>
-          <w:szCs w:val="20"/>
-        </w:rPr>
-      </w:pPr>
-    </w:p>
-    <w:p>
-      <w:pPr>
-        <w:rPr>
-          <w:rFonts w:ascii="Times New Roman" w:eastAsia="Times" w:hAnsi="Times New Roman" w:cs="Times New Roman"/>
-          <w:sz w:val="20"/>
-          <w:szCs w:val="20"/>
-        </w:rPr>
-      </w:pPr>
-      <w:r>
-        <w:rPr>
-          <w:rFonts w:ascii="Times New Roman" w:eastAsia="Times" w:hAnsi="Times New Roman" w:cs="Times New Roman"/>
-          <w:sz w:val="20"/>
-          <w:szCs w:val="20"/>
-        </w:rPr>
-        <w:t xml:space="preserve">M85 – tba and </w:t>
-      </w:r>
-      <w:proofErr w:type="spellStart"/>
-      <w:r>
-        <w:rPr>
-          <w:rFonts w:ascii="Times New Roman" w:eastAsia="Times" w:hAnsi="Times New Roman" w:cs="Times New Roman"/>
-          <w:sz w:val="20"/>
-          <w:szCs w:val="20"/>
-        </w:rPr>
-        <w:t>Btn</w:t>
-      </w:r>
-      <w:proofErr w:type="spellEnd"/>
-      <w:r>
-        <w:rPr>
-          <w:rFonts w:ascii="Times New Roman" w:eastAsia="Times" w:hAnsi="Times New Roman" w:cs="Times New Roman"/>
-          <w:sz w:val="20"/>
-          <w:szCs w:val="20"/>
-        </w:rPr>
-        <w:t xml:space="preserve"> – missing natural √</w:t>
+        <w:t>M75 – ob1,2 – wrong note, should be E natural, also clarinet should be D natural; also Bcl should be E natural; also bassoon both notes are wrong, should be F natural and G natural √</w:t>
+      </w:r>
+    </w:p>
+    <w:p>
+      <w:pPr>
+        <w:rPr>
+          <w:rFonts w:ascii="Times New Roman" w:eastAsia="Times" w:hAnsi="Times New Roman" w:cs="Times New Roman"/>
+          <w:sz w:val="20"/>
+          <w:szCs w:val="20"/>
+        </w:rPr>
+      </w:pPr>
+    </w:p>
+    <w:p>
+      <w:pPr>
+        <w:rPr>
+          <w:rFonts w:ascii="Times New Roman" w:eastAsia="Times" w:hAnsi="Times New Roman" w:cs="Times New Roman"/>
+          <w:sz w:val="20"/>
+          <w:szCs w:val="20"/>
+        </w:rPr>
+      </w:pPr>
+      <w:r>
+        <w:rPr>
+          <w:rFonts w:ascii="Times New Roman" w:eastAsia="Times" w:hAnsi="Times New Roman" w:cs="Times New Roman"/>
+          <w:sz w:val="20"/>
+          <w:szCs w:val="20"/>
+        </w:rPr>
+        <w:t>M77 – vla – should be alto clef -  √</w:t>
+      </w:r>
+    </w:p>
+    <w:p>
+      <w:pPr>
+        <w:rPr>
+          <w:rFonts w:ascii="Times New Roman" w:eastAsia="Times" w:hAnsi="Times New Roman" w:cs="Times New Roman"/>
+          <w:sz w:val="20"/>
+          <w:szCs w:val="20"/>
+        </w:rPr>
+      </w:pPr>
+    </w:p>
+    <w:p>
+      <w:pPr>
+        <w:rPr>
+          <w:rFonts w:ascii="Times New Roman" w:eastAsia="Times" w:hAnsi="Times New Roman" w:cs="Times New Roman"/>
+          <w:sz w:val="20"/>
+          <w:szCs w:val="20"/>
+        </w:rPr>
+      </w:pPr>
+      <w:r>
+        <w:rPr>
+          <w:rFonts w:ascii="Times New Roman" w:eastAsia="Times" w:hAnsi="Times New Roman" w:cs="Times New Roman"/>
+          <w:sz w:val="20"/>
+          <w:szCs w:val="20"/>
+        </w:rPr>
+        <w:t>M79 – Xyl – clean up instrument name √</w:t>
+      </w:r>
+    </w:p>
+    <w:p>
+      <w:pPr>
+        <w:rPr>
+          <w:rFonts w:ascii="Times New Roman" w:eastAsia="Times" w:hAnsi="Times New Roman" w:cs="Times New Roman"/>
+          <w:sz w:val="20"/>
+          <w:szCs w:val="20"/>
+        </w:rPr>
+      </w:pPr>
+    </w:p>
+    <w:p>
+      <w:pPr>
+        <w:rPr>
+          <w:rFonts w:ascii="Times New Roman" w:eastAsia="Times" w:hAnsi="Times New Roman" w:cs="Times New Roman"/>
+          <w:sz w:val="20"/>
+          <w:szCs w:val="20"/>
+        </w:rPr>
+      </w:pPr>
+      <w:r>
+        <w:rPr>
+          <w:rFonts w:ascii="Times New Roman" w:eastAsia="Times" w:hAnsi="Times New Roman" w:cs="Times New Roman"/>
+          <w:sz w:val="20"/>
+          <w:szCs w:val="20"/>
+        </w:rPr>
+        <w:t>M83 – Cb – wrong note, should be F √</w:t>
+      </w:r>
+    </w:p>
+    <w:p>
+      <w:pPr>
+        <w:rPr>
+          <w:rFonts w:ascii="Times New Roman" w:eastAsia="Times" w:hAnsi="Times New Roman" w:cs="Times New Roman"/>
+          <w:sz w:val="20"/>
+          <w:szCs w:val="20"/>
+        </w:rPr>
+      </w:pPr>
+    </w:p>
+    <w:p>
+      <w:pPr>
+        <w:rPr>
+          <w:rFonts w:ascii="Times New Roman" w:eastAsia="Times" w:hAnsi="Times New Roman" w:cs="Times New Roman"/>
+          <w:sz w:val="20"/>
+          <w:szCs w:val="20"/>
+        </w:rPr>
+      </w:pPr>
+      <w:r>
+        <w:rPr>
+          <w:rFonts w:ascii="Times New Roman" w:eastAsia="Times" w:hAnsi="Times New Roman" w:cs="Times New Roman"/>
+          <w:sz w:val="20"/>
+          <w:szCs w:val="20"/>
+        </w:rPr>
+        <w:t>M84 – tpt – third note missing natural; also clarinets √</w:t>
+      </w:r>
+    </w:p>
+    <w:p>
+      <w:pPr>
+        <w:rPr>
+          <w:rFonts w:ascii="Times New Roman" w:eastAsia="Times" w:hAnsi="Times New Roman" w:cs="Times New Roman"/>
+          <w:sz w:val="20"/>
+          <w:szCs w:val="20"/>
+        </w:rPr>
+      </w:pPr>
+    </w:p>
+    <w:p>
+      <w:pPr>
+        <w:rPr>
+          <w:rFonts w:ascii="Times New Roman" w:eastAsia="Times" w:hAnsi="Times New Roman" w:cs="Times New Roman"/>
+          <w:sz w:val="20"/>
+          <w:szCs w:val="20"/>
+        </w:rPr>
+      </w:pPr>
+      <w:r>
+        <w:rPr>
+          <w:rFonts w:ascii="Times New Roman" w:eastAsia="Times" w:hAnsi="Times New Roman" w:cs="Times New Roman"/>
+          <w:sz w:val="20"/>
+          <w:szCs w:val="20"/>
+        </w:rPr>
+        <w:t>M85 – Cb – last note, wrong note, should be G# √</w:t>
+      </w:r>
+    </w:p>
+    <w:p>
+      <w:pPr>
+        <w:rPr>
+          <w:rFonts w:ascii="Times New Roman" w:eastAsia="Times" w:hAnsi="Times New Roman" w:cs="Times New Roman"/>
+          <w:sz w:val="20"/>
+          <w:szCs w:val="20"/>
+        </w:rPr>
+      </w:pPr>
+    </w:p>
+    <w:p>
+      <w:pPr>
+        <w:rPr>
+          <w:rFonts w:ascii="Times New Roman" w:eastAsia="Times" w:hAnsi="Times New Roman" w:cs="Times New Roman"/>
+          <w:sz w:val="20"/>
+          <w:szCs w:val="20"/>
+        </w:rPr>
+      </w:pPr>
+      <w:r>
+        <w:rPr>
+          <w:rFonts w:ascii="Times New Roman" w:eastAsia="Times" w:hAnsi="Times New Roman" w:cs="Times New Roman"/>
+          <w:sz w:val="20"/>
+          <w:szCs w:val="20"/>
+        </w:rPr>
+        <w:t>M85 – tba and Btn – missing natural √</w:t>
       </w:r>
     </w:p>
     <w:p>
@@ -5520,69 +4849,33 @@
           <w:sz w:val="20"/>
           <w:szCs w:val="20"/>
         </w:rPr>
-        <w:t xml:space="preserve">M98 – </w:t>
-      </w:r>
-      <w:proofErr w:type="spellStart"/>
-      <w:r>
-        <w:rPr>
-          <w:rFonts w:ascii="Times New Roman" w:eastAsia="Times" w:hAnsi="Times New Roman" w:cs="Times New Roman"/>
-          <w:sz w:val="20"/>
-          <w:szCs w:val="20"/>
-        </w:rPr>
-        <w:t>ob</w:t>
-      </w:r>
-      <w:proofErr w:type="spellEnd"/>
-      <w:r>
-        <w:rPr>
-          <w:rFonts w:ascii="Times New Roman" w:eastAsia="Times" w:hAnsi="Times New Roman" w:cs="Times New Roman"/>
-          <w:sz w:val="20"/>
-          <w:szCs w:val="20"/>
-        </w:rPr>
-        <w:t xml:space="preserve"> 2, last note, missing natural √</w:t>
-      </w:r>
-    </w:p>
-    <w:p>
-      <w:pPr>
-        <w:rPr>
-          <w:rFonts w:ascii="Times New Roman" w:eastAsia="Times" w:hAnsi="Times New Roman" w:cs="Times New Roman"/>
-          <w:sz w:val="20"/>
-          <w:szCs w:val="20"/>
-        </w:rPr>
-      </w:pPr>
-    </w:p>
-    <w:p>
-      <w:pPr>
-        <w:rPr>
-          <w:rFonts w:ascii="Times New Roman" w:eastAsia="Times" w:hAnsi="Times New Roman" w:cs="Times New Roman"/>
-          <w:sz w:val="20"/>
-          <w:szCs w:val="20"/>
-        </w:rPr>
-      </w:pPr>
-      <w:r>
-        <w:rPr>
-          <w:rFonts w:ascii="Times New Roman" w:eastAsia="Times" w:hAnsi="Times New Roman" w:cs="Times New Roman"/>
-          <w:sz w:val="20"/>
-          <w:szCs w:val="20"/>
-        </w:rPr>
-        <w:t xml:space="preserve">M99-100, </w:t>
-      </w:r>
-      <w:proofErr w:type="spellStart"/>
-      <w:r>
-        <w:rPr>
-          <w:rFonts w:ascii="Times New Roman" w:eastAsia="Times" w:hAnsi="Times New Roman" w:cs="Times New Roman"/>
-          <w:sz w:val="20"/>
-          <w:szCs w:val="20"/>
-        </w:rPr>
-        <w:t>Cb</w:t>
-      </w:r>
-      <w:proofErr w:type="spellEnd"/>
-      <w:r>
-        <w:rPr>
-          <w:rFonts w:ascii="Times New Roman" w:eastAsia="Times" w:hAnsi="Times New Roman" w:cs="Times New Roman"/>
-          <w:sz w:val="20"/>
-          <w:szCs w:val="20"/>
-        </w:rPr>
-        <w:t xml:space="preserve"> – missing natural in both √</w:t>
+        <w:t>M98 – ob 2, last note, missing natural √</w:t>
+      </w:r>
+    </w:p>
+    <w:p>
+      <w:pPr>
+        <w:rPr>
+          <w:rFonts w:ascii="Times New Roman" w:eastAsia="Times" w:hAnsi="Times New Roman" w:cs="Times New Roman"/>
+          <w:sz w:val="20"/>
+          <w:szCs w:val="20"/>
+        </w:rPr>
+      </w:pPr>
+    </w:p>
+    <w:p>
+      <w:pPr>
+        <w:rPr>
+          <w:rFonts w:ascii="Times New Roman" w:eastAsia="Times" w:hAnsi="Times New Roman" w:cs="Times New Roman"/>
+          <w:sz w:val="20"/>
+          <w:szCs w:val="20"/>
+        </w:rPr>
+      </w:pPr>
+      <w:r>
+        <w:rPr>
+          <w:rFonts w:ascii="Times New Roman" w:eastAsia="Times" w:hAnsi="Times New Roman" w:cs="Times New Roman"/>
+          <w:sz w:val="20"/>
+          <w:szCs w:val="20"/>
+        </w:rPr>
+        <w:t>M99-100, Cb – missing natural in both √</w:t>
       </w:r>
     </w:p>
     <w:p>
@@ -5634,69 +4927,33 @@
           <w:sz w:val="20"/>
           <w:szCs w:val="20"/>
         </w:rPr>
-        <w:t xml:space="preserve">M106 – </w:t>
-      </w:r>
-      <w:proofErr w:type="spellStart"/>
-      <w:r>
-        <w:rPr>
-          <w:rFonts w:ascii="Times New Roman" w:eastAsia="Times" w:hAnsi="Times New Roman" w:cs="Times New Roman"/>
-          <w:sz w:val="20"/>
-          <w:szCs w:val="20"/>
-        </w:rPr>
-        <w:t>Vl</w:t>
-      </w:r>
-      <w:proofErr w:type="spellEnd"/>
-      <w:r>
-        <w:rPr>
-          <w:rFonts w:ascii="Times New Roman" w:eastAsia="Times" w:hAnsi="Times New Roman" w:cs="Times New Roman"/>
-          <w:sz w:val="20"/>
-          <w:szCs w:val="20"/>
-        </w:rPr>
-        <w:t xml:space="preserve"> II 1 – first note missing natural √</w:t>
-      </w:r>
-    </w:p>
-    <w:p>
-      <w:pPr>
-        <w:rPr>
-          <w:rFonts w:ascii="Times New Roman" w:eastAsia="Times" w:hAnsi="Times New Roman" w:cs="Times New Roman"/>
-          <w:sz w:val="20"/>
-          <w:szCs w:val="20"/>
-        </w:rPr>
-      </w:pPr>
-    </w:p>
-    <w:p>
-      <w:pPr>
-        <w:rPr>
-          <w:rFonts w:ascii="Times New Roman" w:eastAsia="Times" w:hAnsi="Times New Roman" w:cs="Times New Roman"/>
-          <w:sz w:val="20"/>
-          <w:szCs w:val="20"/>
-        </w:rPr>
-      </w:pPr>
-      <w:r>
-        <w:rPr>
-          <w:rFonts w:ascii="Times New Roman" w:eastAsia="Times" w:hAnsi="Times New Roman" w:cs="Times New Roman"/>
-          <w:sz w:val="20"/>
-          <w:szCs w:val="20"/>
-        </w:rPr>
-        <w:t xml:space="preserve">M109 – </w:t>
-      </w:r>
-      <w:proofErr w:type="spellStart"/>
-      <w:r>
-        <w:rPr>
-          <w:rFonts w:ascii="Times New Roman" w:eastAsia="Times" w:hAnsi="Times New Roman" w:cs="Times New Roman"/>
-          <w:sz w:val="20"/>
-          <w:szCs w:val="20"/>
-        </w:rPr>
-        <w:t>eng</w:t>
-      </w:r>
-      <w:proofErr w:type="spellEnd"/>
-      <w:r>
-        <w:rPr>
-          <w:rFonts w:ascii="Times New Roman" w:eastAsia="Times" w:hAnsi="Times New Roman" w:cs="Times New Roman"/>
-          <w:sz w:val="20"/>
-          <w:szCs w:val="20"/>
-        </w:rPr>
-        <w:t xml:space="preserve"> horn – should be E natural √</w:t>
+        <w:t>M106 – Vl II 1 – first note missing natural √</w:t>
+      </w:r>
+    </w:p>
+    <w:p>
+      <w:pPr>
+        <w:rPr>
+          <w:rFonts w:ascii="Times New Roman" w:eastAsia="Times" w:hAnsi="Times New Roman" w:cs="Times New Roman"/>
+          <w:sz w:val="20"/>
+          <w:szCs w:val="20"/>
+        </w:rPr>
+      </w:pPr>
+    </w:p>
+    <w:p>
+      <w:pPr>
+        <w:rPr>
+          <w:rFonts w:ascii="Times New Roman" w:eastAsia="Times" w:hAnsi="Times New Roman" w:cs="Times New Roman"/>
+          <w:sz w:val="20"/>
+          <w:szCs w:val="20"/>
+        </w:rPr>
+      </w:pPr>
+      <w:r>
+        <w:rPr>
+          <w:rFonts w:ascii="Times New Roman" w:eastAsia="Times" w:hAnsi="Times New Roman" w:cs="Times New Roman"/>
+          <w:sz w:val="20"/>
+          <w:szCs w:val="20"/>
+        </w:rPr>
+        <w:t>M109 – eng horn – should be E natural √</w:t>
       </w:r>
     </w:p>
     <w:p>
@@ -5808,123 +5065,33 @@
           <w:sz w:val="20"/>
           <w:szCs w:val="20"/>
         </w:rPr>
-        <w:t xml:space="preserve">M116 – </w:t>
-      </w:r>
-      <w:proofErr w:type="spellStart"/>
-      <w:r>
-        <w:rPr>
-          <w:rFonts w:ascii="Times New Roman" w:eastAsia="Times" w:hAnsi="Times New Roman" w:cs="Times New Roman"/>
-          <w:sz w:val="20"/>
-          <w:szCs w:val="20"/>
-        </w:rPr>
-        <w:t>Btbn</w:t>
-      </w:r>
-      <w:proofErr w:type="spellEnd"/>
-      <w:r>
-        <w:rPr>
-          <w:rFonts w:ascii="Times New Roman" w:eastAsia="Times" w:hAnsi="Times New Roman" w:cs="Times New Roman"/>
-          <w:sz w:val="20"/>
-          <w:szCs w:val="20"/>
-        </w:rPr>
-        <w:t xml:space="preserve"> – second note missing natural √</w:t>
-      </w:r>
-    </w:p>
-    <w:p>
-      <w:pPr>
-        <w:rPr>
-          <w:rFonts w:ascii="Times New Roman" w:eastAsia="Times" w:hAnsi="Times New Roman" w:cs="Times New Roman"/>
-          <w:sz w:val="20"/>
-          <w:szCs w:val="20"/>
-        </w:rPr>
-      </w:pPr>
-    </w:p>
-    <w:p>
-      <w:pPr>
-        <w:rPr>
-          <w:rFonts w:ascii="Times New Roman" w:eastAsia="Times" w:hAnsi="Times New Roman" w:cs="Times New Roman"/>
-          <w:sz w:val="20"/>
-          <w:szCs w:val="20"/>
-        </w:rPr>
-      </w:pPr>
-      <w:r>
-        <w:rPr>
-          <w:rFonts w:ascii="Times New Roman" w:eastAsia="Times" w:hAnsi="Times New Roman" w:cs="Times New Roman"/>
-          <w:sz w:val="20"/>
-          <w:szCs w:val="20"/>
-        </w:rPr>
-        <w:t xml:space="preserve">M118 – </w:t>
-      </w:r>
-      <w:proofErr w:type="spellStart"/>
-      <w:r>
-        <w:rPr>
-          <w:rFonts w:ascii="Times New Roman" w:eastAsia="Times" w:hAnsi="Times New Roman" w:cs="Times New Roman"/>
-          <w:sz w:val="20"/>
-          <w:szCs w:val="20"/>
-        </w:rPr>
-        <w:t>cb</w:t>
-      </w:r>
-      <w:proofErr w:type="spellEnd"/>
-      <w:r>
-        <w:rPr>
-          <w:rFonts w:ascii="Times New Roman" w:eastAsia="Times" w:hAnsi="Times New Roman" w:cs="Times New Roman"/>
-          <w:sz w:val="20"/>
-          <w:szCs w:val="20"/>
-        </w:rPr>
-        <w:t xml:space="preserve"> – missing natural; also </w:t>
-      </w:r>
-      <w:proofErr w:type="spellStart"/>
-      <w:r>
-        <w:rPr>
-          <w:rFonts w:ascii="Times New Roman" w:eastAsia="Times" w:hAnsi="Times New Roman" w:cs="Times New Roman"/>
-          <w:sz w:val="20"/>
-          <w:szCs w:val="20"/>
-        </w:rPr>
-        <w:t>Btbn</w:t>
-      </w:r>
-      <w:proofErr w:type="spellEnd"/>
-      <w:r>
-        <w:rPr>
-          <w:rFonts w:ascii="Times New Roman" w:eastAsia="Times" w:hAnsi="Times New Roman" w:cs="Times New Roman"/>
-          <w:sz w:val="20"/>
-          <w:szCs w:val="20"/>
-        </w:rPr>
-        <w:t xml:space="preserve">, </w:t>
-      </w:r>
-      <w:proofErr w:type="spellStart"/>
-      <w:r>
-        <w:rPr>
-          <w:rFonts w:ascii="Times New Roman" w:eastAsia="Times" w:hAnsi="Times New Roman" w:cs="Times New Roman"/>
-          <w:sz w:val="20"/>
-          <w:szCs w:val="20"/>
-        </w:rPr>
-        <w:t>Tbn</w:t>
-      </w:r>
-      <w:proofErr w:type="spellEnd"/>
-      <w:r>
-        <w:rPr>
-          <w:rFonts w:ascii="Times New Roman" w:eastAsia="Times" w:hAnsi="Times New Roman" w:cs="Times New Roman"/>
-          <w:sz w:val="20"/>
-          <w:szCs w:val="20"/>
-        </w:rPr>
-        <w:t xml:space="preserve">, and </w:t>
-      </w:r>
-      <w:proofErr w:type="spellStart"/>
-      <w:r>
-        <w:rPr>
-          <w:rFonts w:ascii="Times New Roman" w:eastAsia="Times" w:hAnsi="Times New Roman" w:cs="Times New Roman"/>
-          <w:sz w:val="20"/>
-          <w:szCs w:val="20"/>
-        </w:rPr>
-        <w:t>Bssn</w:t>
-      </w:r>
-      <w:proofErr w:type="spellEnd"/>
-      <w:r>
-        <w:rPr>
-          <w:rFonts w:ascii="Times New Roman" w:eastAsia="Times" w:hAnsi="Times New Roman" w:cs="Times New Roman"/>
-          <w:sz w:val="20"/>
-          <w:szCs w:val="20"/>
-        </w:rPr>
-        <w:t xml:space="preserve"> √</w:t>
+        <w:t>M116 – Btbn – second note missing natural √</w:t>
+      </w:r>
+    </w:p>
+    <w:p>
+      <w:pPr>
+        <w:rPr>
+          <w:rFonts w:ascii="Times New Roman" w:eastAsia="Times" w:hAnsi="Times New Roman" w:cs="Times New Roman"/>
+          <w:sz w:val="20"/>
+          <w:szCs w:val="20"/>
+        </w:rPr>
+      </w:pPr>
+    </w:p>
+    <w:p>
+      <w:pPr>
+        <w:rPr>
+          <w:rFonts w:ascii="Times New Roman" w:eastAsia="Times" w:hAnsi="Times New Roman" w:cs="Times New Roman"/>
+          <w:sz w:val="20"/>
+          <w:szCs w:val="20"/>
+        </w:rPr>
+      </w:pPr>
+      <w:r>
+        <w:rPr>
+          <w:rFonts w:ascii="Times New Roman" w:eastAsia="Times" w:hAnsi="Times New Roman" w:cs="Times New Roman"/>
+          <w:sz w:val="20"/>
+          <w:szCs w:val="20"/>
+        </w:rPr>
+        <w:t>M118 – cb – missing natural; also Btbn, Tbn, and Bssn √</w:t>
       </w:r>
     </w:p>
     <w:p>
@@ -5976,25 +5143,7 @@
           <w:sz w:val="20"/>
           <w:szCs w:val="20"/>
         </w:rPr>
-        <w:t xml:space="preserve">M122 – </w:t>
-      </w:r>
-      <w:proofErr w:type="spellStart"/>
-      <w:r>
-        <w:rPr>
-          <w:rFonts w:ascii="Times New Roman" w:eastAsia="Times" w:hAnsi="Times New Roman" w:cs="Times New Roman"/>
-          <w:sz w:val="20"/>
-          <w:szCs w:val="20"/>
-        </w:rPr>
-        <w:t>Tbn</w:t>
-      </w:r>
-      <w:proofErr w:type="spellEnd"/>
-      <w:r>
-        <w:rPr>
-          <w:rFonts w:ascii="Times New Roman" w:eastAsia="Times" w:hAnsi="Times New Roman" w:cs="Times New Roman"/>
-          <w:sz w:val="20"/>
-          <w:szCs w:val="20"/>
-        </w:rPr>
-        <w:t xml:space="preserve"> 2 – missing natural √</w:t>
+        <w:t>M122 – Tbn 2 – missing natural √</w:t>
       </w:r>
     </w:p>
     <w:p>
@@ -6046,6 +5195,7 @@
           <w:sz w:val="20"/>
           <w:szCs w:val="20"/>
         </w:rPr>
+        <w:lastRenderedPageBreak/>
         <w:t>M125 – perc 1 – delete (T-t)…it has been bass drum from previous page √</w:t>
       </w:r>
     </w:p>
@@ -6072,7 +5222,6 @@
           <w:sz w:val="20"/>
           <w:szCs w:val="20"/>
         </w:rPr>
-        <w:lastRenderedPageBreak/>
         <w:t>M127 – vl1 top note – add natural to B √</w:t>
       </w:r>
     </w:p>
@@ -6133,87 +5282,33 @@
           <w:sz w:val="20"/>
           <w:szCs w:val="20"/>
         </w:rPr>
-        <w:t xml:space="preserve">M135, </w:t>
-      </w:r>
-      <w:proofErr w:type="spellStart"/>
-      <w:r>
-        <w:rPr>
-          <w:rFonts w:ascii="Times New Roman" w:eastAsia="Times" w:hAnsi="Times New Roman" w:cs="Times New Roman"/>
-          <w:sz w:val="20"/>
-          <w:szCs w:val="20"/>
-        </w:rPr>
-        <w:t>picc</w:t>
-      </w:r>
-      <w:proofErr w:type="spellEnd"/>
-      <w:r>
-        <w:rPr>
-          <w:rFonts w:ascii="Times New Roman" w:eastAsia="Times" w:hAnsi="Times New Roman" w:cs="Times New Roman"/>
-          <w:sz w:val="20"/>
-          <w:szCs w:val="20"/>
-        </w:rPr>
-        <w:t xml:space="preserve">, please put “legato </w:t>
-      </w:r>
-      <w:proofErr w:type="spellStart"/>
-      <w:r>
-        <w:rPr>
-          <w:rFonts w:ascii="Times New Roman" w:eastAsia="Times" w:hAnsi="Times New Roman" w:cs="Times New Roman"/>
-          <w:sz w:val="20"/>
-          <w:szCs w:val="20"/>
-        </w:rPr>
-        <w:t>possibile</w:t>
-      </w:r>
-      <w:proofErr w:type="spellEnd"/>
-      <w:r>
-        <w:rPr>
-          <w:rFonts w:ascii="Times New Roman" w:eastAsia="Times" w:hAnsi="Times New Roman" w:cs="Times New Roman"/>
-          <w:sz w:val="20"/>
-          <w:szCs w:val="20"/>
-        </w:rPr>
-        <w:t>” above slur √</w:t>
-      </w:r>
-    </w:p>
-    <w:p>
-      <w:pPr>
-        <w:rPr>
-          <w:rFonts w:ascii="Times New Roman" w:eastAsia="Times" w:hAnsi="Times New Roman" w:cs="Times New Roman"/>
-          <w:sz w:val="20"/>
-          <w:szCs w:val="20"/>
-        </w:rPr>
-      </w:pPr>
-    </w:p>
-    <w:p>
-      <w:pPr>
-        <w:rPr>
-          <w:rFonts w:ascii="Times New Roman" w:eastAsia="Times" w:hAnsi="Times New Roman" w:cs="Times New Roman"/>
-          <w:sz w:val="20"/>
-          <w:szCs w:val="20"/>
-        </w:rPr>
-      </w:pPr>
-      <w:r>
-        <w:rPr>
-          <w:rFonts w:ascii="Times New Roman" w:eastAsia="Times" w:hAnsi="Times New Roman" w:cs="Times New Roman"/>
-          <w:sz w:val="20"/>
-          <w:szCs w:val="20"/>
-        </w:rPr>
-        <w:t xml:space="preserve">M136 – </w:t>
-      </w:r>
-      <w:proofErr w:type="spellStart"/>
-      <w:r>
-        <w:rPr>
-          <w:rFonts w:ascii="Times New Roman" w:eastAsia="Times" w:hAnsi="Times New Roman" w:cs="Times New Roman"/>
-          <w:sz w:val="20"/>
-          <w:szCs w:val="20"/>
-        </w:rPr>
-        <w:t>Vl</w:t>
-      </w:r>
-      <w:proofErr w:type="spellEnd"/>
-      <w:r>
-        <w:rPr>
-          <w:rFonts w:ascii="Times New Roman" w:eastAsia="Times" w:hAnsi="Times New Roman" w:cs="Times New Roman"/>
-          <w:sz w:val="20"/>
-          <w:szCs w:val="20"/>
-        </w:rPr>
-        <w:t xml:space="preserve"> II and add natural to both parts √</w:t>
+        <w:t>M135, picc, please put “legato possibile” above slur √</w:t>
+      </w:r>
+    </w:p>
+    <w:p>
+      <w:pPr>
+        <w:rPr>
+          <w:rFonts w:ascii="Times New Roman" w:eastAsia="Times" w:hAnsi="Times New Roman" w:cs="Times New Roman"/>
+          <w:sz w:val="20"/>
+          <w:szCs w:val="20"/>
+        </w:rPr>
+      </w:pPr>
+    </w:p>
+    <w:p>
+      <w:pPr>
+        <w:rPr>
+          <w:rFonts w:ascii="Times New Roman" w:eastAsia="Times" w:hAnsi="Times New Roman" w:cs="Times New Roman"/>
+          <w:sz w:val="20"/>
+          <w:szCs w:val="20"/>
+        </w:rPr>
+      </w:pPr>
+      <w:r>
+        <w:rPr>
+          <w:rFonts w:ascii="Times New Roman" w:eastAsia="Times" w:hAnsi="Times New Roman" w:cs="Times New Roman"/>
+          <w:sz w:val="20"/>
+          <w:szCs w:val="20"/>
+        </w:rPr>
+        <w:t>M136 – Vl II and add natural to both parts √</w:t>
       </w:r>
     </w:p>
     <w:p>
@@ -6265,25 +5360,7 @@
           <w:sz w:val="20"/>
           <w:szCs w:val="20"/>
         </w:rPr>
-        <w:t xml:space="preserve">M138, </w:t>
-      </w:r>
-      <w:proofErr w:type="spellStart"/>
-      <w:r>
-        <w:rPr>
-          <w:rFonts w:ascii="Times New Roman" w:eastAsia="Times" w:hAnsi="Times New Roman" w:cs="Times New Roman"/>
-          <w:sz w:val="20"/>
-          <w:szCs w:val="20"/>
-        </w:rPr>
-        <w:t>VlIIa</w:t>
-      </w:r>
-      <w:proofErr w:type="spellEnd"/>
-      <w:r>
-        <w:rPr>
-          <w:rFonts w:ascii="Times New Roman" w:eastAsia="Times" w:hAnsi="Times New Roman" w:cs="Times New Roman"/>
-          <w:sz w:val="20"/>
-          <w:szCs w:val="20"/>
-        </w:rPr>
-        <w:t>, add natural to E on beat 2. Also, beat 4 same E should be tied to note before D √</w:t>
+        <w:t>M138, VlIIa, add natural to E on beat 2. Also, beat 4 same E should be tied to note before D √</w:t>
       </w:r>
     </w:p>
     <w:p>
@@ -6456,25 +5533,7 @@
           <w:sz w:val="20"/>
           <w:szCs w:val="20"/>
         </w:rPr>
-        <w:t xml:space="preserve">M148 – </w:t>
-      </w:r>
-      <w:proofErr w:type="spellStart"/>
-      <w:r>
-        <w:rPr>
-          <w:rFonts w:ascii="Times New Roman" w:eastAsia="Times" w:hAnsi="Times New Roman" w:cs="Times New Roman"/>
-          <w:sz w:val="20"/>
-          <w:szCs w:val="20"/>
-        </w:rPr>
-        <w:t>vl</w:t>
-      </w:r>
-      <w:proofErr w:type="spellEnd"/>
-      <w:r>
-        <w:rPr>
-          <w:rFonts w:ascii="Times New Roman" w:eastAsia="Times" w:hAnsi="Times New Roman" w:cs="Times New Roman"/>
-          <w:sz w:val="20"/>
-          <w:szCs w:val="20"/>
-        </w:rPr>
-        <w:t xml:space="preserve"> II 2 wrong note, should be D# √</w:t>
+        <w:t>M148 – vl II 2 wrong note, should be D# √</w:t>
       </w:r>
     </w:p>
     <w:p>
@@ -6578,61 +5637,7 @@
           <w:sz w:val="20"/>
           <w:szCs w:val="20"/>
         </w:rPr>
-        <w:t xml:space="preserve">M163, </w:t>
-      </w:r>
-      <w:proofErr w:type="spellStart"/>
-      <w:r>
-        <w:rPr>
-          <w:rFonts w:ascii="Times New Roman" w:eastAsia="Times" w:hAnsi="Times New Roman" w:cs="Times New Roman"/>
-          <w:sz w:val="20"/>
-          <w:szCs w:val="20"/>
-        </w:rPr>
-        <w:t>fl</w:t>
-      </w:r>
-      <w:proofErr w:type="spellEnd"/>
-      <w:r>
-        <w:rPr>
-          <w:rFonts w:ascii="Times New Roman" w:eastAsia="Times" w:hAnsi="Times New Roman" w:cs="Times New Roman"/>
-          <w:sz w:val="20"/>
-          <w:szCs w:val="20"/>
-        </w:rPr>
-        <w:t xml:space="preserve">, </w:t>
-      </w:r>
-      <w:proofErr w:type="spellStart"/>
-      <w:r>
-        <w:rPr>
-          <w:rFonts w:ascii="Times New Roman" w:eastAsia="Times" w:hAnsi="Times New Roman" w:cs="Times New Roman"/>
-          <w:sz w:val="20"/>
-          <w:szCs w:val="20"/>
-        </w:rPr>
-        <w:t>picc</w:t>
-      </w:r>
-      <w:proofErr w:type="spellEnd"/>
-      <w:r>
-        <w:rPr>
-          <w:rFonts w:ascii="Times New Roman" w:eastAsia="Times" w:hAnsi="Times New Roman" w:cs="Times New Roman"/>
-          <w:sz w:val="20"/>
-          <w:szCs w:val="20"/>
-        </w:rPr>
-        <w:t xml:space="preserve">, </w:t>
-      </w:r>
-      <w:proofErr w:type="spellStart"/>
-      <w:r>
-        <w:rPr>
-          <w:rFonts w:ascii="Times New Roman" w:eastAsia="Times" w:hAnsi="Times New Roman" w:cs="Times New Roman"/>
-          <w:sz w:val="20"/>
-          <w:szCs w:val="20"/>
-        </w:rPr>
-        <w:t>ob</w:t>
-      </w:r>
-      <w:proofErr w:type="spellEnd"/>
-      <w:r>
-        <w:rPr>
-          <w:rFonts w:ascii="Times New Roman" w:eastAsia="Times" w:hAnsi="Times New Roman" w:cs="Times New Roman"/>
-          <w:sz w:val="20"/>
-          <w:szCs w:val="20"/>
-        </w:rPr>
-        <w:t>, cl; beat 1, please slur all 4 notes √</w:t>
+        <w:t>M163, fl, picc, ob, cl; beat 1, please slur all 4 notes √</w:t>
       </w:r>
     </w:p>
     <w:p>
@@ -6684,25 +5689,7 @@
           <w:sz w:val="20"/>
           <w:szCs w:val="20"/>
         </w:rPr>
-        <w:t xml:space="preserve">M173 – </w:t>
-      </w:r>
-      <w:proofErr w:type="spellStart"/>
-      <w:r>
-        <w:rPr>
-          <w:rFonts w:ascii="Times New Roman" w:eastAsia="Times" w:hAnsi="Times New Roman" w:cs="Times New Roman"/>
-          <w:sz w:val="20"/>
-          <w:szCs w:val="20"/>
-        </w:rPr>
-        <w:t>picc</w:t>
-      </w:r>
-      <w:proofErr w:type="spellEnd"/>
-      <w:r>
-        <w:rPr>
-          <w:rFonts w:ascii="Times New Roman" w:eastAsia="Times" w:hAnsi="Times New Roman" w:cs="Times New Roman"/>
-          <w:sz w:val="20"/>
-          <w:szCs w:val="20"/>
-        </w:rPr>
-        <w:t xml:space="preserve"> and flute – add natural √</w:t>
+        <w:t>M173 – picc and flute – add natural √</w:t>
       </w:r>
     </w:p>
     <w:p>
@@ -6762,25 +5749,7 @@
           <w:sz w:val="20"/>
           <w:szCs w:val="20"/>
         </w:rPr>
-        <w:t xml:space="preserve">M177 – </w:t>
-      </w:r>
-      <w:proofErr w:type="spellStart"/>
-      <w:r>
-        <w:rPr>
-          <w:rFonts w:ascii="Times New Roman" w:eastAsia="Times" w:hAnsi="Times New Roman" w:cs="Times New Roman"/>
-          <w:sz w:val="20"/>
-          <w:szCs w:val="20"/>
-        </w:rPr>
-        <w:t>cb</w:t>
-      </w:r>
-      <w:proofErr w:type="spellEnd"/>
-      <w:r>
-        <w:rPr>
-          <w:rFonts w:ascii="Times New Roman" w:eastAsia="Times" w:hAnsi="Times New Roman" w:cs="Times New Roman"/>
-          <w:sz w:val="20"/>
-          <w:szCs w:val="20"/>
-        </w:rPr>
-        <w:t xml:space="preserve"> – should be low E an new attack (see manuscript) √</w:t>
+        <w:t>M177 – cb – should be low E an new attack (see manuscript) √</w:t>
       </w:r>
     </w:p>
     <w:p>
@@ -6832,193 +5801,85 @@
           <w:sz w:val="20"/>
           <w:szCs w:val="20"/>
         </w:rPr>
-        <w:t xml:space="preserve">M179 - add (-50 cents) to cello, violin I, </w:t>
-      </w:r>
-      <w:proofErr w:type="spellStart"/>
-      <w:r>
-        <w:rPr>
-          <w:rFonts w:ascii="Times New Roman" w:eastAsia="Times" w:hAnsi="Times New Roman" w:cs="Times New Roman"/>
-          <w:sz w:val="20"/>
-          <w:szCs w:val="20"/>
-        </w:rPr>
-        <w:t>hn</w:t>
-      </w:r>
-      <w:proofErr w:type="spellEnd"/>
-      <w:r>
-        <w:rPr>
-          <w:rFonts w:ascii="Times New Roman" w:eastAsia="Times" w:hAnsi="Times New Roman" w:cs="Times New Roman"/>
-          <w:sz w:val="20"/>
-          <w:szCs w:val="20"/>
-        </w:rPr>
-        <w:t xml:space="preserve"> 1; and (+50 cents) to cl2 √</w:t>
-      </w:r>
-    </w:p>
-    <w:p>
-      <w:pPr>
-        <w:rPr>
-          <w:rFonts w:ascii="Times New Roman" w:eastAsia="Times" w:hAnsi="Times New Roman" w:cs="Times New Roman"/>
-          <w:sz w:val="20"/>
-          <w:szCs w:val="20"/>
-        </w:rPr>
-      </w:pPr>
-    </w:p>
-    <w:p>
-      <w:pPr>
-        <w:rPr>
-          <w:rFonts w:ascii="Times New Roman" w:eastAsia="Times" w:hAnsi="Times New Roman" w:cs="Times New Roman"/>
-          <w:sz w:val="20"/>
-          <w:szCs w:val="20"/>
-        </w:rPr>
-      </w:pPr>
-      <w:r>
-        <w:rPr>
-          <w:rFonts w:ascii="Times New Roman" w:eastAsia="Times" w:hAnsi="Times New Roman" w:cs="Times New Roman"/>
-          <w:sz w:val="20"/>
-          <w:szCs w:val="20"/>
-        </w:rPr>
-        <w:t xml:space="preserve">M179 – </w:t>
-      </w:r>
-      <w:proofErr w:type="spellStart"/>
-      <w:r>
-        <w:rPr>
-          <w:rFonts w:ascii="Times New Roman" w:eastAsia="Times" w:hAnsi="Times New Roman" w:cs="Times New Roman"/>
-          <w:sz w:val="20"/>
-          <w:szCs w:val="20"/>
-        </w:rPr>
-        <w:t>tpt</w:t>
-      </w:r>
-      <w:proofErr w:type="spellEnd"/>
-      <w:r>
-        <w:rPr>
-          <w:rFonts w:ascii="Times New Roman" w:eastAsia="Times" w:hAnsi="Times New Roman" w:cs="Times New Roman"/>
-          <w:sz w:val="20"/>
-          <w:szCs w:val="20"/>
-        </w:rPr>
-        <w:t xml:space="preserve"> 2 – beat 3 – should be G ¼ flat, not Bb ¼ flat √</w:t>
-      </w:r>
-    </w:p>
-    <w:p>
-      <w:pPr>
-        <w:rPr>
-          <w:rFonts w:ascii="Times New Roman" w:eastAsia="Times" w:hAnsi="Times New Roman" w:cs="Times New Roman"/>
-          <w:sz w:val="20"/>
-          <w:szCs w:val="20"/>
-        </w:rPr>
-      </w:pPr>
-    </w:p>
-    <w:p>
-      <w:pPr>
-        <w:rPr>
-          <w:rFonts w:ascii="Times New Roman" w:eastAsia="Times" w:hAnsi="Times New Roman" w:cs="Times New Roman"/>
-          <w:sz w:val="20"/>
-          <w:szCs w:val="20"/>
-        </w:rPr>
-      </w:pPr>
-      <w:r>
-        <w:rPr>
-          <w:rFonts w:ascii="Times New Roman" w:eastAsia="Times" w:hAnsi="Times New Roman" w:cs="Times New Roman"/>
-          <w:sz w:val="20"/>
-          <w:szCs w:val="20"/>
-        </w:rPr>
-        <w:t xml:space="preserve">M180 – add (-50 cents) </w:t>
-      </w:r>
-      <w:proofErr w:type="spellStart"/>
-      <w:r>
-        <w:rPr>
-          <w:rFonts w:ascii="Times New Roman" w:eastAsia="Times" w:hAnsi="Times New Roman" w:cs="Times New Roman"/>
-          <w:sz w:val="20"/>
-          <w:szCs w:val="20"/>
-        </w:rPr>
-        <w:t>vcl</w:t>
-      </w:r>
-      <w:proofErr w:type="spellEnd"/>
-      <w:r>
-        <w:rPr>
-          <w:rFonts w:ascii="Times New Roman" w:eastAsia="Times" w:hAnsi="Times New Roman" w:cs="Times New Roman"/>
-          <w:sz w:val="20"/>
-          <w:szCs w:val="20"/>
-        </w:rPr>
-        <w:t xml:space="preserve"> 1, </w:t>
-      </w:r>
-      <w:proofErr w:type="spellStart"/>
-      <w:r>
-        <w:rPr>
-          <w:rFonts w:ascii="Times New Roman" w:eastAsia="Times" w:hAnsi="Times New Roman" w:cs="Times New Roman"/>
-          <w:sz w:val="20"/>
-          <w:szCs w:val="20"/>
-        </w:rPr>
-        <w:t>Bcl</w:t>
-      </w:r>
-      <w:proofErr w:type="spellEnd"/>
-      <w:r>
-        <w:rPr>
-          <w:rFonts w:ascii="Times New Roman" w:eastAsia="Times" w:hAnsi="Times New Roman" w:cs="Times New Roman"/>
-          <w:sz w:val="20"/>
-          <w:szCs w:val="20"/>
-        </w:rPr>
-        <w:t xml:space="preserve">, </w:t>
-      </w:r>
-      <w:proofErr w:type="spellStart"/>
-      <w:r>
-        <w:rPr>
-          <w:rFonts w:ascii="Times New Roman" w:eastAsia="Times" w:hAnsi="Times New Roman" w:cs="Times New Roman"/>
-          <w:sz w:val="20"/>
-          <w:szCs w:val="20"/>
-        </w:rPr>
-        <w:t>tpt</w:t>
-      </w:r>
-      <w:proofErr w:type="spellEnd"/>
-      <w:r>
-        <w:rPr>
-          <w:rFonts w:ascii="Times New Roman" w:eastAsia="Times" w:hAnsi="Times New Roman" w:cs="Times New Roman"/>
-          <w:sz w:val="20"/>
-          <w:szCs w:val="20"/>
-        </w:rPr>
-        <w:t xml:space="preserve"> 2; √</w:t>
-      </w:r>
-    </w:p>
-    <w:p>
-      <w:pPr>
-        <w:rPr>
-          <w:rFonts w:ascii="Times New Roman" w:eastAsia="Times" w:hAnsi="Times New Roman" w:cs="Times New Roman"/>
-          <w:sz w:val="20"/>
-          <w:szCs w:val="20"/>
-        </w:rPr>
-      </w:pPr>
-    </w:p>
-    <w:p>
-      <w:pPr>
-        <w:rPr>
-          <w:rFonts w:ascii="Times New Roman" w:eastAsia="Times" w:hAnsi="Times New Roman" w:cs="Times New Roman"/>
-          <w:sz w:val="20"/>
-          <w:szCs w:val="20"/>
-        </w:rPr>
-      </w:pPr>
-      <w:r>
-        <w:rPr>
-          <w:rFonts w:ascii="Times New Roman" w:eastAsia="Times" w:hAnsi="Times New Roman" w:cs="Times New Roman"/>
-          <w:sz w:val="20"/>
-          <w:szCs w:val="20"/>
-        </w:rPr>
-        <w:t xml:space="preserve">M181 – add (-50 cents) to </w:t>
-      </w:r>
-      <w:proofErr w:type="spellStart"/>
-      <w:r>
-        <w:rPr>
-          <w:rFonts w:ascii="Times New Roman" w:eastAsia="Times" w:hAnsi="Times New Roman" w:cs="Times New Roman"/>
-          <w:sz w:val="20"/>
-          <w:szCs w:val="20"/>
-        </w:rPr>
-        <w:t>ob</w:t>
-      </w:r>
-      <w:proofErr w:type="spellEnd"/>
-      <w:r>
-        <w:rPr>
-          <w:rFonts w:ascii="Times New Roman" w:eastAsia="Times" w:hAnsi="Times New Roman" w:cs="Times New Roman"/>
-          <w:sz w:val="20"/>
-          <w:szCs w:val="20"/>
-        </w:rPr>
-        <w:t xml:space="preserve"> and hn1; beat 4, add (+50 cents) to cl2 ob2 √</w:t>
+        <w:t>M179 - add (-50 cents) to cello, violin I, hn 1; and (+50 cents) to cl2 √</w:t>
+      </w:r>
+    </w:p>
+    <w:p>
+      <w:pPr>
+        <w:rPr>
+          <w:rFonts w:ascii="Times New Roman" w:eastAsia="Times" w:hAnsi="Times New Roman" w:cs="Times New Roman"/>
+          <w:sz w:val="20"/>
+          <w:szCs w:val="20"/>
+        </w:rPr>
+      </w:pPr>
+    </w:p>
+    <w:p>
+      <w:pPr>
+        <w:rPr>
+          <w:rFonts w:ascii="Times New Roman" w:eastAsia="Times" w:hAnsi="Times New Roman" w:cs="Times New Roman"/>
+          <w:sz w:val="20"/>
+          <w:szCs w:val="20"/>
+        </w:rPr>
+      </w:pPr>
+      <w:r>
+        <w:rPr>
+          <w:rFonts w:ascii="Times New Roman" w:eastAsia="Times" w:hAnsi="Times New Roman" w:cs="Times New Roman"/>
+          <w:sz w:val="20"/>
+          <w:szCs w:val="20"/>
+        </w:rPr>
+        <w:t>M179 – tpt 2 – beat 3 – should be G ¼ flat, not Bb ¼ flat √</w:t>
+      </w:r>
+    </w:p>
+    <w:p>
+      <w:pPr>
+        <w:rPr>
+          <w:rFonts w:ascii="Times New Roman" w:eastAsia="Times" w:hAnsi="Times New Roman" w:cs="Times New Roman"/>
+          <w:sz w:val="20"/>
+          <w:szCs w:val="20"/>
+        </w:rPr>
+      </w:pPr>
+    </w:p>
+    <w:p>
+      <w:pPr>
+        <w:rPr>
+          <w:rFonts w:ascii="Times New Roman" w:eastAsia="Times" w:hAnsi="Times New Roman" w:cs="Times New Roman"/>
+          <w:sz w:val="20"/>
+          <w:szCs w:val="20"/>
+        </w:rPr>
+      </w:pPr>
+      <w:r>
+        <w:rPr>
+          <w:rFonts w:ascii="Times New Roman" w:eastAsia="Times" w:hAnsi="Times New Roman" w:cs="Times New Roman"/>
+          <w:sz w:val="20"/>
+          <w:szCs w:val="20"/>
+        </w:rPr>
+        <w:t>M180 – add (-50 cents) vcl 1, Bcl, tpt 2; √</w:t>
+      </w:r>
+    </w:p>
+    <w:p>
+      <w:pPr>
+        <w:rPr>
+          <w:rFonts w:ascii="Times New Roman" w:eastAsia="Times" w:hAnsi="Times New Roman" w:cs="Times New Roman"/>
+          <w:sz w:val="20"/>
+          <w:szCs w:val="20"/>
+        </w:rPr>
+      </w:pPr>
+    </w:p>
+    <w:p>
+      <w:pPr>
+        <w:rPr>
+          <w:rFonts w:ascii="Times New Roman" w:eastAsia="Times" w:hAnsi="Times New Roman" w:cs="Times New Roman"/>
+          <w:sz w:val="20"/>
+          <w:szCs w:val="20"/>
+        </w:rPr>
+      </w:pPr>
+      <w:r>
+        <w:rPr>
+          <w:rFonts w:ascii="Times New Roman" w:eastAsia="Times" w:hAnsi="Times New Roman" w:cs="Times New Roman"/>
+          <w:sz w:val="20"/>
+          <w:szCs w:val="20"/>
+        </w:rPr>
+        <w:t>M181 – add (-50 cents) to ob and hn1; beat 4, add (+50 cents) to cl2 ob2 √</w:t>
       </w:r>
     </w:p>
     <w:p>
@@ -7130,25 +5991,7 @@
           <w:sz w:val="20"/>
           <w:szCs w:val="20"/>
         </w:rPr>
-        <w:t xml:space="preserve">M185 – </w:t>
-      </w:r>
-      <w:proofErr w:type="spellStart"/>
-      <w:r>
-        <w:rPr>
-          <w:rFonts w:ascii="Times New Roman" w:eastAsia="Times" w:hAnsi="Times New Roman" w:cs="Times New Roman"/>
-          <w:sz w:val="20"/>
-          <w:szCs w:val="20"/>
-        </w:rPr>
-        <w:t>vcl</w:t>
-      </w:r>
-      <w:proofErr w:type="spellEnd"/>
-      <w:r>
-        <w:rPr>
-          <w:rFonts w:ascii="Times New Roman" w:eastAsia="Times" w:hAnsi="Times New Roman" w:cs="Times New Roman"/>
-          <w:sz w:val="20"/>
-          <w:szCs w:val="20"/>
-        </w:rPr>
-        <w:t xml:space="preserve"> – beat 1 top note – add natural √</w:t>
+        <w:t>M185 – vcl – beat 1 top note – add natural √</w:t>
       </w:r>
     </w:p>
     <w:p>
@@ -7249,25 +6092,7 @@
           <w:sz w:val="20"/>
           <w:szCs w:val="20"/>
         </w:rPr>
-        <w:t xml:space="preserve">M197 – </w:t>
-      </w:r>
-      <w:proofErr w:type="spellStart"/>
-      <w:r>
-        <w:rPr>
-          <w:rFonts w:ascii="Times New Roman" w:eastAsia="Times" w:hAnsi="Times New Roman" w:cs="Times New Roman"/>
-          <w:sz w:val="20"/>
-          <w:szCs w:val="20"/>
-        </w:rPr>
-        <w:t>vla</w:t>
-      </w:r>
-      <w:proofErr w:type="spellEnd"/>
-      <w:r>
-        <w:rPr>
-          <w:rFonts w:ascii="Times New Roman" w:eastAsia="Times" w:hAnsi="Times New Roman" w:cs="Times New Roman"/>
-          <w:sz w:val="20"/>
-          <w:szCs w:val="20"/>
-        </w:rPr>
-        <w:t xml:space="preserve"> – make beam on beat 1 longer √</w:t>
+        <w:t>M197 – vla – make beam on beat 1 longer √</w:t>
       </w:r>
     </w:p>
     <w:p>
@@ -7299,25 +6124,7 @@
           <w:sz w:val="20"/>
           <w:szCs w:val="20"/>
         </w:rPr>
-        <w:t xml:space="preserve">M197 – </w:t>
-      </w:r>
-      <w:proofErr w:type="spellStart"/>
-      <w:r>
-        <w:rPr>
-          <w:rFonts w:ascii="Times New Roman" w:eastAsia="Times" w:hAnsi="Times New Roman" w:cs="Times New Roman"/>
-          <w:sz w:val="20"/>
-          <w:szCs w:val="20"/>
-        </w:rPr>
-        <w:t>ob</w:t>
-      </w:r>
-      <w:proofErr w:type="spellEnd"/>
-      <w:r>
-        <w:rPr>
-          <w:rFonts w:ascii="Times New Roman" w:eastAsia="Times" w:hAnsi="Times New Roman" w:cs="Times New Roman"/>
-          <w:sz w:val="20"/>
-          <w:szCs w:val="20"/>
-        </w:rPr>
-        <w:t xml:space="preserve"> 3 – second note – add natural √</w:t>
+        <w:t>M197 – ob 3 – second note – add natural √</w:t>
       </w:r>
     </w:p>
     <w:p>
@@ -7349,25 +6156,7 @@
           <w:sz w:val="20"/>
           <w:szCs w:val="20"/>
         </w:rPr>
-        <w:t xml:space="preserve">M201 – </w:t>
-      </w:r>
-      <w:proofErr w:type="spellStart"/>
-      <w:r>
-        <w:rPr>
-          <w:rFonts w:ascii="Times New Roman" w:eastAsia="Times" w:hAnsi="Times New Roman" w:cs="Times New Roman"/>
-          <w:sz w:val="20"/>
-          <w:szCs w:val="20"/>
-        </w:rPr>
-        <w:t>vl</w:t>
-      </w:r>
-      <w:proofErr w:type="spellEnd"/>
-      <w:r>
-        <w:rPr>
-          <w:rFonts w:ascii="Times New Roman" w:eastAsia="Times" w:hAnsi="Times New Roman" w:cs="Times New Roman"/>
-          <w:sz w:val="20"/>
-          <w:szCs w:val="20"/>
-        </w:rPr>
-        <w:t xml:space="preserve"> I 2 – all wrong notes…(see manuscript carefully) √</w:t>
+        <w:t>M201 – vl I 2 – all wrong notes…(see manuscript carefully) √</w:t>
       </w:r>
     </w:p>
     <w:p>
@@ -7399,43 +6188,7 @@
           <w:sz w:val="20"/>
           <w:szCs w:val="20"/>
         </w:rPr>
-        <w:t xml:space="preserve">M201 – </w:t>
-      </w:r>
-      <w:proofErr w:type="spellStart"/>
-      <w:r>
-        <w:rPr>
-          <w:rFonts w:ascii="Times New Roman" w:eastAsia="Times" w:hAnsi="Times New Roman" w:cs="Times New Roman"/>
-          <w:sz w:val="20"/>
-          <w:szCs w:val="20"/>
-        </w:rPr>
-        <w:t>tbn</w:t>
-      </w:r>
-      <w:proofErr w:type="spellEnd"/>
-      <w:r>
-        <w:rPr>
-          <w:rFonts w:ascii="Times New Roman" w:eastAsia="Times" w:hAnsi="Times New Roman" w:cs="Times New Roman"/>
-          <w:sz w:val="20"/>
-          <w:szCs w:val="20"/>
-        </w:rPr>
-        <w:t xml:space="preserve"> 2 – make it bass </w:t>
-      </w:r>
-      <w:proofErr w:type="spellStart"/>
-      <w:r>
-        <w:rPr>
-          <w:rFonts w:ascii="Times New Roman" w:eastAsia="Times" w:hAnsi="Times New Roman" w:cs="Times New Roman"/>
-          <w:sz w:val="20"/>
-          <w:szCs w:val="20"/>
-        </w:rPr>
-        <w:t>cleff</w:t>
-      </w:r>
-      <w:proofErr w:type="spellEnd"/>
-      <w:r>
-        <w:rPr>
-          <w:rFonts w:ascii="Times New Roman" w:eastAsia="Times" w:hAnsi="Times New Roman" w:cs="Times New Roman"/>
-          <w:sz w:val="20"/>
-          <w:szCs w:val="20"/>
-        </w:rPr>
-        <w:t xml:space="preserve">  √</w:t>
+        <w:t>M201 – tbn 2 – make it bass cleff  √</w:t>
       </w:r>
     </w:p>
     <w:p>
@@ -7467,25 +6220,7 @@
           <w:sz w:val="20"/>
           <w:szCs w:val="20"/>
         </w:rPr>
-        <w:t xml:space="preserve">M201 – 1,2,3, flute, </w:t>
-      </w:r>
-      <w:proofErr w:type="spellStart"/>
-      <w:r>
-        <w:rPr>
-          <w:rFonts w:ascii="Times New Roman" w:eastAsia="Times" w:hAnsi="Times New Roman" w:cs="Times New Roman"/>
-          <w:sz w:val="20"/>
-          <w:szCs w:val="20"/>
-        </w:rPr>
-        <w:t>picc</w:t>
-      </w:r>
-      <w:proofErr w:type="spellEnd"/>
-      <w:r>
-        <w:rPr>
-          <w:rFonts w:ascii="Times New Roman" w:eastAsia="Times" w:hAnsi="Times New Roman" w:cs="Times New Roman"/>
-          <w:sz w:val="20"/>
-          <w:szCs w:val="20"/>
-        </w:rPr>
-        <w:t xml:space="preserve"> – add natural to second note √</w:t>
+        <w:t>M201 – 1,2,3, flute, picc – add natural to second note √</w:t>
       </w:r>
     </w:p>
     <w:p>
@@ -8258,23 +6993,7 @@
                 <w:rFonts w:ascii="Times" w:eastAsia="Times" w:hAnsi="Times" w:cs="Times"/>
                 <w:bCs/>
               </w:rPr>
-              <w:t xml:space="preserve">Is there supposed to be a </w:t>
-            </w:r>
-            <w:proofErr w:type="spellStart"/>
-            <w:r>
-              <w:rPr>
-                <w:rFonts w:ascii="Times" w:eastAsia="Times" w:hAnsi="Times" w:cs="Times"/>
-                <w:bCs/>
-              </w:rPr>
-              <w:t>decresc</w:t>
-            </w:r>
-            <w:proofErr w:type="spellEnd"/>
-            <w:r>
-              <w:rPr>
-                <w:rFonts w:ascii="Times" w:eastAsia="Times" w:hAnsi="Times" w:cs="Times"/>
-                <w:bCs/>
-              </w:rPr>
-              <w:t xml:space="preserve"> before the p in bar 139, or is it p sub.? </w:t>
+              <w:t xml:space="preserve">Is there supposed to be a decresc before the p in bar 139, or is it p sub.? </w:t>
             </w:r>
           </w:p>
         </w:tc>
@@ -8395,23 +7114,7 @@
                 <w:rFonts w:ascii="Times" w:eastAsia="Times" w:hAnsi="Times" w:cs="Times"/>
                 <w:bCs/>
               </w:rPr>
-              <w:t xml:space="preserve">Are the celli here meant to be </w:t>
-            </w:r>
-            <w:proofErr w:type="spellStart"/>
-            <w:r>
-              <w:rPr>
-                <w:rFonts w:ascii="Times" w:eastAsia="Times" w:hAnsi="Times" w:cs="Times"/>
-                <w:bCs/>
-              </w:rPr>
-              <w:t>ppp</w:t>
-            </w:r>
-            <w:proofErr w:type="spellEnd"/>
-            <w:r>
-              <w:rPr>
-                <w:rFonts w:ascii="Times" w:eastAsia="Times" w:hAnsi="Times" w:cs="Times"/>
-                <w:bCs/>
-              </w:rPr>
-              <w:t xml:space="preserve"> throughout?</w:t>
+              <w:t>Are the celli here meant to be ppp throughout?</w:t>
             </w:r>
           </w:p>
         </w:tc>
@@ -8524,23 +7227,7 @@
                 <w:rFonts w:ascii="Times" w:eastAsia="Times" w:hAnsi="Times" w:cs="Times"/>
                 <w:bCs/>
               </w:rPr>
-              <w:t xml:space="preserve">Is there supposed to be a </w:t>
-            </w:r>
-            <w:proofErr w:type="spellStart"/>
-            <w:r>
-              <w:rPr>
-                <w:rFonts w:ascii="Times" w:eastAsia="Times" w:hAnsi="Times" w:cs="Times"/>
-                <w:bCs/>
-              </w:rPr>
-              <w:t>decresc</w:t>
-            </w:r>
-            <w:proofErr w:type="spellEnd"/>
-            <w:r>
-              <w:rPr>
-                <w:rFonts w:ascii="Times" w:eastAsia="Times" w:hAnsi="Times" w:cs="Times"/>
-                <w:bCs/>
-              </w:rPr>
-              <w:t xml:space="preserve"> hairpin here?</w:t>
+              <w:t>Is there supposed to be a decresc hairpin here?</w:t>
             </w:r>
           </w:p>
         </w:tc>
@@ -8649,23 +7336,7 @@
                 <w:rFonts w:ascii="Times" w:eastAsia="Times" w:hAnsi="Times" w:cs="Times"/>
                 <w:bCs/>
               </w:rPr>
-              <w:t xml:space="preserve">To clarify: is the dynamic here mf or </w:t>
-            </w:r>
-            <w:proofErr w:type="spellStart"/>
-            <w:r>
-              <w:rPr>
-                <w:rFonts w:ascii="Times" w:eastAsia="Times" w:hAnsi="Times" w:cs="Times"/>
-                <w:bCs/>
-              </w:rPr>
-              <w:t>mp</w:t>
-            </w:r>
-            <w:proofErr w:type="spellEnd"/>
-            <w:r>
-              <w:rPr>
-                <w:rFonts w:ascii="Times" w:eastAsia="Times" w:hAnsi="Times" w:cs="Times"/>
-                <w:bCs/>
-              </w:rPr>
-              <w:t>?</w:t>
+              <w:t>To clarify: is the dynamic here mf or mp?</w:t>
             </w:r>
           </w:p>
         </w:tc>
@@ -9026,23 +7697,7 @@
                 <w:rFonts w:ascii="Times" w:eastAsia="Times" w:hAnsi="Times" w:cs="Times"/>
                 <w:bCs/>
               </w:rPr>
-              <w:t xml:space="preserve">Could there be </w:t>
-            </w:r>
-            <w:proofErr w:type="spellStart"/>
-            <w:r>
-              <w:rPr>
-                <w:rFonts w:ascii="Times" w:eastAsia="Times" w:hAnsi="Times" w:cs="Times"/>
-                <w:bCs/>
-              </w:rPr>
-              <w:t>cresc</w:t>
-            </w:r>
-            <w:proofErr w:type="spellEnd"/>
-            <w:r>
-              <w:rPr>
-                <w:rFonts w:ascii="Times" w:eastAsia="Times" w:hAnsi="Times" w:cs="Times"/>
-                <w:bCs/>
-              </w:rPr>
-              <w:t>. hairpins that were omitted from the manuscript?</w:t>
+              <w:t>Could there be cresc. hairpins that were omitted from the manuscript?</w:t>
             </w:r>
           </w:p>
         </w:tc>
@@ -9187,21 +7842,12 @@
                 <w:bCs/>
               </w:rPr>
             </w:pPr>
-            <w:proofErr w:type="spellStart"/>
-            <w:r>
-              <w:rPr>
-                <w:rFonts w:ascii="Times" w:eastAsia="Times" w:hAnsi="Times" w:cs="Times"/>
-                <w:bCs/>
-              </w:rPr>
-              <w:t>Mf</w:t>
-            </w:r>
-            <w:proofErr w:type="spellEnd"/>
-            <w:r>
-              <w:rPr>
-                <w:rFonts w:ascii="Times" w:eastAsia="Times" w:hAnsi="Times" w:cs="Times"/>
-                <w:bCs/>
-              </w:rPr>
-              <w:t>.</w:t>
+            <w:r>
+              <w:rPr>
+                <w:rFonts w:ascii="Times" w:eastAsia="Times" w:hAnsi="Times" w:cs="Times"/>
+                <w:bCs/>
+              </w:rPr>
+              <w:t>Mf.</w:t>
             </w:r>
           </w:p>
           <w:p>
@@ -9300,23 +7946,7 @@
                 <w:rFonts w:ascii="Times" w:eastAsia="Times" w:hAnsi="Times" w:cs="Times"/>
                 <w:bCs/>
               </w:rPr>
-              <w:t xml:space="preserve">Does the </w:t>
-            </w:r>
-            <w:proofErr w:type="spellStart"/>
-            <w:r>
-              <w:rPr>
-                <w:rFonts w:ascii="Times" w:eastAsia="Times" w:hAnsi="Times" w:cs="Times"/>
-                <w:bCs/>
-              </w:rPr>
-              <w:t>cresc</w:t>
-            </w:r>
-            <w:proofErr w:type="spellEnd"/>
-            <w:r>
-              <w:rPr>
-                <w:rFonts w:ascii="Times" w:eastAsia="Times" w:hAnsi="Times" w:cs="Times"/>
-                <w:bCs/>
-              </w:rPr>
-              <w:t xml:space="preserve"> continue through bar 16?</w:t>
+              <w:t>Does the cresc continue through bar 16?</w:t>
             </w:r>
           </w:p>
         </w:tc>
@@ -9379,6 +8009,7 @@
                 <w:rFonts w:ascii="Times" w:eastAsia="Times" w:hAnsi="Times" w:cs="Times"/>
                 <w:bCs/>
               </w:rPr>
+              <w:lastRenderedPageBreak/>
               <w:t>Woodwinds</w:t>
             </w:r>
           </w:p>
@@ -9483,7 +8114,6 @@
                 <w:rFonts w:ascii="Times" w:eastAsia="Times" w:hAnsi="Times" w:cs="Times"/>
                 <w:bCs/>
               </w:rPr>
-              <w:lastRenderedPageBreak/>
               <w:t>Clarinets</w:t>
             </w:r>
           </w:p>
@@ -10072,23 +8702,7 @@
                 <w:rFonts w:ascii="Times" w:eastAsia="Times" w:hAnsi="Times" w:cs="Times"/>
                 <w:bCs/>
               </w:rPr>
-              <w:t xml:space="preserve">Is there a third oboe in addition to the Cor </w:t>
-            </w:r>
-            <w:proofErr w:type="spellStart"/>
-            <w:r>
-              <w:rPr>
-                <w:rFonts w:ascii="Times" w:eastAsia="Times" w:hAnsi="Times" w:cs="Times"/>
-                <w:bCs/>
-              </w:rPr>
-              <w:t>Anglais</w:t>
-            </w:r>
-            <w:proofErr w:type="spellEnd"/>
-            <w:r>
-              <w:rPr>
-                <w:rFonts w:ascii="Times" w:eastAsia="Times" w:hAnsi="Times" w:cs="Times"/>
-                <w:bCs/>
-              </w:rPr>
-              <w:t>?</w:t>
+              <w:t>Is there a third oboe in addition to the Cor Anglais?</w:t>
             </w:r>
           </w:p>
         </w:tc>
@@ -10335,17 +8949,8 @@
                 <w:rFonts w:ascii="Times" w:eastAsia="Times" w:hAnsi="Times" w:cs="Times"/>
                 <w:bCs/>
               </w:rPr>
-              <w:t xml:space="preserve">No, but bottom note should be Db…not </w:t>
-            </w:r>
-            <w:proofErr w:type="spellStart"/>
-            <w:r>
-              <w:rPr>
-                <w:rFonts w:ascii="Times" w:eastAsia="Times" w:hAnsi="Times" w:cs="Times"/>
-                <w:bCs/>
-              </w:rPr>
-              <w:t>Dnat</w:t>
-            </w:r>
-            <w:proofErr w:type="spellEnd"/>
+              <w:t>No, but bottom note should be Db…not Dnat</w:t>
+            </w:r>
           </w:p>
           <w:p>
             <w:pPr>
@@ -10396,7 +9001,6 @@
           <w:rFonts w:ascii="Times" w:eastAsia="Times" w:hAnsi="Times" w:cs="Times"/>
           <w:b/>
         </w:rPr>
-        <w:lastRenderedPageBreak/>
         <w:t>Orange suggestions</w:t>
       </w:r>
       <w:r>
@@ -10446,23 +9050,7 @@
           <w:rFonts w:ascii="Times" w:eastAsia="Times" w:hAnsi="Times" w:cs="Times"/>
           <w:bCs/>
         </w:rPr>
-        <w:t xml:space="preserve">– percussion </w:t>
-      </w:r>
-      <w:proofErr w:type="spellStart"/>
-      <w:r>
-        <w:rPr>
-          <w:rFonts w:ascii="Times" w:eastAsia="Times" w:hAnsi="Times" w:cs="Times"/>
-          <w:bCs/>
-        </w:rPr>
-        <w:t>tuplets</w:t>
-      </w:r>
-      <w:proofErr w:type="spellEnd"/>
-      <w:r>
-        <w:rPr>
-          <w:rFonts w:ascii="Times" w:eastAsia="Times" w:hAnsi="Times" w:cs="Times"/>
-          <w:bCs/>
-        </w:rPr>
-        <w:t xml:space="preserve"> (I prefer ratios than just 5 for larger values…16</w:t>
+        <w:t>– percussion tuplets (I prefer ratios than just 5 for larger values…16</w:t>
       </w:r>
       <w:r>
         <w:rPr>
@@ -10477,39 +9065,7 @@
           <w:rFonts w:ascii="Times" w:eastAsia="Times" w:hAnsi="Times" w:cs="Times"/>
           <w:bCs/>
         </w:rPr>
-        <w:t xml:space="preserve"> notes on m3 for example just “5” is fine. </w:t>
-      </w:r>
-      <w:proofErr w:type="spellStart"/>
-      <w:r>
-        <w:rPr>
-          <w:rFonts w:ascii="Times" w:eastAsia="Times" w:hAnsi="Times" w:cs="Times"/>
-          <w:bCs/>
-        </w:rPr>
-        <w:t>Lets</w:t>
-      </w:r>
-      <w:proofErr w:type="spellEnd"/>
-      <w:r>
-        <w:rPr>
-          <w:rFonts w:ascii="Times" w:eastAsia="Times" w:hAnsi="Times" w:cs="Times"/>
-          <w:bCs/>
-        </w:rPr>
-        <w:t xml:space="preserve"> keep </w:t>
-      </w:r>
-      <w:proofErr w:type="spellStart"/>
-      <w:r>
-        <w:rPr>
-          <w:rFonts w:ascii="Times" w:eastAsia="Times" w:hAnsi="Times" w:cs="Times"/>
-          <w:bCs/>
-        </w:rPr>
-        <w:t>tuplets</w:t>
-      </w:r>
-      <w:proofErr w:type="spellEnd"/>
-      <w:r>
-        <w:rPr>
-          <w:rFonts w:ascii="Times" w:eastAsia="Times" w:hAnsi="Times" w:cs="Times"/>
-          <w:bCs/>
-        </w:rPr>
-        <w:t xml:space="preserve"> like manuscript</w:t>
+        <w:t xml:space="preserve"> notes on m3 for example just “5” is fine. Lets keep tuplets like manuscript</w:t>
       </w:r>
       <w:r>
         <w:rPr>
@@ -10577,23 +9133,7 @@
           <w:rFonts w:ascii="Times" w:eastAsia="Times" w:hAnsi="Times" w:cs="Times"/>
           <w:bCs/>
         </w:rPr>
-        <w:t>M13 – Vl2B – please delete accidental (</w:t>
-      </w:r>
-      <w:proofErr w:type="spellStart"/>
-      <w:r>
-        <w:rPr>
-          <w:rFonts w:ascii="Times" w:eastAsia="Times" w:hAnsi="Times" w:cs="Times"/>
-          <w:bCs/>
-        </w:rPr>
-        <w:t>nat</w:t>
-      </w:r>
-      <w:proofErr w:type="spellEnd"/>
-      <w:r>
-        <w:rPr>
-          <w:rFonts w:ascii="Times" w:eastAsia="Times" w:hAnsi="Times" w:cs="Times"/>
-          <w:bCs/>
-        </w:rPr>
-        <w:t>) in the second note…just repeated note without accidental will do. On Vl2A, please add natural accidental to B</w:t>
+        <w:t>M13 – Vl2B – please delete accidental (nat) in the second note…just repeated note without accidental will do. On Vl2A, please add natural accidental to B</w:t>
       </w:r>
       <w:r>
         <w:rPr>
@@ -10627,39 +9167,7 @@
           <w:rFonts w:ascii="Times" w:eastAsia="Times" w:hAnsi="Times" w:cs="Times"/>
           <w:bCs/>
         </w:rPr>
-        <w:t xml:space="preserve">M14 – </w:t>
-      </w:r>
-      <w:proofErr w:type="spellStart"/>
-      <w:r>
-        <w:rPr>
-          <w:rFonts w:ascii="Times" w:eastAsia="Times" w:hAnsi="Times" w:cs="Times"/>
-          <w:bCs/>
-        </w:rPr>
-        <w:t>vla</w:t>
-      </w:r>
-      <w:proofErr w:type="spellEnd"/>
-      <w:r>
-        <w:rPr>
-          <w:rFonts w:ascii="Times" w:eastAsia="Times" w:hAnsi="Times" w:cs="Times"/>
-          <w:bCs/>
-        </w:rPr>
-        <w:t xml:space="preserve"> A, clean up </w:t>
-      </w:r>
-      <w:proofErr w:type="spellStart"/>
-      <w:r>
-        <w:rPr>
-          <w:rFonts w:ascii="Times" w:eastAsia="Times" w:hAnsi="Times" w:cs="Times"/>
-          <w:bCs/>
-        </w:rPr>
-        <w:t>gliss</w:t>
-      </w:r>
-      <w:proofErr w:type="spellEnd"/>
-      <w:r>
-        <w:rPr>
-          <w:rFonts w:ascii="Times" w:eastAsia="Times" w:hAnsi="Times" w:cs="Times"/>
-          <w:bCs/>
-        </w:rPr>
-        <w:t xml:space="preserve"> arrows before downbeat</w:t>
+        <w:t>M14 – vla A, clean up gliss arrows before downbeat</w:t>
       </w:r>
       <w:r>
         <w:rPr>
@@ -10693,17 +9201,8 @@
           <w:rFonts w:ascii="Times" w:eastAsia="Times" w:hAnsi="Times" w:cs="Times"/>
           <w:bCs/>
         </w:rPr>
-        <w:t xml:space="preserve">M24 – Perc 3. Thanks for the bass </w:t>
-      </w:r>
-      <w:proofErr w:type="spellStart"/>
-      <w:r>
-        <w:rPr>
-          <w:rFonts w:ascii="Times" w:eastAsia="Times" w:hAnsi="Times" w:cs="Times"/>
-          <w:bCs/>
-        </w:rPr>
-        <w:t>cleff</w:t>
-      </w:r>
-      <w:proofErr w:type="spellEnd"/>
+        <w:t>M24 – Perc 3. Thanks for the bass cleff</w:t>
+      </w:r>
       <w:r>
         <w:rPr>
           <w:rFonts w:ascii="Times" w:eastAsia="Times" w:hAnsi="Times" w:cs="Times"/>
@@ -10743,23 +9242,7 @@
           <w:rFonts w:ascii="Times" w:eastAsia="Times" w:hAnsi="Times" w:cs="Times"/>
           <w:bCs/>
         </w:rPr>
-        <w:t xml:space="preserve">double bar. Also, please add natural sign to </w:t>
-      </w:r>
-      <w:proofErr w:type="spellStart"/>
-      <w:r>
-        <w:rPr>
-          <w:rFonts w:ascii="Times" w:eastAsia="Times" w:hAnsi="Times" w:cs="Times"/>
-          <w:bCs/>
-        </w:rPr>
-        <w:t>Vla</w:t>
-      </w:r>
-      <w:proofErr w:type="spellEnd"/>
-      <w:r>
-        <w:rPr>
-          <w:rFonts w:ascii="Times" w:eastAsia="Times" w:hAnsi="Times" w:cs="Times"/>
-          <w:bCs/>
-        </w:rPr>
-        <w:t xml:space="preserve"> and bass</w:t>
+        <w:t>double bar. Also, please add natural sign to Vla and bass</w:t>
       </w:r>
       <w:r>
         <w:rPr>
@@ -10793,46 +9276,14 @@
           <w:rFonts w:ascii="Times" w:eastAsia="Times" w:hAnsi="Times" w:cs="Times"/>
           <w:bCs/>
         </w:rPr>
-        <w:t xml:space="preserve">M28 – </w:t>
-      </w:r>
-      <w:proofErr w:type="spellStart"/>
-      <w:r>
-        <w:rPr>
-          <w:rFonts w:ascii="Times" w:eastAsia="Times" w:hAnsi="Times" w:cs="Times"/>
-          <w:bCs/>
-        </w:rPr>
-        <w:t>picc</w:t>
-      </w:r>
-      <w:proofErr w:type="spellEnd"/>
-      <w:r>
-        <w:rPr>
-          <w:rFonts w:ascii="Times" w:eastAsia="Times" w:hAnsi="Times" w:cs="Times"/>
-          <w:bCs/>
-        </w:rPr>
-        <w:t xml:space="preserve"> and flutes, </w:t>
-      </w:r>
-      <w:r>
-        <w:rPr>
-          <w:rFonts w:ascii="Times" w:eastAsia="Times" w:hAnsi="Times" w:cs="Times"/>
-          <w:bCs/>
-        </w:rPr>
-        <w:t xml:space="preserve">beat 3, Ab should be tied (not only </w:t>
-      </w:r>
-      <w:proofErr w:type="spellStart"/>
-      <w:r>
-        <w:rPr>
-          <w:rFonts w:ascii="Times" w:eastAsia="Times" w:hAnsi="Times" w:cs="Times"/>
-          <w:bCs/>
-        </w:rPr>
-        <w:t>slured</w:t>
-      </w:r>
-      <w:proofErr w:type="spellEnd"/>
-      <w:r>
-        <w:rPr>
-          <w:rFonts w:ascii="Times" w:eastAsia="Times" w:hAnsi="Times" w:cs="Times"/>
-          <w:bCs/>
-        </w:rPr>
-        <w:t>)</w:t>
+        <w:t xml:space="preserve">M28 – picc and flutes, </w:t>
+      </w:r>
+      <w:r>
+        <w:rPr>
+          <w:rFonts w:ascii="Times" w:eastAsia="Times" w:hAnsi="Times" w:cs="Times"/>
+          <w:bCs/>
+        </w:rPr>
+        <w:t>beat 3, Ab should be tied (not only slured)</w:t>
       </w:r>
       <w:r>
         <w:rPr>
@@ -10934,23 +9385,7 @@
           <w:rFonts w:ascii="Times" w:eastAsia="Times" w:hAnsi="Times" w:cs="Times"/>
           <w:bCs/>
         </w:rPr>
-        <w:t xml:space="preserve">M37 – brass and </w:t>
-      </w:r>
-      <w:proofErr w:type="spellStart"/>
-      <w:r>
-        <w:rPr>
-          <w:rFonts w:ascii="Times" w:eastAsia="Times" w:hAnsi="Times" w:cs="Times"/>
-          <w:bCs/>
-        </w:rPr>
-        <w:t>wwinds</w:t>
-      </w:r>
-      <w:proofErr w:type="spellEnd"/>
-      <w:r>
-        <w:rPr>
-          <w:rFonts w:ascii="Times" w:eastAsia="Times" w:hAnsi="Times" w:cs="Times"/>
-          <w:bCs/>
-        </w:rPr>
-        <w:t>, add slur to all on beat 2</w:t>
+        <w:t>M37 – brass and wwinds, add slur to all on beat 2</w:t>
       </w:r>
       <w:r>
         <w:rPr>
@@ -10984,17 +9419,8 @@
           <w:rFonts w:ascii="Times" w:eastAsia="Times" w:hAnsi="Times" w:cs="Times"/>
           <w:bCs/>
         </w:rPr>
-        <w:t xml:space="preserve">M37 – Percussion – please use ratios in the </w:t>
-      </w:r>
-      <w:proofErr w:type="spellStart"/>
-      <w:r>
-        <w:rPr>
-          <w:rFonts w:ascii="Times" w:eastAsia="Times" w:hAnsi="Times" w:cs="Times"/>
-          <w:bCs/>
-        </w:rPr>
-        <w:t>tuplets</w:t>
-      </w:r>
-      <w:proofErr w:type="spellEnd"/>
+        <w:t>M37 – Percussion – please use ratios in the tuplets</w:t>
+      </w:r>
       <w:r>
         <w:rPr>
           <w:rFonts w:ascii="Times" w:eastAsia="Times" w:hAnsi="Times" w:cs="Times"/>
@@ -11071,23 +9497,7 @@
           <w:rFonts w:ascii="Times" w:eastAsia="Times" w:hAnsi="Times" w:cs="Times"/>
           <w:bCs/>
         </w:rPr>
-        <w:t xml:space="preserve">54 – </w:t>
-      </w:r>
-      <w:proofErr w:type="spellStart"/>
-      <w:r>
-        <w:rPr>
-          <w:rFonts w:ascii="Times" w:eastAsia="Times" w:hAnsi="Times" w:cs="Times"/>
-          <w:bCs/>
-        </w:rPr>
-        <w:t>vla</w:t>
-      </w:r>
-      <w:proofErr w:type="spellEnd"/>
-      <w:r>
-        <w:rPr>
-          <w:rFonts w:ascii="Times" w:eastAsia="Times" w:hAnsi="Times" w:cs="Times"/>
-          <w:bCs/>
-        </w:rPr>
-        <w:t xml:space="preserve">, add accidentals to </w:t>
+        <w:t xml:space="preserve">54 – vla, add accidentals to </w:t>
       </w:r>
       <w:r>
         <w:rPr>

</xml_diff>

<commit_message>
v46: edits from M's proofreading
</commit_message>
<xml_diff>
--- a/2 Proofreading and Review/LARA Breathing Blocks - Errata_v4 (Page 1-88).docx
+++ b/2 Proofreading and Review/LARA Breathing Blocks - Errata_v4 (Page 1-88).docx
@@ -346,6 +346,17 @@
         </w:rPr>
         <w:t xml:space="preserve">(E.g. Bar 156 in the manuscript = bar 155 in the engraving). The bar numbers in the table below refer exclusively to the bar numbers in the engraving.  </w:t>
       </w:r>
+    </w:p>
+    <w:p>
+      <w:pPr>
+        <w:jc w:val="both"/>
+        <w:rPr>
+          <w:rFonts w:ascii="Times" w:eastAsia="Times" w:hAnsi="Times" w:cs="Times"/>
+          <w:bCs/>
+          <w:sz w:val="32"/>
+          <w:szCs w:val="32"/>
+        </w:rPr>
+      </w:pPr>
     </w:p>
     <w:p>
       <w:pPr>
@@ -1088,7 +1099,21 @@
               <w:rPr>
                 <w:rFonts w:ascii="Times" w:eastAsia="Times" w:hAnsi="Times" w:cs="Times"/>
               </w:rPr>
-              <w:t xml:space="preserve"> still fl 3. But </w:t>
+              <w:t xml:space="preserve"> still </w:t>
+            </w:r>
+            <w:proofErr w:type="spellStart"/>
+            <w:r>
+              <w:rPr>
+                <w:rFonts w:ascii="Times" w:eastAsia="Times" w:hAnsi="Times" w:cs="Times"/>
+              </w:rPr>
+              <w:t>fl</w:t>
+            </w:r>
+            <w:proofErr w:type="spellEnd"/>
+            <w:r>
+              <w:rPr>
+                <w:rFonts w:ascii="Times" w:eastAsia="Times" w:hAnsi="Times" w:cs="Times"/>
+              </w:rPr>
+              <w:t xml:space="preserve"> 3. But </w:t>
             </w:r>
             <w:r>
               <w:rPr>
@@ -1236,7 +1261,21 @@
               <w:rPr>
                 <w:rFonts w:ascii="Times" w:eastAsia="Times" w:hAnsi="Times" w:cs="Times"/>
               </w:rPr>
-              <w:t>We’ve placed an instrument change from C.A to Ob.III here. Is this correct?</w:t>
+              <w:t xml:space="preserve">We’ve placed an instrument change from C.A to </w:t>
+            </w:r>
+            <w:proofErr w:type="spellStart"/>
+            <w:r>
+              <w:rPr>
+                <w:rFonts w:ascii="Times" w:eastAsia="Times" w:hAnsi="Times" w:cs="Times"/>
+              </w:rPr>
+              <w:t>Ob.III</w:t>
+            </w:r>
+            <w:proofErr w:type="spellEnd"/>
+            <w:r>
+              <w:rPr>
+                <w:rFonts w:ascii="Times" w:eastAsia="Times" w:hAnsi="Times" w:cs="Times"/>
+              </w:rPr>
+              <w:t xml:space="preserve"> here. Is this correct?</w:t>
             </w:r>
           </w:p>
         </w:tc>
@@ -1275,11 +1314,47 @@
                 <w:rFonts w:ascii="Times" w:eastAsia="Times" w:hAnsi="Times" w:cs="Times"/>
               </w:rPr>
             </w:pPr>
-            <w:r>
-              <w:rPr>
-                <w:rFonts w:ascii="Times" w:eastAsia="Times" w:hAnsi="Times" w:cs="Times"/>
-              </w:rPr>
-              <w:t>Vla, Vcl, Cb.</w:t>
+            <w:proofErr w:type="spellStart"/>
+            <w:r>
+              <w:rPr>
+                <w:rFonts w:ascii="Times" w:eastAsia="Times" w:hAnsi="Times" w:cs="Times"/>
+              </w:rPr>
+              <w:t>Vla</w:t>
+            </w:r>
+            <w:proofErr w:type="spellEnd"/>
+            <w:r>
+              <w:rPr>
+                <w:rFonts w:ascii="Times" w:eastAsia="Times" w:hAnsi="Times" w:cs="Times"/>
+              </w:rPr>
+              <w:t xml:space="preserve">, </w:t>
+            </w:r>
+            <w:proofErr w:type="spellStart"/>
+            <w:r>
+              <w:rPr>
+                <w:rFonts w:ascii="Times" w:eastAsia="Times" w:hAnsi="Times" w:cs="Times"/>
+              </w:rPr>
+              <w:t>Vcl</w:t>
+            </w:r>
+            <w:proofErr w:type="spellEnd"/>
+            <w:r>
+              <w:rPr>
+                <w:rFonts w:ascii="Times" w:eastAsia="Times" w:hAnsi="Times" w:cs="Times"/>
+              </w:rPr>
+              <w:t xml:space="preserve">, </w:t>
+            </w:r>
+            <w:proofErr w:type="spellStart"/>
+            <w:r>
+              <w:rPr>
+                <w:rFonts w:ascii="Times" w:eastAsia="Times" w:hAnsi="Times" w:cs="Times"/>
+              </w:rPr>
+              <w:t>Cb</w:t>
+            </w:r>
+            <w:proofErr w:type="spellEnd"/>
+            <w:r>
+              <w:rPr>
+                <w:rFonts w:ascii="Times" w:eastAsia="Times" w:hAnsi="Times" w:cs="Times"/>
+              </w:rPr>
+              <w:t>.</w:t>
             </w:r>
           </w:p>
         </w:tc>
@@ -1601,7 +1676,27 @@
           <w:sz w:val="32"/>
           <w:szCs w:val="32"/>
         </w:rPr>
-        <w:t>202 to 212 – English horn - make this whole section the ob3 part (doubling ob 1,2), delete beat 1 of 210 (not in oboe range)  – after bar 212 add “to English Horn” (then box with “English Horn” on bar 217</w:t>
+        <w:t xml:space="preserve">202 to 212 – English horn - make this whole section the ob3 part (doubling </w:t>
+      </w:r>
+      <w:proofErr w:type="spellStart"/>
+      <w:r>
+        <w:rPr>
+          <w:rFonts w:ascii="Times" w:eastAsia="Times" w:hAnsi="Times" w:cs="Times"/>
+          <w:bCs/>
+          <w:sz w:val="32"/>
+          <w:szCs w:val="32"/>
+        </w:rPr>
+        <w:t>ob</w:t>
+      </w:r>
+      <w:proofErr w:type="spellEnd"/>
+      <w:r>
+        <w:rPr>
+          <w:rFonts w:ascii="Times" w:eastAsia="Times" w:hAnsi="Times" w:cs="Times"/>
+          <w:bCs/>
+          <w:sz w:val="32"/>
+          <w:szCs w:val="32"/>
+        </w:rPr>
+        <w:t xml:space="preserve"> 1,2), delete beat 1 of 210 (not in oboe range)  – after bar 212 add “to English Horn” (then box with “English Horn” on bar 217</w:t>
       </w:r>
       <w:r>
         <w:rPr>
@@ -1655,7 +1750,27 @@
           <w:sz w:val="32"/>
           <w:szCs w:val="32"/>
         </w:rPr>
-        <w:t>M202 – Cb – move both beams down a bit for better style</w:t>
+        <w:t xml:space="preserve">M202 – </w:t>
+      </w:r>
+      <w:proofErr w:type="spellStart"/>
+      <w:r>
+        <w:rPr>
+          <w:rFonts w:ascii="Times" w:eastAsia="Times" w:hAnsi="Times" w:cs="Times"/>
+          <w:bCs/>
+          <w:sz w:val="32"/>
+          <w:szCs w:val="32"/>
+        </w:rPr>
+        <w:t>Cb</w:t>
+      </w:r>
+      <w:proofErr w:type="spellEnd"/>
+      <w:r>
+        <w:rPr>
+          <w:rFonts w:ascii="Times" w:eastAsia="Times" w:hAnsi="Times" w:cs="Times"/>
+          <w:bCs/>
+          <w:sz w:val="32"/>
+          <w:szCs w:val="32"/>
+        </w:rPr>
+        <w:t xml:space="preserve"> – move both beams down a bit for better style</w:t>
       </w:r>
       <w:r>
         <w:rPr>
@@ -1730,14 +1845,45 @@
         </w:rPr>
         <w:t xml:space="preserve"> </w:t>
       </w:r>
-      <w:r>
-        <w:rPr>
-          <w:rFonts w:ascii="Times" w:eastAsia="Times" w:hAnsi="Times" w:cs="Times"/>
-          <w:b/>
-          <w:sz w:val="32"/>
-          <w:szCs w:val="32"/>
-        </w:rPr>
-        <w:t>tpt 1 is missing quintuplet (should attack second quintuplet); tpt 2 should be dotted 16</w:t>
+      <w:proofErr w:type="spellStart"/>
+      <w:r>
+        <w:rPr>
+          <w:rFonts w:ascii="Times" w:eastAsia="Times" w:hAnsi="Times" w:cs="Times"/>
+          <w:b/>
+          <w:sz w:val="32"/>
+          <w:szCs w:val="32"/>
+        </w:rPr>
+        <w:t>tpt</w:t>
+      </w:r>
+      <w:proofErr w:type="spellEnd"/>
+      <w:r>
+        <w:rPr>
+          <w:rFonts w:ascii="Times" w:eastAsia="Times" w:hAnsi="Times" w:cs="Times"/>
+          <w:b/>
+          <w:sz w:val="32"/>
+          <w:szCs w:val="32"/>
+        </w:rPr>
+        <w:t xml:space="preserve"> 1 is missing quintuplet (should attack second quintuplet); </w:t>
+      </w:r>
+      <w:proofErr w:type="spellStart"/>
+      <w:r>
+        <w:rPr>
+          <w:rFonts w:ascii="Times" w:eastAsia="Times" w:hAnsi="Times" w:cs="Times"/>
+          <w:b/>
+          <w:sz w:val="32"/>
+          <w:szCs w:val="32"/>
+        </w:rPr>
+        <w:t>tpt</w:t>
+      </w:r>
+      <w:proofErr w:type="spellEnd"/>
+      <w:r>
+        <w:rPr>
+          <w:rFonts w:ascii="Times" w:eastAsia="Times" w:hAnsi="Times" w:cs="Times"/>
+          <w:b/>
+          <w:sz w:val="32"/>
+          <w:szCs w:val="32"/>
+        </w:rPr>
+        <w:t xml:space="preserve"> 2 should be dotted 16</w:t>
       </w:r>
       <w:r>
         <w:rPr>
@@ -1830,7 +1976,27 @@
           <w:sz w:val="32"/>
           <w:szCs w:val="32"/>
         </w:rPr>
-        <w:t>harmonic notehead, its an artificial harmonic, not a double stop</w:t>
+        <w:t xml:space="preserve">harmonic notehead, </w:t>
+      </w:r>
+      <w:proofErr w:type="spellStart"/>
+      <w:r>
+        <w:rPr>
+          <w:rFonts w:ascii="Times" w:eastAsia="Times" w:hAnsi="Times" w:cs="Times"/>
+          <w:bCs/>
+          <w:sz w:val="32"/>
+          <w:szCs w:val="32"/>
+        </w:rPr>
+        <w:t>its</w:t>
+      </w:r>
+      <w:proofErr w:type="spellEnd"/>
+      <w:r>
+        <w:rPr>
+          <w:rFonts w:ascii="Times" w:eastAsia="Times" w:hAnsi="Times" w:cs="Times"/>
+          <w:bCs/>
+          <w:sz w:val="32"/>
+          <w:szCs w:val="32"/>
+        </w:rPr>
+        <w:t xml:space="preserve"> an artificial harmonic, not a double stop</w:t>
       </w:r>
       <w:r>
         <w:rPr>
@@ -1867,7 +2033,27 @@
           <w:sz w:val="32"/>
           <w:szCs w:val="32"/>
         </w:rPr>
-        <w:t>M204 – tbn 1 – should be middle note of the triplet, not quintuplet</w:t>
+        <w:t xml:space="preserve">M204 – </w:t>
+      </w:r>
+      <w:proofErr w:type="spellStart"/>
+      <w:r>
+        <w:rPr>
+          <w:rFonts w:ascii="Times" w:eastAsia="Times" w:hAnsi="Times" w:cs="Times"/>
+          <w:bCs/>
+          <w:sz w:val="32"/>
+          <w:szCs w:val="32"/>
+        </w:rPr>
+        <w:t>tbn</w:t>
+      </w:r>
+      <w:proofErr w:type="spellEnd"/>
+      <w:r>
+        <w:rPr>
+          <w:rFonts w:ascii="Times" w:eastAsia="Times" w:hAnsi="Times" w:cs="Times"/>
+          <w:bCs/>
+          <w:sz w:val="32"/>
+          <w:szCs w:val="32"/>
+        </w:rPr>
+        <w:t xml:space="preserve"> 1 – should be middle note of the triplet, not quintuplet</w:t>
       </w:r>
       <w:r>
         <w:rPr>
@@ -1969,7 +2155,27 @@
           <w:sz w:val="32"/>
           <w:szCs w:val="32"/>
         </w:rPr>
-        <w:t>M 207 – bassoons and Bcl – should be last triplet, not quintuplet</w:t>
+        <w:t xml:space="preserve">M 207 – bassoons and </w:t>
+      </w:r>
+      <w:proofErr w:type="spellStart"/>
+      <w:r>
+        <w:rPr>
+          <w:rFonts w:ascii="Times" w:eastAsia="Times" w:hAnsi="Times" w:cs="Times"/>
+          <w:b/>
+          <w:sz w:val="32"/>
+          <w:szCs w:val="32"/>
+        </w:rPr>
+        <w:t>Bcl</w:t>
+      </w:r>
+      <w:proofErr w:type="spellEnd"/>
+      <w:r>
+        <w:rPr>
+          <w:rFonts w:ascii="Times" w:eastAsia="Times" w:hAnsi="Times" w:cs="Times"/>
+          <w:b/>
+          <w:sz w:val="32"/>
+          <w:szCs w:val="32"/>
+        </w:rPr>
+        <w:t xml:space="preserve"> – should be last triplet, not quintuplet</w:t>
       </w:r>
       <w:r>
         <w:rPr>
@@ -2045,7 +2251,27 @@
           <w:sz w:val="32"/>
           <w:szCs w:val="32"/>
         </w:rPr>
-        <w:t>M210 – Cb – beat 1, move beam down a bit for better style</w:t>
+        <w:t xml:space="preserve">M210 – </w:t>
+      </w:r>
+      <w:proofErr w:type="spellStart"/>
+      <w:r>
+        <w:rPr>
+          <w:rFonts w:ascii="Times" w:eastAsia="Times" w:hAnsi="Times" w:cs="Times"/>
+          <w:b/>
+          <w:sz w:val="32"/>
+          <w:szCs w:val="32"/>
+        </w:rPr>
+        <w:t>Cb</w:t>
+      </w:r>
+      <w:proofErr w:type="spellEnd"/>
+      <w:r>
+        <w:rPr>
+          <w:rFonts w:ascii="Times" w:eastAsia="Times" w:hAnsi="Times" w:cs="Times"/>
+          <w:b/>
+          <w:sz w:val="32"/>
+          <w:szCs w:val="32"/>
+        </w:rPr>
+        <w:t xml:space="preserve"> – beat 1, move beam down a bit for better style</w:t>
       </w:r>
       <w:r>
         <w:rPr>
@@ -2130,7 +2356,47 @@
           <w:sz w:val="32"/>
           <w:szCs w:val="32"/>
         </w:rPr>
-        <w:t>M213 – cb – add (mp)</w:t>
+        <w:t xml:space="preserve">M213 – </w:t>
+      </w:r>
+      <w:proofErr w:type="spellStart"/>
+      <w:r>
+        <w:rPr>
+          <w:rFonts w:ascii="Times" w:eastAsia="Times" w:hAnsi="Times" w:cs="Times"/>
+          <w:b/>
+          <w:sz w:val="32"/>
+          <w:szCs w:val="32"/>
+        </w:rPr>
+        <w:t>cb</w:t>
+      </w:r>
+      <w:proofErr w:type="spellEnd"/>
+      <w:r>
+        <w:rPr>
+          <w:rFonts w:ascii="Times" w:eastAsia="Times" w:hAnsi="Times" w:cs="Times"/>
+          <w:b/>
+          <w:sz w:val="32"/>
+          <w:szCs w:val="32"/>
+        </w:rPr>
+        <w:t xml:space="preserve"> – add (</w:t>
+      </w:r>
+      <w:proofErr w:type="spellStart"/>
+      <w:r>
+        <w:rPr>
+          <w:rFonts w:ascii="Times" w:eastAsia="Times" w:hAnsi="Times" w:cs="Times"/>
+          <w:b/>
+          <w:sz w:val="32"/>
+          <w:szCs w:val="32"/>
+        </w:rPr>
+        <w:t>mp</w:t>
+      </w:r>
+      <w:proofErr w:type="spellEnd"/>
+      <w:r>
+        <w:rPr>
+          <w:rFonts w:ascii="Times" w:eastAsia="Times" w:hAnsi="Times" w:cs="Times"/>
+          <w:b/>
+          <w:sz w:val="32"/>
+          <w:szCs w:val="32"/>
+        </w:rPr>
+        <w:t>)</w:t>
       </w:r>
       <w:r>
         <w:rPr>
@@ -2280,7 +2546,27 @@
           <w:sz w:val="32"/>
           <w:szCs w:val="32"/>
         </w:rPr>
-        <w:t>227 – Bcl – beat 1 – last note should be C ¾ sharp</w:t>
+        <w:t xml:space="preserve">227 – </w:t>
+      </w:r>
+      <w:proofErr w:type="spellStart"/>
+      <w:r>
+        <w:rPr>
+          <w:rFonts w:ascii="Times" w:eastAsia="Times" w:hAnsi="Times" w:cs="Times"/>
+          <w:b/>
+          <w:sz w:val="32"/>
+          <w:szCs w:val="32"/>
+        </w:rPr>
+        <w:t>Bcl</w:t>
+      </w:r>
+      <w:proofErr w:type="spellEnd"/>
+      <w:r>
+        <w:rPr>
+          <w:rFonts w:ascii="Times" w:eastAsia="Times" w:hAnsi="Times" w:cs="Times"/>
+          <w:b/>
+          <w:sz w:val="32"/>
+          <w:szCs w:val="32"/>
+        </w:rPr>
+        <w:t xml:space="preserve"> – beat 1 – last note should be C ¾ sharp</w:t>
       </w:r>
       <w:r>
         <w:rPr>
@@ -2403,7 +2689,27 @@
           <w:sz w:val="32"/>
           <w:szCs w:val="32"/>
         </w:rPr>
-        <w:t xml:space="preserve">M240 – solo vl </w:t>
+        <w:t xml:space="preserve">M240 – solo </w:t>
+      </w:r>
+      <w:proofErr w:type="spellStart"/>
+      <w:r>
+        <w:rPr>
+          <w:rFonts w:ascii="Times" w:eastAsia="Times" w:hAnsi="Times" w:cs="Times"/>
+          <w:b/>
+          <w:sz w:val="32"/>
+          <w:szCs w:val="32"/>
+        </w:rPr>
+        <w:t>vl</w:t>
+      </w:r>
+      <w:proofErr w:type="spellEnd"/>
+      <w:r>
+        <w:rPr>
+          <w:rFonts w:ascii="Times" w:eastAsia="Times" w:hAnsi="Times" w:cs="Times"/>
+          <w:b/>
+          <w:sz w:val="32"/>
+          <w:szCs w:val="32"/>
+        </w:rPr>
+        <w:t xml:space="preserve"> </w:t>
       </w:r>
       <w:r>
         <w:rPr>
@@ -2468,7 +2774,67 @@
           <w:sz w:val="32"/>
           <w:szCs w:val="32"/>
         </w:rPr>
-        <w:t>M242 – vl – gli altri – glissando from D should go up slightly (not down) to D ¼ sharp</w:t>
+        <w:t xml:space="preserve">M242 – </w:t>
+      </w:r>
+      <w:proofErr w:type="spellStart"/>
+      <w:r>
+        <w:rPr>
+          <w:rFonts w:ascii="Times" w:eastAsia="Times" w:hAnsi="Times" w:cs="Times"/>
+          <w:b/>
+          <w:sz w:val="32"/>
+          <w:szCs w:val="32"/>
+        </w:rPr>
+        <w:t>vl</w:t>
+      </w:r>
+      <w:proofErr w:type="spellEnd"/>
+      <w:r>
+        <w:rPr>
+          <w:rFonts w:ascii="Times" w:eastAsia="Times" w:hAnsi="Times" w:cs="Times"/>
+          <w:b/>
+          <w:sz w:val="32"/>
+          <w:szCs w:val="32"/>
+        </w:rPr>
+        <w:t xml:space="preserve"> – </w:t>
+      </w:r>
+      <w:proofErr w:type="spellStart"/>
+      <w:r>
+        <w:rPr>
+          <w:rFonts w:ascii="Times" w:eastAsia="Times" w:hAnsi="Times" w:cs="Times"/>
+          <w:b/>
+          <w:sz w:val="32"/>
+          <w:szCs w:val="32"/>
+        </w:rPr>
+        <w:t>gli</w:t>
+      </w:r>
+      <w:proofErr w:type="spellEnd"/>
+      <w:r>
+        <w:rPr>
+          <w:rFonts w:ascii="Times" w:eastAsia="Times" w:hAnsi="Times" w:cs="Times"/>
+          <w:b/>
+          <w:sz w:val="32"/>
+          <w:szCs w:val="32"/>
+        </w:rPr>
+        <w:t xml:space="preserve"> </w:t>
+      </w:r>
+      <w:proofErr w:type="spellStart"/>
+      <w:r>
+        <w:rPr>
+          <w:rFonts w:ascii="Times" w:eastAsia="Times" w:hAnsi="Times" w:cs="Times"/>
+          <w:b/>
+          <w:sz w:val="32"/>
+          <w:szCs w:val="32"/>
+        </w:rPr>
+        <w:t>altri</w:t>
+      </w:r>
+      <w:proofErr w:type="spellEnd"/>
+      <w:r>
+        <w:rPr>
+          <w:rFonts w:ascii="Times" w:eastAsia="Times" w:hAnsi="Times" w:cs="Times"/>
+          <w:b/>
+          <w:sz w:val="32"/>
+          <w:szCs w:val="32"/>
+        </w:rPr>
+        <w:t xml:space="preserve"> – glissando from D should go up slightly (not down) to D ¼ sharp</w:t>
       </w:r>
       <w:r>
         <w:rPr>
@@ -2582,14 +2948,45 @@
         </w:rPr>
         <w:t xml:space="preserve"> </w:t>
       </w:r>
-      <w:r>
-        <w:rPr>
-          <w:rFonts w:ascii="Times" w:eastAsia="Times" w:hAnsi="Times" w:cs="Times"/>
-          <w:b/>
-          <w:sz w:val="32"/>
-          <w:szCs w:val="32"/>
-        </w:rPr>
-        <w:t>tbn 2 first note – replace with G below (like first note of Btbn)</w:t>
+      <w:proofErr w:type="spellStart"/>
+      <w:r>
+        <w:rPr>
+          <w:rFonts w:ascii="Times" w:eastAsia="Times" w:hAnsi="Times" w:cs="Times"/>
+          <w:b/>
+          <w:sz w:val="32"/>
+          <w:szCs w:val="32"/>
+        </w:rPr>
+        <w:t>tbn</w:t>
+      </w:r>
+      <w:proofErr w:type="spellEnd"/>
+      <w:r>
+        <w:rPr>
+          <w:rFonts w:ascii="Times" w:eastAsia="Times" w:hAnsi="Times" w:cs="Times"/>
+          <w:b/>
+          <w:sz w:val="32"/>
+          <w:szCs w:val="32"/>
+        </w:rPr>
+        <w:t xml:space="preserve"> 2 first note – replace with G below (like first note of </w:t>
+      </w:r>
+      <w:proofErr w:type="spellStart"/>
+      <w:r>
+        <w:rPr>
+          <w:rFonts w:ascii="Times" w:eastAsia="Times" w:hAnsi="Times" w:cs="Times"/>
+          <w:b/>
+          <w:sz w:val="32"/>
+          <w:szCs w:val="32"/>
+        </w:rPr>
+        <w:t>Btbn</w:t>
+      </w:r>
+      <w:proofErr w:type="spellEnd"/>
+      <w:r>
+        <w:rPr>
+          <w:rFonts w:ascii="Times" w:eastAsia="Times" w:hAnsi="Times" w:cs="Times"/>
+          <w:b/>
+          <w:sz w:val="32"/>
+          <w:szCs w:val="32"/>
+        </w:rPr>
+        <w:t>)</w:t>
       </w:r>
       <w:r>
         <w:rPr>
@@ -3731,7 +4128,21 @@
               <w:rPr>
                 <w:rFonts w:ascii="Times" w:eastAsia="Times" w:hAnsi="Times" w:cs="Times"/>
               </w:rPr>
-              <w:t>Does the general decresc in the strings apply to the contrabass?</w:t>
+              <w:t xml:space="preserve">Does the general </w:t>
+            </w:r>
+            <w:proofErr w:type="spellStart"/>
+            <w:r>
+              <w:rPr>
+                <w:rFonts w:ascii="Times" w:eastAsia="Times" w:hAnsi="Times" w:cs="Times"/>
+              </w:rPr>
+              <w:t>decresc</w:t>
+            </w:r>
+            <w:proofErr w:type="spellEnd"/>
+            <w:r>
+              <w:rPr>
+                <w:rFonts w:ascii="Times" w:eastAsia="Times" w:hAnsi="Times" w:cs="Times"/>
+              </w:rPr>
+              <w:t xml:space="preserve"> in the strings apply to the contrabass?</w:t>
             </w:r>
           </w:p>
         </w:tc>
@@ -3983,111 +4394,273 @@
           <w:sz w:val="20"/>
           <w:szCs w:val="20"/>
         </w:rPr>
-        <w:t>M10, harp – last note (both hands), add natural. Also add natural to last Vla 1 note and Vcl 2 and Cb √</w:t>
-      </w:r>
-    </w:p>
-    <w:p>
-      <w:pPr>
-        <w:rPr>
-          <w:rFonts w:ascii="Times New Roman" w:eastAsia="Times" w:hAnsi="Times New Roman" w:cs="Times New Roman"/>
-          <w:sz w:val="20"/>
-          <w:szCs w:val="20"/>
-        </w:rPr>
-      </w:pPr>
-    </w:p>
-    <w:p>
-      <w:pPr>
-        <w:rPr>
-          <w:rFonts w:ascii="Times New Roman" w:eastAsia="Times" w:hAnsi="Times New Roman" w:cs="Times New Roman"/>
-          <w:sz w:val="20"/>
-          <w:szCs w:val="20"/>
-        </w:rPr>
-      </w:pPr>
-      <w:r>
-        <w:rPr>
-          <w:rFonts w:ascii="Times New Roman" w:eastAsia="Times" w:hAnsi="Times New Roman" w:cs="Times New Roman"/>
-          <w:sz w:val="20"/>
-          <w:szCs w:val="20"/>
-        </w:rPr>
-        <w:t>M11, vlI 2, add natural to first note √</w:t>
-      </w:r>
-    </w:p>
-    <w:p>
-      <w:pPr>
-        <w:rPr>
-          <w:rFonts w:ascii="Times New Roman" w:eastAsia="Times" w:hAnsi="Times New Roman" w:cs="Times New Roman"/>
-          <w:sz w:val="20"/>
-          <w:szCs w:val="20"/>
-        </w:rPr>
-      </w:pPr>
-    </w:p>
-    <w:p>
-      <w:pPr>
-        <w:rPr>
-          <w:rFonts w:ascii="Times New Roman" w:eastAsia="Times" w:hAnsi="Times New Roman" w:cs="Times New Roman"/>
-          <w:sz w:val="20"/>
-          <w:szCs w:val="20"/>
-        </w:rPr>
-      </w:pPr>
-      <w:r>
-        <w:rPr>
-          <w:rFonts w:ascii="Times New Roman" w:eastAsia="Times" w:hAnsi="Times New Roman" w:cs="Times New Roman"/>
-          <w:sz w:val="20"/>
-          <w:szCs w:val="20"/>
-        </w:rPr>
-        <w:t>M11, Vcl 2 – missing gliss (should be exactly like Vcl1, but land back on F art harm √</w:t>
-      </w:r>
-    </w:p>
-    <w:p>
-      <w:pPr>
-        <w:rPr>
-          <w:rFonts w:ascii="Times New Roman" w:eastAsia="Times" w:hAnsi="Times New Roman" w:cs="Times New Roman"/>
-          <w:sz w:val="20"/>
-          <w:szCs w:val="20"/>
-        </w:rPr>
-      </w:pPr>
-    </w:p>
-    <w:p>
-      <w:pPr>
-        <w:rPr>
-          <w:rFonts w:ascii="Times New Roman" w:eastAsia="Times" w:hAnsi="Times New Roman" w:cs="Times New Roman"/>
-          <w:sz w:val="20"/>
-          <w:szCs w:val="20"/>
-        </w:rPr>
-      </w:pPr>
-      <w:r>
-        <w:rPr>
-          <w:rFonts w:ascii="Times New Roman" w:eastAsia="Times" w:hAnsi="Times New Roman" w:cs="Times New Roman"/>
-          <w:sz w:val="20"/>
-          <w:szCs w:val="20"/>
-        </w:rPr>
-        <w:t>M18, Vla and Vcl - last note clean up note and parenthesis √</w:t>
-      </w:r>
-    </w:p>
-    <w:p>
-      <w:pPr>
-        <w:rPr>
-          <w:rFonts w:ascii="Times New Roman" w:eastAsia="Times" w:hAnsi="Times New Roman" w:cs="Times New Roman"/>
-          <w:sz w:val="20"/>
-          <w:szCs w:val="20"/>
-        </w:rPr>
-      </w:pPr>
-    </w:p>
-    <w:p>
-      <w:pPr>
-        <w:rPr>
-          <w:rFonts w:ascii="Times New Roman" w:eastAsia="Times" w:hAnsi="Times New Roman" w:cs="Times New Roman"/>
-          <w:sz w:val="20"/>
-          <w:szCs w:val="20"/>
-        </w:rPr>
-      </w:pPr>
-      <w:r>
-        <w:rPr>
-          <w:rFonts w:ascii="Times New Roman" w:eastAsia="Times" w:hAnsi="Times New Roman" w:cs="Times New Roman"/>
-          <w:sz w:val="20"/>
-          <w:szCs w:val="20"/>
-        </w:rPr>
-        <w:t>M19, Vl II 2 – last note, add natural √</w:t>
+        <w:t xml:space="preserve">M10, harp – last note (both hands), add natural. Also add natural to last </w:t>
+      </w:r>
+      <w:proofErr w:type="spellStart"/>
+      <w:r>
+        <w:rPr>
+          <w:rFonts w:ascii="Times New Roman" w:eastAsia="Times" w:hAnsi="Times New Roman" w:cs="Times New Roman"/>
+          <w:sz w:val="20"/>
+          <w:szCs w:val="20"/>
+        </w:rPr>
+        <w:t>Vla</w:t>
+      </w:r>
+      <w:proofErr w:type="spellEnd"/>
+      <w:r>
+        <w:rPr>
+          <w:rFonts w:ascii="Times New Roman" w:eastAsia="Times" w:hAnsi="Times New Roman" w:cs="Times New Roman"/>
+          <w:sz w:val="20"/>
+          <w:szCs w:val="20"/>
+        </w:rPr>
+        <w:t xml:space="preserve"> 1 note and </w:t>
+      </w:r>
+      <w:proofErr w:type="spellStart"/>
+      <w:r>
+        <w:rPr>
+          <w:rFonts w:ascii="Times New Roman" w:eastAsia="Times" w:hAnsi="Times New Roman" w:cs="Times New Roman"/>
+          <w:sz w:val="20"/>
+          <w:szCs w:val="20"/>
+        </w:rPr>
+        <w:t>Vcl</w:t>
+      </w:r>
+      <w:proofErr w:type="spellEnd"/>
+      <w:r>
+        <w:rPr>
+          <w:rFonts w:ascii="Times New Roman" w:eastAsia="Times" w:hAnsi="Times New Roman" w:cs="Times New Roman"/>
+          <w:sz w:val="20"/>
+          <w:szCs w:val="20"/>
+        </w:rPr>
+        <w:t xml:space="preserve"> 2 and </w:t>
+      </w:r>
+      <w:proofErr w:type="spellStart"/>
+      <w:r>
+        <w:rPr>
+          <w:rFonts w:ascii="Times New Roman" w:eastAsia="Times" w:hAnsi="Times New Roman" w:cs="Times New Roman"/>
+          <w:sz w:val="20"/>
+          <w:szCs w:val="20"/>
+        </w:rPr>
+        <w:t>Cb</w:t>
+      </w:r>
+      <w:proofErr w:type="spellEnd"/>
+      <w:r>
+        <w:rPr>
+          <w:rFonts w:ascii="Times New Roman" w:eastAsia="Times" w:hAnsi="Times New Roman" w:cs="Times New Roman"/>
+          <w:sz w:val="20"/>
+          <w:szCs w:val="20"/>
+        </w:rPr>
+        <w:t xml:space="preserve"> √</w:t>
+      </w:r>
+    </w:p>
+    <w:p>
+      <w:pPr>
+        <w:rPr>
+          <w:rFonts w:ascii="Times New Roman" w:eastAsia="Times" w:hAnsi="Times New Roman" w:cs="Times New Roman"/>
+          <w:sz w:val="20"/>
+          <w:szCs w:val="20"/>
+        </w:rPr>
+      </w:pPr>
+    </w:p>
+    <w:p>
+      <w:pPr>
+        <w:rPr>
+          <w:rFonts w:ascii="Times New Roman" w:eastAsia="Times" w:hAnsi="Times New Roman" w:cs="Times New Roman"/>
+          <w:sz w:val="20"/>
+          <w:szCs w:val="20"/>
+        </w:rPr>
+      </w:pPr>
+      <w:r>
+        <w:rPr>
+          <w:rFonts w:ascii="Times New Roman" w:eastAsia="Times" w:hAnsi="Times New Roman" w:cs="Times New Roman"/>
+          <w:sz w:val="20"/>
+          <w:szCs w:val="20"/>
+        </w:rPr>
+        <w:t xml:space="preserve">M11, </w:t>
+      </w:r>
+      <w:proofErr w:type="spellStart"/>
+      <w:r>
+        <w:rPr>
+          <w:rFonts w:ascii="Times New Roman" w:eastAsia="Times" w:hAnsi="Times New Roman" w:cs="Times New Roman"/>
+          <w:sz w:val="20"/>
+          <w:szCs w:val="20"/>
+        </w:rPr>
+        <w:t>vlI</w:t>
+      </w:r>
+      <w:proofErr w:type="spellEnd"/>
+      <w:r>
+        <w:rPr>
+          <w:rFonts w:ascii="Times New Roman" w:eastAsia="Times" w:hAnsi="Times New Roman" w:cs="Times New Roman"/>
+          <w:sz w:val="20"/>
+          <w:szCs w:val="20"/>
+        </w:rPr>
+        <w:t xml:space="preserve"> 2, add natural to first note √</w:t>
+      </w:r>
+    </w:p>
+    <w:p>
+      <w:pPr>
+        <w:rPr>
+          <w:rFonts w:ascii="Times New Roman" w:eastAsia="Times" w:hAnsi="Times New Roman" w:cs="Times New Roman"/>
+          <w:sz w:val="20"/>
+          <w:szCs w:val="20"/>
+        </w:rPr>
+      </w:pPr>
+    </w:p>
+    <w:p>
+      <w:pPr>
+        <w:rPr>
+          <w:rFonts w:ascii="Times New Roman" w:eastAsia="Times" w:hAnsi="Times New Roman" w:cs="Times New Roman"/>
+          <w:sz w:val="20"/>
+          <w:szCs w:val="20"/>
+        </w:rPr>
+      </w:pPr>
+      <w:r>
+        <w:rPr>
+          <w:rFonts w:ascii="Times New Roman" w:eastAsia="Times" w:hAnsi="Times New Roman" w:cs="Times New Roman"/>
+          <w:sz w:val="20"/>
+          <w:szCs w:val="20"/>
+        </w:rPr>
+        <w:t xml:space="preserve">M11, </w:t>
+      </w:r>
+      <w:proofErr w:type="spellStart"/>
+      <w:r>
+        <w:rPr>
+          <w:rFonts w:ascii="Times New Roman" w:eastAsia="Times" w:hAnsi="Times New Roman" w:cs="Times New Roman"/>
+          <w:sz w:val="20"/>
+          <w:szCs w:val="20"/>
+        </w:rPr>
+        <w:t>Vcl</w:t>
+      </w:r>
+      <w:proofErr w:type="spellEnd"/>
+      <w:r>
+        <w:rPr>
+          <w:rFonts w:ascii="Times New Roman" w:eastAsia="Times" w:hAnsi="Times New Roman" w:cs="Times New Roman"/>
+          <w:sz w:val="20"/>
+          <w:szCs w:val="20"/>
+        </w:rPr>
+        <w:t xml:space="preserve"> 2 – missing </w:t>
+      </w:r>
+      <w:proofErr w:type="spellStart"/>
+      <w:r>
+        <w:rPr>
+          <w:rFonts w:ascii="Times New Roman" w:eastAsia="Times" w:hAnsi="Times New Roman" w:cs="Times New Roman"/>
+          <w:sz w:val="20"/>
+          <w:szCs w:val="20"/>
+        </w:rPr>
+        <w:t>gliss</w:t>
+      </w:r>
+      <w:proofErr w:type="spellEnd"/>
+      <w:r>
+        <w:rPr>
+          <w:rFonts w:ascii="Times New Roman" w:eastAsia="Times" w:hAnsi="Times New Roman" w:cs="Times New Roman"/>
+          <w:sz w:val="20"/>
+          <w:szCs w:val="20"/>
+        </w:rPr>
+        <w:t xml:space="preserve"> (should be exactly like Vcl1, but land back on F art harm √</w:t>
+      </w:r>
+    </w:p>
+    <w:p>
+      <w:pPr>
+        <w:rPr>
+          <w:rFonts w:ascii="Times New Roman" w:eastAsia="Times" w:hAnsi="Times New Roman" w:cs="Times New Roman"/>
+          <w:sz w:val="20"/>
+          <w:szCs w:val="20"/>
+        </w:rPr>
+      </w:pPr>
+    </w:p>
+    <w:p>
+      <w:pPr>
+        <w:rPr>
+          <w:rFonts w:ascii="Times New Roman" w:eastAsia="Times" w:hAnsi="Times New Roman" w:cs="Times New Roman"/>
+          <w:sz w:val="20"/>
+          <w:szCs w:val="20"/>
+        </w:rPr>
+      </w:pPr>
+      <w:r>
+        <w:rPr>
+          <w:rFonts w:ascii="Times New Roman" w:eastAsia="Times" w:hAnsi="Times New Roman" w:cs="Times New Roman"/>
+          <w:sz w:val="20"/>
+          <w:szCs w:val="20"/>
+        </w:rPr>
+        <w:t xml:space="preserve">M18, </w:t>
+      </w:r>
+      <w:proofErr w:type="spellStart"/>
+      <w:r>
+        <w:rPr>
+          <w:rFonts w:ascii="Times New Roman" w:eastAsia="Times" w:hAnsi="Times New Roman" w:cs="Times New Roman"/>
+          <w:sz w:val="20"/>
+          <w:szCs w:val="20"/>
+        </w:rPr>
+        <w:t>Vla</w:t>
+      </w:r>
+      <w:proofErr w:type="spellEnd"/>
+      <w:r>
+        <w:rPr>
+          <w:rFonts w:ascii="Times New Roman" w:eastAsia="Times" w:hAnsi="Times New Roman" w:cs="Times New Roman"/>
+          <w:sz w:val="20"/>
+          <w:szCs w:val="20"/>
+        </w:rPr>
+        <w:t xml:space="preserve"> and </w:t>
+      </w:r>
+      <w:proofErr w:type="spellStart"/>
+      <w:r>
+        <w:rPr>
+          <w:rFonts w:ascii="Times New Roman" w:eastAsia="Times" w:hAnsi="Times New Roman" w:cs="Times New Roman"/>
+          <w:sz w:val="20"/>
+          <w:szCs w:val="20"/>
+        </w:rPr>
+        <w:t>Vcl</w:t>
+      </w:r>
+      <w:proofErr w:type="spellEnd"/>
+      <w:r>
+        <w:rPr>
+          <w:rFonts w:ascii="Times New Roman" w:eastAsia="Times" w:hAnsi="Times New Roman" w:cs="Times New Roman"/>
+          <w:sz w:val="20"/>
+          <w:szCs w:val="20"/>
+        </w:rPr>
+        <w:t xml:space="preserve"> - last note clean up note and parenthesis √</w:t>
+      </w:r>
+    </w:p>
+    <w:p>
+      <w:pPr>
+        <w:rPr>
+          <w:rFonts w:ascii="Times New Roman" w:eastAsia="Times" w:hAnsi="Times New Roman" w:cs="Times New Roman"/>
+          <w:sz w:val="20"/>
+          <w:szCs w:val="20"/>
+        </w:rPr>
+      </w:pPr>
+    </w:p>
+    <w:p>
+      <w:pPr>
+        <w:rPr>
+          <w:rFonts w:ascii="Times New Roman" w:eastAsia="Times" w:hAnsi="Times New Roman" w:cs="Times New Roman"/>
+          <w:sz w:val="20"/>
+          <w:szCs w:val="20"/>
+        </w:rPr>
+      </w:pPr>
+      <w:r>
+        <w:rPr>
+          <w:rFonts w:ascii="Times New Roman" w:eastAsia="Times" w:hAnsi="Times New Roman" w:cs="Times New Roman"/>
+          <w:sz w:val="20"/>
+          <w:szCs w:val="20"/>
+        </w:rPr>
+        <w:t xml:space="preserve">M19, </w:t>
+      </w:r>
+      <w:proofErr w:type="spellStart"/>
+      <w:r>
+        <w:rPr>
+          <w:rFonts w:ascii="Times New Roman" w:eastAsia="Times" w:hAnsi="Times New Roman" w:cs="Times New Roman"/>
+          <w:sz w:val="20"/>
+          <w:szCs w:val="20"/>
+        </w:rPr>
+        <w:t>Vl</w:t>
+      </w:r>
+      <w:proofErr w:type="spellEnd"/>
+      <w:r>
+        <w:rPr>
+          <w:rFonts w:ascii="Times New Roman" w:eastAsia="Times" w:hAnsi="Times New Roman" w:cs="Times New Roman"/>
+          <w:sz w:val="20"/>
+          <w:szCs w:val="20"/>
+        </w:rPr>
+        <w:t xml:space="preserve"> II 2 – last note, add natural √</w:t>
       </w:r>
     </w:p>
     <w:p>
@@ -4139,7 +4712,25 @@
           <w:sz w:val="20"/>
           <w:szCs w:val="20"/>
         </w:rPr>
-        <w:t>M27, flutes and picc – please add natural to first note √</w:t>
+        <w:t xml:space="preserve">M27, flutes and </w:t>
+      </w:r>
+      <w:proofErr w:type="spellStart"/>
+      <w:r>
+        <w:rPr>
+          <w:rFonts w:ascii="Times New Roman" w:eastAsia="Times" w:hAnsi="Times New Roman" w:cs="Times New Roman"/>
+          <w:sz w:val="20"/>
+          <w:szCs w:val="20"/>
+        </w:rPr>
+        <w:t>picc</w:t>
+      </w:r>
+      <w:proofErr w:type="spellEnd"/>
+      <w:r>
+        <w:rPr>
+          <w:rFonts w:ascii="Times New Roman" w:eastAsia="Times" w:hAnsi="Times New Roman" w:cs="Times New Roman"/>
+          <w:sz w:val="20"/>
+          <w:szCs w:val="20"/>
+        </w:rPr>
+        <w:t xml:space="preserve"> – please add natural to first note √</w:t>
       </w:r>
     </w:p>
     <w:p>
@@ -4217,111 +4808,201 @@
           <w:sz w:val="20"/>
           <w:szCs w:val="20"/>
         </w:rPr>
-        <w:t xml:space="preserve">M33, Vla, last note, make bottom note D# instead of Eb √ </w:t>
-      </w:r>
-    </w:p>
-    <w:p>
-      <w:pPr>
-        <w:rPr>
-          <w:rFonts w:ascii="Times New Roman" w:eastAsia="Times" w:hAnsi="Times New Roman" w:cs="Times New Roman"/>
-          <w:sz w:val="20"/>
-          <w:szCs w:val="20"/>
-        </w:rPr>
-      </w:pPr>
-    </w:p>
-    <w:p>
-      <w:pPr>
-        <w:rPr>
-          <w:rFonts w:ascii="Times New Roman" w:eastAsia="Times" w:hAnsi="Times New Roman" w:cs="Times New Roman"/>
-          <w:sz w:val="20"/>
-          <w:szCs w:val="20"/>
-        </w:rPr>
-      </w:pPr>
-      <w:r>
-        <w:rPr>
-          <w:rFonts w:ascii="Times New Roman" w:eastAsia="Times" w:hAnsi="Times New Roman" w:cs="Times New Roman"/>
-          <w:sz w:val="20"/>
-          <w:szCs w:val="20"/>
-        </w:rPr>
-        <w:t>M34, Vc 1 – add natural √</w:t>
-      </w:r>
-    </w:p>
-    <w:p>
-      <w:pPr>
-        <w:rPr>
-          <w:rFonts w:ascii="Times New Roman" w:eastAsia="Times" w:hAnsi="Times New Roman" w:cs="Times New Roman"/>
-          <w:sz w:val="20"/>
-          <w:szCs w:val="20"/>
-        </w:rPr>
-      </w:pPr>
-    </w:p>
-    <w:p>
-      <w:pPr>
-        <w:rPr>
-          <w:rFonts w:ascii="Times New Roman" w:eastAsia="Times" w:hAnsi="Times New Roman" w:cs="Times New Roman"/>
-          <w:sz w:val="20"/>
-          <w:szCs w:val="20"/>
-        </w:rPr>
-      </w:pPr>
-      <w:r>
-        <w:rPr>
-          <w:rFonts w:ascii="Times New Roman" w:eastAsia="Times" w:hAnsi="Times New Roman" w:cs="Times New Roman"/>
-          <w:sz w:val="20"/>
-          <w:szCs w:val="20"/>
-        </w:rPr>
-        <w:t>M37, timp – add natural √</w:t>
-      </w:r>
-    </w:p>
-    <w:p>
-      <w:pPr>
-        <w:rPr>
-          <w:rFonts w:ascii="Times New Roman" w:eastAsia="Times" w:hAnsi="Times New Roman" w:cs="Times New Roman"/>
-          <w:sz w:val="20"/>
-          <w:szCs w:val="20"/>
-        </w:rPr>
-      </w:pPr>
-    </w:p>
-    <w:p>
-      <w:pPr>
-        <w:rPr>
-          <w:rFonts w:ascii="Times New Roman" w:eastAsia="Times" w:hAnsi="Times New Roman" w:cs="Times New Roman"/>
-          <w:sz w:val="20"/>
-          <w:szCs w:val="20"/>
-        </w:rPr>
-      </w:pPr>
-      <w:r>
-        <w:rPr>
-          <w:rFonts w:ascii="Times New Roman" w:eastAsia="Times" w:hAnsi="Times New Roman" w:cs="Times New Roman"/>
-          <w:sz w:val="20"/>
-          <w:szCs w:val="20"/>
-        </w:rPr>
-        <w:t>M36, ob – beat 3, wrong notes, should be C, C#, D √</w:t>
-      </w:r>
-    </w:p>
-    <w:p>
-      <w:pPr>
-        <w:rPr>
-          <w:rFonts w:ascii="Times New Roman" w:eastAsia="Times" w:hAnsi="Times New Roman" w:cs="Times New Roman"/>
-          <w:sz w:val="20"/>
-          <w:szCs w:val="20"/>
-        </w:rPr>
-      </w:pPr>
-    </w:p>
-    <w:p>
-      <w:pPr>
-        <w:rPr>
-          <w:rFonts w:ascii="Times New Roman" w:eastAsia="Times" w:hAnsi="Times New Roman" w:cs="Times New Roman"/>
-          <w:sz w:val="20"/>
-          <w:szCs w:val="20"/>
-        </w:rPr>
-      </w:pPr>
-      <w:r>
-        <w:rPr>
-          <w:rFonts w:ascii="Times New Roman" w:eastAsia="Times" w:hAnsi="Times New Roman" w:cs="Times New Roman"/>
-          <w:sz w:val="20"/>
-          <w:szCs w:val="20"/>
-        </w:rPr>
-        <w:t>M39, Hn 2,4 – wrong note, should be E natural √</w:t>
+        <w:t xml:space="preserve">M33, </w:t>
+      </w:r>
+      <w:proofErr w:type="spellStart"/>
+      <w:r>
+        <w:rPr>
+          <w:rFonts w:ascii="Times New Roman" w:eastAsia="Times" w:hAnsi="Times New Roman" w:cs="Times New Roman"/>
+          <w:sz w:val="20"/>
+          <w:szCs w:val="20"/>
+        </w:rPr>
+        <w:t>Vla</w:t>
+      </w:r>
+      <w:proofErr w:type="spellEnd"/>
+      <w:r>
+        <w:rPr>
+          <w:rFonts w:ascii="Times New Roman" w:eastAsia="Times" w:hAnsi="Times New Roman" w:cs="Times New Roman"/>
+          <w:sz w:val="20"/>
+          <w:szCs w:val="20"/>
+        </w:rPr>
+        <w:t xml:space="preserve">, last note, make bottom note D# instead of Eb √ </w:t>
+      </w:r>
+    </w:p>
+    <w:p>
+      <w:pPr>
+        <w:rPr>
+          <w:rFonts w:ascii="Times New Roman" w:eastAsia="Times" w:hAnsi="Times New Roman" w:cs="Times New Roman"/>
+          <w:sz w:val="20"/>
+          <w:szCs w:val="20"/>
+        </w:rPr>
+      </w:pPr>
+    </w:p>
+    <w:p>
+      <w:pPr>
+        <w:rPr>
+          <w:rFonts w:ascii="Times New Roman" w:eastAsia="Times" w:hAnsi="Times New Roman" w:cs="Times New Roman"/>
+          <w:sz w:val="20"/>
+          <w:szCs w:val="20"/>
+        </w:rPr>
+      </w:pPr>
+      <w:r>
+        <w:rPr>
+          <w:rFonts w:ascii="Times New Roman" w:eastAsia="Times" w:hAnsi="Times New Roman" w:cs="Times New Roman"/>
+          <w:sz w:val="20"/>
+          <w:szCs w:val="20"/>
+        </w:rPr>
+        <w:t xml:space="preserve">M34, </w:t>
+      </w:r>
+      <w:proofErr w:type="spellStart"/>
+      <w:r>
+        <w:rPr>
+          <w:rFonts w:ascii="Times New Roman" w:eastAsia="Times" w:hAnsi="Times New Roman" w:cs="Times New Roman"/>
+          <w:sz w:val="20"/>
+          <w:szCs w:val="20"/>
+        </w:rPr>
+        <w:t>Vc</w:t>
+      </w:r>
+      <w:proofErr w:type="spellEnd"/>
+      <w:r>
+        <w:rPr>
+          <w:rFonts w:ascii="Times New Roman" w:eastAsia="Times" w:hAnsi="Times New Roman" w:cs="Times New Roman"/>
+          <w:sz w:val="20"/>
+          <w:szCs w:val="20"/>
+        </w:rPr>
+        <w:t xml:space="preserve"> 1 – add natural √</w:t>
+      </w:r>
+    </w:p>
+    <w:p>
+      <w:pPr>
+        <w:rPr>
+          <w:rFonts w:ascii="Times New Roman" w:eastAsia="Times" w:hAnsi="Times New Roman" w:cs="Times New Roman"/>
+          <w:sz w:val="20"/>
+          <w:szCs w:val="20"/>
+        </w:rPr>
+      </w:pPr>
+    </w:p>
+    <w:p>
+      <w:pPr>
+        <w:rPr>
+          <w:rFonts w:ascii="Times New Roman" w:eastAsia="Times" w:hAnsi="Times New Roman" w:cs="Times New Roman"/>
+          <w:sz w:val="20"/>
+          <w:szCs w:val="20"/>
+        </w:rPr>
+      </w:pPr>
+      <w:r>
+        <w:rPr>
+          <w:rFonts w:ascii="Times New Roman" w:eastAsia="Times" w:hAnsi="Times New Roman" w:cs="Times New Roman"/>
+          <w:sz w:val="20"/>
+          <w:szCs w:val="20"/>
+        </w:rPr>
+        <w:t xml:space="preserve">M37, </w:t>
+      </w:r>
+      <w:proofErr w:type="spellStart"/>
+      <w:r>
+        <w:rPr>
+          <w:rFonts w:ascii="Times New Roman" w:eastAsia="Times" w:hAnsi="Times New Roman" w:cs="Times New Roman"/>
+          <w:sz w:val="20"/>
+          <w:szCs w:val="20"/>
+        </w:rPr>
+        <w:t>timp</w:t>
+      </w:r>
+      <w:proofErr w:type="spellEnd"/>
+      <w:r>
+        <w:rPr>
+          <w:rFonts w:ascii="Times New Roman" w:eastAsia="Times" w:hAnsi="Times New Roman" w:cs="Times New Roman"/>
+          <w:sz w:val="20"/>
+          <w:szCs w:val="20"/>
+        </w:rPr>
+        <w:t xml:space="preserve"> – add natural √</w:t>
+      </w:r>
+    </w:p>
+    <w:p>
+      <w:pPr>
+        <w:rPr>
+          <w:rFonts w:ascii="Times New Roman" w:eastAsia="Times" w:hAnsi="Times New Roman" w:cs="Times New Roman"/>
+          <w:sz w:val="20"/>
+          <w:szCs w:val="20"/>
+        </w:rPr>
+      </w:pPr>
+    </w:p>
+    <w:p>
+      <w:pPr>
+        <w:rPr>
+          <w:rFonts w:ascii="Times New Roman" w:eastAsia="Times" w:hAnsi="Times New Roman" w:cs="Times New Roman"/>
+          <w:sz w:val="20"/>
+          <w:szCs w:val="20"/>
+        </w:rPr>
+      </w:pPr>
+      <w:r>
+        <w:rPr>
+          <w:rFonts w:ascii="Times New Roman" w:eastAsia="Times" w:hAnsi="Times New Roman" w:cs="Times New Roman"/>
+          <w:sz w:val="20"/>
+          <w:szCs w:val="20"/>
+        </w:rPr>
+        <w:t xml:space="preserve">M36, </w:t>
+      </w:r>
+      <w:proofErr w:type="spellStart"/>
+      <w:r>
+        <w:rPr>
+          <w:rFonts w:ascii="Times New Roman" w:eastAsia="Times" w:hAnsi="Times New Roman" w:cs="Times New Roman"/>
+          <w:sz w:val="20"/>
+          <w:szCs w:val="20"/>
+        </w:rPr>
+        <w:t>ob</w:t>
+      </w:r>
+      <w:proofErr w:type="spellEnd"/>
+      <w:r>
+        <w:rPr>
+          <w:rFonts w:ascii="Times New Roman" w:eastAsia="Times" w:hAnsi="Times New Roman" w:cs="Times New Roman"/>
+          <w:sz w:val="20"/>
+          <w:szCs w:val="20"/>
+        </w:rPr>
+        <w:t xml:space="preserve"> – beat 3, wrong notes, should be C, C#, D √</w:t>
+      </w:r>
+    </w:p>
+    <w:p>
+      <w:pPr>
+        <w:rPr>
+          <w:rFonts w:ascii="Times New Roman" w:eastAsia="Times" w:hAnsi="Times New Roman" w:cs="Times New Roman"/>
+          <w:sz w:val="20"/>
+          <w:szCs w:val="20"/>
+        </w:rPr>
+      </w:pPr>
+    </w:p>
+    <w:p>
+      <w:pPr>
+        <w:rPr>
+          <w:rFonts w:ascii="Times New Roman" w:eastAsia="Times" w:hAnsi="Times New Roman" w:cs="Times New Roman"/>
+          <w:sz w:val="20"/>
+          <w:szCs w:val="20"/>
+        </w:rPr>
+      </w:pPr>
+      <w:r>
+        <w:rPr>
+          <w:rFonts w:ascii="Times New Roman" w:eastAsia="Times" w:hAnsi="Times New Roman" w:cs="Times New Roman"/>
+          <w:sz w:val="20"/>
+          <w:szCs w:val="20"/>
+        </w:rPr>
+        <w:t xml:space="preserve">M39, </w:t>
+      </w:r>
+      <w:proofErr w:type="spellStart"/>
+      <w:r>
+        <w:rPr>
+          <w:rFonts w:ascii="Times New Roman" w:eastAsia="Times" w:hAnsi="Times New Roman" w:cs="Times New Roman"/>
+          <w:sz w:val="20"/>
+          <w:szCs w:val="20"/>
+        </w:rPr>
+        <w:t>Hn</w:t>
+      </w:r>
+      <w:proofErr w:type="spellEnd"/>
+      <w:r>
+        <w:rPr>
+          <w:rFonts w:ascii="Times New Roman" w:eastAsia="Times" w:hAnsi="Times New Roman" w:cs="Times New Roman"/>
+          <w:sz w:val="20"/>
+          <w:szCs w:val="20"/>
+        </w:rPr>
+        <w:t xml:space="preserve"> 2,4 – wrong note, should be E natural √</w:t>
       </w:r>
     </w:p>
     <w:p>
@@ -4373,7 +5054,25 @@
           <w:sz w:val="20"/>
           <w:szCs w:val="20"/>
         </w:rPr>
-        <w:t>M54, Vcl – flip cello 1 and 2 so they don’t cross voices √</w:t>
+        <w:t xml:space="preserve">M54, </w:t>
+      </w:r>
+      <w:proofErr w:type="spellStart"/>
+      <w:r>
+        <w:rPr>
+          <w:rFonts w:ascii="Times New Roman" w:eastAsia="Times" w:hAnsi="Times New Roman" w:cs="Times New Roman"/>
+          <w:sz w:val="20"/>
+          <w:szCs w:val="20"/>
+        </w:rPr>
+        <w:t>Vcl</w:t>
+      </w:r>
+      <w:proofErr w:type="spellEnd"/>
+      <w:r>
+        <w:rPr>
+          <w:rFonts w:ascii="Times New Roman" w:eastAsia="Times" w:hAnsi="Times New Roman" w:cs="Times New Roman"/>
+          <w:sz w:val="20"/>
+          <w:szCs w:val="20"/>
+        </w:rPr>
+        <w:t xml:space="preserve"> – flip cello 1 and 2 so they don’t cross voices √</w:t>
       </w:r>
     </w:p>
     <w:p>
@@ -4425,7 +5124,25 @@
           <w:sz w:val="20"/>
           <w:szCs w:val="20"/>
         </w:rPr>
-        <w:t>M66, vl 1 – bottom voice, second note is wrong, should be C# √</w:t>
+        <w:t xml:space="preserve">M66, </w:t>
+      </w:r>
+      <w:proofErr w:type="spellStart"/>
+      <w:r>
+        <w:rPr>
+          <w:rFonts w:ascii="Times New Roman" w:eastAsia="Times" w:hAnsi="Times New Roman" w:cs="Times New Roman"/>
+          <w:sz w:val="20"/>
+          <w:szCs w:val="20"/>
+        </w:rPr>
+        <w:t>vl</w:t>
+      </w:r>
+      <w:proofErr w:type="spellEnd"/>
+      <w:r>
+        <w:rPr>
+          <w:rFonts w:ascii="Times New Roman" w:eastAsia="Times" w:hAnsi="Times New Roman" w:cs="Times New Roman"/>
+          <w:sz w:val="20"/>
+          <w:szCs w:val="20"/>
+        </w:rPr>
+        <w:t xml:space="preserve"> 1 – bottom voice, second note is wrong, should be C# √</w:t>
       </w:r>
     </w:p>
     <w:p>
@@ -4581,7 +5298,43 @@
           <w:sz w:val="20"/>
           <w:szCs w:val="20"/>
         </w:rPr>
-        <w:t>M75, Cb – wrong note – should be F4; Cello notes also wrong, shoul be G and E (see manuscript) √</w:t>
+        <w:t xml:space="preserve">M75, </w:t>
+      </w:r>
+      <w:proofErr w:type="spellStart"/>
+      <w:r>
+        <w:rPr>
+          <w:rFonts w:ascii="Times New Roman" w:eastAsia="Times" w:hAnsi="Times New Roman" w:cs="Times New Roman"/>
+          <w:sz w:val="20"/>
+          <w:szCs w:val="20"/>
+        </w:rPr>
+        <w:t>Cb</w:t>
+      </w:r>
+      <w:proofErr w:type="spellEnd"/>
+      <w:r>
+        <w:rPr>
+          <w:rFonts w:ascii="Times New Roman" w:eastAsia="Times" w:hAnsi="Times New Roman" w:cs="Times New Roman"/>
+          <w:sz w:val="20"/>
+          <w:szCs w:val="20"/>
+        </w:rPr>
+        <w:t xml:space="preserve"> – wrong note – should be F4; Cello notes also wrong, </w:t>
+      </w:r>
+      <w:proofErr w:type="spellStart"/>
+      <w:r>
+        <w:rPr>
+          <w:rFonts w:ascii="Times New Roman" w:eastAsia="Times" w:hAnsi="Times New Roman" w:cs="Times New Roman"/>
+          <w:sz w:val="20"/>
+          <w:szCs w:val="20"/>
+        </w:rPr>
+        <w:t>shoul</w:t>
+      </w:r>
+      <w:proofErr w:type="spellEnd"/>
+      <w:r>
+        <w:rPr>
+          <w:rFonts w:ascii="Times New Roman" w:eastAsia="Times" w:hAnsi="Times New Roman" w:cs="Times New Roman"/>
+          <w:sz w:val="20"/>
+          <w:szCs w:val="20"/>
+        </w:rPr>
+        <w:t xml:space="preserve"> be G and E (see manuscript) √</w:t>
       </w:r>
     </w:p>
     <w:p>
@@ -4633,163 +5386,289 @@
           <w:sz w:val="20"/>
           <w:szCs w:val="20"/>
         </w:rPr>
-        <w:t>M75 – ob1,2 – wrong note, should be E natural, also clarinet should be D natural; also Bcl should be E natural; also bassoon both notes are wrong, should be F natural and G natural √</w:t>
-      </w:r>
-    </w:p>
-    <w:p>
-      <w:pPr>
-        <w:rPr>
-          <w:rFonts w:ascii="Times New Roman" w:eastAsia="Times" w:hAnsi="Times New Roman" w:cs="Times New Roman"/>
-          <w:sz w:val="20"/>
-          <w:szCs w:val="20"/>
-        </w:rPr>
-      </w:pPr>
-    </w:p>
-    <w:p>
-      <w:pPr>
-        <w:rPr>
-          <w:rFonts w:ascii="Times New Roman" w:eastAsia="Times" w:hAnsi="Times New Roman" w:cs="Times New Roman"/>
-          <w:sz w:val="20"/>
-          <w:szCs w:val="20"/>
-        </w:rPr>
-      </w:pPr>
-      <w:r>
-        <w:rPr>
-          <w:rFonts w:ascii="Times New Roman" w:eastAsia="Times" w:hAnsi="Times New Roman" w:cs="Times New Roman"/>
-          <w:sz w:val="20"/>
-          <w:szCs w:val="20"/>
-        </w:rPr>
-        <w:t>M77 – vla – should be alto clef -  √</w:t>
-      </w:r>
-    </w:p>
-    <w:p>
-      <w:pPr>
-        <w:rPr>
-          <w:rFonts w:ascii="Times New Roman" w:eastAsia="Times" w:hAnsi="Times New Roman" w:cs="Times New Roman"/>
-          <w:sz w:val="20"/>
-          <w:szCs w:val="20"/>
-        </w:rPr>
-      </w:pPr>
-    </w:p>
-    <w:p>
-      <w:pPr>
-        <w:rPr>
-          <w:rFonts w:ascii="Times New Roman" w:eastAsia="Times" w:hAnsi="Times New Roman" w:cs="Times New Roman"/>
-          <w:sz w:val="20"/>
-          <w:szCs w:val="20"/>
-        </w:rPr>
-      </w:pPr>
-      <w:r>
-        <w:rPr>
-          <w:rFonts w:ascii="Times New Roman" w:eastAsia="Times" w:hAnsi="Times New Roman" w:cs="Times New Roman"/>
-          <w:sz w:val="20"/>
-          <w:szCs w:val="20"/>
-        </w:rPr>
-        <w:t>M79 – Xyl – clean up instrument name √</w:t>
-      </w:r>
-    </w:p>
-    <w:p>
-      <w:pPr>
-        <w:rPr>
-          <w:rFonts w:ascii="Times New Roman" w:eastAsia="Times" w:hAnsi="Times New Roman" w:cs="Times New Roman"/>
-          <w:sz w:val="20"/>
-          <w:szCs w:val="20"/>
-        </w:rPr>
-      </w:pPr>
-    </w:p>
-    <w:p>
-      <w:pPr>
-        <w:rPr>
-          <w:rFonts w:ascii="Times New Roman" w:eastAsia="Times" w:hAnsi="Times New Roman" w:cs="Times New Roman"/>
-          <w:sz w:val="20"/>
-          <w:szCs w:val="20"/>
-        </w:rPr>
-      </w:pPr>
-      <w:r>
-        <w:rPr>
-          <w:rFonts w:ascii="Times New Roman" w:eastAsia="Times" w:hAnsi="Times New Roman" w:cs="Times New Roman"/>
-          <w:sz w:val="20"/>
-          <w:szCs w:val="20"/>
-        </w:rPr>
-        <w:t>M83 – Cb – wrong note, should be F √</w:t>
-      </w:r>
-    </w:p>
-    <w:p>
-      <w:pPr>
-        <w:rPr>
-          <w:rFonts w:ascii="Times New Roman" w:eastAsia="Times" w:hAnsi="Times New Roman" w:cs="Times New Roman"/>
-          <w:sz w:val="20"/>
-          <w:szCs w:val="20"/>
-        </w:rPr>
-      </w:pPr>
-    </w:p>
-    <w:p>
-      <w:pPr>
-        <w:rPr>
-          <w:rFonts w:ascii="Times New Roman" w:eastAsia="Times" w:hAnsi="Times New Roman" w:cs="Times New Roman"/>
-          <w:sz w:val="20"/>
-          <w:szCs w:val="20"/>
-        </w:rPr>
-      </w:pPr>
-      <w:r>
-        <w:rPr>
-          <w:rFonts w:ascii="Times New Roman" w:eastAsia="Times" w:hAnsi="Times New Roman" w:cs="Times New Roman"/>
-          <w:sz w:val="20"/>
-          <w:szCs w:val="20"/>
-        </w:rPr>
-        <w:t>M84 – tpt – third note missing natural; also clarinets √</w:t>
-      </w:r>
-    </w:p>
-    <w:p>
-      <w:pPr>
-        <w:rPr>
-          <w:rFonts w:ascii="Times New Roman" w:eastAsia="Times" w:hAnsi="Times New Roman" w:cs="Times New Roman"/>
-          <w:sz w:val="20"/>
-          <w:szCs w:val="20"/>
-        </w:rPr>
-      </w:pPr>
-    </w:p>
-    <w:p>
-      <w:pPr>
-        <w:rPr>
-          <w:rFonts w:ascii="Times New Roman" w:eastAsia="Times" w:hAnsi="Times New Roman" w:cs="Times New Roman"/>
-          <w:sz w:val="20"/>
-          <w:szCs w:val="20"/>
-        </w:rPr>
-      </w:pPr>
-      <w:r>
-        <w:rPr>
-          <w:rFonts w:ascii="Times New Roman" w:eastAsia="Times" w:hAnsi="Times New Roman" w:cs="Times New Roman"/>
-          <w:sz w:val="20"/>
-          <w:szCs w:val="20"/>
-        </w:rPr>
-        <w:t>M85 – Cb – last note, wrong note, should be G# √</w:t>
-      </w:r>
-    </w:p>
-    <w:p>
-      <w:pPr>
-        <w:rPr>
-          <w:rFonts w:ascii="Times New Roman" w:eastAsia="Times" w:hAnsi="Times New Roman" w:cs="Times New Roman"/>
-          <w:sz w:val="20"/>
-          <w:szCs w:val="20"/>
-        </w:rPr>
-      </w:pPr>
-    </w:p>
-    <w:p>
-      <w:pPr>
-        <w:rPr>
-          <w:rFonts w:ascii="Times New Roman" w:eastAsia="Times" w:hAnsi="Times New Roman" w:cs="Times New Roman"/>
-          <w:sz w:val="20"/>
-          <w:szCs w:val="20"/>
-        </w:rPr>
-      </w:pPr>
-      <w:r>
-        <w:rPr>
-          <w:rFonts w:ascii="Times New Roman" w:eastAsia="Times" w:hAnsi="Times New Roman" w:cs="Times New Roman"/>
-          <w:sz w:val="20"/>
-          <w:szCs w:val="20"/>
-        </w:rPr>
-        <w:t>M85 – tba and Btn – missing natural √</w:t>
+        <w:t xml:space="preserve">M75 – ob1,2 – wrong note, should be E natural, also clarinet should be D natural; also </w:t>
+      </w:r>
+      <w:proofErr w:type="spellStart"/>
+      <w:r>
+        <w:rPr>
+          <w:rFonts w:ascii="Times New Roman" w:eastAsia="Times" w:hAnsi="Times New Roman" w:cs="Times New Roman"/>
+          <w:sz w:val="20"/>
+          <w:szCs w:val="20"/>
+        </w:rPr>
+        <w:t>Bcl</w:t>
+      </w:r>
+      <w:proofErr w:type="spellEnd"/>
+      <w:r>
+        <w:rPr>
+          <w:rFonts w:ascii="Times New Roman" w:eastAsia="Times" w:hAnsi="Times New Roman" w:cs="Times New Roman"/>
+          <w:sz w:val="20"/>
+          <w:szCs w:val="20"/>
+        </w:rPr>
+        <w:t xml:space="preserve"> should be E natural; also bassoon both notes are wrong, should be F natural and G natural √</w:t>
+      </w:r>
+    </w:p>
+    <w:p>
+      <w:pPr>
+        <w:rPr>
+          <w:rFonts w:ascii="Times New Roman" w:eastAsia="Times" w:hAnsi="Times New Roman" w:cs="Times New Roman"/>
+          <w:sz w:val="20"/>
+          <w:szCs w:val="20"/>
+        </w:rPr>
+      </w:pPr>
+    </w:p>
+    <w:p>
+      <w:pPr>
+        <w:rPr>
+          <w:rFonts w:ascii="Times New Roman" w:eastAsia="Times" w:hAnsi="Times New Roman" w:cs="Times New Roman"/>
+          <w:sz w:val="20"/>
+          <w:szCs w:val="20"/>
+        </w:rPr>
+      </w:pPr>
+      <w:r>
+        <w:rPr>
+          <w:rFonts w:ascii="Times New Roman" w:eastAsia="Times" w:hAnsi="Times New Roman" w:cs="Times New Roman"/>
+          <w:sz w:val="20"/>
+          <w:szCs w:val="20"/>
+        </w:rPr>
+        <w:t xml:space="preserve">M77 – </w:t>
+      </w:r>
+      <w:proofErr w:type="spellStart"/>
+      <w:r>
+        <w:rPr>
+          <w:rFonts w:ascii="Times New Roman" w:eastAsia="Times" w:hAnsi="Times New Roman" w:cs="Times New Roman"/>
+          <w:sz w:val="20"/>
+          <w:szCs w:val="20"/>
+        </w:rPr>
+        <w:t>vla</w:t>
+      </w:r>
+      <w:proofErr w:type="spellEnd"/>
+      <w:r>
+        <w:rPr>
+          <w:rFonts w:ascii="Times New Roman" w:eastAsia="Times" w:hAnsi="Times New Roman" w:cs="Times New Roman"/>
+          <w:sz w:val="20"/>
+          <w:szCs w:val="20"/>
+        </w:rPr>
+        <w:t xml:space="preserve"> – should be alto clef -  √</w:t>
+      </w:r>
+    </w:p>
+    <w:p>
+      <w:pPr>
+        <w:rPr>
+          <w:rFonts w:ascii="Times New Roman" w:eastAsia="Times" w:hAnsi="Times New Roman" w:cs="Times New Roman"/>
+          <w:sz w:val="20"/>
+          <w:szCs w:val="20"/>
+        </w:rPr>
+      </w:pPr>
+    </w:p>
+    <w:p>
+      <w:pPr>
+        <w:rPr>
+          <w:rFonts w:ascii="Times New Roman" w:eastAsia="Times" w:hAnsi="Times New Roman" w:cs="Times New Roman"/>
+          <w:sz w:val="20"/>
+          <w:szCs w:val="20"/>
+        </w:rPr>
+      </w:pPr>
+      <w:r>
+        <w:rPr>
+          <w:rFonts w:ascii="Times New Roman" w:eastAsia="Times" w:hAnsi="Times New Roman" w:cs="Times New Roman"/>
+          <w:sz w:val="20"/>
+          <w:szCs w:val="20"/>
+        </w:rPr>
+        <w:t xml:space="preserve">M79 – </w:t>
+      </w:r>
+      <w:proofErr w:type="spellStart"/>
+      <w:r>
+        <w:rPr>
+          <w:rFonts w:ascii="Times New Roman" w:eastAsia="Times" w:hAnsi="Times New Roman" w:cs="Times New Roman"/>
+          <w:sz w:val="20"/>
+          <w:szCs w:val="20"/>
+        </w:rPr>
+        <w:t>Xyl</w:t>
+      </w:r>
+      <w:proofErr w:type="spellEnd"/>
+      <w:r>
+        <w:rPr>
+          <w:rFonts w:ascii="Times New Roman" w:eastAsia="Times" w:hAnsi="Times New Roman" w:cs="Times New Roman"/>
+          <w:sz w:val="20"/>
+          <w:szCs w:val="20"/>
+        </w:rPr>
+        <w:t xml:space="preserve"> – clean up instrument name √</w:t>
+      </w:r>
+    </w:p>
+    <w:p>
+      <w:pPr>
+        <w:rPr>
+          <w:rFonts w:ascii="Times New Roman" w:eastAsia="Times" w:hAnsi="Times New Roman" w:cs="Times New Roman"/>
+          <w:sz w:val="20"/>
+          <w:szCs w:val="20"/>
+        </w:rPr>
+      </w:pPr>
+    </w:p>
+    <w:p>
+      <w:pPr>
+        <w:rPr>
+          <w:rFonts w:ascii="Times New Roman" w:eastAsia="Times" w:hAnsi="Times New Roman" w:cs="Times New Roman"/>
+          <w:sz w:val="20"/>
+          <w:szCs w:val="20"/>
+        </w:rPr>
+      </w:pPr>
+      <w:r>
+        <w:rPr>
+          <w:rFonts w:ascii="Times New Roman" w:eastAsia="Times" w:hAnsi="Times New Roman" w:cs="Times New Roman"/>
+          <w:sz w:val="20"/>
+          <w:szCs w:val="20"/>
+        </w:rPr>
+        <w:t xml:space="preserve">M83 – </w:t>
+      </w:r>
+      <w:proofErr w:type="spellStart"/>
+      <w:r>
+        <w:rPr>
+          <w:rFonts w:ascii="Times New Roman" w:eastAsia="Times" w:hAnsi="Times New Roman" w:cs="Times New Roman"/>
+          <w:sz w:val="20"/>
+          <w:szCs w:val="20"/>
+        </w:rPr>
+        <w:t>Cb</w:t>
+      </w:r>
+      <w:proofErr w:type="spellEnd"/>
+      <w:r>
+        <w:rPr>
+          <w:rFonts w:ascii="Times New Roman" w:eastAsia="Times" w:hAnsi="Times New Roman" w:cs="Times New Roman"/>
+          <w:sz w:val="20"/>
+          <w:szCs w:val="20"/>
+        </w:rPr>
+        <w:t xml:space="preserve"> – wrong note, should be F √</w:t>
+      </w:r>
+    </w:p>
+    <w:p>
+      <w:pPr>
+        <w:rPr>
+          <w:rFonts w:ascii="Times New Roman" w:eastAsia="Times" w:hAnsi="Times New Roman" w:cs="Times New Roman"/>
+          <w:sz w:val="20"/>
+          <w:szCs w:val="20"/>
+        </w:rPr>
+      </w:pPr>
+    </w:p>
+    <w:p>
+      <w:pPr>
+        <w:rPr>
+          <w:rFonts w:ascii="Times New Roman" w:eastAsia="Times" w:hAnsi="Times New Roman" w:cs="Times New Roman"/>
+          <w:sz w:val="20"/>
+          <w:szCs w:val="20"/>
+        </w:rPr>
+      </w:pPr>
+      <w:r>
+        <w:rPr>
+          <w:rFonts w:ascii="Times New Roman" w:eastAsia="Times" w:hAnsi="Times New Roman" w:cs="Times New Roman"/>
+          <w:sz w:val="20"/>
+          <w:szCs w:val="20"/>
+        </w:rPr>
+        <w:t xml:space="preserve">M84 – </w:t>
+      </w:r>
+      <w:proofErr w:type="spellStart"/>
+      <w:r>
+        <w:rPr>
+          <w:rFonts w:ascii="Times New Roman" w:eastAsia="Times" w:hAnsi="Times New Roman" w:cs="Times New Roman"/>
+          <w:sz w:val="20"/>
+          <w:szCs w:val="20"/>
+        </w:rPr>
+        <w:t>tpt</w:t>
+      </w:r>
+      <w:proofErr w:type="spellEnd"/>
+      <w:r>
+        <w:rPr>
+          <w:rFonts w:ascii="Times New Roman" w:eastAsia="Times" w:hAnsi="Times New Roman" w:cs="Times New Roman"/>
+          <w:sz w:val="20"/>
+          <w:szCs w:val="20"/>
+        </w:rPr>
+        <w:t xml:space="preserve"> – third note missing natural; also clarinets √</w:t>
+      </w:r>
+    </w:p>
+    <w:p>
+      <w:pPr>
+        <w:rPr>
+          <w:rFonts w:ascii="Times New Roman" w:eastAsia="Times" w:hAnsi="Times New Roman" w:cs="Times New Roman"/>
+          <w:sz w:val="20"/>
+          <w:szCs w:val="20"/>
+        </w:rPr>
+      </w:pPr>
+    </w:p>
+    <w:p>
+      <w:pPr>
+        <w:rPr>
+          <w:rFonts w:ascii="Times New Roman" w:eastAsia="Times" w:hAnsi="Times New Roman" w:cs="Times New Roman"/>
+          <w:sz w:val="20"/>
+          <w:szCs w:val="20"/>
+        </w:rPr>
+      </w:pPr>
+      <w:r>
+        <w:rPr>
+          <w:rFonts w:ascii="Times New Roman" w:eastAsia="Times" w:hAnsi="Times New Roman" w:cs="Times New Roman"/>
+          <w:sz w:val="20"/>
+          <w:szCs w:val="20"/>
+        </w:rPr>
+        <w:t xml:space="preserve">M85 – </w:t>
+      </w:r>
+      <w:proofErr w:type="spellStart"/>
+      <w:r>
+        <w:rPr>
+          <w:rFonts w:ascii="Times New Roman" w:eastAsia="Times" w:hAnsi="Times New Roman" w:cs="Times New Roman"/>
+          <w:sz w:val="20"/>
+          <w:szCs w:val="20"/>
+        </w:rPr>
+        <w:t>Cb</w:t>
+      </w:r>
+      <w:proofErr w:type="spellEnd"/>
+      <w:r>
+        <w:rPr>
+          <w:rFonts w:ascii="Times New Roman" w:eastAsia="Times" w:hAnsi="Times New Roman" w:cs="Times New Roman"/>
+          <w:sz w:val="20"/>
+          <w:szCs w:val="20"/>
+        </w:rPr>
+        <w:t xml:space="preserve"> – last note, wrong note, should be G# √</w:t>
+      </w:r>
+    </w:p>
+    <w:p>
+      <w:pPr>
+        <w:rPr>
+          <w:rFonts w:ascii="Times New Roman" w:eastAsia="Times" w:hAnsi="Times New Roman" w:cs="Times New Roman"/>
+          <w:sz w:val="20"/>
+          <w:szCs w:val="20"/>
+        </w:rPr>
+      </w:pPr>
+    </w:p>
+    <w:p>
+      <w:pPr>
+        <w:rPr>
+          <w:rFonts w:ascii="Times New Roman" w:eastAsia="Times" w:hAnsi="Times New Roman" w:cs="Times New Roman"/>
+          <w:sz w:val="20"/>
+          <w:szCs w:val="20"/>
+        </w:rPr>
+      </w:pPr>
+      <w:r>
+        <w:rPr>
+          <w:rFonts w:ascii="Times New Roman" w:eastAsia="Times" w:hAnsi="Times New Roman" w:cs="Times New Roman"/>
+          <w:sz w:val="20"/>
+          <w:szCs w:val="20"/>
+        </w:rPr>
+        <w:t xml:space="preserve">M85 – tba and </w:t>
+      </w:r>
+      <w:proofErr w:type="spellStart"/>
+      <w:r>
+        <w:rPr>
+          <w:rFonts w:ascii="Times New Roman" w:eastAsia="Times" w:hAnsi="Times New Roman" w:cs="Times New Roman"/>
+          <w:sz w:val="20"/>
+          <w:szCs w:val="20"/>
+        </w:rPr>
+        <w:t>Btn</w:t>
+      </w:r>
+      <w:proofErr w:type="spellEnd"/>
+      <w:r>
+        <w:rPr>
+          <w:rFonts w:ascii="Times New Roman" w:eastAsia="Times" w:hAnsi="Times New Roman" w:cs="Times New Roman"/>
+          <w:sz w:val="20"/>
+          <w:szCs w:val="20"/>
+        </w:rPr>
+        <w:t xml:space="preserve"> – missing natural √</w:t>
       </w:r>
     </w:p>
     <w:p>
@@ -4849,33 +5728,69 @@
           <w:sz w:val="20"/>
           <w:szCs w:val="20"/>
         </w:rPr>
-        <w:t>M98 – ob 2, last note, missing natural √</w:t>
-      </w:r>
-    </w:p>
-    <w:p>
-      <w:pPr>
-        <w:rPr>
-          <w:rFonts w:ascii="Times New Roman" w:eastAsia="Times" w:hAnsi="Times New Roman" w:cs="Times New Roman"/>
-          <w:sz w:val="20"/>
-          <w:szCs w:val="20"/>
-        </w:rPr>
-      </w:pPr>
-    </w:p>
-    <w:p>
-      <w:pPr>
-        <w:rPr>
-          <w:rFonts w:ascii="Times New Roman" w:eastAsia="Times" w:hAnsi="Times New Roman" w:cs="Times New Roman"/>
-          <w:sz w:val="20"/>
-          <w:szCs w:val="20"/>
-        </w:rPr>
-      </w:pPr>
-      <w:r>
-        <w:rPr>
-          <w:rFonts w:ascii="Times New Roman" w:eastAsia="Times" w:hAnsi="Times New Roman" w:cs="Times New Roman"/>
-          <w:sz w:val="20"/>
-          <w:szCs w:val="20"/>
-        </w:rPr>
-        <w:t>M99-100, Cb – missing natural in both √</w:t>
+        <w:t xml:space="preserve">M98 – </w:t>
+      </w:r>
+      <w:proofErr w:type="spellStart"/>
+      <w:r>
+        <w:rPr>
+          <w:rFonts w:ascii="Times New Roman" w:eastAsia="Times" w:hAnsi="Times New Roman" w:cs="Times New Roman"/>
+          <w:sz w:val="20"/>
+          <w:szCs w:val="20"/>
+        </w:rPr>
+        <w:t>ob</w:t>
+      </w:r>
+      <w:proofErr w:type="spellEnd"/>
+      <w:r>
+        <w:rPr>
+          <w:rFonts w:ascii="Times New Roman" w:eastAsia="Times" w:hAnsi="Times New Roman" w:cs="Times New Roman"/>
+          <w:sz w:val="20"/>
+          <w:szCs w:val="20"/>
+        </w:rPr>
+        <w:t xml:space="preserve"> 2, last note, missing natural √</w:t>
+      </w:r>
+    </w:p>
+    <w:p>
+      <w:pPr>
+        <w:rPr>
+          <w:rFonts w:ascii="Times New Roman" w:eastAsia="Times" w:hAnsi="Times New Roman" w:cs="Times New Roman"/>
+          <w:sz w:val="20"/>
+          <w:szCs w:val="20"/>
+        </w:rPr>
+      </w:pPr>
+    </w:p>
+    <w:p>
+      <w:pPr>
+        <w:rPr>
+          <w:rFonts w:ascii="Times New Roman" w:eastAsia="Times" w:hAnsi="Times New Roman" w:cs="Times New Roman"/>
+          <w:sz w:val="20"/>
+          <w:szCs w:val="20"/>
+        </w:rPr>
+      </w:pPr>
+      <w:r>
+        <w:rPr>
+          <w:rFonts w:ascii="Times New Roman" w:eastAsia="Times" w:hAnsi="Times New Roman" w:cs="Times New Roman"/>
+          <w:sz w:val="20"/>
+          <w:szCs w:val="20"/>
+        </w:rPr>
+        <w:t xml:space="preserve">M99-100, </w:t>
+      </w:r>
+      <w:proofErr w:type="spellStart"/>
+      <w:r>
+        <w:rPr>
+          <w:rFonts w:ascii="Times New Roman" w:eastAsia="Times" w:hAnsi="Times New Roman" w:cs="Times New Roman"/>
+          <w:sz w:val="20"/>
+          <w:szCs w:val="20"/>
+        </w:rPr>
+        <w:t>Cb</w:t>
+      </w:r>
+      <w:proofErr w:type="spellEnd"/>
+      <w:r>
+        <w:rPr>
+          <w:rFonts w:ascii="Times New Roman" w:eastAsia="Times" w:hAnsi="Times New Roman" w:cs="Times New Roman"/>
+          <w:sz w:val="20"/>
+          <w:szCs w:val="20"/>
+        </w:rPr>
+        <w:t xml:space="preserve"> – missing natural in both √</w:t>
       </w:r>
     </w:p>
     <w:p>
@@ -4927,33 +5842,69 @@
           <w:sz w:val="20"/>
           <w:szCs w:val="20"/>
         </w:rPr>
-        <w:t>M106 – Vl II 1 – first note missing natural √</w:t>
-      </w:r>
-    </w:p>
-    <w:p>
-      <w:pPr>
-        <w:rPr>
-          <w:rFonts w:ascii="Times New Roman" w:eastAsia="Times" w:hAnsi="Times New Roman" w:cs="Times New Roman"/>
-          <w:sz w:val="20"/>
-          <w:szCs w:val="20"/>
-        </w:rPr>
-      </w:pPr>
-    </w:p>
-    <w:p>
-      <w:pPr>
-        <w:rPr>
-          <w:rFonts w:ascii="Times New Roman" w:eastAsia="Times" w:hAnsi="Times New Roman" w:cs="Times New Roman"/>
-          <w:sz w:val="20"/>
-          <w:szCs w:val="20"/>
-        </w:rPr>
-      </w:pPr>
-      <w:r>
-        <w:rPr>
-          <w:rFonts w:ascii="Times New Roman" w:eastAsia="Times" w:hAnsi="Times New Roman" w:cs="Times New Roman"/>
-          <w:sz w:val="20"/>
-          <w:szCs w:val="20"/>
-        </w:rPr>
-        <w:t>M109 – eng horn – should be E natural √</w:t>
+        <w:t xml:space="preserve">M106 – </w:t>
+      </w:r>
+      <w:proofErr w:type="spellStart"/>
+      <w:r>
+        <w:rPr>
+          <w:rFonts w:ascii="Times New Roman" w:eastAsia="Times" w:hAnsi="Times New Roman" w:cs="Times New Roman"/>
+          <w:sz w:val="20"/>
+          <w:szCs w:val="20"/>
+        </w:rPr>
+        <w:t>Vl</w:t>
+      </w:r>
+      <w:proofErr w:type="spellEnd"/>
+      <w:r>
+        <w:rPr>
+          <w:rFonts w:ascii="Times New Roman" w:eastAsia="Times" w:hAnsi="Times New Roman" w:cs="Times New Roman"/>
+          <w:sz w:val="20"/>
+          <w:szCs w:val="20"/>
+        </w:rPr>
+        <w:t xml:space="preserve"> II 1 – first note missing natural √</w:t>
+      </w:r>
+    </w:p>
+    <w:p>
+      <w:pPr>
+        <w:rPr>
+          <w:rFonts w:ascii="Times New Roman" w:eastAsia="Times" w:hAnsi="Times New Roman" w:cs="Times New Roman"/>
+          <w:sz w:val="20"/>
+          <w:szCs w:val="20"/>
+        </w:rPr>
+      </w:pPr>
+    </w:p>
+    <w:p>
+      <w:pPr>
+        <w:rPr>
+          <w:rFonts w:ascii="Times New Roman" w:eastAsia="Times" w:hAnsi="Times New Roman" w:cs="Times New Roman"/>
+          <w:sz w:val="20"/>
+          <w:szCs w:val="20"/>
+        </w:rPr>
+      </w:pPr>
+      <w:r>
+        <w:rPr>
+          <w:rFonts w:ascii="Times New Roman" w:eastAsia="Times" w:hAnsi="Times New Roman" w:cs="Times New Roman"/>
+          <w:sz w:val="20"/>
+          <w:szCs w:val="20"/>
+        </w:rPr>
+        <w:t xml:space="preserve">M109 – </w:t>
+      </w:r>
+      <w:proofErr w:type="spellStart"/>
+      <w:r>
+        <w:rPr>
+          <w:rFonts w:ascii="Times New Roman" w:eastAsia="Times" w:hAnsi="Times New Roman" w:cs="Times New Roman"/>
+          <w:sz w:val="20"/>
+          <w:szCs w:val="20"/>
+        </w:rPr>
+        <w:t>eng</w:t>
+      </w:r>
+      <w:proofErr w:type="spellEnd"/>
+      <w:r>
+        <w:rPr>
+          <w:rFonts w:ascii="Times New Roman" w:eastAsia="Times" w:hAnsi="Times New Roman" w:cs="Times New Roman"/>
+          <w:sz w:val="20"/>
+          <w:szCs w:val="20"/>
+        </w:rPr>
+        <w:t xml:space="preserve"> horn – should be E natural √</w:t>
       </w:r>
     </w:p>
     <w:p>
@@ -5065,33 +6016,123 @@
           <w:sz w:val="20"/>
           <w:szCs w:val="20"/>
         </w:rPr>
-        <w:t>M116 – Btbn – second note missing natural √</w:t>
-      </w:r>
-    </w:p>
-    <w:p>
-      <w:pPr>
-        <w:rPr>
-          <w:rFonts w:ascii="Times New Roman" w:eastAsia="Times" w:hAnsi="Times New Roman" w:cs="Times New Roman"/>
-          <w:sz w:val="20"/>
-          <w:szCs w:val="20"/>
-        </w:rPr>
-      </w:pPr>
-    </w:p>
-    <w:p>
-      <w:pPr>
-        <w:rPr>
-          <w:rFonts w:ascii="Times New Roman" w:eastAsia="Times" w:hAnsi="Times New Roman" w:cs="Times New Roman"/>
-          <w:sz w:val="20"/>
-          <w:szCs w:val="20"/>
-        </w:rPr>
-      </w:pPr>
-      <w:r>
-        <w:rPr>
-          <w:rFonts w:ascii="Times New Roman" w:eastAsia="Times" w:hAnsi="Times New Roman" w:cs="Times New Roman"/>
-          <w:sz w:val="20"/>
-          <w:szCs w:val="20"/>
-        </w:rPr>
-        <w:t>M118 – cb – missing natural; also Btbn, Tbn, and Bssn √</w:t>
+        <w:t xml:space="preserve">M116 – </w:t>
+      </w:r>
+      <w:proofErr w:type="spellStart"/>
+      <w:r>
+        <w:rPr>
+          <w:rFonts w:ascii="Times New Roman" w:eastAsia="Times" w:hAnsi="Times New Roman" w:cs="Times New Roman"/>
+          <w:sz w:val="20"/>
+          <w:szCs w:val="20"/>
+        </w:rPr>
+        <w:t>Btbn</w:t>
+      </w:r>
+      <w:proofErr w:type="spellEnd"/>
+      <w:r>
+        <w:rPr>
+          <w:rFonts w:ascii="Times New Roman" w:eastAsia="Times" w:hAnsi="Times New Roman" w:cs="Times New Roman"/>
+          <w:sz w:val="20"/>
+          <w:szCs w:val="20"/>
+        </w:rPr>
+        <w:t xml:space="preserve"> – second note missing natural √</w:t>
+      </w:r>
+    </w:p>
+    <w:p>
+      <w:pPr>
+        <w:rPr>
+          <w:rFonts w:ascii="Times New Roman" w:eastAsia="Times" w:hAnsi="Times New Roman" w:cs="Times New Roman"/>
+          <w:sz w:val="20"/>
+          <w:szCs w:val="20"/>
+        </w:rPr>
+      </w:pPr>
+    </w:p>
+    <w:p>
+      <w:pPr>
+        <w:rPr>
+          <w:rFonts w:ascii="Times New Roman" w:eastAsia="Times" w:hAnsi="Times New Roman" w:cs="Times New Roman"/>
+          <w:sz w:val="20"/>
+          <w:szCs w:val="20"/>
+        </w:rPr>
+      </w:pPr>
+      <w:r>
+        <w:rPr>
+          <w:rFonts w:ascii="Times New Roman" w:eastAsia="Times" w:hAnsi="Times New Roman" w:cs="Times New Roman"/>
+          <w:sz w:val="20"/>
+          <w:szCs w:val="20"/>
+        </w:rPr>
+        <w:t xml:space="preserve">M118 – </w:t>
+      </w:r>
+      <w:proofErr w:type="spellStart"/>
+      <w:r>
+        <w:rPr>
+          <w:rFonts w:ascii="Times New Roman" w:eastAsia="Times" w:hAnsi="Times New Roman" w:cs="Times New Roman"/>
+          <w:sz w:val="20"/>
+          <w:szCs w:val="20"/>
+        </w:rPr>
+        <w:t>cb</w:t>
+      </w:r>
+      <w:proofErr w:type="spellEnd"/>
+      <w:r>
+        <w:rPr>
+          <w:rFonts w:ascii="Times New Roman" w:eastAsia="Times" w:hAnsi="Times New Roman" w:cs="Times New Roman"/>
+          <w:sz w:val="20"/>
+          <w:szCs w:val="20"/>
+        </w:rPr>
+        <w:t xml:space="preserve"> – missing natural; also </w:t>
+      </w:r>
+      <w:proofErr w:type="spellStart"/>
+      <w:r>
+        <w:rPr>
+          <w:rFonts w:ascii="Times New Roman" w:eastAsia="Times" w:hAnsi="Times New Roman" w:cs="Times New Roman"/>
+          <w:sz w:val="20"/>
+          <w:szCs w:val="20"/>
+        </w:rPr>
+        <w:t>Btbn</w:t>
+      </w:r>
+      <w:proofErr w:type="spellEnd"/>
+      <w:r>
+        <w:rPr>
+          <w:rFonts w:ascii="Times New Roman" w:eastAsia="Times" w:hAnsi="Times New Roman" w:cs="Times New Roman"/>
+          <w:sz w:val="20"/>
+          <w:szCs w:val="20"/>
+        </w:rPr>
+        <w:t xml:space="preserve">, </w:t>
+      </w:r>
+      <w:proofErr w:type="spellStart"/>
+      <w:r>
+        <w:rPr>
+          <w:rFonts w:ascii="Times New Roman" w:eastAsia="Times" w:hAnsi="Times New Roman" w:cs="Times New Roman"/>
+          <w:sz w:val="20"/>
+          <w:szCs w:val="20"/>
+        </w:rPr>
+        <w:t>Tbn</w:t>
+      </w:r>
+      <w:proofErr w:type="spellEnd"/>
+      <w:r>
+        <w:rPr>
+          <w:rFonts w:ascii="Times New Roman" w:eastAsia="Times" w:hAnsi="Times New Roman" w:cs="Times New Roman"/>
+          <w:sz w:val="20"/>
+          <w:szCs w:val="20"/>
+        </w:rPr>
+        <w:t xml:space="preserve">, and </w:t>
+      </w:r>
+      <w:proofErr w:type="spellStart"/>
+      <w:r>
+        <w:rPr>
+          <w:rFonts w:ascii="Times New Roman" w:eastAsia="Times" w:hAnsi="Times New Roman" w:cs="Times New Roman"/>
+          <w:sz w:val="20"/>
+          <w:szCs w:val="20"/>
+        </w:rPr>
+        <w:t>Bssn</w:t>
+      </w:r>
+      <w:proofErr w:type="spellEnd"/>
+      <w:r>
+        <w:rPr>
+          <w:rFonts w:ascii="Times New Roman" w:eastAsia="Times" w:hAnsi="Times New Roman" w:cs="Times New Roman"/>
+          <w:sz w:val="20"/>
+          <w:szCs w:val="20"/>
+        </w:rPr>
+        <w:t xml:space="preserve"> √</w:t>
       </w:r>
     </w:p>
     <w:p>
@@ -5143,7 +6184,25 @@
           <w:sz w:val="20"/>
           <w:szCs w:val="20"/>
         </w:rPr>
-        <w:t>M122 – Tbn 2 – missing natural √</w:t>
+        <w:t xml:space="preserve">M122 – </w:t>
+      </w:r>
+      <w:proofErr w:type="spellStart"/>
+      <w:r>
+        <w:rPr>
+          <w:rFonts w:ascii="Times New Roman" w:eastAsia="Times" w:hAnsi="Times New Roman" w:cs="Times New Roman"/>
+          <w:sz w:val="20"/>
+          <w:szCs w:val="20"/>
+        </w:rPr>
+        <w:t>Tbn</w:t>
+      </w:r>
+      <w:proofErr w:type="spellEnd"/>
+      <w:r>
+        <w:rPr>
+          <w:rFonts w:ascii="Times New Roman" w:eastAsia="Times" w:hAnsi="Times New Roman" w:cs="Times New Roman"/>
+          <w:sz w:val="20"/>
+          <w:szCs w:val="20"/>
+        </w:rPr>
+        <w:t xml:space="preserve"> 2 – missing natural √</w:t>
       </w:r>
     </w:p>
     <w:p>
@@ -5282,33 +6341,87 @@
           <w:sz w:val="20"/>
           <w:szCs w:val="20"/>
         </w:rPr>
-        <w:t>M135, picc, please put “legato possibile” above slur √</w:t>
-      </w:r>
-    </w:p>
-    <w:p>
-      <w:pPr>
-        <w:rPr>
-          <w:rFonts w:ascii="Times New Roman" w:eastAsia="Times" w:hAnsi="Times New Roman" w:cs="Times New Roman"/>
-          <w:sz w:val="20"/>
-          <w:szCs w:val="20"/>
-        </w:rPr>
-      </w:pPr>
-    </w:p>
-    <w:p>
-      <w:pPr>
-        <w:rPr>
-          <w:rFonts w:ascii="Times New Roman" w:eastAsia="Times" w:hAnsi="Times New Roman" w:cs="Times New Roman"/>
-          <w:sz w:val="20"/>
-          <w:szCs w:val="20"/>
-        </w:rPr>
-      </w:pPr>
-      <w:r>
-        <w:rPr>
-          <w:rFonts w:ascii="Times New Roman" w:eastAsia="Times" w:hAnsi="Times New Roman" w:cs="Times New Roman"/>
-          <w:sz w:val="20"/>
-          <w:szCs w:val="20"/>
-        </w:rPr>
-        <w:t>M136 – Vl II and add natural to both parts √</w:t>
+        <w:t xml:space="preserve">M135, </w:t>
+      </w:r>
+      <w:proofErr w:type="spellStart"/>
+      <w:r>
+        <w:rPr>
+          <w:rFonts w:ascii="Times New Roman" w:eastAsia="Times" w:hAnsi="Times New Roman" w:cs="Times New Roman"/>
+          <w:sz w:val="20"/>
+          <w:szCs w:val="20"/>
+        </w:rPr>
+        <w:t>picc</w:t>
+      </w:r>
+      <w:proofErr w:type="spellEnd"/>
+      <w:r>
+        <w:rPr>
+          <w:rFonts w:ascii="Times New Roman" w:eastAsia="Times" w:hAnsi="Times New Roman" w:cs="Times New Roman"/>
+          <w:sz w:val="20"/>
+          <w:szCs w:val="20"/>
+        </w:rPr>
+        <w:t xml:space="preserve">, please put “legato </w:t>
+      </w:r>
+      <w:proofErr w:type="spellStart"/>
+      <w:r>
+        <w:rPr>
+          <w:rFonts w:ascii="Times New Roman" w:eastAsia="Times" w:hAnsi="Times New Roman" w:cs="Times New Roman"/>
+          <w:sz w:val="20"/>
+          <w:szCs w:val="20"/>
+        </w:rPr>
+        <w:t>possibile</w:t>
+      </w:r>
+      <w:proofErr w:type="spellEnd"/>
+      <w:r>
+        <w:rPr>
+          <w:rFonts w:ascii="Times New Roman" w:eastAsia="Times" w:hAnsi="Times New Roman" w:cs="Times New Roman"/>
+          <w:sz w:val="20"/>
+          <w:szCs w:val="20"/>
+        </w:rPr>
+        <w:t>” above slur √</w:t>
+      </w:r>
+    </w:p>
+    <w:p>
+      <w:pPr>
+        <w:rPr>
+          <w:rFonts w:ascii="Times New Roman" w:eastAsia="Times" w:hAnsi="Times New Roman" w:cs="Times New Roman"/>
+          <w:sz w:val="20"/>
+          <w:szCs w:val="20"/>
+        </w:rPr>
+      </w:pPr>
+    </w:p>
+    <w:p>
+      <w:pPr>
+        <w:rPr>
+          <w:rFonts w:ascii="Times New Roman" w:eastAsia="Times" w:hAnsi="Times New Roman" w:cs="Times New Roman"/>
+          <w:sz w:val="20"/>
+          <w:szCs w:val="20"/>
+        </w:rPr>
+      </w:pPr>
+      <w:r>
+        <w:rPr>
+          <w:rFonts w:ascii="Times New Roman" w:eastAsia="Times" w:hAnsi="Times New Roman" w:cs="Times New Roman"/>
+          <w:sz w:val="20"/>
+          <w:szCs w:val="20"/>
+        </w:rPr>
+        <w:t xml:space="preserve">M136 – </w:t>
+      </w:r>
+      <w:proofErr w:type="spellStart"/>
+      <w:r>
+        <w:rPr>
+          <w:rFonts w:ascii="Times New Roman" w:eastAsia="Times" w:hAnsi="Times New Roman" w:cs="Times New Roman"/>
+          <w:sz w:val="20"/>
+          <w:szCs w:val="20"/>
+        </w:rPr>
+        <w:t>Vl</w:t>
+      </w:r>
+      <w:proofErr w:type="spellEnd"/>
+      <w:r>
+        <w:rPr>
+          <w:rFonts w:ascii="Times New Roman" w:eastAsia="Times" w:hAnsi="Times New Roman" w:cs="Times New Roman"/>
+          <w:sz w:val="20"/>
+          <w:szCs w:val="20"/>
+        </w:rPr>
+        <w:t xml:space="preserve"> II and add natural to both parts √</w:t>
       </w:r>
     </w:p>
     <w:p>
@@ -5360,7 +6473,25 @@
           <w:sz w:val="20"/>
           <w:szCs w:val="20"/>
         </w:rPr>
-        <w:t>M138, VlIIa, add natural to E on beat 2. Also, beat 4 same E should be tied to note before D √</w:t>
+        <w:t xml:space="preserve">M138, </w:t>
+      </w:r>
+      <w:proofErr w:type="spellStart"/>
+      <w:r>
+        <w:rPr>
+          <w:rFonts w:ascii="Times New Roman" w:eastAsia="Times" w:hAnsi="Times New Roman" w:cs="Times New Roman"/>
+          <w:sz w:val="20"/>
+          <w:szCs w:val="20"/>
+        </w:rPr>
+        <w:t>VlIIa</w:t>
+      </w:r>
+      <w:proofErr w:type="spellEnd"/>
+      <w:r>
+        <w:rPr>
+          <w:rFonts w:ascii="Times New Roman" w:eastAsia="Times" w:hAnsi="Times New Roman" w:cs="Times New Roman"/>
+          <w:sz w:val="20"/>
+          <w:szCs w:val="20"/>
+        </w:rPr>
+        <w:t>, add natural to E on beat 2. Also, beat 4 same E should be tied to note before D √</w:t>
       </w:r>
     </w:p>
     <w:p>
@@ -5533,7 +6664,25 @@
           <w:sz w:val="20"/>
           <w:szCs w:val="20"/>
         </w:rPr>
-        <w:t>M148 – vl II 2 wrong note, should be D# √</w:t>
+        <w:t xml:space="preserve">M148 – </w:t>
+      </w:r>
+      <w:proofErr w:type="spellStart"/>
+      <w:r>
+        <w:rPr>
+          <w:rFonts w:ascii="Times New Roman" w:eastAsia="Times" w:hAnsi="Times New Roman" w:cs="Times New Roman"/>
+          <w:sz w:val="20"/>
+          <w:szCs w:val="20"/>
+        </w:rPr>
+        <w:t>vl</w:t>
+      </w:r>
+      <w:proofErr w:type="spellEnd"/>
+      <w:r>
+        <w:rPr>
+          <w:rFonts w:ascii="Times New Roman" w:eastAsia="Times" w:hAnsi="Times New Roman" w:cs="Times New Roman"/>
+          <w:sz w:val="20"/>
+          <w:szCs w:val="20"/>
+        </w:rPr>
+        <w:t xml:space="preserve"> II 2 wrong note, should be D# √</w:t>
       </w:r>
     </w:p>
     <w:p>
@@ -5637,7 +6786,61 @@
           <w:sz w:val="20"/>
           <w:szCs w:val="20"/>
         </w:rPr>
-        <w:t>M163, fl, picc, ob, cl; beat 1, please slur all 4 notes √</w:t>
+        <w:t xml:space="preserve">M163, </w:t>
+      </w:r>
+      <w:proofErr w:type="spellStart"/>
+      <w:r>
+        <w:rPr>
+          <w:rFonts w:ascii="Times New Roman" w:eastAsia="Times" w:hAnsi="Times New Roman" w:cs="Times New Roman"/>
+          <w:sz w:val="20"/>
+          <w:szCs w:val="20"/>
+        </w:rPr>
+        <w:t>fl</w:t>
+      </w:r>
+      <w:proofErr w:type="spellEnd"/>
+      <w:r>
+        <w:rPr>
+          <w:rFonts w:ascii="Times New Roman" w:eastAsia="Times" w:hAnsi="Times New Roman" w:cs="Times New Roman"/>
+          <w:sz w:val="20"/>
+          <w:szCs w:val="20"/>
+        </w:rPr>
+        <w:t xml:space="preserve">, </w:t>
+      </w:r>
+      <w:proofErr w:type="spellStart"/>
+      <w:r>
+        <w:rPr>
+          <w:rFonts w:ascii="Times New Roman" w:eastAsia="Times" w:hAnsi="Times New Roman" w:cs="Times New Roman"/>
+          <w:sz w:val="20"/>
+          <w:szCs w:val="20"/>
+        </w:rPr>
+        <w:t>picc</w:t>
+      </w:r>
+      <w:proofErr w:type="spellEnd"/>
+      <w:r>
+        <w:rPr>
+          <w:rFonts w:ascii="Times New Roman" w:eastAsia="Times" w:hAnsi="Times New Roman" w:cs="Times New Roman"/>
+          <w:sz w:val="20"/>
+          <w:szCs w:val="20"/>
+        </w:rPr>
+        <w:t xml:space="preserve">, </w:t>
+      </w:r>
+      <w:proofErr w:type="spellStart"/>
+      <w:r>
+        <w:rPr>
+          <w:rFonts w:ascii="Times New Roman" w:eastAsia="Times" w:hAnsi="Times New Roman" w:cs="Times New Roman"/>
+          <w:sz w:val="20"/>
+          <w:szCs w:val="20"/>
+        </w:rPr>
+        <w:t>ob</w:t>
+      </w:r>
+      <w:proofErr w:type="spellEnd"/>
+      <w:r>
+        <w:rPr>
+          <w:rFonts w:ascii="Times New Roman" w:eastAsia="Times" w:hAnsi="Times New Roman" w:cs="Times New Roman"/>
+          <w:sz w:val="20"/>
+          <w:szCs w:val="20"/>
+        </w:rPr>
+        <w:t>, cl; beat 1, please slur all 4 notes √</w:t>
       </w:r>
     </w:p>
     <w:p>
@@ -5689,7 +6892,25 @@
           <w:sz w:val="20"/>
           <w:szCs w:val="20"/>
         </w:rPr>
-        <w:t>M173 – picc and flute – add natural √</w:t>
+        <w:t xml:space="preserve">M173 – </w:t>
+      </w:r>
+      <w:proofErr w:type="spellStart"/>
+      <w:r>
+        <w:rPr>
+          <w:rFonts w:ascii="Times New Roman" w:eastAsia="Times" w:hAnsi="Times New Roman" w:cs="Times New Roman"/>
+          <w:sz w:val="20"/>
+          <w:szCs w:val="20"/>
+        </w:rPr>
+        <w:t>picc</w:t>
+      </w:r>
+      <w:proofErr w:type="spellEnd"/>
+      <w:r>
+        <w:rPr>
+          <w:rFonts w:ascii="Times New Roman" w:eastAsia="Times" w:hAnsi="Times New Roman" w:cs="Times New Roman"/>
+          <w:sz w:val="20"/>
+          <w:szCs w:val="20"/>
+        </w:rPr>
+        <w:t xml:space="preserve"> and flute – add natural √</w:t>
       </w:r>
     </w:p>
     <w:p>
@@ -5749,7 +6970,25 @@
           <w:sz w:val="20"/>
           <w:szCs w:val="20"/>
         </w:rPr>
-        <w:t>M177 – cb – should be low E an new attack (see manuscript) √</w:t>
+        <w:t xml:space="preserve">M177 – </w:t>
+      </w:r>
+      <w:proofErr w:type="spellStart"/>
+      <w:r>
+        <w:rPr>
+          <w:rFonts w:ascii="Times New Roman" w:eastAsia="Times" w:hAnsi="Times New Roman" w:cs="Times New Roman"/>
+          <w:sz w:val="20"/>
+          <w:szCs w:val="20"/>
+        </w:rPr>
+        <w:t>cb</w:t>
+      </w:r>
+      <w:proofErr w:type="spellEnd"/>
+      <w:r>
+        <w:rPr>
+          <w:rFonts w:ascii="Times New Roman" w:eastAsia="Times" w:hAnsi="Times New Roman" w:cs="Times New Roman"/>
+          <w:sz w:val="20"/>
+          <w:szCs w:val="20"/>
+        </w:rPr>
+        <w:t xml:space="preserve"> – should be low E an new attack (see manuscript) √</w:t>
       </w:r>
     </w:p>
     <w:p>
@@ -5801,85 +7040,193 @@
           <w:sz w:val="20"/>
           <w:szCs w:val="20"/>
         </w:rPr>
-        <w:t>M179 - add (-50 cents) to cello, violin I, hn 1; and (+50 cents) to cl2 √</w:t>
-      </w:r>
-    </w:p>
-    <w:p>
-      <w:pPr>
-        <w:rPr>
-          <w:rFonts w:ascii="Times New Roman" w:eastAsia="Times" w:hAnsi="Times New Roman" w:cs="Times New Roman"/>
-          <w:sz w:val="20"/>
-          <w:szCs w:val="20"/>
-        </w:rPr>
-      </w:pPr>
-    </w:p>
-    <w:p>
-      <w:pPr>
-        <w:rPr>
-          <w:rFonts w:ascii="Times New Roman" w:eastAsia="Times" w:hAnsi="Times New Roman" w:cs="Times New Roman"/>
-          <w:sz w:val="20"/>
-          <w:szCs w:val="20"/>
-        </w:rPr>
-      </w:pPr>
-      <w:r>
-        <w:rPr>
-          <w:rFonts w:ascii="Times New Roman" w:eastAsia="Times" w:hAnsi="Times New Roman" w:cs="Times New Roman"/>
-          <w:sz w:val="20"/>
-          <w:szCs w:val="20"/>
-        </w:rPr>
-        <w:t>M179 – tpt 2 – beat 3 – should be G ¼ flat, not Bb ¼ flat √</w:t>
-      </w:r>
-    </w:p>
-    <w:p>
-      <w:pPr>
-        <w:rPr>
-          <w:rFonts w:ascii="Times New Roman" w:eastAsia="Times" w:hAnsi="Times New Roman" w:cs="Times New Roman"/>
-          <w:sz w:val="20"/>
-          <w:szCs w:val="20"/>
-        </w:rPr>
-      </w:pPr>
-    </w:p>
-    <w:p>
-      <w:pPr>
-        <w:rPr>
-          <w:rFonts w:ascii="Times New Roman" w:eastAsia="Times" w:hAnsi="Times New Roman" w:cs="Times New Roman"/>
-          <w:sz w:val="20"/>
-          <w:szCs w:val="20"/>
-        </w:rPr>
-      </w:pPr>
-      <w:r>
-        <w:rPr>
-          <w:rFonts w:ascii="Times New Roman" w:eastAsia="Times" w:hAnsi="Times New Roman" w:cs="Times New Roman"/>
-          <w:sz w:val="20"/>
-          <w:szCs w:val="20"/>
-        </w:rPr>
-        <w:t>M180 – add (-50 cents) vcl 1, Bcl, tpt 2; √</w:t>
-      </w:r>
-    </w:p>
-    <w:p>
-      <w:pPr>
-        <w:rPr>
-          <w:rFonts w:ascii="Times New Roman" w:eastAsia="Times" w:hAnsi="Times New Roman" w:cs="Times New Roman"/>
-          <w:sz w:val="20"/>
-          <w:szCs w:val="20"/>
-        </w:rPr>
-      </w:pPr>
-    </w:p>
-    <w:p>
-      <w:pPr>
-        <w:rPr>
-          <w:rFonts w:ascii="Times New Roman" w:eastAsia="Times" w:hAnsi="Times New Roman" w:cs="Times New Roman"/>
-          <w:sz w:val="20"/>
-          <w:szCs w:val="20"/>
-        </w:rPr>
-      </w:pPr>
-      <w:r>
-        <w:rPr>
-          <w:rFonts w:ascii="Times New Roman" w:eastAsia="Times" w:hAnsi="Times New Roman" w:cs="Times New Roman"/>
-          <w:sz w:val="20"/>
-          <w:szCs w:val="20"/>
-        </w:rPr>
-        <w:t>M181 – add (-50 cents) to ob and hn1; beat 4, add (+50 cents) to cl2 ob2 √</w:t>
+        <w:t xml:space="preserve">M179 - add (-50 cents) to cello, violin I, </w:t>
+      </w:r>
+      <w:proofErr w:type="spellStart"/>
+      <w:r>
+        <w:rPr>
+          <w:rFonts w:ascii="Times New Roman" w:eastAsia="Times" w:hAnsi="Times New Roman" w:cs="Times New Roman"/>
+          <w:sz w:val="20"/>
+          <w:szCs w:val="20"/>
+        </w:rPr>
+        <w:t>hn</w:t>
+      </w:r>
+      <w:proofErr w:type="spellEnd"/>
+      <w:r>
+        <w:rPr>
+          <w:rFonts w:ascii="Times New Roman" w:eastAsia="Times" w:hAnsi="Times New Roman" w:cs="Times New Roman"/>
+          <w:sz w:val="20"/>
+          <w:szCs w:val="20"/>
+        </w:rPr>
+        <w:t xml:space="preserve"> 1; and (+50 cents) to cl2 √</w:t>
+      </w:r>
+    </w:p>
+    <w:p>
+      <w:pPr>
+        <w:rPr>
+          <w:rFonts w:ascii="Times New Roman" w:eastAsia="Times" w:hAnsi="Times New Roman" w:cs="Times New Roman"/>
+          <w:sz w:val="20"/>
+          <w:szCs w:val="20"/>
+        </w:rPr>
+      </w:pPr>
+    </w:p>
+    <w:p>
+      <w:pPr>
+        <w:rPr>
+          <w:rFonts w:ascii="Times New Roman" w:eastAsia="Times" w:hAnsi="Times New Roman" w:cs="Times New Roman"/>
+          <w:sz w:val="20"/>
+          <w:szCs w:val="20"/>
+        </w:rPr>
+      </w:pPr>
+      <w:r>
+        <w:rPr>
+          <w:rFonts w:ascii="Times New Roman" w:eastAsia="Times" w:hAnsi="Times New Roman" w:cs="Times New Roman"/>
+          <w:sz w:val="20"/>
+          <w:szCs w:val="20"/>
+        </w:rPr>
+        <w:t xml:space="preserve">M179 – </w:t>
+      </w:r>
+      <w:proofErr w:type="spellStart"/>
+      <w:r>
+        <w:rPr>
+          <w:rFonts w:ascii="Times New Roman" w:eastAsia="Times" w:hAnsi="Times New Roman" w:cs="Times New Roman"/>
+          <w:sz w:val="20"/>
+          <w:szCs w:val="20"/>
+        </w:rPr>
+        <w:t>tpt</w:t>
+      </w:r>
+      <w:proofErr w:type="spellEnd"/>
+      <w:r>
+        <w:rPr>
+          <w:rFonts w:ascii="Times New Roman" w:eastAsia="Times" w:hAnsi="Times New Roman" w:cs="Times New Roman"/>
+          <w:sz w:val="20"/>
+          <w:szCs w:val="20"/>
+        </w:rPr>
+        <w:t xml:space="preserve"> 2 – beat 3 – should be G ¼ flat, not Bb ¼ flat √</w:t>
+      </w:r>
+    </w:p>
+    <w:p>
+      <w:pPr>
+        <w:rPr>
+          <w:rFonts w:ascii="Times New Roman" w:eastAsia="Times" w:hAnsi="Times New Roman" w:cs="Times New Roman"/>
+          <w:sz w:val="20"/>
+          <w:szCs w:val="20"/>
+        </w:rPr>
+      </w:pPr>
+    </w:p>
+    <w:p>
+      <w:pPr>
+        <w:rPr>
+          <w:rFonts w:ascii="Times New Roman" w:eastAsia="Times" w:hAnsi="Times New Roman" w:cs="Times New Roman"/>
+          <w:sz w:val="20"/>
+          <w:szCs w:val="20"/>
+        </w:rPr>
+      </w:pPr>
+      <w:r>
+        <w:rPr>
+          <w:rFonts w:ascii="Times New Roman" w:eastAsia="Times" w:hAnsi="Times New Roman" w:cs="Times New Roman"/>
+          <w:sz w:val="20"/>
+          <w:szCs w:val="20"/>
+        </w:rPr>
+        <w:t xml:space="preserve">M180 – add (-50 cents) </w:t>
+      </w:r>
+      <w:proofErr w:type="spellStart"/>
+      <w:r>
+        <w:rPr>
+          <w:rFonts w:ascii="Times New Roman" w:eastAsia="Times" w:hAnsi="Times New Roman" w:cs="Times New Roman"/>
+          <w:sz w:val="20"/>
+          <w:szCs w:val="20"/>
+        </w:rPr>
+        <w:t>vcl</w:t>
+      </w:r>
+      <w:proofErr w:type="spellEnd"/>
+      <w:r>
+        <w:rPr>
+          <w:rFonts w:ascii="Times New Roman" w:eastAsia="Times" w:hAnsi="Times New Roman" w:cs="Times New Roman"/>
+          <w:sz w:val="20"/>
+          <w:szCs w:val="20"/>
+        </w:rPr>
+        <w:t xml:space="preserve"> 1, </w:t>
+      </w:r>
+      <w:proofErr w:type="spellStart"/>
+      <w:r>
+        <w:rPr>
+          <w:rFonts w:ascii="Times New Roman" w:eastAsia="Times" w:hAnsi="Times New Roman" w:cs="Times New Roman"/>
+          <w:sz w:val="20"/>
+          <w:szCs w:val="20"/>
+        </w:rPr>
+        <w:t>Bcl</w:t>
+      </w:r>
+      <w:proofErr w:type="spellEnd"/>
+      <w:r>
+        <w:rPr>
+          <w:rFonts w:ascii="Times New Roman" w:eastAsia="Times" w:hAnsi="Times New Roman" w:cs="Times New Roman"/>
+          <w:sz w:val="20"/>
+          <w:szCs w:val="20"/>
+        </w:rPr>
+        <w:t xml:space="preserve">, </w:t>
+      </w:r>
+      <w:proofErr w:type="spellStart"/>
+      <w:r>
+        <w:rPr>
+          <w:rFonts w:ascii="Times New Roman" w:eastAsia="Times" w:hAnsi="Times New Roman" w:cs="Times New Roman"/>
+          <w:sz w:val="20"/>
+          <w:szCs w:val="20"/>
+        </w:rPr>
+        <w:t>tpt</w:t>
+      </w:r>
+      <w:proofErr w:type="spellEnd"/>
+      <w:r>
+        <w:rPr>
+          <w:rFonts w:ascii="Times New Roman" w:eastAsia="Times" w:hAnsi="Times New Roman" w:cs="Times New Roman"/>
+          <w:sz w:val="20"/>
+          <w:szCs w:val="20"/>
+        </w:rPr>
+        <w:t xml:space="preserve"> 2; √</w:t>
+      </w:r>
+    </w:p>
+    <w:p>
+      <w:pPr>
+        <w:rPr>
+          <w:rFonts w:ascii="Times New Roman" w:eastAsia="Times" w:hAnsi="Times New Roman" w:cs="Times New Roman"/>
+          <w:sz w:val="20"/>
+          <w:szCs w:val="20"/>
+        </w:rPr>
+      </w:pPr>
+    </w:p>
+    <w:p>
+      <w:pPr>
+        <w:rPr>
+          <w:rFonts w:ascii="Times New Roman" w:eastAsia="Times" w:hAnsi="Times New Roman" w:cs="Times New Roman"/>
+          <w:sz w:val="20"/>
+          <w:szCs w:val="20"/>
+        </w:rPr>
+      </w:pPr>
+      <w:r>
+        <w:rPr>
+          <w:rFonts w:ascii="Times New Roman" w:eastAsia="Times" w:hAnsi="Times New Roman" w:cs="Times New Roman"/>
+          <w:sz w:val="20"/>
+          <w:szCs w:val="20"/>
+        </w:rPr>
+        <w:t xml:space="preserve">M181 – add (-50 cents) to </w:t>
+      </w:r>
+      <w:proofErr w:type="spellStart"/>
+      <w:r>
+        <w:rPr>
+          <w:rFonts w:ascii="Times New Roman" w:eastAsia="Times" w:hAnsi="Times New Roman" w:cs="Times New Roman"/>
+          <w:sz w:val="20"/>
+          <w:szCs w:val="20"/>
+        </w:rPr>
+        <w:t>ob</w:t>
+      </w:r>
+      <w:proofErr w:type="spellEnd"/>
+      <w:r>
+        <w:rPr>
+          <w:rFonts w:ascii="Times New Roman" w:eastAsia="Times" w:hAnsi="Times New Roman" w:cs="Times New Roman"/>
+          <w:sz w:val="20"/>
+          <w:szCs w:val="20"/>
+        </w:rPr>
+        <w:t xml:space="preserve"> and hn1; beat 4, add (+50 cents) to cl2 ob2 √</w:t>
       </w:r>
     </w:p>
     <w:p>
@@ -5991,7 +7338,25 @@
           <w:sz w:val="20"/>
           <w:szCs w:val="20"/>
         </w:rPr>
-        <w:t>M185 – vcl – beat 1 top note – add natural √</w:t>
+        <w:t xml:space="preserve">M185 – </w:t>
+      </w:r>
+      <w:proofErr w:type="spellStart"/>
+      <w:r>
+        <w:rPr>
+          <w:rFonts w:ascii="Times New Roman" w:eastAsia="Times" w:hAnsi="Times New Roman" w:cs="Times New Roman"/>
+          <w:sz w:val="20"/>
+          <w:szCs w:val="20"/>
+        </w:rPr>
+        <w:t>vcl</w:t>
+      </w:r>
+      <w:proofErr w:type="spellEnd"/>
+      <w:r>
+        <w:rPr>
+          <w:rFonts w:ascii="Times New Roman" w:eastAsia="Times" w:hAnsi="Times New Roman" w:cs="Times New Roman"/>
+          <w:sz w:val="20"/>
+          <w:szCs w:val="20"/>
+        </w:rPr>
+        <w:t xml:space="preserve"> – beat 1 top note – add natural √</w:t>
       </w:r>
     </w:p>
     <w:p>
@@ -6092,7 +7457,25 @@
           <w:sz w:val="20"/>
           <w:szCs w:val="20"/>
         </w:rPr>
-        <w:t>M197 – vla – make beam on beat 1 longer √</w:t>
+        <w:t xml:space="preserve">M197 – </w:t>
+      </w:r>
+      <w:proofErr w:type="spellStart"/>
+      <w:r>
+        <w:rPr>
+          <w:rFonts w:ascii="Times New Roman" w:eastAsia="Times" w:hAnsi="Times New Roman" w:cs="Times New Roman"/>
+          <w:sz w:val="20"/>
+          <w:szCs w:val="20"/>
+        </w:rPr>
+        <w:t>vla</w:t>
+      </w:r>
+      <w:proofErr w:type="spellEnd"/>
+      <w:r>
+        <w:rPr>
+          <w:rFonts w:ascii="Times New Roman" w:eastAsia="Times" w:hAnsi="Times New Roman" w:cs="Times New Roman"/>
+          <w:sz w:val="20"/>
+          <w:szCs w:val="20"/>
+        </w:rPr>
+        <w:t xml:space="preserve"> – make beam on beat 1 longer √</w:t>
       </w:r>
     </w:p>
     <w:p>
@@ -6124,7 +7507,25 @@
           <w:sz w:val="20"/>
           <w:szCs w:val="20"/>
         </w:rPr>
-        <w:t>M197 – ob 3 – second note – add natural √</w:t>
+        <w:t xml:space="preserve">M197 – </w:t>
+      </w:r>
+      <w:proofErr w:type="spellStart"/>
+      <w:r>
+        <w:rPr>
+          <w:rFonts w:ascii="Times New Roman" w:eastAsia="Times" w:hAnsi="Times New Roman" w:cs="Times New Roman"/>
+          <w:sz w:val="20"/>
+          <w:szCs w:val="20"/>
+        </w:rPr>
+        <w:t>ob</w:t>
+      </w:r>
+      <w:proofErr w:type="spellEnd"/>
+      <w:r>
+        <w:rPr>
+          <w:rFonts w:ascii="Times New Roman" w:eastAsia="Times" w:hAnsi="Times New Roman" w:cs="Times New Roman"/>
+          <w:sz w:val="20"/>
+          <w:szCs w:val="20"/>
+        </w:rPr>
+        <w:t xml:space="preserve"> 3 – second note – add natural √</w:t>
       </w:r>
     </w:p>
     <w:p>
@@ -6156,7 +7557,25 @@
           <w:sz w:val="20"/>
           <w:szCs w:val="20"/>
         </w:rPr>
-        <w:t>M201 – vl I 2 – all wrong notes…(see manuscript carefully) √</w:t>
+        <w:t xml:space="preserve">M201 – </w:t>
+      </w:r>
+      <w:proofErr w:type="spellStart"/>
+      <w:r>
+        <w:rPr>
+          <w:rFonts w:ascii="Times New Roman" w:eastAsia="Times" w:hAnsi="Times New Roman" w:cs="Times New Roman"/>
+          <w:sz w:val="20"/>
+          <w:szCs w:val="20"/>
+        </w:rPr>
+        <w:t>vl</w:t>
+      </w:r>
+      <w:proofErr w:type="spellEnd"/>
+      <w:r>
+        <w:rPr>
+          <w:rFonts w:ascii="Times New Roman" w:eastAsia="Times" w:hAnsi="Times New Roman" w:cs="Times New Roman"/>
+          <w:sz w:val="20"/>
+          <w:szCs w:val="20"/>
+        </w:rPr>
+        <w:t xml:space="preserve"> I 2 – all wrong notes…(see manuscript carefully) √</w:t>
       </w:r>
     </w:p>
     <w:p>
@@ -6188,7 +7607,43 @@
           <w:sz w:val="20"/>
           <w:szCs w:val="20"/>
         </w:rPr>
-        <w:t>M201 – tbn 2 – make it bass cleff  √</w:t>
+        <w:t xml:space="preserve">M201 – </w:t>
+      </w:r>
+      <w:proofErr w:type="spellStart"/>
+      <w:r>
+        <w:rPr>
+          <w:rFonts w:ascii="Times New Roman" w:eastAsia="Times" w:hAnsi="Times New Roman" w:cs="Times New Roman"/>
+          <w:sz w:val="20"/>
+          <w:szCs w:val="20"/>
+        </w:rPr>
+        <w:t>tbn</w:t>
+      </w:r>
+      <w:proofErr w:type="spellEnd"/>
+      <w:r>
+        <w:rPr>
+          <w:rFonts w:ascii="Times New Roman" w:eastAsia="Times" w:hAnsi="Times New Roman" w:cs="Times New Roman"/>
+          <w:sz w:val="20"/>
+          <w:szCs w:val="20"/>
+        </w:rPr>
+        <w:t xml:space="preserve"> 2 – make it bass </w:t>
+      </w:r>
+      <w:proofErr w:type="spellStart"/>
+      <w:r>
+        <w:rPr>
+          <w:rFonts w:ascii="Times New Roman" w:eastAsia="Times" w:hAnsi="Times New Roman" w:cs="Times New Roman"/>
+          <w:sz w:val="20"/>
+          <w:szCs w:val="20"/>
+        </w:rPr>
+        <w:t>cleff</w:t>
+      </w:r>
+      <w:proofErr w:type="spellEnd"/>
+      <w:r>
+        <w:rPr>
+          <w:rFonts w:ascii="Times New Roman" w:eastAsia="Times" w:hAnsi="Times New Roman" w:cs="Times New Roman"/>
+          <w:sz w:val="20"/>
+          <w:szCs w:val="20"/>
+        </w:rPr>
+        <w:t xml:space="preserve">  √</w:t>
       </w:r>
     </w:p>
     <w:p>
@@ -6220,7 +7675,25 @@
           <w:sz w:val="20"/>
           <w:szCs w:val="20"/>
         </w:rPr>
-        <w:t>M201 – 1,2,3, flute, picc – add natural to second note √</w:t>
+        <w:t xml:space="preserve">M201 – 1,2,3, flute, </w:t>
+      </w:r>
+      <w:proofErr w:type="spellStart"/>
+      <w:r>
+        <w:rPr>
+          <w:rFonts w:ascii="Times New Roman" w:eastAsia="Times" w:hAnsi="Times New Roman" w:cs="Times New Roman"/>
+          <w:sz w:val="20"/>
+          <w:szCs w:val="20"/>
+        </w:rPr>
+        <w:t>picc</w:t>
+      </w:r>
+      <w:proofErr w:type="spellEnd"/>
+      <w:r>
+        <w:rPr>
+          <w:rFonts w:ascii="Times New Roman" w:eastAsia="Times" w:hAnsi="Times New Roman" w:cs="Times New Roman"/>
+          <w:sz w:val="20"/>
+          <w:szCs w:val="20"/>
+        </w:rPr>
+        <w:t xml:space="preserve"> – add natural to second note √</w:t>
       </w:r>
     </w:p>
     <w:p>
@@ -6993,7 +8466,23 @@
                 <w:rFonts w:ascii="Times" w:eastAsia="Times" w:hAnsi="Times" w:cs="Times"/>
                 <w:bCs/>
               </w:rPr>
-              <w:t xml:space="preserve">Is there supposed to be a decresc before the p in bar 139, or is it p sub.? </w:t>
+              <w:t xml:space="preserve">Is there supposed to be a </w:t>
+            </w:r>
+            <w:proofErr w:type="spellStart"/>
+            <w:r>
+              <w:rPr>
+                <w:rFonts w:ascii="Times" w:eastAsia="Times" w:hAnsi="Times" w:cs="Times"/>
+                <w:bCs/>
+              </w:rPr>
+              <w:t>decresc</w:t>
+            </w:r>
+            <w:proofErr w:type="spellEnd"/>
+            <w:r>
+              <w:rPr>
+                <w:rFonts w:ascii="Times" w:eastAsia="Times" w:hAnsi="Times" w:cs="Times"/>
+                <w:bCs/>
+              </w:rPr>
+              <w:t xml:space="preserve"> before the p in bar 139, or is it p sub.? </w:t>
             </w:r>
           </w:p>
         </w:tc>
@@ -7114,7 +8603,23 @@
                 <w:rFonts w:ascii="Times" w:eastAsia="Times" w:hAnsi="Times" w:cs="Times"/>
                 <w:bCs/>
               </w:rPr>
-              <w:t>Are the celli here meant to be ppp throughout?</w:t>
+              <w:t xml:space="preserve">Are the celli here meant to be </w:t>
+            </w:r>
+            <w:proofErr w:type="spellStart"/>
+            <w:r>
+              <w:rPr>
+                <w:rFonts w:ascii="Times" w:eastAsia="Times" w:hAnsi="Times" w:cs="Times"/>
+                <w:bCs/>
+              </w:rPr>
+              <w:t>ppp</w:t>
+            </w:r>
+            <w:proofErr w:type="spellEnd"/>
+            <w:r>
+              <w:rPr>
+                <w:rFonts w:ascii="Times" w:eastAsia="Times" w:hAnsi="Times" w:cs="Times"/>
+                <w:bCs/>
+              </w:rPr>
+              <w:t xml:space="preserve"> throughout?</w:t>
             </w:r>
           </w:p>
         </w:tc>
@@ -7227,7 +8732,23 @@
                 <w:rFonts w:ascii="Times" w:eastAsia="Times" w:hAnsi="Times" w:cs="Times"/>
                 <w:bCs/>
               </w:rPr>
-              <w:t>Is there supposed to be a decresc hairpin here?</w:t>
+              <w:t xml:space="preserve">Is there supposed to be a </w:t>
+            </w:r>
+            <w:proofErr w:type="spellStart"/>
+            <w:r>
+              <w:rPr>
+                <w:rFonts w:ascii="Times" w:eastAsia="Times" w:hAnsi="Times" w:cs="Times"/>
+                <w:bCs/>
+              </w:rPr>
+              <w:t>decresc</w:t>
+            </w:r>
+            <w:proofErr w:type="spellEnd"/>
+            <w:r>
+              <w:rPr>
+                <w:rFonts w:ascii="Times" w:eastAsia="Times" w:hAnsi="Times" w:cs="Times"/>
+                <w:bCs/>
+              </w:rPr>
+              <w:t xml:space="preserve"> hairpin here?</w:t>
             </w:r>
           </w:p>
         </w:tc>
@@ -7336,7 +8857,23 @@
                 <w:rFonts w:ascii="Times" w:eastAsia="Times" w:hAnsi="Times" w:cs="Times"/>
                 <w:bCs/>
               </w:rPr>
-              <w:t>To clarify: is the dynamic here mf or mp?</w:t>
+              <w:t xml:space="preserve">To clarify: is the dynamic here mf or </w:t>
+            </w:r>
+            <w:proofErr w:type="spellStart"/>
+            <w:r>
+              <w:rPr>
+                <w:rFonts w:ascii="Times" w:eastAsia="Times" w:hAnsi="Times" w:cs="Times"/>
+                <w:bCs/>
+              </w:rPr>
+              <w:t>mp</w:t>
+            </w:r>
+            <w:proofErr w:type="spellEnd"/>
+            <w:r>
+              <w:rPr>
+                <w:rFonts w:ascii="Times" w:eastAsia="Times" w:hAnsi="Times" w:cs="Times"/>
+                <w:bCs/>
+              </w:rPr>
+              <w:t>?</w:t>
             </w:r>
           </w:p>
         </w:tc>
@@ -7697,7 +9234,23 @@
                 <w:rFonts w:ascii="Times" w:eastAsia="Times" w:hAnsi="Times" w:cs="Times"/>
                 <w:bCs/>
               </w:rPr>
-              <w:t>Could there be cresc. hairpins that were omitted from the manuscript?</w:t>
+              <w:t xml:space="preserve">Could there be </w:t>
+            </w:r>
+            <w:proofErr w:type="spellStart"/>
+            <w:r>
+              <w:rPr>
+                <w:rFonts w:ascii="Times" w:eastAsia="Times" w:hAnsi="Times" w:cs="Times"/>
+                <w:bCs/>
+              </w:rPr>
+              <w:t>cresc</w:t>
+            </w:r>
+            <w:proofErr w:type="spellEnd"/>
+            <w:r>
+              <w:rPr>
+                <w:rFonts w:ascii="Times" w:eastAsia="Times" w:hAnsi="Times" w:cs="Times"/>
+                <w:bCs/>
+              </w:rPr>
+              <w:t>. hairpins that were omitted from the manuscript?</w:t>
             </w:r>
           </w:p>
         </w:tc>
@@ -7842,12 +9395,21 @@
                 <w:bCs/>
               </w:rPr>
             </w:pPr>
-            <w:r>
-              <w:rPr>
-                <w:rFonts w:ascii="Times" w:eastAsia="Times" w:hAnsi="Times" w:cs="Times"/>
-                <w:bCs/>
-              </w:rPr>
-              <w:t>Mf.</w:t>
+            <w:proofErr w:type="spellStart"/>
+            <w:r>
+              <w:rPr>
+                <w:rFonts w:ascii="Times" w:eastAsia="Times" w:hAnsi="Times" w:cs="Times"/>
+                <w:bCs/>
+              </w:rPr>
+              <w:t>Mf</w:t>
+            </w:r>
+            <w:proofErr w:type="spellEnd"/>
+            <w:r>
+              <w:rPr>
+                <w:rFonts w:ascii="Times" w:eastAsia="Times" w:hAnsi="Times" w:cs="Times"/>
+                <w:bCs/>
+              </w:rPr>
+              <w:t>.</w:t>
             </w:r>
           </w:p>
           <w:p>
@@ -7946,7 +9508,23 @@
                 <w:rFonts w:ascii="Times" w:eastAsia="Times" w:hAnsi="Times" w:cs="Times"/>
                 <w:bCs/>
               </w:rPr>
-              <w:t>Does the cresc continue through bar 16?</w:t>
+              <w:t xml:space="preserve">Does the </w:t>
+            </w:r>
+            <w:proofErr w:type="spellStart"/>
+            <w:r>
+              <w:rPr>
+                <w:rFonts w:ascii="Times" w:eastAsia="Times" w:hAnsi="Times" w:cs="Times"/>
+                <w:bCs/>
+              </w:rPr>
+              <w:t>cresc</w:t>
+            </w:r>
+            <w:proofErr w:type="spellEnd"/>
+            <w:r>
+              <w:rPr>
+                <w:rFonts w:ascii="Times" w:eastAsia="Times" w:hAnsi="Times" w:cs="Times"/>
+                <w:bCs/>
+              </w:rPr>
+              <w:t xml:space="preserve"> continue through bar 16?</w:t>
             </w:r>
           </w:p>
         </w:tc>
@@ -8949,8 +10527,17 @@
                 <w:rFonts w:ascii="Times" w:eastAsia="Times" w:hAnsi="Times" w:cs="Times"/>
                 <w:bCs/>
               </w:rPr>
-              <w:t>No, but bottom note should be Db…not Dnat</w:t>
-            </w:r>
+              <w:t xml:space="preserve">No, but bottom note should be Db…not </w:t>
+            </w:r>
+            <w:proofErr w:type="spellStart"/>
+            <w:r>
+              <w:rPr>
+                <w:rFonts w:ascii="Times" w:eastAsia="Times" w:hAnsi="Times" w:cs="Times"/>
+                <w:bCs/>
+              </w:rPr>
+              <w:t>Dnat</w:t>
+            </w:r>
+            <w:proofErr w:type="spellEnd"/>
           </w:p>
           <w:p>
             <w:pPr>
@@ -9050,7 +10637,23 @@
           <w:rFonts w:ascii="Times" w:eastAsia="Times" w:hAnsi="Times" w:cs="Times"/>
           <w:bCs/>
         </w:rPr>
-        <w:t>– percussion tuplets (I prefer ratios than just 5 for larger values…16</w:t>
+        <w:t xml:space="preserve">– percussion </w:t>
+      </w:r>
+      <w:proofErr w:type="spellStart"/>
+      <w:r>
+        <w:rPr>
+          <w:rFonts w:ascii="Times" w:eastAsia="Times" w:hAnsi="Times" w:cs="Times"/>
+          <w:bCs/>
+        </w:rPr>
+        <w:t>tuplets</w:t>
+      </w:r>
+      <w:proofErr w:type="spellEnd"/>
+      <w:r>
+        <w:rPr>
+          <w:rFonts w:ascii="Times" w:eastAsia="Times" w:hAnsi="Times" w:cs="Times"/>
+          <w:bCs/>
+        </w:rPr>
+        <w:t xml:space="preserve"> (I prefer ratios than just 5 for larger values…16</w:t>
       </w:r>
       <w:r>
         <w:rPr>
@@ -9065,7 +10668,39 @@
           <w:rFonts w:ascii="Times" w:eastAsia="Times" w:hAnsi="Times" w:cs="Times"/>
           <w:bCs/>
         </w:rPr>
-        <w:t xml:space="preserve"> notes on m3 for example just “5” is fine. Lets keep tuplets like manuscript</w:t>
+        <w:t xml:space="preserve"> notes on m3 for example just “5” is fine. </w:t>
+      </w:r>
+      <w:proofErr w:type="spellStart"/>
+      <w:r>
+        <w:rPr>
+          <w:rFonts w:ascii="Times" w:eastAsia="Times" w:hAnsi="Times" w:cs="Times"/>
+          <w:bCs/>
+        </w:rPr>
+        <w:t>Lets</w:t>
+      </w:r>
+      <w:proofErr w:type="spellEnd"/>
+      <w:r>
+        <w:rPr>
+          <w:rFonts w:ascii="Times" w:eastAsia="Times" w:hAnsi="Times" w:cs="Times"/>
+          <w:bCs/>
+        </w:rPr>
+        <w:t xml:space="preserve"> keep </w:t>
+      </w:r>
+      <w:proofErr w:type="spellStart"/>
+      <w:r>
+        <w:rPr>
+          <w:rFonts w:ascii="Times" w:eastAsia="Times" w:hAnsi="Times" w:cs="Times"/>
+          <w:bCs/>
+        </w:rPr>
+        <w:t>tuplets</w:t>
+      </w:r>
+      <w:proofErr w:type="spellEnd"/>
+      <w:r>
+        <w:rPr>
+          <w:rFonts w:ascii="Times" w:eastAsia="Times" w:hAnsi="Times" w:cs="Times"/>
+          <w:bCs/>
+        </w:rPr>
+        <w:t xml:space="preserve"> like manuscript</w:t>
       </w:r>
       <w:r>
         <w:rPr>
@@ -9133,7 +10768,23 @@
           <w:rFonts w:ascii="Times" w:eastAsia="Times" w:hAnsi="Times" w:cs="Times"/>
           <w:bCs/>
         </w:rPr>
-        <w:t>M13 – Vl2B – please delete accidental (nat) in the second note…just repeated note without accidental will do. On Vl2A, please add natural accidental to B</w:t>
+        <w:t>M13 – Vl2B – please delete accidental (</w:t>
+      </w:r>
+      <w:proofErr w:type="spellStart"/>
+      <w:r>
+        <w:rPr>
+          <w:rFonts w:ascii="Times" w:eastAsia="Times" w:hAnsi="Times" w:cs="Times"/>
+          <w:bCs/>
+        </w:rPr>
+        <w:t>nat</w:t>
+      </w:r>
+      <w:proofErr w:type="spellEnd"/>
+      <w:r>
+        <w:rPr>
+          <w:rFonts w:ascii="Times" w:eastAsia="Times" w:hAnsi="Times" w:cs="Times"/>
+          <w:bCs/>
+        </w:rPr>
+        <w:t>) in the second note…just repeated note without accidental will do. On Vl2A, please add natural accidental to B</w:t>
       </w:r>
       <w:r>
         <w:rPr>
@@ -9167,7 +10818,39 @@
           <w:rFonts w:ascii="Times" w:eastAsia="Times" w:hAnsi="Times" w:cs="Times"/>
           <w:bCs/>
         </w:rPr>
-        <w:t>M14 – vla A, clean up gliss arrows before downbeat</w:t>
+        <w:t xml:space="preserve">M14 – </w:t>
+      </w:r>
+      <w:proofErr w:type="spellStart"/>
+      <w:r>
+        <w:rPr>
+          <w:rFonts w:ascii="Times" w:eastAsia="Times" w:hAnsi="Times" w:cs="Times"/>
+          <w:bCs/>
+        </w:rPr>
+        <w:t>vla</w:t>
+      </w:r>
+      <w:proofErr w:type="spellEnd"/>
+      <w:r>
+        <w:rPr>
+          <w:rFonts w:ascii="Times" w:eastAsia="Times" w:hAnsi="Times" w:cs="Times"/>
+          <w:bCs/>
+        </w:rPr>
+        <w:t xml:space="preserve"> A, clean up </w:t>
+      </w:r>
+      <w:proofErr w:type="spellStart"/>
+      <w:r>
+        <w:rPr>
+          <w:rFonts w:ascii="Times" w:eastAsia="Times" w:hAnsi="Times" w:cs="Times"/>
+          <w:bCs/>
+        </w:rPr>
+        <w:t>gliss</w:t>
+      </w:r>
+      <w:proofErr w:type="spellEnd"/>
+      <w:r>
+        <w:rPr>
+          <w:rFonts w:ascii="Times" w:eastAsia="Times" w:hAnsi="Times" w:cs="Times"/>
+          <w:bCs/>
+        </w:rPr>
+        <w:t xml:space="preserve"> arrows before downbeat</w:t>
       </w:r>
       <w:r>
         <w:rPr>
@@ -9201,8 +10884,17 @@
           <w:rFonts w:ascii="Times" w:eastAsia="Times" w:hAnsi="Times" w:cs="Times"/>
           <w:bCs/>
         </w:rPr>
-        <w:t>M24 – Perc 3. Thanks for the bass cleff</w:t>
-      </w:r>
+        <w:t xml:space="preserve">M24 – Perc 3. Thanks for the bass </w:t>
+      </w:r>
+      <w:proofErr w:type="spellStart"/>
+      <w:r>
+        <w:rPr>
+          <w:rFonts w:ascii="Times" w:eastAsia="Times" w:hAnsi="Times" w:cs="Times"/>
+          <w:bCs/>
+        </w:rPr>
+        <w:t>cleff</w:t>
+      </w:r>
+      <w:proofErr w:type="spellEnd"/>
       <w:r>
         <w:rPr>
           <w:rFonts w:ascii="Times" w:eastAsia="Times" w:hAnsi="Times" w:cs="Times"/>
@@ -9242,7 +10934,23 @@
           <w:rFonts w:ascii="Times" w:eastAsia="Times" w:hAnsi="Times" w:cs="Times"/>
           <w:bCs/>
         </w:rPr>
-        <w:t>double bar. Also, please add natural sign to Vla and bass</w:t>
+        <w:t xml:space="preserve">double bar. Also, please add natural sign to </w:t>
+      </w:r>
+      <w:proofErr w:type="spellStart"/>
+      <w:r>
+        <w:rPr>
+          <w:rFonts w:ascii="Times" w:eastAsia="Times" w:hAnsi="Times" w:cs="Times"/>
+          <w:bCs/>
+        </w:rPr>
+        <w:t>Vla</w:t>
+      </w:r>
+      <w:proofErr w:type="spellEnd"/>
+      <w:r>
+        <w:rPr>
+          <w:rFonts w:ascii="Times" w:eastAsia="Times" w:hAnsi="Times" w:cs="Times"/>
+          <w:bCs/>
+        </w:rPr>
+        <w:t xml:space="preserve"> and bass</w:t>
       </w:r>
       <w:r>
         <w:rPr>
@@ -9276,14 +10984,46 @@
           <w:rFonts w:ascii="Times" w:eastAsia="Times" w:hAnsi="Times" w:cs="Times"/>
           <w:bCs/>
         </w:rPr>
-        <w:t xml:space="preserve">M28 – picc and flutes, </w:t>
-      </w:r>
-      <w:r>
-        <w:rPr>
-          <w:rFonts w:ascii="Times" w:eastAsia="Times" w:hAnsi="Times" w:cs="Times"/>
-          <w:bCs/>
-        </w:rPr>
-        <w:t>beat 3, Ab should be tied (not only slured)</w:t>
+        <w:t xml:space="preserve">M28 – </w:t>
+      </w:r>
+      <w:proofErr w:type="spellStart"/>
+      <w:r>
+        <w:rPr>
+          <w:rFonts w:ascii="Times" w:eastAsia="Times" w:hAnsi="Times" w:cs="Times"/>
+          <w:bCs/>
+        </w:rPr>
+        <w:t>picc</w:t>
+      </w:r>
+      <w:proofErr w:type="spellEnd"/>
+      <w:r>
+        <w:rPr>
+          <w:rFonts w:ascii="Times" w:eastAsia="Times" w:hAnsi="Times" w:cs="Times"/>
+          <w:bCs/>
+        </w:rPr>
+        <w:t xml:space="preserve"> and flutes, </w:t>
+      </w:r>
+      <w:r>
+        <w:rPr>
+          <w:rFonts w:ascii="Times" w:eastAsia="Times" w:hAnsi="Times" w:cs="Times"/>
+          <w:bCs/>
+        </w:rPr>
+        <w:t xml:space="preserve">beat 3, Ab should be tied (not only </w:t>
+      </w:r>
+      <w:proofErr w:type="spellStart"/>
+      <w:r>
+        <w:rPr>
+          <w:rFonts w:ascii="Times" w:eastAsia="Times" w:hAnsi="Times" w:cs="Times"/>
+          <w:bCs/>
+        </w:rPr>
+        <w:t>slured</w:t>
+      </w:r>
+      <w:proofErr w:type="spellEnd"/>
+      <w:r>
+        <w:rPr>
+          <w:rFonts w:ascii="Times" w:eastAsia="Times" w:hAnsi="Times" w:cs="Times"/>
+          <w:bCs/>
+        </w:rPr>
+        <w:t>)</w:t>
       </w:r>
       <w:r>
         <w:rPr>
@@ -9385,7 +11125,23 @@
           <w:rFonts w:ascii="Times" w:eastAsia="Times" w:hAnsi="Times" w:cs="Times"/>
           <w:bCs/>
         </w:rPr>
-        <w:t>M37 – brass and wwinds, add slur to all on beat 2</w:t>
+        <w:t xml:space="preserve">M37 – brass and </w:t>
+      </w:r>
+      <w:proofErr w:type="spellStart"/>
+      <w:r>
+        <w:rPr>
+          <w:rFonts w:ascii="Times" w:eastAsia="Times" w:hAnsi="Times" w:cs="Times"/>
+          <w:bCs/>
+        </w:rPr>
+        <w:t>wwinds</w:t>
+      </w:r>
+      <w:proofErr w:type="spellEnd"/>
+      <w:r>
+        <w:rPr>
+          <w:rFonts w:ascii="Times" w:eastAsia="Times" w:hAnsi="Times" w:cs="Times"/>
+          <w:bCs/>
+        </w:rPr>
+        <w:t>, add slur to all on beat 2</w:t>
       </w:r>
       <w:r>
         <w:rPr>
@@ -9419,8 +11175,17 @@
           <w:rFonts w:ascii="Times" w:eastAsia="Times" w:hAnsi="Times" w:cs="Times"/>
           <w:bCs/>
         </w:rPr>
-        <w:t>M37 – Percussion – please use ratios in the tuplets</w:t>
-      </w:r>
+        <w:t xml:space="preserve">M37 – Percussion – please use ratios in the </w:t>
+      </w:r>
+      <w:proofErr w:type="spellStart"/>
+      <w:r>
+        <w:rPr>
+          <w:rFonts w:ascii="Times" w:eastAsia="Times" w:hAnsi="Times" w:cs="Times"/>
+          <w:bCs/>
+        </w:rPr>
+        <w:t>tuplets</w:t>
+      </w:r>
+      <w:proofErr w:type="spellEnd"/>
       <w:r>
         <w:rPr>
           <w:rFonts w:ascii="Times" w:eastAsia="Times" w:hAnsi="Times" w:cs="Times"/>
@@ -9497,7 +11262,23 @@
           <w:rFonts w:ascii="Times" w:eastAsia="Times" w:hAnsi="Times" w:cs="Times"/>
           <w:bCs/>
         </w:rPr>
-        <w:t xml:space="preserve">54 – vla, add accidentals to </w:t>
+        <w:t xml:space="preserve">54 – </w:t>
+      </w:r>
+      <w:proofErr w:type="spellStart"/>
+      <w:r>
+        <w:rPr>
+          <w:rFonts w:ascii="Times" w:eastAsia="Times" w:hAnsi="Times" w:cs="Times"/>
+          <w:bCs/>
+        </w:rPr>
+        <w:t>vla</w:t>
+      </w:r>
+      <w:proofErr w:type="spellEnd"/>
+      <w:r>
+        <w:rPr>
+          <w:rFonts w:ascii="Times" w:eastAsia="Times" w:hAnsi="Times" w:cs="Times"/>
+          <w:bCs/>
+        </w:rPr>
+        <w:t xml:space="preserve">, add accidentals to </w:t>
       </w:r>
       <w:r>
         <w:rPr>

</xml_diff>